<commit_message>
wip modelo de dominio
</commit_message>
<xml_diff>
--- a/Documentacion/Análisis/Análisis.docx
+++ b/Documentacion/Análisis/Análisis.docx
@@ -40,6 +40,7 @@
           </w:tcPr>
           <w:p>
             <w:pPr>
+              <w:spacing w:after="0"/>
               <w:rPr>
                 <w:lang w:val="es-ES_tradnl"/>
               </w:rPr>
@@ -61,6 +62,7 @@
           </w:tcPr>
           <w:p>
             <w:pPr>
+              <w:spacing w:after="0"/>
               <w:rPr>
                 <w:lang w:val="es-ES_tradnl"/>
               </w:rPr>
@@ -76,6 +78,7 @@
           </w:tcPr>
           <w:p>
             <w:pPr>
+              <w:spacing w:after="0"/>
               <w:rPr>
                 <w:lang w:val="es-ES_tradnl"/>
               </w:rPr>
@@ -97,6 +100,7 @@
           </w:tcPr>
           <w:p>
             <w:pPr>
+              <w:spacing w:after="0"/>
               <w:rPr>
                 <w:lang w:val="es-ES_tradnl"/>
               </w:rPr>
@@ -112,6 +116,7 @@
           </w:tcPr>
           <w:p>
             <w:pPr>
+              <w:spacing w:after="0"/>
               <w:rPr>
                 <w:lang w:val="es-ES_tradnl"/>
               </w:rPr>
@@ -139,6 +144,7 @@
           </w:tcPr>
           <w:p>
             <w:pPr>
+              <w:spacing w:after="0"/>
               <w:rPr>
                 <w:lang w:val="es-ES_tradnl"/>
               </w:rPr>
@@ -154,6 +160,7 @@
           </w:tcPr>
           <w:p>
             <w:pPr>
+              <w:spacing w:after="0"/>
               <w:rPr>
                 <w:lang w:val="es-ES_tradnl"/>
               </w:rPr>
@@ -175,6 +182,7 @@
           </w:tcPr>
           <w:p>
             <w:pPr>
+              <w:spacing w:after="0"/>
               <w:rPr>
                 <w:lang w:val="es-ES_tradnl"/>
               </w:rPr>
@@ -190,6 +198,7 @@
           </w:tcPr>
           <w:p>
             <w:pPr>
+              <w:spacing w:after="0"/>
               <w:rPr>
                 <w:lang w:val="es-ES_tradnl"/>
               </w:rPr>
@@ -208,6 +217,7 @@
           </w:tcPr>
           <w:p>
             <w:pPr>
+              <w:spacing w:after="0"/>
               <w:rPr>
                 <w:lang w:val="es-ES_tradnl"/>
               </w:rPr>
@@ -223,6 +233,7 @@
           </w:tcPr>
           <w:p>
             <w:pPr>
+              <w:spacing w:after="0"/>
               <w:rPr>
                 <w:lang w:val="es-ES_tradnl"/>
               </w:rPr>
@@ -243,6 +254,9 @@
             <w:shd w:val="clear" w:color="auto" w:fill="F2F2F2"/>
           </w:tcPr>
           <w:p>
+            <w:pPr>
+              <w:spacing w:after="0"/>
+            </w:pPr>
             <w:r>
               <w:t>Revisores</w:t>
             </w:r>
@@ -254,6 +268,7 @@
           </w:tcPr>
           <w:p>
             <w:pPr>
+              <w:spacing w:after="0"/>
               <w:rPr>
                 <w:lang w:val="es-ES_tradnl"/>
               </w:rPr>
@@ -295,6 +310,7 @@
           </w:tcPr>
           <w:p>
             <w:pPr>
+              <w:spacing w:after="0"/>
               <w:rPr>
                 <w:lang w:val="es-ES_tradnl"/>
               </w:rPr>
@@ -316,6 +332,7 @@
           </w:tcPr>
           <w:p>
             <w:pPr>
+              <w:spacing w:after="0"/>
               <w:rPr>
                 <w:lang w:val="es-ES_tradnl"/>
               </w:rPr>
@@ -335,6 +352,7 @@
           </w:tcPr>
           <w:p>
             <w:pPr>
+              <w:spacing w:after="0"/>
               <w:rPr>
                 <w:lang w:val="es-ES_tradnl"/>
               </w:rPr>
@@ -354,6 +372,7 @@
           </w:tcPr>
           <w:p>
             <w:pPr>
+              <w:spacing w:after="0"/>
               <w:rPr>
                 <w:lang w:val="es-ES_tradnl"/>
               </w:rPr>
@@ -368,12 +387,16 @@
         </w:tc>
       </w:tr>
       <w:tr>
+        <w:trPr>
+          <w:trHeight w:val="350"/>
+        </w:trPr>
         <w:tc>
           <w:tcPr>
             <w:tcW w:w="3116" w:type="dxa"/>
           </w:tcPr>
           <w:p>
             <w:pPr>
+              <w:spacing w:after="0"/>
               <w:rPr>
                 <w:lang w:val="es-ES_tradnl"/>
               </w:rPr>
@@ -392,6 +415,7 @@
           </w:tcPr>
           <w:p>
             <w:pPr>
+              <w:spacing w:after="0"/>
               <w:rPr>
                 <w:lang w:val="es-ES_tradnl"/>
               </w:rPr>
@@ -410,6 +434,7 @@
           </w:tcPr>
           <w:p>
             <w:pPr>
+              <w:spacing w:after="0"/>
               <w:rPr>
                 <w:lang w:val="es-ES_tradnl"/>
               </w:rPr>
@@ -436,6 +461,7 @@
           </w:tcPr>
           <w:p>
             <w:pPr>
+              <w:spacing w:after="0"/>
               <w:rPr>
                 <w:lang w:val="es-ES_tradnl"/>
               </w:rPr>
@@ -448,6 +474,7 @@
           </w:tcPr>
           <w:p>
             <w:pPr>
+              <w:spacing w:after="0"/>
               <w:rPr>
                 <w:lang w:val="es-ES_tradnl"/>
               </w:rPr>
@@ -460,6 +487,7 @@
           </w:tcPr>
           <w:p>
             <w:pPr>
+              <w:spacing w:after="0"/>
               <w:rPr>
                 <w:lang w:val="es-ES_tradnl"/>
               </w:rPr>
@@ -482,6 +510,13 @@
     <w:p/>
     <w:sdt>
       <w:sdtPr>
+        <w:rPr>
+          <w:rFonts w:ascii="Arial Narrow" w:eastAsia="Times New Roman" w:hAnsi="Arial Narrow" w:cs="Times New Roman"/>
+          <w:color w:val="auto"/>
+          <w:sz w:val="24"/>
+          <w:szCs w:val="20"/>
+          <w:lang w:val="es-ES" w:eastAsia="es-ES"/>
+        </w:rPr>
         <w:id w:val="-1507668953"/>
         <w:docPartObj>
           <w:docPartGallery w:val="Table of Contents"/>
@@ -490,12 +525,7 @@
       </w:sdtPr>
       <w:sdtEndPr>
         <w:rPr>
-          <w:rFonts w:ascii="Arial Narrow" w:eastAsia="Times New Roman" w:hAnsi="Arial Narrow" w:cs="Times New Roman"/>
           <w:noProof/>
-          <w:color w:val="auto"/>
-          <w:sz w:val="24"/>
-          <w:szCs w:val="20"/>
-          <w:lang w:val="es-ES" w:eastAsia="es-ES"/>
         </w:rPr>
       </w:sdtEndPr>
       <w:sdtContent>
@@ -1292,7 +1322,6 @@
             <w:rPr>
               <w:noProof/>
             </w:rPr>
-            <w:lastRenderedPageBreak/>
             <w:fldChar w:fldCharType="end"/>
           </w:r>
         </w:p>
@@ -1352,13 +1381,16 @@
             <w:pPr>
               <w:spacing w:after="0"/>
               <w:rPr>
-                <w:lang w:val="es-ES_tradnl"/>
-              </w:rPr>
-            </w:pPr>
-            <w:r>
-              <w:rPr>
-                <w:lang w:val="es-ES_tradnl"/>
-              </w:rPr>
+                <w:b/>
+                <w:lang w:val="es-ES_tradnl"/>
+              </w:rPr>
+            </w:pPr>
+            <w:r>
+              <w:rPr>
+                <w:b/>
+                <w:lang w:val="es-ES_tradnl"/>
+              </w:rPr>
+              <w:lastRenderedPageBreak/>
               <w:t>OBJETIVO 01</w:t>
             </w:r>
           </w:p>
@@ -1372,11 +1404,13 @@
             <w:pPr>
               <w:spacing w:after="0"/>
               <w:rPr>
-                <w:lang w:val="es-ES_tradnl"/>
-              </w:rPr>
-            </w:pPr>
-            <w:r>
-              <w:rPr>
+                <w:b/>
+                <w:lang w:val="es-ES_tradnl"/>
+              </w:rPr>
+            </w:pPr>
+            <w:r>
+              <w:rPr>
+                <w:b/>
                 <w:lang w:val="es-ES_tradnl"/>
               </w:rPr>
               <w:t>Cálculo del resultado de los enfrentamientos</w:t>
@@ -1683,11 +1717,13 @@
             <w:pPr>
               <w:spacing w:after="0"/>
               <w:rPr>
-                <w:lang w:val="es-ES_tradnl"/>
-              </w:rPr>
-            </w:pPr>
-            <w:r>
-              <w:rPr>
+                <w:b/>
+                <w:lang w:val="es-ES_tradnl"/>
+              </w:rPr>
+            </w:pPr>
+            <w:r>
+              <w:rPr>
+                <w:b/>
                 <w:lang w:val="es-ES_tradnl"/>
               </w:rPr>
               <w:t>OBJETIVO 02</w:t>
@@ -1703,11 +1739,13 @@
             <w:pPr>
               <w:spacing w:after="0"/>
               <w:rPr>
-                <w:lang w:val="es-ES_tradnl"/>
-              </w:rPr>
-            </w:pPr>
-            <w:r>
-              <w:rPr>
+                <w:b/>
+                <w:lang w:val="es-ES_tradnl"/>
+              </w:rPr>
+            </w:pPr>
+            <w:r>
+              <w:rPr>
+                <w:b/>
                 <w:lang w:val="es-ES_tradnl"/>
               </w:rPr>
               <w:t>Carga de datos desde fichero</w:t>
@@ -2014,11 +2052,13 @@
             <w:pPr>
               <w:spacing w:after="0"/>
               <w:rPr>
-                <w:lang w:val="es-ES_tradnl"/>
-              </w:rPr>
-            </w:pPr>
-            <w:r>
-              <w:rPr>
+                <w:b/>
+                <w:lang w:val="es-ES_tradnl"/>
+              </w:rPr>
+            </w:pPr>
+            <w:r>
+              <w:rPr>
+                <w:b/>
                 <w:lang w:val="es-ES_tradnl"/>
               </w:rPr>
               <w:t>OBJETIVO 03</w:t>
@@ -2034,11 +2074,13 @@
             <w:pPr>
               <w:spacing w:after="0"/>
               <w:rPr>
-                <w:lang w:val="es-ES_tradnl"/>
-              </w:rPr>
-            </w:pPr>
-            <w:r>
-              <w:rPr>
+                <w:b/>
+                <w:lang w:val="es-ES_tradnl"/>
+              </w:rPr>
+            </w:pPr>
+            <w:r>
+              <w:rPr>
+                <w:b/>
                 <w:lang w:val="es-ES_tradnl"/>
               </w:rPr>
               <w:t>Persistencia de datos</w:t>
@@ -2341,11 +2383,13 @@
             <w:pPr>
               <w:spacing w:after="0"/>
               <w:rPr>
-                <w:lang w:val="es-ES_tradnl"/>
-              </w:rPr>
-            </w:pPr>
-            <w:r>
-              <w:rPr>
+                <w:b/>
+                <w:lang w:val="es-ES_tradnl"/>
+              </w:rPr>
+            </w:pPr>
+            <w:r>
+              <w:rPr>
+                <w:b/>
                 <w:lang w:val="es-ES_tradnl"/>
               </w:rPr>
               <w:t>OBJETIVO 04</w:t>
@@ -2361,11 +2405,13 @@
             <w:pPr>
               <w:spacing w:after="0"/>
               <w:rPr>
-                <w:lang w:val="es-ES_tradnl"/>
-              </w:rPr>
-            </w:pPr>
-            <w:r>
-              <w:rPr>
+                <w:b/>
+                <w:lang w:val="es-ES_tradnl"/>
+              </w:rPr>
+            </w:pPr>
+            <w:r>
+              <w:rPr>
+                <w:b/>
                 <w:lang w:val="es-ES_tradnl"/>
               </w:rPr>
               <w:t>Visualización de datos</w:t>
@@ -2498,7 +2544,6 @@
               </w:rPr>
             </w:pPr>
             <w:r>
-              <w:lastRenderedPageBreak/>
               <w:t xml:space="preserve">Descripción </w:t>
             </w:r>
           </w:p>
@@ -2641,7 +2686,421 @@
         </w:tc>
       </w:tr>
     </w:tbl>
-    <w:p/>
+    <w:p>
+      <w:pPr>
+        <w:spacing w:after="0"/>
+      </w:pPr>
+    </w:p>
+    <w:tbl>
+      <w:tblPr>
+        <w:tblStyle w:val="TableGrid"/>
+        <w:tblW w:w="0" w:type="auto"/>
+        <w:tblLook w:val="04A0" w:firstRow="1" w:lastRow="0" w:firstColumn="1" w:lastColumn="0" w:noHBand="0" w:noVBand="1"/>
+      </w:tblPr>
+      <w:tblGrid>
+        <w:gridCol w:w="2065"/>
+        <w:gridCol w:w="7285"/>
+      </w:tblGrid>
+      <w:tr>
+        <w:tc>
+          <w:tcPr>
+            <w:tcW w:w="2065" w:type="dxa"/>
+            <w:shd w:val="clear" w:color="auto" w:fill="D0CECE" w:themeFill="background2" w:themeFillShade="E6"/>
+          </w:tcPr>
+          <w:p>
+            <w:pPr>
+              <w:spacing w:after="0"/>
+              <w:rPr>
+                <w:b/>
+                <w:szCs w:val="24"/>
+                <w:lang w:val="es-ES_tradnl"/>
+              </w:rPr>
+            </w:pPr>
+            <w:r>
+              <w:rPr>
+                <w:b/>
+                <w:szCs w:val="24"/>
+                <w:lang w:val="es-ES_tradnl"/>
+              </w:rPr>
+              <w:t>OBJETIVO 0</w:t>
+            </w:r>
+            <w:r>
+              <w:rPr>
+                <w:b/>
+                <w:szCs w:val="24"/>
+                <w:lang w:val="es-ES_tradnl"/>
+              </w:rPr>
+              <w:t>5</w:t>
+            </w:r>
+          </w:p>
+        </w:tc>
+        <w:tc>
+          <w:tcPr>
+            <w:tcW w:w="7285" w:type="dxa"/>
+            <w:shd w:val="clear" w:color="auto" w:fill="D0CECE" w:themeFill="background2" w:themeFillShade="E6"/>
+          </w:tcPr>
+          <w:p>
+            <w:pPr>
+              <w:spacing w:after="0"/>
+              <w:rPr>
+                <w:b/>
+                <w:szCs w:val="24"/>
+                <w:lang w:val="es-ES_tradnl"/>
+              </w:rPr>
+            </w:pPr>
+            <w:r>
+              <w:rPr>
+                <w:b/>
+                <w:szCs w:val="24"/>
+                <w:lang w:val="es-ES_tradnl"/>
+              </w:rPr>
+              <w:t>Generación de informes-resumen</w:t>
+            </w:r>
+          </w:p>
+        </w:tc>
+      </w:tr>
+      <w:tr>
+        <w:tc>
+          <w:tcPr>
+            <w:tcW w:w="2065" w:type="dxa"/>
+            <w:shd w:val="clear" w:color="auto" w:fill="F2F2F2" w:themeFill="background1" w:themeFillShade="F2"/>
+          </w:tcPr>
+          <w:p>
+            <w:pPr>
+              <w:spacing w:after="0"/>
+              <w:rPr>
+                <w:lang w:val="es-ES_tradnl"/>
+              </w:rPr>
+            </w:pPr>
+            <w:r>
+              <w:rPr>
+                <w:rFonts w:cs="Arial"/>
+                <w:szCs w:val="24"/>
+              </w:rPr>
+              <w:t xml:space="preserve">Versión </w:t>
+            </w:r>
+          </w:p>
+        </w:tc>
+        <w:tc>
+          <w:tcPr>
+            <w:tcW w:w="7285" w:type="dxa"/>
+          </w:tcPr>
+          <w:p>
+            <w:pPr>
+              <w:spacing w:after="0"/>
+              <w:rPr>
+                <w:lang w:val="es-ES_tradnl"/>
+              </w:rPr>
+            </w:pPr>
+            <w:r>
+              <w:rPr>
+                <w:rFonts w:cs="Arial"/>
+                <w:szCs w:val="24"/>
+              </w:rPr>
+              <w:t xml:space="preserve">01 </w:t>
+            </w:r>
+          </w:p>
+        </w:tc>
+      </w:tr>
+      <w:tr>
+        <w:tc>
+          <w:tcPr>
+            <w:tcW w:w="2065" w:type="dxa"/>
+            <w:shd w:val="clear" w:color="auto" w:fill="F2F2F2" w:themeFill="background1" w:themeFillShade="F2"/>
+          </w:tcPr>
+          <w:p>
+            <w:pPr>
+              <w:spacing w:after="0"/>
+              <w:rPr>
+                <w:lang w:val="es-ES_tradnl"/>
+              </w:rPr>
+            </w:pPr>
+            <w:r>
+              <w:rPr>
+                <w:rFonts w:cs="Arial"/>
+                <w:szCs w:val="24"/>
+              </w:rPr>
+              <w:t xml:space="preserve">Autores </w:t>
+            </w:r>
+          </w:p>
+        </w:tc>
+        <w:tc>
+          <w:tcPr>
+            <w:tcW w:w="7285" w:type="dxa"/>
+          </w:tcPr>
+          <w:p>
+            <w:pPr>
+              <w:spacing w:after="0" w:line="259" w:lineRule="auto"/>
+              <w:rPr>
+                <w:rFonts w:cs="Arial"/>
+                <w:szCs w:val="24"/>
+                <w:lang w:val="es-ES_tradnl"/>
+              </w:rPr>
+            </w:pPr>
+            <w:r>
+              <w:rPr>
+                <w:rFonts w:cs="Arial"/>
+                <w:szCs w:val="24"/>
+                <w:lang w:val="es-ES_tradnl"/>
+              </w:rPr>
+              <w:t xml:space="preserve">Manuel Ridao Pineda </w:t>
+            </w:r>
+          </w:p>
+        </w:tc>
+      </w:tr>
+      <w:tr>
+        <w:tc>
+          <w:tcPr>
+            <w:tcW w:w="2065" w:type="dxa"/>
+            <w:shd w:val="clear" w:color="auto" w:fill="F2F2F2" w:themeFill="background1" w:themeFillShade="F2"/>
+          </w:tcPr>
+          <w:p>
+            <w:pPr>
+              <w:spacing w:after="0"/>
+              <w:rPr>
+                <w:lang w:val="es-ES_tradnl"/>
+              </w:rPr>
+            </w:pPr>
+            <w:r>
+              <w:rPr>
+                <w:rFonts w:cs="Arial"/>
+                <w:szCs w:val="24"/>
+              </w:rPr>
+              <w:lastRenderedPageBreak/>
+              <w:t xml:space="preserve">Fuente </w:t>
+            </w:r>
+          </w:p>
+        </w:tc>
+        <w:tc>
+          <w:tcPr>
+            <w:tcW w:w="7285" w:type="dxa"/>
+          </w:tcPr>
+          <w:p>
+            <w:pPr>
+              <w:spacing w:after="0"/>
+              <w:rPr>
+                <w:lang w:val="es-ES_tradnl"/>
+              </w:rPr>
+            </w:pPr>
+            <w:r>
+              <w:rPr>
+                <w:rFonts w:cs="Arial"/>
+                <w:szCs w:val="24"/>
+              </w:rPr>
+              <w:t xml:space="preserve">Reunión con </w:t>
+            </w:r>
+            <w:r>
+              <w:rPr>
+                <w:rFonts w:cs="Arial"/>
+                <w:szCs w:val="24"/>
+              </w:rPr>
+              <w:t>los interesados</w:t>
+            </w:r>
+          </w:p>
+        </w:tc>
+      </w:tr>
+      <w:tr>
+        <w:tc>
+          <w:tcPr>
+            <w:tcW w:w="2065" w:type="dxa"/>
+            <w:shd w:val="clear" w:color="auto" w:fill="F2F2F2" w:themeFill="background1" w:themeFillShade="F2"/>
+          </w:tcPr>
+          <w:p>
+            <w:pPr>
+              <w:spacing w:after="0"/>
+              <w:rPr>
+                <w:lang w:val="es-ES_tradnl"/>
+              </w:rPr>
+            </w:pPr>
+            <w:r>
+              <w:rPr>
+                <w:rFonts w:cs="Arial"/>
+                <w:szCs w:val="24"/>
+              </w:rPr>
+              <w:t xml:space="preserve">Descripción </w:t>
+            </w:r>
+          </w:p>
+        </w:tc>
+        <w:tc>
+          <w:tcPr>
+            <w:tcW w:w="7285" w:type="dxa"/>
+          </w:tcPr>
+          <w:p>
+            <w:pPr>
+              <w:spacing w:after="0"/>
+              <w:rPr>
+                <w:lang w:val="es-ES_tradnl"/>
+              </w:rPr>
+            </w:pPr>
+            <w:r>
+              <w:rPr>
+                <w:rFonts w:cs="Arial"/>
+                <w:szCs w:val="24"/>
+                <w:lang w:val="es-ES_tradnl"/>
+              </w:rPr>
+              <w:t>El sistema deberá</w:t>
+            </w:r>
+            <w:r>
+              <w:rPr>
+                <w:rFonts w:cs="Arial"/>
+                <w:szCs w:val="24"/>
+                <w:lang w:val="es-ES_tradnl"/>
+              </w:rPr>
+              <w:t xml:space="preserve"> generar documentos de informe a modo de resumen de una partida completa, detallando los enfrentamientos ocurridos, los participantes, y su respectiva puntuación final</w:t>
+            </w:r>
+          </w:p>
+        </w:tc>
+      </w:tr>
+      <w:tr>
+        <w:tc>
+          <w:tcPr>
+            <w:tcW w:w="2065" w:type="dxa"/>
+            <w:shd w:val="clear" w:color="auto" w:fill="F2F2F2" w:themeFill="background1" w:themeFillShade="F2"/>
+          </w:tcPr>
+          <w:p>
+            <w:pPr>
+              <w:spacing w:after="0"/>
+              <w:rPr>
+                <w:lang w:val="es-ES_tradnl"/>
+              </w:rPr>
+            </w:pPr>
+            <w:r>
+              <w:rPr>
+                <w:rFonts w:cs="Arial"/>
+                <w:szCs w:val="24"/>
+              </w:rPr>
+              <w:t xml:space="preserve">Importancia </w:t>
+            </w:r>
+          </w:p>
+        </w:tc>
+        <w:tc>
+          <w:tcPr>
+            <w:tcW w:w="7285" w:type="dxa"/>
+          </w:tcPr>
+          <w:p>
+            <w:pPr>
+              <w:spacing w:after="0"/>
+              <w:rPr>
+                <w:lang w:val="es-ES_tradnl"/>
+              </w:rPr>
+            </w:pPr>
+            <w:r>
+              <w:rPr>
+                <w:rFonts w:cs="Arial"/>
+                <w:szCs w:val="24"/>
+              </w:rPr>
+              <w:t>Baja</w:t>
+            </w:r>
+            <w:r>
+              <w:rPr>
+                <w:rFonts w:cs="Arial"/>
+                <w:szCs w:val="24"/>
+              </w:rPr>
+              <w:t xml:space="preserve"> </w:t>
+            </w:r>
+          </w:p>
+        </w:tc>
+      </w:tr>
+      <w:tr>
+        <w:tc>
+          <w:tcPr>
+            <w:tcW w:w="2065" w:type="dxa"/>
+            <w:shd w:val="clear" w:color="auto" w:fill="F2F2F2" w:themeFill="background1" w:themeFillShade="F2"/>
+          </w:tcPr>
+          <w:p>
+            <w:pPr>
+              <w:spacing w:after="0"/>
+              <w:rPr>
+                <w:lang w:val="es-ES_tradnl"/>
+              </w:rPr>
+            </w:pPr>
+            <w:r>
+              <w:rPr>
+                <w:rFonts w:cs="Arial"/>
+                <w:szCs w:val="24"/>
+              </w:rPr>
+              <w:t xml:space="preserve">Estado </w:t>
+            </w:r>
+          </w:p>
+        </w:tc>
+        <w:tc>
+          <w:tcPr>
+            <w:tcW w:w="7285" w:type="dxa"/>
+          </w:tcPr>
+          <w:p>
+            <w:pPr>
+              <w:spacing w:after="0"/>
+              <w:rPr>
+                <w:lang w:val="es-ES_tradnl"/>
+              </w:rPr>
+            </w:pPr>
+            <w:r>
+              <w:rPr>
+                <w:rFonts w:cs="Arial"/>
+                <w:szCs w:val="24"/>
+              </w:rPr>
+              <w:t>En espera</w:t>
+            </w:r>
+            <w:r>
+              <w:rPr>
+                <w:rFonts w:cs="Arial"/>
+                <w:szCs w:val="24"/>
+              </w:rPr>
+              <w:t xml:space="preserve"> </w:t>
+            </w:r>
+          </w:p>
+        </w:tc>
+      </w:tr>
+      <w:tr>
+        <w:tc>
+          <w:tcPr>
+            <w:tcW w:w="2065" w:type="dxa"/>
+            <w:shd w:val="clear" w:color="auto" w:fill="F2F2F2" w:themeFill="background1" w:themeFillShade="F2"/>
+          </w:tcPr>
+          <w:p>
+            <w:pPr>
+              <w:spacing w:after="0"/>
+              <w:rPr>
+                <w:lang w:val="es-ES_tradnl"/>
+              </w:rPr>
+            </w:pPr>
+            <w:r>
+              <w:rPr>
+                <w:rFonts w:cs="Arial"/>
+                <w:szCs w:val="24"/>
+              </w:rPr>
+              <w:t xml:space="preserve">Comentarios </w:t>
+            </w:r>
+          </w:p>
+        </w:tc>
+        <w:tc>
+          <w:tcPr>
+            <w:tcW w:w="7285" w:type="dxa"/>
+          </w:tcPr>
+          <w:p>
+            <w:pPr>
+              <w:spacing w:after="0"/>
+              <w:rPr>
+                <w:lang w:val="es-ES_tradnl"/>
+              </w:rPr>
+            </w:pPr>
+            <w:r>
+              <w:rPr>
+                <w:rFonts w:cs="Arial"/>
+                <w:szCs w:val="24"/>
+              </w:rPr>
+              <w:t>--</w:t>
+            </w:r>
+          </w:p>
+        </w:tc>
+      </w:tr>
+    </w:tbl>
+    <w:p>
+      <w:pPr>
+        <w:spacing w:after="0"/>
+        <w:ind w:firstLine="360"/>
+      </w:pPr>
+    </w:p>
     <w:p>
       <w:pPr>
         <w:ind w:firstLine="360"/>
@@ -2650,11 +3109,43 @@
         <w:t>A continuación, se presenta el modelo del dominio, que representa una visión global de los conceptos manejados en el sistema que se desarrollará y las relaciones que existen entre ellos.</w:t>
       </w:r>
     </w:p>
+    <w:bookmarkStart w:id="4" w:name="_GoBack"/>
+    <w:p>
+      <w:r>
+        <w:object w:dxaOrig="9826" w:dyaOrig="9571" w14:anchorId="4D9EF80A">
+          <v:shapetype id="_x0000_t75" coordsize="21600,21600" o:spt="75" o:preferrelative="t" path="m@4@5l@4@11@9@11@9@5xe" filled="f" stroked="f">
+            <v:stroke joinstyle="miter"/>
+            <v:formulas>
+              <v:f eqn="if lineDrawn pixelLineWidth 0"/>
+              <v:f eqn="sum @0 1 0"/>
+              <v:f eqn="sum 0 0 @1"/>
+              <v:f eqn="prod @2 1 2"/>
+              <v:f eqn="prod @3 21600 pixelWidth"/>
+              <v:f eqn="prod @3 21600 pixelHeight"/>
+              <v:f eqn="sum @0 0 1"/>
+              <v:f eqn="prod @6 1 2"/>
+              <v:f eqn="prod @7 21600 pixelWidth"/>
+              <v:f eqn="sum @8 21600 0"/>
+              <v:f eqn="prod @7 21600 pixelHeight"/>
+              <v:f eqn="sum @10 21600 0"/>
+            </v:formulas>
+            <v:path o:extrusionok="f" gradientshapeok="t" o:connecttype="rect"/>
+            <o:lock v:ext="edit" aspectratio="t"/>
+          </v:shapetype>
+          <v:shape id="_x0000_i1033" type="#_x0000_t75" style="width:468pt;height:455.25pt" o:ole="">
+            <v:imagedata r:id="rId6" o:title=""/>
+          </v:shape>
+          <o:OLEObject Type="Embed" ProgID="Visio.Drawing.15" ShapeID="_x0000_i1033" DrawAspect="Content" ObjectID="_1584108202" r:id="rId7"/>
+        </w:object>
+      </w:r>
+      <w:bookmarkEnd w:id="4"/>
+    </w:p>
     <w:p>
       <w:pPr>
         <w:pStyle w:val="Heading3"/>
       </w:pPr>
       <w:r>
+        <w:lastRenderedPageBreak/>
         <w:t xml:space="preserve"> Entorno tecnológico</w:t>
       </w:r>
     </w:p>
@@ -2815,8 +3306,6 @@
         </w:rPr>
         <w:t xml:space="preserve"> </w:t>
       </w:r>
-      <w:bookmarkStart w:id="4" w:name="_GoBack"/>
-      <w:bookmarkEnd w:id="4"/>
       <w:r>
         <w:rPr>
           <w:lang w:val="es-ES_tradnl" w:eastAsia="en-US"/>
@@ -4114,7 +4603,7 @@
 </file>
 
 <file path=customXml/itemProps1.xml><?xml version="1.0" encoding="utf-8"?>
-<ds:datastoreItem xmlns:ds="http://schemas.openxmlformats.org/officeDocument/2006/customXml" ds:itemID="{2F01EED4-9595-40CE-AE78-1428A0971DA6}">
+<ds:datastoreItem xmlns:ds="http://schemas.openxmlformats.org/officeDocument/2006/customXml" ds:itemID="{8FB48926-FDBD-4FB0-B1C7-00703EFF3BF6}">
   <ds:schemaRefs>
     <ds:schemaRef ds:uri="http://schemas.openxmlformats.org/officeDocument/2006/bibliography"/>
   </ds:schemaRefs>

</xml_diff>

<commit_message>
probado spring, actualizado plan de proyecto
</commit_message>
<xml_diff>
--- a/Documentacion/Análisis/Análisis.docx
+++ b/Documentacion/Análisis/Análisis.docx
@@ -507,7 +507,6 @@
       </w:r>
       <w:bookmarkEnd w:id="2"/>
     </w:p>
-    <w:p/>
     <w:sdt>
       <w:sdtPr>
         <w:rPr>
@@ -1390,7 +1389,6 @@
                 <w:b/>
                 <w:lang w:val="es-ES_tradnl"/>
               </w:rPr>
-              <w:lastRenderedPageBreak/>
               <w:t>OBJETIVO 01</w:t>
             </w:r>
           </w:p>
@@ -1432,6 +1430,7 @@
               </w:rPr>
             </w:pPr>
             <w:r>
+              <w:lastRenderedPageBreak/>
               <w:t xml:space="preserve">Versión </w:t>
             </w:r>
           </w:p>
@@ -2866,7 +2865,6 @@
                 <w:rFonts w:cs="Arial"/>
                 <w:szCs w:val="24"/>
               </w:rPr>
-              <w:lastRenderedPageBreak/>
               <w:t xml:space="preserve">Fuente </w:t>
             </w:r>
           </w:p>
@@ -2917,6 +2915,7 @@
                 <w:rFonts w:cs="Arial"/>
                 <w:szCs w:val="24"/>
               </w:rPr>
+              <w:lastRenderedPageBreak/>
               <w:t xml:space="preserve">Descripción </w:t>
             </w:r>
           </w:p>
@@ -3109,7 +3108,6 @@
         <w:t>A continuación, se presenta el modelo del dominio, que representa una visión global de los conceptos manejados en el sistema que se desarrollará y las relaciones que existen entre ellos.</w:t>
       </w:r>
     </w:p>
-    <w:bookmarkStart w:id="4" w:name="_GoBack"/>
     <w:p>
       <w:r>
         <w:object w:dxaOrig="9826" w:dyaOrig="9571" w14:anchorId="4D9EF80A">
@@ -3132,13 +3130,12 @@
             <v:path o:extrusionok="f" gradientshapeok="t" o:connecttype="rect"/>
             <o:lock v:ext="edit" aspectratio="t"/>
           </v:shapetype>
-          <v:shape id="_x0000_i1033" type="#_x0000_t75" style="width:468pt;height:455.25pt" o:ole="">
+          <v:shape id="_x0000_i1025" type="#_x0000_t75" style="width:468.3pt;height:455.15pt" o:ole="">
             <v:imagedata r:id="rId6" o:title=""/>
           </v:shape>
-          <o:OLEObject Type="Embed" ProgID="Visio.Drawing.15" ShapeID="_x0000_i1033" DrawAspect="Content" ObjectID="_1584108202" r:id="rId7"/>
+          <o:OLEObject Type="Embed" ProgID="Visio.Drawing.15" ShapeID="_x0000_i1025" DrawAspect="Content" ObjectID="_1590826857" r:id="rId7"/>
         </w:object>
       </w:r>
-      <w:bookmarkEnd w:id="4"/>
     </w:p>
     <w:p>
       <w:pPr>
@@ -3160,21 +3157,21 @@
         <w:rPr>
           <w:lang w:val="es-ES_tradnl" w:eastAsia="en-US"/>
         </w:rPr>
-        <w:t xml:space="preserve">El sistema se desplegará como aplicación web, y, por lo tanto, debe ser accesible desde cualquier sistema operativo. Ya que se trata de una aplicación Java, se empleará el entorno de desarrollo </w:t>
+        <w:t>El sistema se desplegará como aplicación web, y, por lo tanto, debe ser accesible desde cualquier sistema operativo. Ya que se trata de una aplicación Java, se empleará el entorno de desarrollo Net</w:t>
       </w:r>
-      <w:proofErr w:type="spellStart"/>
       <w:r>
         <w:rPr>
           <w:lang w:val="es-ES_tradnl" w:eastAsia="en-US"/>
         </w:rPr>
-        <w:t>Netbeans</w:t>
+        <w:t>B</w:t>
       </w:r>
-      <w:proofErr w:type="spellEnd"/>
+      <w:bookmarkStart w:id="4" w:name="_GoBack"/>
+      <w:bookmarkEnd w:id="4"/>
       <w:r>
         <w:rPr>
           <w:lang w:val="es-ES_tradnl" w:eastAsia="en-US"/>
         </w:rPr>
-        <w:t xml:space="preserve"> 8.2. Se emplearán tecnologías Java EE, Java Web, </w:t>
+        <w:t xml:space="preserve">eans 8.2. Se emplearán tecnologías Java EE, Java Web, </w:t>
       </w:r>
       <w:proofErr w:type="spellStart"/>
       <w:r>
@@ -4603,7 +4600,7 @@
 </file>
 
 <file path=customXml/itemProps1.xml><?xml version="1.0" encoding="utf-8"?>
-<ds:datastoreItem xmlns:ds="http://schemas.openxmlformats.org/officeDocument/2006/customXml" ds:itemID="{8FB48926-FDBD-4FB0-B1C7-00703EFF3BF6}">
+<ds:datastoreItem xmlns:ds="http://schemas.openxmlformats.org/officeDocument/2006/customXml" ds:itemID="{277A4902-DDA0-4D00-8143-A5CAA9FBC9E0}">
   <ds:schemaRefs>
     <ds:schemaRef ds:uri="http://schemas.openxmlformats.org/officeDocument/2006/bibliography"/>
   </ds:schemaRefs>

</xml_diff>

<commit_message>
wip plan y termionado analisis de actores
</commit_message>
<xml_diff>
--- a/Documentacion/Análisis/Análisis.docx
+++ b/Documentacion/Análisis/Análisis.docx
@@ -3100,6 +3100,484 @@
         <w:ind w:firstLine="360"/>
       </w:pPr>
     </w:p>
+    <w:tbl>
+      <w:tblPr>
+        <w:tblStyle w:val="TableGrid"/>
+        <w:tblW w:w="0" w:type="auto"/>
+        <w:tblLook w:val="04A0" w:firstRow="1" w:lastRow="0" w:firstColumn="1" w:lastColumn="0" w:noHBand="0" w:noVBand="1"/>
+      </w:tblPr>
+      <w:tblGrid>
+        <w:gridCol w:w="2065"/>
+        <w:gridCol w:w="7285"/>
+      </w:tblGrid>
+      <w:tr>
+        <w:tc>
+          <w:tcPr>
+            <w:tcW w:w="2065" w:type="dxa"/>
+            <w:shd w:val="clear" w:color="auto" w:fill="D0CECE" w:themeFill="background2" w:themeFillShade="E6"/>
+          </w:tcPr>
+          <w:p>
+            <w:pPr>
+              <w:keepNext/>
+              <w:keepLines/>
+              <w:spacing w:after="0"/>
+              <w:rPr>
+                <w:b/>
+                <w:szCs w:val="24"/>
+                <w:lang w:val="es-ES_tradnl"/>
+              </w:rPr>
+            </w:pPr>
+            <w:r>
+              <w:rPr>
+                <w:b/>
+                <w:szCs w:val="24"/>
+                <w:lang w:val="es-ES_tradnl"/>
+              </w:rPr>
+              <w:t>OBJETIVO 0</w:t>
+            </w:r>
+            <w:r>
+              <w:rPr>
+                <w:b/>
+                <w:szCs w:val="24"/>
+                <w:lang w:val="es-ES_tradnl"/>
+              </w:rPr>
+              <w:t>6</w:t>
+            </w:r>
+          </w:p>
+        </w:tc>
+        <w:tc>
+          <w:tcPr>
+            <w:tcW w:w="7285" w:type="dxa"/>
+            <w:shd w:val="clear" w:color="auto" w:fill="D0CECE" w:themeFill="background2" w:themeFillShade="E6"/>
+          </w:tcPr>
+          <w:p>
+            <w:pPr>
+              <w:keepNext/>
+              <w:keepLines/>
+              <w:spacing w:after="0"/>
+              <w:rPr>
+                <w:b/>
+                <w:szCs w:val="24"/>
+                <w:lang w:val="es-ES_tradnl"/>
+              </w:rPr>
+            </w:pPr>
+            <w:r>
+              <w:rPr>
+                <w:b/>
+                <w:szCs w:val="24"/>
+                <w:lang w:val="es-ES_tradnl"/>
+              </w:rPr>
+              <w:t>Visualización de los enfrentamientos por parte de los jugadores</w:t>
+            </w:r>
+          </w:p>
+        </w:tc>
+      </w:tr>
+      <w:tr>
+        <w:tc>
+          <w:tcPr>
+            <w:tcW w:w="2065" w:type="dxa"/>
+            <w:shd w:val="clear" w:color="auto" w:fill="F2F2F2" w:themeFill="background1" w:themeFillShade="F2"/>
+          </w:tcPr>
+          <w:p>
+            <w:pPr>
+              <w:keepNext/>
+              <w:keepLines/>
+              <w:spacing w:after="0"/>
+              <w:rPr>
+                <w:lang w:val="es-ES_tradnl"/>
+              </w:rPr>
+            </w:pPr>
+            <w:r>
+              <w:rPr>
+                <w:rFonts w:cs="Arial"/>
+                <w:szCs w:val="24"/>
+              </w:rPr>
+              <w:t xml:space="preserve">Versión </w:t>
+            </w:r>
+          </w:p>
+        </w:tc>
+        <w:tc>
+          <w:tcPr>
+            <w:tcW w:w="7285" w:type="dxa"/>
+          </w:tcPr>
+          <w:p>
+            <w:pPr>
+              <w:keepNext/>
+              <w:keepLines/>
+              <w:spacing w:after="0"/>
+              <w:rPr>
+                <w:lang w:val="es-ES_tradnl"/>
+              </w:rPr>
+            </w:pPr>
+            <w:r>
+              <w:rPr>
+                <w:rFonts w:cs="Arial"/>
+                <w:szCs w:val="24"/>
+              </w:rPr>
+              <w:t xml:space="preserve">01 </w:t>
+            </w:r>
+          </w:p>
+        </w:tc>
+      </w:tr>
+      <w:tr>
+        <w:tc>
+          <w:tcPr>
+            <w:tcW w:w="2065" w:type="dxa"/>
+            <w:shd w:val="clear" w:color="auto" w:fill="F2F2F2" w:themeFill="background1" w:themeFillShade="F2"/>
+          </w:tcPr>
+          <w:p>
+            <w:pPr>
+              <w:keepNext/>
+              <w:keepLines/>
+              <w:spacing w:after="0"/>
+              <w:rPr>
+                <w:lang w:val="es-ES_tradnl"/>
+              </w:rPr>
+            </w:pPr>
+            <w:r>
+              <w:rPr>
+                <w:rFonts w:cs="Arial"/>
+                <w:szCs w:val="24"/>
+              </w:rPr>
+              <w:t xml:space="preserve">Autores </w:t>
+            </w:r>
+          </w:p>
+        </w:tc>
+        <w:tc>
+          <w:tcPr>
+            <w:tcW w:w="7285" w:type="dxa"/>
+          </w:tcPr>
+          <w:p>
+            <w:pPr>
+              <w:keepNext/>
+              <w:keepLines/>
+              <w:spacing w:after="0" w:line="259" w:lineRule="auto"/>
+              <w:rPr>
+                <w:rFonts w:cs="Arial"/>
+                <w:szCs w:val="24"/>
+                <w:lang w:val="es-ES_tradnl"/>
+              </w:rPr>
+            </w:pPr>
+            <w:r>
+              <w:rPr>
+                <w:rFonts w:cs="Arial"/>
+                <w:szCs w:val="24"/>
+                <w:lang w:val="es-ES_tradnl"/>
+              </w:rPr>
+              <w:t xml:space="preserve">Manuel Ridao Pineda </w:t>
+            </w:r>
+          </w:p>
+        </w:tc>
+      </w:tr>
+      <w:tr>
+        <w:tc>
+          <w:tcPr>
+            <w:tcW w:w="2065" w:type="dxa"/>
+            <w:shd w:val="clear" w:color="auto" w:fill="F2F2F2" w:themeFill="background1" w:themeFillShade="F2"/>
+          </w:tcPr>
+          <w:p>
+            <w:pPr>
+              <w:keepNext/>
+              <w:keepLines/>
+              <w:spacing w:after="0"/>
+              <w:rPr>
+                <w:lang w:val="es-ES_tradnl"/>
+              </w:rPr>
+            </w:pPr>
+            <w:r>
+              <w:rPr>
+                <w:rFonts w:cs="Arial"/>
+                <w:szCs w:val="24"/>
+              </w:rPr>
+              <w:t xml:space="preserve">Fuente </w:t>
+            </w:r>
+          </w:p>
+        </w:tc>
+        <w:tc>
+          <w:tcPr>
+            <w:tcW w:w="7285" w:type="dxa"/>
+          </w:tcPr>
+          <w:p>
+            <w:pPr>
+              <w:keepNext/>
+              <w:keepLines/>
+              <w:spacing w:after="0"/>
+              <w:rPr>
+                <w:lang w:val="es-ES_tradnl"/>
+              </w:rPr>
+            </w:pPr>
+            <w:r>
+              <w:rPr>
+                <w:rFonts w:cs="Arial"/>
+                <w:szCs w:val="24"/>
+              </w:rPr>
+              <w:t xml:space="preserve">Reunión con </w:t>
+            </w:r>
+            <w:r>
+              <w:rPr>
+                <w:rFonts w:cs="Arial"/>
+                <w:szCs w:val="24"/>
+              </w:rPr>
+              <w:t>los interesados</w:t>
+            </w:r>
+          </w:p>
+        </w:tc>
+      </w:tr>
+      <w:tr>
+        <w:tc>
+          <w:tcPr>
+            <w:tcW w:w="2065" w:type="dxa"/>
+            <w:shd w:val="clear" w:color="auto" w:fill="F2F2F2" w:themeFill="background1" w:themeFillShade="F2"/>
+          </w:tcPr>
+          <w:p>
+            <w:pPr>
+              <w:keepNext/>
+              <w:keepLines/>
+              <w:spacing w:after="0"/>
+              <w:rPr>
+                <w:lang w:val="es-ES_tradnl"/>
+              </w:rPr>
+            </w:pPr>
+            <w:r>
+              <w:rPr>
+                <w:rFonts w:cs="Arial"/>
+                <w:szCs w:val="24"/>
+              </w:rPr>
+              <w:t xml:space="preserve">Descripción </w:t>
+            </w:r>
+          </w:p>
+        </w:tc>
+        <w:tc>
+          <w:tcPr>
+            <w:tcW w:w="7285" w:type="dxa"/>
+          </w:tcPr>
+          <w:p>
+            <w:pPr>
+              <w:keepNext/>
+              <w:keepLines/>
+              <w:spacing w:after="0"/>
+              <w:rPr>
+                <w:lang w:val="es-ES_tradnl"/>
+              </w:rPr>
+            </w:pPr>
+            <w:r>
+              <w:rPr>
+                <w:rFonts w:cs="Arial"/>
+                <w:szCs w:val="24"/>
+                <w:lang w:val="es-ES_tradnl"/>
+              </w:rPr>
+              <w:t>El sistema deberá</w:t>
+            </w:r>
+            <w:r>
+              <w:rPr>
+                <w:rFonts w:cs="Arial"/>
+                <w:szCs w:val="24"/>
+                <w:lang w:val="es-ES_tradnl"/>
+              </w:rPr>
+              <w:t xml:space="preserve"> permitir la visualización (pero no interacción) de los enfrentamientos en curso, en tiempo real, de los países que controle el usuario registrado</w:t>
+            </w:r>
+          </w:p>
+        </w:tc>
+      </w:tr>
+      <w:tr>
+        <w:tc>
+          <w:tcPr>
+            <w:tcW w:w="2065" w:type="dxa"/>
+            <w:shd w:val="clear" w:color="auto" w:fill="F2F2F2" w:themeFill="background1" w:themeFillShade="F2"/>
+          </w:tcPr>
+          <w:p>
+            <w:pPr>
+              <w:keepNext/>
+              <w:keepLines/>
+              <w:spacing w:after="0"/>
+              <w:rPr>
+                <w:lang w:val="es-ES_tradnl"/>
+              </w:rPr>
+            </w:pPr>
+            <w:r>
+              <w:rPr>
+                <w:rFonts w:cs="Arial"/>
+                <w:szCs w:val="24"/>
+              </w:rPr>
+              <w:t xml:space="preserve">Importancia </w:t>
+            </w:r>
+          </w:p>
+        </w:tc>
+        <w:tc>
+          <w:tcPr>
+            <w:tcW w:w="7285" w:type="dxa"/>
+          </w:tcPr>
+          <w:p>
+            <w:pPr>
+              <w:keepNext/>
+              <w:keepLines/>
+              <w:spacing w:after="0"/>
+              <w:rPr>
+                <w:lang w:val="es-ES_tradnl"/>
+              </w:rPr>
+            </w:pPr>
+            <w:r>
+              <w:rPr>
+                <w:rFonts w:cs="Arial"/>
+                <w:szCs w:val="24"/>
+              </w:rPr>
+              <w:t>Media</w:t>
+            </w:r>
+            <w:r>
+              <w:rPr>
+                <w:rFonts w:cs="Arial"/>
+                <w:szCs w:val="24"/>
+              </w:rPr>
+              <w:t xml:space="preserve"> </w:t>
+            </w:r>
+          </w:p>
+        </w:tc>
+      </w:tr>
+      <w:tr>
+        <w:tc>
+          <w:tcPr>
+            <w:tcW w:w="2065" w:type="dxa"/>
+            <w:shd w:val="clear" w:color="auto" w:fill="F2F2F2" w:themeFill="background1" w:themeFillShade="F2"/>
+          </w:tcPr>
+          <w:p>
+            <w:pPr>
+              <w:keepNext/>
+              <w:keepLines/>
+              <w:spacing w:after="0"/>
+              <w:rPr>
+                <w:lang w:val="es-ES_tradnl"/>
+              </w:rPr>
+            </w:pPr>
+            <w:r>
+              <w:rPr>
+                <w:rFonts w:cs="Arial"/>
+                <w:szCs w:val="24"/>
+              </w:rPr>
+              <w:t xml:space="preserve">Estado </w:t>
+            </w:r>
+          </w:p>
+        </w:tc>
+        <w:tc>
+          <w:tcPr>
+            <w:tcW w:w="7285" w:type="dxa"/>
+          </w:tcPr>
+          <w:p>
+            <w:pPr>
+              <w:keepNext/>
+              <w:keepLines/>
+              <w:spacing w:after="0"/>
+              <w:rPr>
+                <w:lang w:val="es-ES_tradnl"/>
+              </w:rPr>
+            </w:pPr>
+            <w:r>
+              <w:rPr>
+                <w:rFonts w:cs="Arial"/>
+                <w:szCs w:val="24"/>
+              </w:rPr>
+              <w:t>En espera</w:t>
+            </w:r>
+            <w:r>
+              <w:rPr>
+                <w:rFonts w:cs="Arial"/>
+                <w:szCs w:val="24"/>
+              </w:rPr>
+              <w:t xml:space="preserve"> </w:t>
+            </w:r>
+          </w:p>
+        </w:tc>
+      </w:tr>
+      <w:tr>
+        <w:tc>
+          <w:tcPr>
+            <w:tcW w:w="2065" w:type="dxa"/>
+            <w:shd w:val="clear" w:color="auto" w:fill="F2F2F2" w:themeFill="background1" w:themeFillShade="F2"/>
+          </w:tcPr>
+          <w:p>
+            <w:pPr>
+              <w:keepNext/>
+              <w:keepLines/>
+              <w:spacing w:after="0"/>
+              <w:rPr>
+                <w:lang w:val="es-ES_tradnl"/>
+              </w:rPr>
+            </w:pPr>
+            <w:r>
+              <w:rPr>
+                <w:rFonts w:cs="Arial"/>
+                <w:szCs w:val="24"/>
+              </w:rPr>
+              <w:t xml:space="preserve">Comentarios </w:t>
+            </w:r>
+          </w:p>
+        </w:tc>
+        <w:tc>
+          <w:tcPr>
+            <w:tcW w:w="7285" w:type="dxa"/>
+          </w:tcPr>
+          <w:p>
+            <w:pPr>
+              <w:keepNext/>
+              <w:keepLines/>
+              <w:spacing w:after="0"/>
+              <w:rPr>
+                <w:lang w:val="es-ES_tradnl"/>
+              </w:rPr>
+            </w:pPr>
+            <w:r>
+              <w:rPr>
+                <w:rFonts w:cs="Arial"/>
+                <w:szCs w:val="24"/>
+              </w:rPr>
+              <w:t>--</w:t>
+            </w:r>
+          </w:p>
+        </w:tc>
+      </w:tr>
+    </w:tbl>
+    <w:p>
+      <w:pPr>
+        <w:spacing w:after="0"/>
+        <w:ind w:firstLine="360"/>
+      </w:pPr>
+    </w:p>
+    <w:p>
+      <w:pPr>
+        <w:ind w:firstLine="360"/>
+      </w:pPr>
+      <w:r>
+        <w:t xml:space="preserve">Además de estos objetivos, se ha identificado un modelo de negocio, que puede describirse mediante </w:t>
+      </w:r>
+      <w:r>
+        <w:t>los</w:t>
+      </w:r>
+      <w:r>
+        <w:t xml:space="preserve"> diagrama</w:t>
+      </w:r>
+      <w:r>
+        <w:t>s</w:t>
+      </w:r>
+      <w:r>
+        <w:t xml:space="preserve"> de actividad que se muestra</w:t>
+      </w:r>
+      <w:r>
+        <w:t>n</w:t>
+      </w:r>
+      <w:r>
+        <w:t xml:space="preserve"> a continuación</w:t>
+      </w:r>
+      <w:r>
+        <w:t>:</w:t>
+      </w:r>
+    </w:p>
+    <w:p>
+      <w:pPr>
+        <w:ind w:firstLine="360"/>
+      </w:pPr>
+      <w:r>
+        <w:t>[DIAGRAMAS DE ACTIVIDAD DE RESOLVER ENFRENTAMIENTOS]</w:t>
+      </w:r>
+    </w:p>
     <w:p>
       <w:pPr>
         <w:ind w:firstLine="360"/>
@@ -3110,7 +3588,7 @@
     </w:p>
     <w:p>
       <w:r>
-        <w:object w:dxaOrig="9826" w:dyaOrig="9571" w14:anchorId="4D9EF80A">
+        <w:object w:dxaOrig="9826" w:dyaOrig="9571" w14:anchorId="6C1237EB">
           <v:shapetype id="_x0000_t75" coordsize="21600,21600" o:spt="75" o:preferrelative="t" path="m@4@5l@4@11@9@11@9@5xe" filled="f" stroked="f">
             <v:stroke joinstyle="miter"/>
             <v:formulas>
@@ -3130,10 +3608,10 @@
             <v:path o:extrusionok="f" gradientshapeok="t" o:connecttype="rect"/>
             <o:lock v:ext="edit" aspectratio="t"/>
           </v:shapetype>
-          <v:shape id="_x0000_i1025" type="#_x0000_t75" style="width:468.3pt;height:455.15pt" o:ole="">
-            <v:imagedata r:id="rId6" o:title=""/>
+          <v:shape id="_x0000_i1044" type="#_x0000_t75" style="width:468pt;height:455.25pt" o:ole="">
+            <v:imagedata r:id="rId8" o:title=""/>
           </v:shape>
-          <o:OLEObject Type="Embed" ProgID="Visio.Drawing.15" ShapeID="_x0000_i1025" DrawAspect="Content" ObjectID="_1590826857" r:id="rId7"/>
+          <o:OLEObject Type="Embed" ProgID="Visio.Drawing.15" ShapeID="_x0000_i1044" DrawAspect="Content" ObjectID="_1590918301" r:id="rId9"/>
         </w:object>
       </w:r>
     </w:p>
@@ -3142,7 +3620,6 @@
         <w:pStyle w:val="Heading3"/>
       </w:pPr>
       <w:r>
-        <w:lastRenderedPageBreak/>
         <w:t xml:space="preserve"> Entorno tecnológico</w:t>
       </w:r>
     </w:p>
@@ -3157,21 +3634,19 @@
         <w:rPr>
           <w:lang w:val="es-ES_tradnl" w:eastAsia="en-US"/>
         </w:rPr>
-        <w:t>El sistema se desplegará como aplicación web, y, por lo tanto, debe ser accesible desde cualquier sistema operativo. Ya que se trata de una aplicación Java, se empleará el entorno de desarrollo Net</w:t>
+        <w:t xml:space="preserve">El sistema se desplegará como aplicación web, y, por lo tanto, debe ser accesible desde cualquier sistema operativo. Ya que se trata de una aplicación Java, se empleará el entorno de desarrollo </w:t>
       </w:r>
       <w:r>
         <w:rPr>
           <w:lang w:val="es-ES_tradnl" w:eastAsia="en-US"/>
         </w:rPr>
-        <w:t>B</w:t>
+        <w:t>Eclipse.</w:t>
       </w:r>
-      <w:bookmarkStart w:id="4" w:name="_GoBack"/>
-      <w:bookmarkEnd w:id="4"/>
       <w:r>
         <w:rPr>
           <w:lang w:val="es-ES_tradnl" w:eastAsia="en-US"/>
         </w:rPr>
-        <w:t xml:space="preserve">eans 8.2. Se emplearán tecnologías Java EE, Java Web, </w:t>
+        <w:t xml:space="preserve"> Se emplearán tecnologías Java EE, Java Web, </w:t>
       </w:r>
       <w:proofErr w:type="spellStart"/>
       <w:r>
@@ -3185,7 +3660,19 @@
         <w:rPr>
           <w:lang w:val="es-ES_tradnl" w:eastAsia="en-US"/>
         </w:rPr>
-        <w:t xml:space="preserve"> y Struts2. Finalmente, la base de datos será </w:t>
+        <w:t xml:space="preserve"> y </w:t>
+      </w:r>
+      <w:r>
+        <w:rPr>
+          <w:lang w:val="es-ES_tradnl" w:eastAsia="en-US"/>
+        </w:rPr>
+        <w:t>Spring</w:t>
+      </w:r>
+      <w:r>
+        <w:rPr>
+          <w:lang w:val="es-ES_tradnl" w:eastAsia="en-US"/>
+        </w:rPr>
+        <w:t xml:space="preserve">. Finalmente, la base de datos será </w:t>
       </w:r>
       <w:proofErr w:type="spellStart"/>
       <w:r>
@@ -3200,6 +3687,12 @@
           <w:lang w:val="es-ES_tradnl" w:eastAsia="en-US"/>
         </w:rPr>
         <w:t xml:space="preserve"> 10, compatible con MySQL.</w:t>
+      </w:r>
+      <w:r>
+        <w:rPr>
+          <w:lang w:val="es-ES_tradnl" w:eastAsia="en-US"/>
+        </w:rPr>
+        <w:t xml:space="preserve"> En el entorno de desarrollo, esta integración se llevará a cabo mediante la aplicación XAMPP, que permite la base de datos en la IP local, junto con el servidor web Tomcat empleado por Spring a través de Eclipse.</w:t>
       </w:r>
     </w:p>
     <w:p>
@@ -3243,7 +3736,26 @@
         <w:rPr>
           <w:lang w:val="es-ES_tradnl" w:eastAsia="en-US"/>
         </w:rPr>
-        <w:t xml:space="preserve"> y la metodología Scrum. Es indispensable que en el diseño de la arquitectura se aplique un patrón Modelo-Vista-Controlador y, por otra parte, para el acceso de datos, se aplicará el patrón DAO para el acceso a los datos y ofrezca flexibilidad si en un futuro es necesario cambiar el modo de almacenamiento de datos.</w:t>
+        <w:t xml:space="preserve"> y la metodología Scrum. Es indispensable que en el diseño de la arquitectura se aplique un patrón </w:t>
+      </w:r>
+      <w:r>
+        <w:rPr>
+          <w:lang w:val="es-ES_tradnl" w:eastAsia="en-US"/>
+        </w:rPr>
+        <w:lastRenderedPageBreak/>
+        <w:t>Modelo-Vista-Controlador</w:t>
+      </w:r>
+      <w:r>
+        <w:rPr>
+          <w:lang w:val="es-ES_tradnl" w:eastAsia="en-US"/>
+        </w:rPr>
+        <w:t>, implementado mediante Spring,</w:t>
+      </w:r>
+      <w:r>
+        <w:rPr>
+          <w:lang w:val="es-ES_tradnl" w:eastAsia="en-US"/>
+        </w:rPr>
+        <w:t xml:space="preserve"> y, por otra parte, para el acceso de datos, se aplicará el patrón DAO para el acceso a los datos y ofrezca flexibilidad si en un futuro es necesario cambiar el modo de almacenamiento de datos.</w:t>
       </w:r>
     </w:p>
     <w:p>
@@ -3315,84 +3827,2212 @@
         <w:pStyle w:val="Heading2"/>
         <w:numPr>
           <w:ilvl w:val="0"/>
-          <w:numId w:val="1"/>
+          <w:numId w:val="2"/>
         </w:numPr>
-      </w:pPr>
-      <w:bookmarkStart w:id="5" w:name="_Toc509828955"/>
+        <w:rPr>
+          <w:lang w:val="es-ES_tradnl" w:eastAsia="en-US"/>
+        </w:rPr>
+      </w:pPr>
       <w:r>
+        <w:rPr>
+          <w:lang w:val="es-ES_tradnl" w:eastAsia="en-US"/>
+        </w:rPr>
         <w:t>REQUISITOS</w:t>
       </w:r>
-      <w:bookmarkEnd w:id="5"/>
+    </w:p>
+    <w:p>
+      <w:pPr>
+        <w:pStyle w:val="Heading3"/>
+      </w:pPr>
+      <w:r>
+        <w:t xml:space="preserve"> Catálogo de requisitos</w:t>
+      </w:r>
+    </w:p>
+    <w:p>
+      <w:pPr>
+        <w:rPr>
+          <w:lang w:val="es-ES_tradnl" w:eastAsia="en-US"/>
+        </w:rPr>
+      </w:pPr>
+      <w:r>
+        <w:rPr>
+          <w:lang w:val="es-ES_tradnl" w:eastAsia="en-US"/>
+        </w:rPr>
+        <w:tab/>
+        <w:t>Se han identificado los siguientes requisitos funcionales:</w:t>
+      </w:r>
+    </w:p>
+    <w:tbl>
+      <w:tblPr>
+        <w:tblW w:w="7920" w:type="dxa"/>
+        <w:jc w:val="center"/>
+        <w:tblBorders>
+          <w:top w:val="single" w:sz="4" w:space="0" w:color="auto"/>
+          <w:left w:val="single" w:sz="4" w:space="0" w:color="auto"/>
+          <w:bottom w:val="single" w:sz="4" w:space="0" w:color="auto"/>
+          <w:right w:val="single" w:sz="4" w:space="0" w:color="auto"/>
+          <w:insideH w:val="single" w:sz="4" w:space="0" w:color="auto"/>
+          <w:insideV w:val="single" w:sz="4" w:space="0" w:color="auto"/>
+        </w:tblBorders>
+        <w:tblLayout w:type="fixed"/>
+        <w:tblCellMar>
+          <w:left w:w="70" w:type="dxa"/>
+          <w:right w:w="70" w:type="dxa"/>
+        </w:tblCellMar>
+        <w:tblLook w:val="0000" w:firstRow="0" w:lastRow="0" w:firstColumn="0" w:lastColumn="0" w:noHBand="0" w:noVBand="0"/>
+      </w:tblPr>
+      <w:tblGrid>
+        <w:gridCol w:w="1620"/>
+        <w:gridCol w:w="6300"/>
+      </w:tblGrid>
+      <w:tr>
+        <w:trPr>
+          <w:jc w:val="center"/>
+        </w:trPr>
+        <w:tc>
+          <w:tcPr>
+            <w:tcW w:w="1620" w:type="dxa"/>
+            <w:shd w:val="clear" w:color="auto" w:fill="D9D9D9" w:themeFill="background1" w:themeFillShade="D9"/>
+          </w:tcPr>
+          <w:p>
+            <w:pPr>
+              <w:pStyle w:val="BodyText"/>
+              <w:rPr>
+                <w:rFonts w:ascii="Arial Narrow" w:hAnsi="Arial Narrow"/>
+                <w:b/>
+                <w:bCs/>
+                <w:color w:val="auto"/>
+                <w:sz w:val="24"/>
+                <w:szCs w:val="24"/>
+              </w:rPr>
+            </w:pPr>
+            <w:r>
+              <w:rPr>
+                <w:rFonts w:ascii="Arial Narrow" w:hAnsi="Arial Narrow"/>
+                <w:b/>
+                <w:bCs/>
+                <w:color w:val="auto"/>
+                <w:sz w:val="24"/>
+                <w:szCs w:val="24"/>
+              </w:rPr>
+              <w:t>RF-</w:t>
+            </w:r>
+            <w:r>
+              <w:rPr>
+                <w:rFonts w:ascii="Arial Narrow" w:hAnsi="Arial Narrow"/>
+                <w:b/>
+                <w:bCs/>
+                <w:color w:val="auto"/>
+                <w:sz w:val="24"/>
+                <w:szCs w:val="24"/>
+              </w:rPr>
+              <w:t>01</w:t>
+            </w:r>
+          </w:p>
+        </w:tc>
+        <w:tc>
+          <w:tcPr>
+            <w:tcW w:w="6300" w:type="dxa"/>
+            <w:shd w:val="clear" w:color="auto" w:fill="D9D9D9" w:themeFill="background1" w:themeFillShade="D9"/>
+          </w:tcPr>
+          <w:p>
+            <w:pPr>
+              <w:pStyle w:val="BodyText"/>
+              <w:rPr>
+                <w:rFonts w:ascii="Arial Narrow" w:hAnsi="Arial Narrow"/>
+                <w:b/>
+                <w:color w:val="auto"/>
+                <w:sz w:val="24"/>
+                <w:szCs w:val="24"/>
+                <w:lang w:val="es-ES"/>
+              </w:rPr>
+            </w:pPr>
+            <w:proofErr w:type="spellStart"/>
+            <w:r>
+              <w:rPr>
+                <w:rFonts w:ascii="Arial Narrow" w:hAnsi="Arial Narrow"/>
+                <w:b/>
+                <w:color w:val="auto"/>
+                <w:sz w:val="24"/>
+                <w:szCs w:val="24"/>
+                <w:lang w:val="es-ES"/>
+              </w:rPr>
+              <w:t>Login</w:t>
+            </w:r>
+            <w:proofErr w:type="spellEnd"/>
+          </w:p>
+        </w:tc>
+      </w:tr>
+      <w:tr>
+        <w:trPr>
+          <w:jc w:val="center"/>
+        </w:trPr>
+        <w:tc>
+          <w:tcPr>
+            <w:tcW w:w="1620" w:type="dxa"/>
+            <w:shd w:val="clear" w:color="auto" w:fill="F2F2F2" w:themeFill="background1" w:themeFillShade="F2"/>
+          </w:tcPr>
+          <w:p>
+            <w:pPr>
+              <w:pStyle w:val="BodyText"/>
+              <w:rPr>
+                <w:rFonts w:ascii="Arial Narrow" w:hAnsi="Arial Narrow"/>
+                <w:b/>
+                <w:bCs/>
+                <w:color w:val="auto"/>
+                <w:sz w:val="24"/>
+                <w:szCs w:val="24"/>
+              </w:rPr>
+            </w:pPr>
+            <w:proofErr w:type="spellStart"/>
+            <w:r>
+              <w:rPr>
+                <w:rFonts w:ascii="Arial Narrow" w:hAnsi="Arial Narrow"/>
+                <w:b/>
+                <w:bCs/>
+                <w:color w:val="auto"/>
+                <w:sz w:val="24"/>
+                <w:szCs w:val="24"/>
+              </w:rPr>
+              <w:t>Versión</w:t>
+            </w:r>
+            <w:proofErr w:type="spellEnd"/>
+          </w:p>
+        </w:tc>
+        <w:tc>
+          <w:tcPr>
+            <w:tcW w:w="6300" w:type="dxa"/>
+          </w:tcPr>
+          <w:p>
+            <w:pPr>
+              <w:pStyle w:val="BodyText"/>
+              <w:rPr>
+                <w:rFonts w:ascii="Arial Narrow" w:hAnsi="Arial Narrow"/>
+                <w:color w:val="auto"/>
+                <w:sz w:val="24"/>
+                <w:szCs w:val="24"/>
+                <w:lang w:val="es-ES"/>
+              </w:rPr>
+            </w:pPr>
+            <w:r>
+              <w:rPr>
+                <w:rFonts w:ascii="Arial Narrow" w:hAnsi="Arial Narrow"/>
+                <w:color w:val="auto"/>
+                <w:sz w:val="24"/>
+                <w:szCs w:val="24"/>
+                <w:lang w:val="es-ES"/>
+              </w:rPr>
+              <w:t>1</w:t>
+            </w:r>
+          </w:p>
+        </w:tc>
+      </w:tr>
+      <w:tr>
+        <w:trPr>
+          <w:jc w:val="center"/>
+        </w:trPr>
+        <w:tc>
+          <w:tcPr>
+            <w:tcW w:w="1620" w:type="dxa"/>
+            <w:shd w:val="clear" w:color="auto" w:fill="F2F2F2" w:themeFill="background1" w:themeFillShade="F2"/>
+          </w:tcPr>
+          <w:p>
+            <w:pPr>
+              <w:pStyle w:val="BodyText"/>
+              <w:rPr>
+                <w:rFonts w:ascii="Arial Narrow" w:hAnsi="Arial Narrow"/>
+                <w:b/>
+                <w:bCs/>
+                <w:color w:val="auto"/>
+                <w:sz w:val="24"/>
+                <w:szCs w:val="24"/>
+              </w:rPr>
+            </w:pPr>
+            <w:proofErr w:type="spellStart"/>
+            <w:r>
+              <w:rPr>
+                <w:rFonts w:ascii="Arial Narrow" w:hAnsi="Arial Narrow"/>
+                <w:b/>
+                <w:bCs/>
+                <w:color w:val="auto"/>
+                <w:sz w:val="24"/>
+                <w:szCs w:val="24"/>
+              </w:rPr>
+              <w:t>Autores</w:t>
+            </w:r>
+            <w:proofErr w:type="spellEnd"/>
+          </w:p>
+        </w:tc>
+        <w:tc>
+          <w:tcPr>
+            <w:tcW w:w="6300" w:type="dxa"/>
+          </w:tcPr>
+          <w:p>
+            <w:pPr>
+              <w:pStyle w:val="BodyText"/>
+              <w:rPr>
+                <w:rFonts w:ascii="Arial Narrow" w:hAnsi="Arial Narrow"/>
+                <w:color w:val="auto"/>
+                <w:sz w:val="24"/>
+                <w:szCs w:val="24"/>
+                <w:lang w:val="es-ES"/>
+              </w:rPr>
+            </w:pPr>
+            <w:r>
+              <w:rPr>
+                <w:rFonts w:ascii="Arial Narrow" w:hAnsi="Arial Narrow"/>
+                <w:color w:val="auto"/>
+                <w:sz w:val="24"/>
+                <w:szCs w:val="24"/>
+                <w:lang w:val="es-ES"/>
+              </w:rPr>
+              <w:t>Manuel Ridao Pineda</w:t>
+            </w:r>
+          </w:p>
+        </w:tc>
+      </w:tr>
+      <w:tr>
+        <w:trPr>
+          <w:jc w:val="center"/>
+        </w:trPr>
+        <w:tc>
+          <w:tcPr>
+            <w:tcW w:w="1620" w:type="dxa"/>
+            <w:shd w:val="clear" w:color="auto" w:fill="F2F2F2" w:themeFill="background1" w:themeFillShade="F2"/>
+          </w:tcPr>
+          <w:p>
+            <w:pPr>
+              <w:pStyle w:val="BodyText"/>
+              <w:rPr>
+                <w:rFonts w:ascii="Arial Narrow" w:hAnsi="Arial Narrow"/>
+                <w:b/>
+                <w:bCs/>
+                <w:color w:val="auto"/>
+                <w:sz w:val="24"/>
+                <w:szCs w:val="24"/>
+              </w:rPr>
+            </w:pPr>
+            <w:r>
+              <w:rPr>
+                <w:rFonts w:ascii="Arial Narrow" w:hAnsi="Arial Narrow"/>
+                <w:b/>
+                <w:bCs/>
+                <w:color w:val="auto"/>
+                <w:sz w:val="24"/>
+                <w:szCs w:val="24"/>
+              </w:rPr>
+              <w:t>Fuentes</w:t>
+            </w:r>
+          </w:p>
+        </w:tc>
+        <w:tc>
+          <w:tcPr>
+            <w:tcW w:w="6300" w:type="dxa"/>
+          </w:tcPr>
+          <w:p>
+            <w:pPr>
+              <w:pStyle w:val="BodyText"/>
+              <w:rPr>
+                <w:rFonts w:ascii="Arial Narrow" w:hAnsi="Arial Narrow"/>
+                <w:color w:val="auto"/>
+                <w:sz w:val="24"/>
+                <w:szCs w:val="24"/>
+                <w:lang w:val="es-ES"/>
+              </w:rPr>
+            </w:pPr>
+            <w:r>
+              <w:rPr>
+                <w:rFonts w:ascii="Arial Narrow" w:hAnsi="Arial Narrow"/>
+                <w:color w:val="auto"/>
+                <w:sz w:val="24"/>
+                <w:szCs w:val="24"/>
+                <w:lang w:val="es-ES"/>
+              </w:rPr>
+              <w:t>Reunión con los interesados</w:t>
+            </w:r>
+          </w:p>
+        </w:tc>
+      </w:tr>
+      <w:tr>
+        <w:trPr>
+          <w:jc w:val="center"/>
+        </w:trPr>
+        <w:tc>
+          <w:tcPr>
+            <w:tcW w:w="1620" w:type="dxa"/>
+            <w:shd w:val="clear" w:color="auto" w:fill="F2F2F2" w:themeFill="background1" w:themeFillShade="F2"/>
+          </w:tcPr>
+          <w:p>
+            <w:pPr>
+              <w:pStyle w:val="BodyText"/>
+              <w:rPr>
+                <w:rFonts w:ascii="Arial Narrow" w:hAnsi="Arial Narrow"/>
+                <w:b/>
+                <w:bCs/>
+                <w:color w:val="auto"/>
+                <w:sz w:val="24"/>
+                <w:szCs w:val="24"/>
+              </w:rPr>
+            </w:pPr>
+            <w:proofErr w:type="spellStart"/>
+            <w:r>
+              <w:rPr>
+                <w:rFonts w:ascii="Arial Narrow" w:hAnsi="Arial Narrow"/>
+                <w:b/>
+                <w:bCs/>
+                <w:color w:val="auto"/>
+                <w:sz w:val="24"/>
+                <w:szCs w:val="24"/>
+              </w:rPr>
+              <w:t>Objetivos</w:t>
+            </w:r>
+            <w:proofErr w:type="spellEnd"/>
+            <w:r>
+              <w:rPr>
+                <w:rFonts w:ascii="Arial Narrow" w:hAnsi="Arial Narrow"/>
+                <w:b/>
+                <w:bCs/>
+                <w:color w:val="auto"/>
+                <w:sz w:val="24"/>
+                <w:szCs w:val="24"/>
+              </w:rPr>
+              <w:t xml:space="preserve"> </w:t>
+            </w:r>
+            <w:proofErr w:type="spellStart"/>
+            <w:r>
+              <w:rPr>
+                <w:rFonts w:ascii="Arial Narrow" w:hAnsi="Arial Narrow"/>
+                <w:b/>
+                <w:bCs/>
+                <w:color w:val="auto"/>
+                <w:sz w:val="24"/>
+                <w:szCs w:val="24"/>
+              </w:rPr>
+              <w:t>asociados</w:t>
+            </w:r>
+            <w:proofErr w:type="spellEnd"/>
+          </w:p>
+        </w:tc>
+        <w:tc>
+          <w:tcPr>
+            <w:tcW w:w="6300" w:type="dxa"/>
+          </w:tcPr>
+          <w:p>
+            <w:pPr>
+              <w:pStyle w:val="BodyText"/>
+              <w:numPr>
+                <w:ilvl w:val="0"/>
+                <w:numId w:val="4"/>
+              </w:numPr>
+              <w:tabs>
+                <w:tab w:val="clear" w:pos="720"/>
+                <w:tab w:val="num" w:pos="290"/>
+              </w:tabs>
+              <w:ind w:left="357" w:hanging="357"/>
+              <w:jc w:val="both"/>
+              <w:rPr>
+                <w:rFonts w:ascii="Arial Narrow" w:hAnsi="Arial Narrow"/>
+                <w:color w:val="auto"/>
+                <w:sz w:val="24"/>
+                <w:szCs w:val="24"/>
+                <w:lang w:val="es-ES"/>
+              </w:rPr>
+            </w:pPr>
+            <w:r>
+              <w:rPr>
+                <w:rFonts w:ascii="Arial Narrow" w:hAnsi="Arial Narrow"/>
+                <w:bCs/>
+                <w:color w:val="auto"/>
+                <w:sz w:val="24"/>
+                <w:szCs w:val="24"/>
+                <w:lang w:val="es-ES"/>
+              </w:rPr>
+              <w:t>OBJ-</w:t>
+            </w:r>
+            <w:r>
+              <w:rPr>
+                <w:rFonts w:ascii="Arial Narrow" w:hAnsi="Arial Narrow"/>
+                <w:bCs/>
+                <w:color w:val="auto"/>
+                <w:sz w:val="24"/>
+                <w:szCs w:val="24"/>
+                <w:lang w:val="es-ES"/>
+              </w:rPr>
+              <w:t>01: Cálculo del resultado de los enfrentamientos</w:t>
+            </w:r>
+          </w:p>
+          <w:p>
+            <w:pPr>
+              <w:pStyle w:val="BodyText"/>
+              <w:numPr>
+                <w:ilvl w:val="0"/>
+                <w:numId w:val="4"/>
+              </w:numPr>
+              <w:tabs>
+                <w:tab w:val="clear" w:pos="720"/>
+                <w:tab w:val="num" w:pos="290"/>
+              </w:tabs>
+              <w:ind w:left="357" w:hanging="357"/>
+              <w:jc w:val="both"/>
+              <w:rPr>
+                <w:rFonts w:ascii="Arial Narrow" w:hAnsi="Arial Narrow"/>
+                <w:color w:val="auto"/>
+                <w:sz w:val="24"/>
+                <w:szCs w:val="24"/>
+                <w:lang w:val="es-ES"/>
+              </w:rPr>
+            </w:pPr>
+            <w:r>
+              <w:rPr>
+                <w:rFonts w:ascii="Arial Narrow" w:hAnsi="Arial Narrow"/>
+                <w:color w:val="auto"/>
+                <w:sz w:val="24"/>
+                <w:szCs w:val="24"/>
+                <w:lang w:val="es-ES"/>
+              </w:rPr>
+              <w:t>OBJ-06: Visualización de enfrentamientos por parte de los jugadores</w:t>
+            </w:r>
+          </w:p>
+        </w:tc>
+      </w:tr>
+      <w:tr>
+        <w:trPr>
+          <w:jc w:val="center"/>
+        </w:trPr>
+        <w:tc>
+          <w:tcPr>
+            <w:tcW w:w="1620" w:type="dxa"/>
+            <w:shd w:val="clear" w:color="auto" w:fill="F2F2F2" w:themeFill="background1" w:themeFillShade="F2"/>
+          </w:tcPr>
+          <w:p>
+            <w:pPr>
+              <w:pStyle w:val="BodyText"/>
+              <w:rPr>
+                <w:rFonts w:ascii="Arial Narrow" w:hAnsi="Arial Narrow"/>
+                <w:b/>
+                <w:bCs/>
+                <w:color w:val="auto"/>
+                <w:sz w:val="24"/>
+                <w:szCs w:val="24"/>
+              </w:rPr>
+            </w:pPr>
+            <w:proofErr w:type="spellStart"/>
+            <w:r>
+              <w:rPr>
+                <w:rFonts w:ascii="Arial Narrow" w:hAnsi="Arial Narrow"/>
+                <w:b/>
+                <w:bCs/>
+                <w:color w:val="auto"/>
+                <w:sz w:val="24"/>
+                <w:szCs w:val="24"/>
+              </w:rPr>
+              <w:t>Descripción</w:t>
+            </w:r>
+            <w:proofErr w:type="spellEnd"/>
+          </w:p>
+        </w:tc>
+        <w:tc>
+          <w:tcPr>
+            <w:tcW w:w="6300" w:type="dxa"/>
+          </w:tcPr>
+          <w:p>
+            <w:pPr>
+              <w:pStyle w:val="BodyText"/>
+              <w:rPr>
+                <w:rFonts w:ascii="Arial Narrow" w:hAnsi="Arial Narrow"/>
+                <w:color w:val="auto"/>
+                <w:sz w:val="24"/>
+                <w:szCs w:val="24"/>
+                <w:lang w:val="es-ES"/>
+              </w:rPr>
+            </w:pPr>
+            <w:r>
+              <w:rPr>
+                <w:rFonts w:ascii="Arial Narrow" w:hAnsi="Arial Narrow"/>
+                <w:color w:val="auto"/>
+                <w:sz w:val="24"/>
+                <w:szCs w:val="24"/>
+                <w:lang w:val="es-ES"/>
+              </w:rPr>
+              <w:t>El sistema deberá contemplar las siguientes funcionalidades:</w:t>
+            </w:r>
+          </w:p>
+          <w:p>
+            <w:pPr>
+              <w:pStyle w:val="BodyText"/>
+              <w:numPr>
+                <w:ilvl w:val="0"/>
+                <w:numId w:val="4"/>
+              </w:numPr>
+              <w:spacing w:after="120"/>
+              <w:jc w:val="left"/>
+              <w:rPr>
+                <w:rFonts w:ascii="Arial Narrow" w:hAnsi="Arial Narrow"/>
+                <w:color w:val="auto"/>
+                <w:sz w:val="24"/>
+                <w:szCs w:val="24"/>
+                <w:lang w:val="es-ES_tradnl"/>
+              </w:rPr>
+            </w:pPr>
+            <w:proofErr w:type="spellStart"/>
+            <w:r>
+              <w:rPr>
+                <w:rFonts w:ascii="Arial Narrow" w:hAnsi="Arial Narrow"/>
+                <w:color w:val="auto"/>
+                <w:sz w:val="24"/>
+                <w:szCs w:val="24"/>
+                <w:lang w:val="es-ES_tradnl"/>
+              </w:rPr>
+              <w:t>Loguearse</w:t>
+            </w:r>
+            <w:proofErr w:type="spellEnd"/>
+            <w:r>
+              <w:rPr>
+                <w:rFonts w:ascii="Arial Narrow" w:hAnsi="Arial Narrow"/>
+                <w:color w:val="auto"/>
+                <w:sz w:val="24"/>
+                <w:szCs w:val="24"/>
+                <w:lang w:val="es-ES_tradnl"/>
+              </w:rPr>
+              <w:t xml:space="preserve"> en el Sistema c</w:t>
+            </w:r>
+            <w:r>
+              <w:rPr>
+                <w:rFonts w:ascii="Arial Narrow" w:hAnsi="Arial Narrow"/>
+                <w:color w:val="auto"/>
+                <w:sz w:val="24"/>
+                <w:szCs w:val="24"/>
+                <w:lang w:val="es-ES_tradnl"/>
+              </w:rPr>
+              <w:t>on usuario y contraseña</w:t>
+            </w:r>
+          </w:p>
+          <w:p>
+            <w:pPr>
+              <w:pStyle w:val="BodyText"/>
+              <w:numPr>
+                <w:ilvl w:val="0"/>
+                <w:numId w:val="4"/>
+              </w:numPr>
+              <w:spacing w:after="120"/>
+              <w:jc w:val="left"/>
+              <w:rPr>
+                <w:rFonts w:ascii="Arial Narrow" w:hAnsi="Arial Narrow"/>
+                <w:color w:val="auto"/>
+                <w:sz w:val="24"/>
+                <w:szCs w:val="24"/>
+                <w:lang w:val="es-ES_tradnl"/>
+              </w:rPr>
+            </w:pPr>
+            <w:r>
+              <w:rPr>
+                <w:rFonts w:ascii="Arial Narrow" w:hAnsi="Arial Narrow"/>
+                <w:color w:val="auto"/>
+                <w:sz w:val="24"/>
+                <w:szCs w:val="24"/>
+                <w:lang w:val="es-ES_tradnl"/>
+              </w:rPr>
+              <w:t>El sistema guardara un registro de todas las partidas y acciones en las que ha participado el jugador</w:t>
+            </w:r>
+          </w:p>
+        </w:tc>
+      </w:tr>
+      <w:tr>
+        <w:trPr>
+          <w:cantSplit/>
+          <w:trHeight w:val="57"/>
+          <w:jc w:val="center"/>
+        </w:trPr>
+        <w:tc>
+          <w:tcPr>
+            <w:tcW w:w="1620" w:type="dxa"/>
+            <w:vMerge w:val="restart"/>
+            <w:shd w:val="clear" w:color="auto" w:fill="F2F2F2" w:themeFill="background1" w:themeFillShade="F2"/>
+          </w:tcPr>
+          <w:p>
+            <w:pPr>
+              <w:pStyle w:val="BodyText"/>
+              <w:rPr>
+                <w:rFonts w:ascii="Arial Narrow" w:hAnsi="Arial Narrow"/>
+                <w:b/>
+                <w:bCs/>
+                <w:color w:val="auto"/>
+                <w:sz w:val="24"/>
+                <w:szCs w:val="24"/>
+              </w:rPr>
+            </w:pPr>
+            <w:proofErr w:type="spellStart"/>
+            <w:r>
+              <w:rPr>
+                <w:rFonts w:ascii="Arial Narrow" w:hAnsi="Arial Narrow"/>
+                <w:b/>
+                <w:bCs/>
+                <w:color w:val="auto"/>
+                <w:sz w:val="24"/>
+                <w:szCs w:val="24"/>
+              </w:rPr>
+              <w:t>Actores</w:t>
+            </w:r>
+            <w:proofErr w:type="spellEnd"/>
+          </w:p>
+        </w:tc>
+        <w:tc>
+          <w:tcPr>
+            <w:tcW w:w="6300" w:type="dxa"/>
+            <w:shd w:val="pct15" w:color="000000" w:fill="FFFFFF"/>
+          </w:tcPr>
+          <w:p>
+            <w:pPr>
+              <w:pStyle w:val="BodyText"/>
+              <w:rPr>
+                <w:rFonts w:ascii="Arial Narrow" w:hAnsi="Arial Narrow"/>
+                <w:b/>
+                <w:bCs/>
+                <w:color w:val="auto"/>
+                <w:sz w:val="24"/>
+                <w:szCs w:val="24"/>
+              </w:rPr>
+            </w:pPr>
+            <w:r>
+              <w:rPr>
+                <w:rFonts w:ascii="Arial Narrow" w:hAnsi="Arial Narrow"/>
+                <w:b/>
+                <w:bCs/>
+                <w:color w:val="auto"/>
+                <w:sz w:val="24"/>
+                <w:szCs w:val="24"/>
+              </w:rPr>
+              <w:t xml:space="preserve">Actor </w:t>
+            </w:r>
+          </w:p>
+        </w:tc>
+      </w:tr>
+      <w:tr>
+        <w:trPr>
+          <w:cantSplit/>
+          <w:trHeight w:val="57"/>
+          <w:jc w:val="center"/>
+        </w:trPr>
+        <w:tc>
+          <w:tcPr>
+            <w:tcW w:w="1620" w:type="dxa"/>
+            <w:vMerge/>
+            <w:shd w:val="clear" w:color="auto" w:fill="F2F2F2" w:themeFill="background1" w:themeFillShade="F2"/>
+          </w:tcPr>
+          <w:p>
+            <w:pPr>
+              <w:pStyle w:val="BodyText"/>
+              <w:rPr>
+                <w:rFonts w:ascii="Arial Narrow" w:hAnsi="Arial Narrow"/>
+                <w:b/>
+                <w:bCs/>
+                <w:color w:val="auto"/>
+                <w:sz w:val="24"/>
+                <w:szCs w:val="24"/>
+              </w:rPr>
+            </w:pPr>
+          </w:p>
+        </w:tc>
+        <w:tc>
+          <w:tcPr>
+            <w:tcW w:w="6300" w:type="dxa"/>
+          </w:tcPr>
+          <w:p>
+            <w:pPr>
+              <w:pStyle w:val="BodyText"/>
+              <w:jc w:val="both"/>
+              <w:rPr>
+                <w:rFonts w:ascii="Arial Narrow" w:hAnsi="Arial Narrow"/>
+                <w:color w:val="auto"/>
+                <w:sz w:val="24"/>
+                <w:szCs w:val="24"/>
+              </w:rPr>
+            </w:pPr>
+            <w:proofErr w:type="spellStart"/>
+            <w:r>
+              <w:rPr>
+                <w:rFonts w:ascii="Arial Narrow" w:hAnsi="Arial Narrow"/>
+                <w:color w:val="auto"/>
+                <w:sz w:val="24"/>
+                <w:szCs w:val="24"/>
+              </w:rPr>
+              <w:t>Usuarios</w:t>
+            </w:r>
+            <w:proofErr w:type="spellEnd"/>
+          </w:p>
+        </w:tc>
+      </w:tr>
+      <w:tr>
+        <w:trPr>
+          <w:cantSplit/>
+          <w:trHeight w:val="57"/>
+          <w:jc w:val="center"/>
+        </w:trPr>
+        <w:tc>
+          <w:tcPr>
+            <w:tcW w:w="1620" w:type="dxa"/>
+            <w:vMerge/>
+            <w:shd w:val="clear" w:color="auto" w:fill="F2F2F2" w:themeFill="background1" w:themeFillShade="F2"/>
+          </w:tcPr>
+          <w:p>
+            <w:pPr>
+              <w:pStyle w:val="BodyText"/>
+              <w:rPr>
+                <w:rFonts w:ascii="Arial Narrow" w:hAnsi="Arial Narrow"/>
+                <w:b/>
+                <w:bCs/>
+                <w:color w:val="auto"/>
+                <w:sz w:val="24"/>
+                <w:szCs w:val="24"/>
+              </w:rPr>
+            </w:pPr>
+          </w:p>
+        </w:tc>
+        <w:tc>
+          <w:tcPr>
+            <w:tcW w:w="6300" w:type="dxa"/>
+          </w:tcPr>
+          <w:p>
+            <w:pPr>
+              <w:pStyle w:val="BodyText"/>
+              <w:jc w:val="both"/>
+              <w:rPr>
+                <w:rFonts w:ascii="Arial Narrow" w:hAnsi="Arial Narrow"/>
+                <w:color w:val="auto"/>
+                <w:sz w:val="24"/>
+                <w:szCs w:val="24"/>
+              </w:rPr>
+            </w:pPr>
+          </w:p>
+        </w:tc>
+      </w:tr>
+      <w:tr>
+        <w:trPr>
+          <w:jc w:val="center"/>
+        </w:trPr>
+        <w:tc>
+          <w:tcPr>
+            <w:tcW w:w="1620" w:type="dxa"/>
+            <w:shd w:val="clear" w:color="auto" w:fill="F2F2F2" w:themeFill="background1" w:themeFillShade="F2"/>
+          </w:tcPr>
+          <w:p>
+            <w:pPr>
+              <w:pStyle w:val="BodyText"/>
+              <w:rPr>
+                <w:rFonts w:ascii="Arial Narrow" w:hAnsi="Arial Narrow"/>
+                <w:b/>
+                <w:bCs/>
+                <w:color w:val="auto"/>
+                <w:sz w:val="24"/>
+                <w:szCs w:val="24"/>
+              </w:rPr>
+            </w:pPr>
+            <w:proofErr w:type="spellStart"/>
+            <w:r>
+              <w:rPr>
+                <w:rFonts w:ascii="Arial Narrow" w:hAnsi="Arial Narrow"/>
+                <w:b/>
+                <w:bCs/>
+                <w:color w:val="auto"/>
+                <w:sz w:val="24"/>
+                <w:szCs w:val="24"/>
+              </w:rPr>
+              <w:t>Comentarios</w:t>
+            </w:r>
+            <w:proofErr w:type="spellEnd"/>
+          </w:p>
+        </w:tc>
+        <w:tc>
+          <w:tcPr>
+            <w:tcW w:w="6300" w:type="dxa"/>
+          </w:tcPr>
+          <w:p>
+            <w:pPr>
+              <w:pStyle w:val="BodyText"/>
+              <w:rPr>
+                <w:rFonts w:ascii="Arial Narrow" w:hAnsi="Arial Narrow"/>
+                <w:color w:val="auto"/>
+                <w:sz w:val="24"/>
+                <w:szCs w:val="24"/>
+              </w:rPr>
+            </w:pPr>
+            <w:r>
+              <w:rPr>
+                <w:rFonts w:ascii="Arial Narrow" w:hAnsi="Arial Narrow"/>
+                <w:color w:val="auto"/>
+                <w:sz w:val="24"/>
+                <w:szCs w:val="24"/>
+              </w:rPr>
+              <w:t>-</w:t>
+            </w:r>
+          </w:p>
+        </w:tc>
+      </w:tr>
+    </w:tbl>
+    <w:p>
+      <w:pPr>
+        <w:rPr>
+          <w:lang w:val="es-ES_tradnl" w:eastAsia="en-US"/>
+        </w:rPr>
+      </w:pPr>
+    </w:p>
+    <w:tbl>
+      <w:tblPr>
+        <w:tblW w:w="7920" w:type="dxa"/>
+        <w:jc w:val="center"/>
+        <w:tblBorders>
+          <w:top w:val="single" w:sz="4" w:space="0" w:color="auto"/>
+          <w:left w:val="single" w:sz="4" w:space="0" w:color="auto"/>
+          <w:bottom w:val="single" w:sz="4" w:space="0" w:color="auto"/>
+          <w:right w:val="single" w:sz="4" w:space="0" w:color="auto"/>
+          <w:insideH w:val="single" w:sz="4" w:space="0" w:color="auto"/>
+          <w:insideV w:val="single" w:sz="4" w:space="0" w:color="auto"/>
+        </w:tblBorders>
+        <w:tblLayout w:type="fixed"/>
+        <w:tblCellMar>
+          <w:left w:w="70" w:type="dxa"/>
+          <w:right w:w="70" w:type="dxa"/>
+        </w:tblCellMar>
+        <w:tblLook w:val="0000" w:firstRow="0" w:lastRow="0" w:firstColumn="0" w:lastColumn="0" w:noHBand="0" w:noVBand="0"/>
+      </w:tblPr>
+      <w:tblGrid>
+        <w:gridCol w:w="1620"/>
+        <w:gridCol w:w="6300"/>
+      </w:tblGrid>
+      <w:tr>
+        <w:trPr>
+          <w:jc w:val="center"/>
+        </w:trPr>
+        <w:tc>
+          <w:tcPr>
+            <w:tcW w:w="1620" w:type="dxa"/>
+            <w:shd w:val="clear" w:color="auto" w:fill="D9D9D9" w:themeFill="background1" w:themeFillShade="D9"/>
+          </w:tcPr>
+          <w:p>
+            <w:pPr>
+              <w:pStyle w:val="BodyText"/>
+              <w:rPr>
+                <w:rFonts w:ascii="Arial Narrow" w:hAnsi="Arial Narrow"/>
+                <w:b/>
+                <w:bCs/>
+                <w:color w:val="auto"/>
+                <w:sz w:val="24"/>
+                <w:szCs w:val="24"/>
+              </w:rPr>
+            </w:pPr>
+            <w:r>
+              <w:rPr>
+                <w:rFonts w:ascii="Arial Narrow" w:hAnsi="Arial Narrow"/>
+                <w:b/>
+                <w:bCs/>
+                <w:color w:val="auto"/>
+                <w:sz w:val="24"/>
+                <w:szCs w:val="24"/>
+              </w:rPr>
+              <w:t>RF-</w:t>
+            </w:r>
+            <w:r>
+              <w:rPr>
+                <w:rFonts w:ascii="Arial Narrow" w:hAnsi="Arial Narrow"/>
+                <w:b/>
+                <w:bCs/>
+                <w:color w:val="auto"/>
+                <w:sz w:val="24"/>
+                <w:szCs w:val="24"/>
+              </w:rPr>
+              <w:t>01</w:t>
+            </w:r>
+          </w:p>
+        </w:tc>
+        <w:tc>
+          <w:tcPr>
+            <w:tcW w:w="6300" w:type="dxa"/>
+            <w:shd w:val="clear" w:color="auto" w:fill="D9D9D9" w:themeFill="background1" w:themeFillShade="D9"/>
+          </w:tcPr>
+          <w:p>
+            <w:pPr>
+              <w:pStyle w:val="BodyText"/>
+              <w:rPr>
+                <w:rFonts w:ascii="Arial Narrow" w:hAnsi="Arial Narrow"/>
+                <w:b/>
+                <w:color w:val="auto"/>
+                <w:sz w:val="24"/>
+                <w:szCs w:val="24"/>
+                <w:lang w:val="es-ES"/>
+              </w:rPr>
+            </w:pPr>
+            <w:proofErr w:type="spellStart"/>
+            <w:r>
+              <w:rPr>
+                <w:rFonts w:ascii="Arial Narrow" w:hAnsi="Arial Narrow"/>
+                <w:b/>
+                <w:color w:val="auto"/>
+                <w:sz w:val="24"/>
+                <w:szCs w:val="24"/>
+                <w:lang w:val="es-ES"/>
+              </w:rPr>
+              <w:t>Login</w:t>
+            </w:r>
+            <w:proofErr w:type="spellEnd"/>
+          </w:p>
+        </w:tc>
+      </w:tr>
+      <w:tr>
+        <w:trPr>
+          <w:jc w:val="center"/>
+        </w:trPr>
+        <w:tc>
+          <w:tcPr>
+            <w:tcW w:w="1620" w:type="dxa"/>
+            <w:shd w:val="clear" w:color="auto" w:fill="F2F2F2" w:themeFill="background1" w:themeFillShade="F2"/>
+          </w:tcPr>
+          <w:p>
+            <w:pPr>
+              <w:pStyle w:val="BodyText"/>
+              <w:rPr>
+                <w:rFonts w:ascii="Arial Narrow" w:hAnsi="Arial Narrow"/>
+                <w:b/>
+                <w:bCs/>
+                <w:color w:val="auto"/>
+                <w:sz w:val="24"/>
+                <w:szCs w:val="24"/>
+              </w:rPr>
+            </w:pPr>
+            <w:proofErr w:type="spellStart"/>
+            <w:r>
+              <w:rPr>
+                <w:rFonts w:ascii="Arial Narrow" w:hAnsi="Arial Narrow"/>
+                <w:b/>
+                <w:bCs/>
+                <w:color w:val="auto"/>
+                <w:sz w:val="24"/>
+                <w:szCs w:val="24"/>
+              </w:rPr>
+              <w:t>Versión</w:t>
+            </w:r>
+            <w:proofErr w:type="spellEnd"/>
+          </w:p>
+        </w:tc>
+        <w:tc>
+          <w:tcPr>
+            <w:tcW w:w="6300" w:type="dxa"/>
+          </w:tcPr>
+          <w:p>
+            <w:pPr>
+              <w:pStyle w:val="BodyText"/>
+              <w:rPr>
+                <w:rFonts w:ascii="Arial Narrow" w:hAnsi="Arial Narrow"/>
+                <w:color w:val="auto"/>
+                <w:sz w:val="24"/>
+                <w:szCs w:val="24"/>
+                <w:lang w:val="es-ES"/>
+              </w:rPr>
+            </w:pPr>
+            <w:r>
+              <w:rPr>
+                <w:rFonts w:ascii="Arial Narrow" w:hAnsi="Arial Narrow"/>
+                <w:color w:val="auto"/>
+                <w:sz w:val="24"/>
+                <w:szCs w:val="24"/>
+                <w:lang w:val="es-ES"/>
+              </w:rPr>
+              <w:t>1</w:t>
+            </w:r>
+          </w:p>
+        </w:tc>
+      </w:tr>
+      <w:tr>
+        <w:trPr>
+          <w:cantSplit/>
+          <w:trHeight w:val="170"/>
+          <w:jc w:val="center"/>
+        </w:trPr>
+        <w:tc>
+          <w:tcPr>
+            <w:tcW w:w="1620" w:type="dxa"/>
+            <w:shd w:val="clear" w:color="auto" w:fill="F2F2F2" w:themeFill="background1" w:themeFillShade="F2"/>
+          </w:tcPr>
+          <w:p>
+            <w:pPr>
+              <w:pStyle w:val="BodyText"/>
+              <w:rPr>
+                <w:rFonts w:ascii="Arial Narrow" w:hAnsi="Arial Narrow"/>
+                <w:b/>
+                <w:bCs/>
+                <w:color w:val="auto"/>
+                <w:sz w:val="24"/>
+                <w:szCs w:val="24"/>
+              </w:rPr>
+            </w:pPr>
+            <w:proofErr w:type="spellStart"/>
+            <w:r>
+              <w:rPr>
+                <w:rFonts w:ascii="Arial Narrow" w:hAnsi="Arial Narrow"/>
+                <w:b/>
+                <w:bCs/>
+                <w:color w:val="auto"/>
+                <w:sz w:val="24"/>
+                <w:szCs w:val="24"/>
+              </w:rPr>
+              <w:t>Autores</w:t>
+            </w:r>
+            <w:proofErr w:type="spellEnd"/>
+          </w:p>
+        </w:tc>
+        <w:tc>
+          <w:tcPr>
+            <w:tcW w:w="6300" w:type="dxa"/>
+          </w:tcPr>
+          <w:p>
+            <w:pPr>
+              <w:pStyle w:val="BodyText"/>
+              <w:rPr>
+                <w:rFonts w:ascii="Arial Narrow" w:hAnsi="Arial Narrow"/>
+                <w:color w:val="auto"/>
+                <w:sz w:val="24"/>
+                <w:szCs w:val="24"/>
+                <w:lang w:val="es-ES"/>
+              </w:rPr>
+            </w:pPr>
+            <w:r>
+              <w:rPr>
+                <w:rFonts w:ascii="Arial Narrow" w:hAnsi="Arial Narrow"/>
+                <w:color w:val="auto"/>
+                <w:sz w:val="24"/>
+                <w:szCs w:val="24"/>
+                <w:lang w:val="es-ES"/>
+              </w:rPr>
+              <w:t>Manuel Ridao Pineda</w:t>
+            </w:r>
+          </w:p>
+        </w:tc>
+      </w:tr>
+      <w:tr>
+        <w:trPr>
+          <w:cantSplit/>
+          <w:trHeight w:val="152"/>
+          <w:jc w:val="center"/>
+        </w:trPr>
+        <w:tc>
+          <w:tcPr>
+            <w:tcW w:w="1620" w:type="dxa"/>
+            <w:shd w:val="clear" w:color="auto" w:fill="F2F2F2" w:themeFill="background1" w:themeFillShade="F2"/>
+          </w:tcPr>
+          <w:p>
+            <w:pPr>
+              <w:pStyle w:val="BodyText"/>
+              <w:rPr>
+                <w:rFonts w:ascii="Arial Narrow" w:hAnsi="Arial Narrow"/>
+                <w:b/>
+                <w:bCs/>
+                <w:color w:val="auto"/>
+                <w:sz w:val="24"/>
+                <w:szCs w:val="24"/>
+              </w:rPr>
+            </w:pPr>
+            <w:r>
+              <w:rPr>
+                <w:rFonts w:ascii="Arial Narrow" w:hAnsi="Arial Narrow"/>
+                <w:b/>
+                <w:bCs/>
+                <w:color w:val="auto"/>
+                <w:sz w:val="24"/>
+                <w:szCs w:val="24"/>
+              </w:rPr>
+              <w:t>Fuentes</w:t>
+            </w:r>
+          </w:p>
+        </w:tc>
+        <w:tc>
+          <w:tcPr>
+            <w:tcW w:w="6300" w:type="dxa"/>
+          </w:tcPr>
+          <w:p>
+            <w:pPr>
+              <w:pStyle w:val="BodyText"/>
+              <w:rPr>
+                <w:rFonts w:ascii="Arial Narrow" w:hAnsi="Arial Narrow"/>
+                <w:color w:val="auto"/>
+                <w:sz w:val="24"/>
+                <w:szCs w:val="24"/>
+                <w:lang w:val="es-ES"/>
+              </w:rPr>
+            </w:pPr>
+            <w:r>
+              <w:rPr>
+                <w:rFonts w:ascii="Arial Narrow" w:hAnsi="Arial Narrow"/>
+                <w:color w:val="auto"/>
+                <w:sz w:val="24"/>
+                <w:szCs w:val="24"/>
+                <w:lang w:val="es-ES"/>
+              </w:rPr>
+              <w:t>Reunión con los interesados</w:t>
+            </w:r>
+          </w:p>
+        </w:tc>
+      </w:tr>
+      <w:tr>
+        <w:trPr>
+          <w:jc w:val="center"/>
+        </w:trPr>
+        <w:tc>
+          <w:tcPr>
+            <w:tcW w:w="1620" w:type="dxa"/>
+            <w:shd w:val="clear" w:color="auto" w:fill="F2F2F2" w:themeFill="background1" w:themeFillShade="F2"/>
+          </w:tcPr>
+          <w:p>
+            <w:pPr>
+              <w:pStyle w:val="BodyText"/>
+              <w:rPr>
+                <w:rFonts w:ascii="Arial Narrow" w:hAnsi="Arial Narrow"/>
+                <w:b/>
+                <w:bCs/>
+                <w:color w:val="auto"/>
+                <w:sz w:val="24"/>
+                <w:szCs w:val="24"/>
+              </w:rPr>
+            </w:pPr>
+            <w:proofErr w:type="spellStart"/>
+            <w:r>
+              <w:rPr>
+                <w:rFonts w:ascii="Arial Narrow" w:hAnsi="Arial Narrow"/>
+                <w:b/>
+                <w:bCs/>
+                <w:color w:val="auto"/>
+                <w:sz w:val="24"/>
+                <w:szCs w:val="24"/>
+              </w:rPr>
+              <w:t>Objetivos</w:t>
+            </w:r>
+            <w:proofErr w:type="spellEnd"/>
+            <w:r>
+              <w:rPr>
+                <w:rFonts w:ascii="Arial Narrow" w:hAnsi="Arial Narrow"/>
+                <w:b/>
+                <w:bCs/>
+                <w:color w:val="auto"/>
+                <w:sz w:val="24"/>
+                <w:szCs w:val="24"/>
+              </w:rPr>
+              <w:t xml:space="preserve"> </w:t>
+            </w:r>
+            <w:proofErr w:type="spellStart"/>
+            <w:r>
+              <w:rPr>
+                <w:rFonts w:ascii="Arial Narrow" w:hAnsi="Arial Narrow"/>
+                <w:b/>
+                <w:bCs/>
+                <w:color w:val="auto"/>
+                <w:sz w:val="24"/>
+                <w:szCs w:val="24"/>
+              </w:rPr>
+              <w:t>asociados</w:t>
+            </w:r>
+            <w:proofErr w:type="spellEnd"/>
+          </w:p>
+        </w:tc>
+        <w:tc>
+          <w:tcPr>
+            <w:tcW w:w="6300" w:type="dxa"/>
+          </w:tcPr>
+          <w:p>
+            <w:pPr>
+              <w:pStyle w:val="BodyText"/>
+              <w:numPr>
+                <w:ilvl w:val="0"/>
+                <w:numId w:val="4"/>
+              </w:numPr>
+              <w:tabs>
+                <w:tab w:val="clear" w:pos="720"/>
+                <w:tab w:val="num" w:pos="290"/>
+              </w:tabs>
+              <w:ind w:left="357" w:hanging="357"/>
+              <w:jc w:val="both"/>
+              <w:rPr>
+                <w:rFonts w:ascii="Arial Narrow" w:hAnsi="Arial Narrow"/>
+                <w:color w:val="auto"/>
+                <w:sz w:val="24"/>
+                <w:szCs w:val="24"/>
+                <w:lang w:val="es-ES"/>
+              </w:rPr>
+            </w:pPr>
+            <w:r>
+              <w:rPr>
+                <w:rFonts w:ascii="Arial Narrow" w:hAnsi="Arial Narrow"/>
+                <w:b/>
+                <w:bCs/>
+                <w:color w:val="auto"/>
+                <w:sz w:val="24"/>
+                <w:szCs w:val="24"/>
+                <w:lang w:val="es-ES"/>
+              </w:rPr>
+              <w:t>OBJ-AA</w:t>
+            </w:r>
+            <w:r>
+              <w:rPr>
+                <w:rFonts w:ascii="Arial Narrow" w:hAnsi="Arial Narrow"/>
+                <w:color w:val="auto"/>
+                <w:sz w:val="24"/>
+                <w:szCs w:val="24"/>
+                <w:lang w:val="es-ES"/>
+              </w:rPr>
+              <w:t>: Nombre del objetivo AA</w:t>
+            </w:r>
+          </w:p>
+        </w:tc>
+      </w:tr>
+      <w:tr>
+        <w:trPr>
+          <w:jc w:val="center"/>
+        </w:trPr>
+        <w:tc>
+          <w:tcPr>
+            <w:tcW w:w="1620" w:type="dxa"/>
+            <w:shd w:val="clear" w:color="auto" w:fill="F2F2F2" w:themeFill="background1" w:themeFillShade="F2"/>
+          </w:tcPr>
+          <w:p>
+            <w:pPr>
+              <w:pStyle w:val="BodyText"/>
+              <w:rPr>
+                <w:rFonts w:ascii="Arial Narrow" w:hAnsi="Arial Narrow"/>
+                <w:b/>
+                <w:bCs/>
+                <w:color w:val="auto"/>
+                <w:sz w:val="24"/>
+                <w:szCs w:val="24"/>
+              </w:rPr>
+            </w:pPr>
+            <w:proofErr w:type="spellStart"/>
+            <w:r>
+              <w:rPr>
+                <w:rFonts w:ascii="Arial Narrow" w:hAnsi="Arial Narrow"/>
+                <w:b/>
+                <w:bCs/>
+                <w:color w:val="auto"/>
+                <w:sz w:val="24"/>
+                <w:szCs w:val="24"/>
+              </w:rPr>
+              <w:t>Descripción</w:t>
+            </w:r>
+            <w:proofErr w:type="spellEnd"/>
+          </w:p>
+        </w:tc>
+        <w:tc>
+          <w:tcPr>
+            <w:tcW w:w="6300" w:type="dxa"/>
+          </w:tcPr>
+          <w:p>
+            <w:pPr>
+              <w:pStyle w:val="BodyText"/>
+              <w:rPr>
+                <w:rFonts w:ascii="Arial Narrow" w:hAnsi="Arial Narrow"/>
+                <w:color w:val="auto"/>
+                <w:sz w:val="24"/>
+                <w:szCs w:val="24"/>
+                <w:lang w:val="es-ES"/>
+              </w:rPr>
+            </w:pPr>
+            <w:r>
+              <w:rPr>
+                <w:rFonts w:ascii="Arial Narrow" w:hAnsi="Arial Narrow"/>
+                <w:color w:val="auto"/>
+                <w:sz w:val="24"/>
+                <w:szCs w:val="24"/>
+                <w:lang w:val="es-ES"/>
+              </w:rPr>
+              <w:t>El sistema deberá contemplar las siguientes funcionalidades:</w:t>
+            </w:r>
+          </w:p>
+          <w:p>
+            <w:pPr>
+              <w:pStyle w:val="BodyText"/>
+              <w:numPr>
+                <w:ilvl w:val="0"/>
+                <w:numId w:val="4"/>
+              </w:numPr>
+              <w:spacing w:after="120" w:line="276" w:lineRule="auto"/>
+              <w:jc w:val="left"/>
+              <w:rPr>
+                <w:rFonts w:ascii="Arial Narrow" w:hAnsi="Arial Narrow"/>
+                <w:color w:val="auto"/>
+                <w:sz w:val="24"/>
+                <w:szCs w:val="24"/>
+              </w:rPr>
+            </w:pPr>
+            <w:r>
+              <w:rPr>
+                <w:rFonts w:ascii="Arial Narrow" w:hAnsi="Arial Narrow"/>
+                <w:color w:val="auto"/>
+                <w:sz w:val="24"/>
+                <w:szCs w:val="24"/>
+              </w:rPr>
+              <w:t>…..</w:t>
+            </w:r>
+          </w:p>
+          <w:p>
+            <w:pPr>
+              <w:pStyle w:val="BodyText"/>
+              <w:numPr>
+                <w:ilvl w:val="0"/>
+                <w:numId w:val="4"/>
+              </w:numPr>
+              <w:spacing w:after="120" w:line="276" w:lineRule="auto"/>
+              <w:jc w:val="left"/>
+              <w:rPr>
+                <w:rFonts w:ascii="Arial Narrow" w:hAnsi="Arial Narrow"/>
+                <w:color w:val="auto"/>
+                <w:sz w:val="24"/>
+                <w:szCs w:val="24"/>
+              </w:rPr>
+            </w:pPr>
+            <w:r>
+              <w:rPr>
+                <w:rFonts w:ascii="Arial Narrow" w:hAnsi="Arial Narrow"/>
+                <w:color w:val="auto"/>
+                <w:sz w:val="24"/>
+                <w:szCs w:val="24"/>
+              </w:rPr>
+              <w:t>…..</w:t>
+            </w:r>
+          </w:p>
+          <w:p>
+            <w:pPr>
+              <w:pStyle w:val="BodyText"/>
+              <w:rPr>
+                <w:rFonts w:ascii="Arial Narrow" w:hAnsi="Arial Narrow"/>
+                <w:color w:val="auto"/>
+                <w:sz w:val="24"/>
+                <w:szCs w:val="24"/>
+                <w:lang w:val="es-ES"/>
+              </w:rPr>
+            </w:pPr>
+            <w:r>
+              <w:rPr>
+                <w:rFonts w:ascii="Arial Narrow" w:hAnsi="Arial Narrow"/>
+                <w:color w:val="auto"/>
+                <w:sz w:val="24"/>
+                <w:szCs w:val="24"/>
+                <w:lang w:val="es-ES"/>
+              </w:rPr>
+              <w:t>Deberá enumerarse en modo descriptivo las funcionalidades a las que se requiere este requisito funcional.</w:t>
+            </w:r>
+          </w:p>
+          <w:p>
+            <w:pPr>
+              <w:pStyle w:val="BodyText"/>
+              <w:rPr>
+                <w:rFonts w:ascii="Arial Narrow" w:hAnsi="Arial Narrow"/>
+                <w:color w:val="auto"/>
+                <w:sz w:val="24"/>
+                <w:szCs w:val="24"/>
+                <w:lang w:val="es-ES"/>
+              </w:rPr>
+            </w:pPr>
+          </w:p>
+          <w:p>
+            <w:pPr>
+              <w:pStyle w:val="BodyText"/>
+              <w:rPr>
+                <w:rFonts w:ascii="Arial Narrow" w:hAnsi="Arial Narrow"/>
+                <w:color w:val="auto"/>
+                <w:sz w:val="24"/>
+                <w:szCs w:val="24"/>
+                <w:lang w:val="es-ES"/>
+              </w:rPr>
+            </w:pPr>
+          </w:p>
+        </w:tc>
+      </w:tr>
+      <w:tr>
+        <w:trPr>
+          <w:cantSplit/>
+          <w:trHeight w:val="57"/>
+          <w:jc w:val="center"/>
+        </w:trPr>
+        <w:tc>
+          <w:tcPr>
+            <w:tcW w:w="1620" w:type="dxa"/>
+            <w:vMerge w:val="restart"/>
+            <w:shd w:val="clear" w:color="auto" w:fill="F2F2F2" w:themeFill="background1" w:themeFillShade="F2"/>
+          </w:tcPr>
+          <w:p>
+            <w:pPr>
+              <w:pStyle w:val="BodyText"/>
+              <w:rPr>
+                <w:rFonts w:ascii="Arial Narrow" w:hAnsi="Arial Narrow"/>
+                <w:b/>
+                <w:bCs/>
+                <w:color w:val="auto"/>
+                <w:sz w:val="24"/>
+                <w:szCs w:val="24"/>
+              </w:rPr>
+            </w:pPr>
+            <w:proofErr w:type="spellStart"/>
+            <w:r>
+              <w:rPr>
+                <w:rFonts w:ascii="Arial Narrow" w:hAnsi="Arial Narrow"/>
+                <w:b/>
+                <w:bCs/>
+                <w:color w:val="auto"/>
+                <w:sz w:val="24"/>
+                <w:szCs w:val="24"/>
+              </w:rPr>
+              <w:lastRenderedPageBreak/>
+              <w:t>Actores</w:t>
+            </w:r>
+            <w:proofErr w:type="spellEnd"/>
+          </w:p>
+        </w:tc>
+        <w:tc>
+          <w:tcPr>
+            <w:tcW w:w="6300" w:type="dxa"/>
+            <w:shd w:val="pct15" w:color="000000" w:fill="FFFFFF"/>
+          </w:tcPr>
+          <w:p>
+            <w:pPr>
+              <w:pStyle w:val="BodyText"/>
+              <w:rPr>
+                <w:rFonts w:ascii="Arial Narrow" w:hAnsi="Arial Narrow"/>
+                <w:b/>
+                <w:bCs/>
+                <w:color w:val="auto"/>
+                <w:sz w:val="24"/>
+                <w:szCs w:val="24"/>
+              </w:rPr>
+            </w:pPr>
+            <w:r>
+              <w:rPr>
+                <w:rFonts w:ascii="Arial Narrow" w:hAnsi="Arial Narrow"/>
+                <w:b/>
+                <w:bCs/>
+                <w:color w:val="auto"/>
+                <w:sz w:val="24"/>
+                <w:szCs w:val="24"/>
+              </w:rPr>
+              <w:t xml:space="preserve">Actor </w:t>
+            </w:r>
+          </w:p>
+        </w:tc>
+      </w:tr>
+      <w:tr>
+        <w:trPr>
+          <w:cantSplit/>
+          <w:trHeight w:val="57"/>
+          <w:jc w:val="center"/>
+        </w:trPr>
+        <w:tc>
+          <w:tcPr>
+            <w:tcW w:w="1620" w:type="dxa"/>
+            <w:vMerge/>
+            <w:shd w:val="clear" w:color="auto" w:fill="F2F2F2" w:themeFill="background1" w:themeFillShade="F2"/>
+          </w:tcPr>
+          <w:p>
+            <w:pPr>
+              <w:pStyle w:val="BodyText"/>
+              <w:rPr>
+                <w:rFonts w:ascii="Arial Narrow" w:hAnsi="Arial Narrow"/>
+                <w:b/>
+                <w:bCs/>
+                <w:color w:val="auto"/>
+                <w:sz w:val="24"/>
+                <w:szCs w:val="24"/>
+              </w:rPr>
+            </w:pPr>
+          </w:p>
+        </w:tc>
+        <w:tc>
+          <w:tcPr>
+            <w:tcW w:w="6300" w:type="dxa"/>
+          </w:tcPr>
+          <w:p>
+            <w:pPr>
+              <w:pStyle w:val="BodyText"/>
+              <w:jc w:val="both"/>
+              <w:rPr>
+                <w:rFonts w:ascii="Arial Narrow" w:hAnsi="Arial Narrow"/>
+                <w:color w:val="auto"/>
+                <w:sz w:val="24"/>
+                <w:szCs w:val="24"/>
+              </w:rPr>
+            </w:pPr>
+            <w:r>
+              <w:rPr>
+                <w:rFonts w:ascii="Arial Narrow" w:hAnsi="Arial Narrow"/>
+                <w:color w:val="auto"/>
+                <w:sz w:val="24"/>
+                <w:szCs w:val="24"/>
+              </w:rPr>
+              <w:t>Acto</w:t>
+            </w:r>
+            <w:r>
+              <w:rPr>
+                <w:rFonts w:ascii="Arial Narrow" w:hAnsi="Arial Narrow"/>
+                <w:color w:val="auto"/>
+                <w:sz w:val="24"/>
+                <w:szCs w:val="24"/>
+              </w:rPr>
+              <w:t>r</w:t>
+            </w:r>
+            <w:r>
+              <w:rPr>
+                <w:rFonts w:ascii="Arial Narrow" w:hAnsi="Arial Narrow"/>
+                <w:color w:val="auto"/>
+                <w:sz w:val="24"/>
+                <w:szCs w:val="24"/>
+              </w:rPr>
+              <w:t xml:space="preserve"> </w:t>
+            </w:r>
+            <w:proofErr w:type="spellStart"/>
+            <w:r>
+              <w:rPr>
+                <w:rFonts w:ascii="Arial Narrow" w:hAnsi="Arial Narrow"/>
+                <w:color w:val="auto"/>
+                <w:sz w:val="24"/>
+                <w:szCs w:val="24"/>
+              </w:rPr>
+              <w:t>involucrado</w:t>
+            </w:r>
+            <w:proofErr w:type="spellEnd"/>
+            <w:r>
+              <w:rPr>
+                <w:rFonts w:ascii="Arial Narrow" w:hAnsi="Arial Narrow"/>
+                <w:color w:val="auto"/>
+                <w:sz w:val="24"/>
+                <w:szCs w:val="24"/>
+              </w:rPr>
+              <w:t xml:space="preserve"> 1</w:t>
+            </w:r>
+          </w:p>
+        </w:tc>
+      </w:tr>
+      <w:tr>
+        <w:trPr>
+          <w:cantSplit/>
+          <w:trHeight w:val="57"/>
+          <w:jc w:val="center"/>
+        </w:trPr>
+        <w:tc>
+          <w:tcPr>
+            <w:tcW w:w="1620" w:type="dxa"/>
+            <w:vMerge/>
+            <w:shd w:val="clear" w:color="auto" w:fill="F2F2F2" w:themeFill="background1" w:themeFillShade="F2"/>
+          </w:tcPr>
+          <w:p>
+            <w:pPr>
+              <w:pStyle w:val="BodyText"/>
+              <w:rPr>
+                <w:rFonts w:ascii="Arial Narrow" w:hAnsi="Arial Narrow"/>
+                <w:b/>
+                <w:bCs/>
+                <w:color w:val="auto"/>
+                <w:sz w:val="24"/>
+                <w:szCs w:val="24"/>
+              </w:rPr>
+            </w:pPr>
+          </w:p>
+        </w:tc>
+        <w:tc>
+          <w:tcPr>
+            <w:tcW w:w="6300" w:type="dxa"/>
+          </w:tcPr>
+          <w:p>
+            <w:pPr>
+              <w:pStyle w:val="BodyText"/>
+              <w:jc w:val="both"/>
+              <w:rPr>
+                <w:rFonts w:ascii="Arial Narrow" w:hAnsi="Arial Narrow"/>
+                <w:color w:val="auto"/>
+                <w:sz w:val="24"/>
+                <w:szCs w:val="24"/>
+              </w:rPr>
+            </w:pPr>
+            <w:r>
+              <w:rPr>
+                <w:rFonts w:ascii="Arial Narrow" w:hAnsi="Arial Narrow"/>
+                <w:color w:val="auto"/>
+                <w:sz w:val="24"/>
+                <w:szCs w:val="24"/>
+              </w:rPr>
+              <w:t>Acto</w:t>
+            </w:r>
+            <w:r>
+              <w:rPr>
+                <w:rFonts w:ascii="Arial Narrow" w:hAnsi="Arial Narrow"/>
+                <w:color w:val="auto"/>
+                <w:sz w:val="24"/>
+                <w:szCs w:val="24"/>
+              </w:rPr>
+              <w:t>r</w:t>
+            </w:r>
+            <w:r>
+              <w:rPr>
+                <w:rFonts w:ascii="Arial Narrow" w:hAnsi="Arial Narrow"/>
+                <w:color w:val="auto"/>
+                <w:sz w:val="24"/>
+                <w:szCs w:val="24"/>
+              </w:rPr>
+              <w:t xml:space="preserve"> </w:t>
+            </w:r>
+            <w:proofErr w:type="spellStart"/>
+            <w:r>
+              <w:rPr>
+                <w:rFonts w:ascii="Arial Narrow" w:hAnsi="Arial Narrow"/>
+                <w:color w:val="auto"/>
+                <w:sz w:val="24"/>
+                <w:szCs w:val="24"/>
+              </w:rPr>
+              <w:t>involucrado</w:t>
+            </w:r>
+            <w:proofErr w:type="spellEnd"/>
+            <w:r>
+              <w:rPr>
+                <w:rFonts w:ascii="Arial Narrow" w:hAnsi="Arial Narrow"/>
+                <w:color w:val="auto"/>
+                <w:sz w:val="24"/>
+                <w:szCs w:val="24"/>
+              </w:rPr>
+              <w:t xml:space="preserve"> 2</w:t>
+            </w:r>
+          </w:p>
+        </w:tc>
+      </w:tr>
+      <w:tr>
+        <w:trPr>
+          <w:jc w:val="center"/>
+        </w:trPr>
+        <w:tc>
+          <w:tcPr>
+            <w:tcW w:w="1620" w:type="dxa"/>
+            <w:shd w:val="clear" w:color="auto" w:fill="F2F2F2" w:themeFill="background1" w:themeFillShade="F2"/>
+          </w:tcPr>
+          <w:p>
+            <w:pPr>
+              <w:pStyle w:val="BodyText"/>
+              <w:rPr>
+                <w:rFonts w:ascii="Arial Narrow" w:hAnsi="Arial Narrow"/>
+                <w:b/>
+                <w:bCs/>
+                <w:color w:val="auto"/>
+                <w:sz w:val="24"/>
+                <w:szCs w:val="24"/>
+              </w:rPr>
+            </w:pPr>
+            <w:proofErr w:type="spellStart"/>
+            <w:r>
+              <w:rPr>
+                <w:rFonts w:ascii="Arial Narrow" w:hAnsi="Arial Narrow"/>
+                <w:b/>
+                <w:bCs/>
+                <w:color w:val="auto"/>
+                <w:sz w:val="24"/>
+                <w:szCs w:val="24"/>
+              </w:rPr>
+              <w:t>Comentarios</w:t>
+            </w:r>
+            <w:proofErr w:type="spellEnd"/>
+          </w:p>
+        </w:tc>
+        <w:tc>
+          <w:tcPr>
+            <w:tcW w:w="6300" w:type="dxa"/>
+          </w:tcPr>
+          <w:p>
+            <w:pPr>
+              <w:pStyle w:val="BodyText"/>
+              <w:rPr>
+                <w:rFonts w:ascii="Arial Narrow" w:hAnsi="Arial Narrow"/>
+                <w:color w:val="auto"/>
+                <w:sz w:val="24"/>
+                <w:szCs w:val="24"/>
+              </w:rPr>
+            </w:pPr>
+            <w:r>
+              <w:rPr>
+                <w:rFonts w:ascii="Arial Narrow" w:hAnsi="Arial Narrow"/>
+                <w:color w:val="auto"/>
+                <w:sz w:val="24"/>
+                <w:szCs w:val="24"/>
+              </w:rPr>
+              <w:t>-</w:t>
+            </w:r>
+          </w:p>
+        </w:tc>
+      </w:tr>
+    </w:tbl>
+    <w:p>
+      <w:pPr>
+        <w:rPr>
+          <w:lang w:val="es-ES_tradnl" w:eastAsia="en-US"/>
+        </w:rPr>
+      </w:pPr>
+    </w:p>
+    <w:p>
+      <w:pPr>
+        <w:pStyle w:val="Heading3"/>
+      </w:pPr>
+      <w:r>
+        <w:t xml:space="preserve"> Casos de uso</w:t>
+      </w:r>
+    </w:p>
+    <w:p>
+      <w:pPr>
+        <w:pStyle w:val="Heading4"/>
+      </w:pPr>
+      <w:r>
+        <w:t>Actores</w:t>
+      </w:r>
+    </w:p>
+    <w:p>
+      <w:pPr>
+        <w:rPr>
+          <w:lang w:val="es-ES_tradnl" w:eastAsia="en-US"/>
+        </w:rPr>
+      </w:pPr>
+      <w:r>
+        <w:rPr>
+          <w:lang w:val="es-ES_tradnl" w:eastAsia="en-US"/>
+        </w:rPr>
+        <w:tab/>
+        <w:t>El siguiente diagrama y su tabla definen los actores del sistema:</w:t>
+      </w:r>
+    </w:p>
+    <w:p>
+      <w:pPr>
+        <w:jc w:val="center"/>
+      </w:pPr>
+      <w:r>
+        <w:object w:dxaOrig="8371" w:dyaOrig="6661" w14:anchorId="304FC0AF">
+          <v:shape id="_x0000_i1045" type="#_x0000_t75" style="width:267.75pt;height:213pt" o:ole="">
+            <v:imagedata r:id="rId10" o:title=""/>
+          </v:shape>
+          <o:OLEObject Type="Embed" ProgID="Visio.Drawing.15" ShapeID="_x0000_i1045" DrawAspect="Content" ObjectID="_1590918302" r:id="rId11"/>
+        </w:object>
+      </w:r>
+    </w:p>
+    <w:p>
+      <w:pPr>
+        <w:jc w:val="left"/>
+      </w:pPr>
+      <w:r>
+        <w:tab/>
+        <w:t>La justificación de los actores es la siguiente</w:t>
+      </w:r>
+      <w:bookmarkStart w:id="4" w:name="_GoBack"/>
+      <w:bookmarkEnd w:id="4"/>
+    </w:p>
+    <w:tbl>
+      <w:tblPr>
+        <w:tblStyle w:val="TableGrid"/>
+        <w:tblW w:w="0" w:type="auto"/>
+        <w:tblLook w:val="04A0" w:firstRow="1" w:lastRow="0" w:firstColumn="1" w:lastColumn="0" w:noHBand="0" w:noVBand="1"/>
+      </w:tblPr>
+      <w:tblGrid>
+        <w:gridCol w:w="1525"/>
+        <w:gridCol w:w="2070"/>
+        <w:gridCol w:w="5755"/>
+      </w:tblGrid>
+      <w:tr>
+        <w:tc>
+          <w:tcPr>
+            <w:tcW w:w="1525" w:type="dxa"/>
+            <w:shd w:val="clear" w:color="auto" w:fill="BFBFBF" w:themeFill="background1" w:themeFillShade="BF"/>
+          </w:tcPr>
+          <w:p>
+            <w:pPr>
+              <w:spacing w:after="0"/>
+              <w:jc w:val="center"/>
+              <w:rPr>
+                <w:b/>
+                <w:lang w:val="es-ES_tradnl" w:eastAsia="en-US"/>
+              </w:rPr>
+            </w:pPr>
+            <w:r>
+              <w:rPr>
+                <w:b/>
+                <w:lang w:val="es-ES_tradnl" w:eastAsia="en-US"/>
+              </w:rPr>
+              <w:t>Actores</w:t>
+            </w:r>
+          </w:p>
+        </w:tc>
+        <w:tc>
+          <w:tcPr>
+            <w:tcW w:w="2070" w:type="dxa"/>
+            <w:shd w:val="clear" w:color="auto" w:fill="BFBFBF" w:themeFill="background1" w:themeFillShade="BF"/>
+          </w:tcPr>
+          <w:p>
+            <w:pPr>
+              <w:spacing w:after="0"/>
+              <w:jc w:val="center"/>
+              <w:rPr>
+                <w:b/>
+                <w:lang w:val="es-ES_tradnl" w:eastAsia="en-US"/>
+              </w:rPr>
+            </w:pPr>
+            <w:r>
+              <w:rPr>
+                <w:b/>
+                <w:lang w:val="es-ES_tradnl" w:eastAsia="en-US"/>
+              </w:rPr>
+              <w:t>Tipo</w:t>
+            </w:r>
+          </w:p>
+        </w:tc>
+        <w:tc>
+          <w:tcPr>
+            <w:tcW w:w="5755" w:type="dxa"/>
+            <w:shd w:val="clear" w:color="auto" w:fill="BFBFBF" w:themeFill="background1" w:themeFillShade="BF"/>
+          </w:tcPr>
+          <w:p>
+            <w:pPr>
+              <w:spacing w:after="0"/>
+              <w:jc w:val="center"/>
+              <w:rPr>
+                <w:b/>
+                <w:lang w:val="es-ES_tradnl" w:eastAsia="en-US"/>
+              </w:rPr>
+            </w:pPr>
+            <w:r>
+              <w:rPr>
+                <w:b/>
+                <w:lang w:val="es-ES_tradnl" w:eastAsia="en-US"/>
+              </w:rPr>
+              <w:t>Descripción</w:t>
+            </w:r>
+          </w:p>
+        </w:tc>
+      </w:tr>
+      <w:tr>
+        <w:tc>
+          <w:tcPr>
+            <w:tcW w:w="1525" w:type="dxa"/>
+            <w:vMerge w:val="restart"/>
+          </w:tcPr>
+          <w:p>
+            <w:pPr>
+              <w:spacing w:after="0"/>
+              <w:jc w:val="center"/>
+              <w:rPr>
+                <w:lang w:val="es-ES_tradnl" w:eastAsia="en-US"/>
+              </w:rPr>
+            </w:pPr>
+            <w:r>
+              <w:rPr>
+                <w:lang w:val="es-ES_tradnl" w:eastAsia="en-US"/>
+              </w:rPr>
+              <w:t>Usuario</w:t>
+            </w:r>
+          </w:p>
+        </w:tc>
+        <w:tc>
+          <w:tcPr>
+            <w:tcW w:w="2070" w:type="dxa"/>
+          </w:tcPr>
+          <w:p>
+            <w:pPr>
+              <w:spacing w:after="0"/>
+              <w:jc w:val="center"/>
+              <w:rPr>
+                <w:lang w:val="es-ES_tradnl" w:eastAsia="en-US"/>
+              </w:rPr>
+            </w:pPr>
+            <w:r>
+              <w:rPr>
+                <w:lang w:val="es-ES_tradnl" w:eastAsia="en-US"/>
+              </w:rPr>
+              <w:t>-</w:t>
+            </w:r>
+          </w:p>
+        </w:tc>
+        <w:tc>
+          <w:tcPr>
+            <w:tcW w:w="5755" w:type="dxa"/>
+          </w:tcPr>
+          <w:p>
+            <w:pPr>
+              <w:spacing w:after="0"/>
+              <w:jc w:val="center"/>
+              <w:rPr>
+                <w:lang w:val="es-ES_tradnl" w:eastAsia="en-US"/>
+              </w:rPr>
+            </w:pPr>
+            <w:r>
+              <w:rPr>
+                <w:lang w:val="es-ES_tradnl" w:eastAsia="en-US"/>
+              </w:rPr>
+              <w:t>Representa a un usuario del sistema. Un usuario debe estar registrado para acceder a cualquier funcionalidad</w:t>
+            </w:r>
+          </w:p>
+        </w:tc>
+      </w:tr>
+      <w:tr>
+        <w:tc>
+          <w:tcPr>
+            <w:tcW w:w="1525" w:type="dxa"/>
+            <w:vMerge/>
+          </w:tcPr>
+          <w:p>
+            <w:pPr>
+              <w:spacing w:after="0"/>
+              <w:jc w:val="center"/>
+              <w:rPr>
+                <w:lang w:val="es-ES_tradnl" w:eastAsia="en-US"/>
+              </w:rPr>
+            </w:pPr>
+          </w:p>
+        </w:tc>
+        <w:tc>
+          <w:tcPr>
+            <w:tcW w:w="2070" w:type="dxa"/>
+          </w:tcPr>
+          <w:p>
+            <w:pPr>
+              <w:spacing w:after="0"/>
+              <w:jc w:val="center"/>
+              <w:rPr>
+                <w:lang w:val="es-ES_tradnl" w:eastAsia="en-US"/>
+              </w:rPr>
+            </w:pPr>
+            <w:proofErr w:type="spellStart"/>
+            <w:r>
+              <w:rPr>
+                <w:lang w:val="es-ES_tradnl" w:eastAsia="en-US"/>
+              </w:rPr>
+              <w:t>Game</w:t>
+            </w:r>
+            <w:proofErr w:type="spellEnd"/>
+            <w:r>
+              <w:rPr>
+                <w:lang w:val="es-ES_tradnl" w:eastAsia="en-US"/>
+              </w:rPr>
+              <w:t xml:space="preserve"> </w:t>
+            </w:r>
+            <w:proofErr w:type="gramStart"/>
+            <w:r>
+              <w:rPr>
+                <w:lang w:val="es-ES_tradnl" w:eastAsia="en-US"/>
+              </w:rPr>
+              <w:t>Master</w:t>
+            </w:r>
+            <w:proofErr w:type="gramEnd"/>
+            <w:r>
+              <w:rPr>
+                <w:rStyle w:val="FootnoteReference"/>
+                <w:lang w:val="es-ES_tradnl" w:eastAsia="en-US"/>
+              </w:rPr>
+              <w:footnoteReference w:id="1"/>
+            </w:r>
+          </w:p>
+        </w:tc>
+        <w:tc>
+          <w:tcPr>
+            <w:tcW w:w="5755" w:type="dxa"/>
+          </w:tcPr>
+          <w:p>
+            <w:pPr>
+              <w:spacing w:after="0"/>
+              <w:jc w:val="center"/>
+              <w:rPr>
+                <w:lang w:val="es-ES_tradnl" w:eastAsia="en-US"/>
+              </w:rPr>
+            </w:pPr>
+            <w:r>
+              <w:rPr>
+                <w:lang w:val="es-ES_tradnl" w:eastAsia="en-US"/>
+              </w:rPr>
+              <w:t>Representa al director de juego de la partida. Tendrá acceso a las funcionalidades relacionadas con esta, y será el único usuario que pueda</w:t>
+            </w:r>
+            <w:r>
+              <w:rPr>
+                <w:lang w:val="es-ES_tradnl" w:eastAsia="en-US"/>
+              </w:rPr>
+              <w:t xml:space="preserve"> interactuar con</w:t>
+            </w:r>
+            <w:r>
+              <w:rPr>
+                <w:lang w:val="es-ES_tradnl" w:eastAsia="en-US"/>
+              </w:rPr>
+              <w:t xml:space="preserve"> el sistema </w:t>
+            </w:r>
+            <w:r>
+              <w:rPr>
+                <w:lang w:val="es-ES_tradnl" w:eastAsia="en-US"/>
+              </w:rPr>
+              <w:t xml:space="preserve">y hacer cambios en este </w:t>
+            </w:r>
+            <w:r>
+              <w:rPr>
+                <w:lang w:val="es-ES_tradnl" w:eastAsia="en-US"/>
+              </w:rPr>
+              <w:t>durante su duración</w:t>
+            </w:r>
+          </w:p>
+        </w:tc>
+      </w:tr>
+      <w:tr>
+        <w:tc>
+          <w:tcPr>
+            <w:tcW w:w="1525" w:type="dxa"/>
+            <w:vMerge/>
+          </w:tcPr>
+          <w:p>
+            <w:pPr>
+              <w:spacing w:after="0"/>
+              <w:jc w:val="center"/>
+              <w:rPr>
+                <w:lang w:val="es-ES_tradnl" w:eastAsia="en-US"/>
+              </w:rPr>
+            </w:pPr>
+          </w:p>
+        </w:tc>
+        <w:tc>
+          <w:tcPr>
+            <w:tcW w:w="2070" w:type="dxa"/>
+          </w:tcPr>
+          <w:p>
+            <w:pPr>
+              <w:spacing w:after="0"/>
+              <w:jc w:val="center"/>
+              <w:rPr>
+                <w:lang w:val="es-ES_tradnl" w:eastAsia="en-US"/>
+              </w:rPr>
+            </w:pPr>
+            <w:r>
+              <w:rPr>
+                <w:lang w:val="es-ES_tradnl" w:eastAsia="en-US"/>
+              </w:rPr>
+              <w:t>Jugador</w:t>
+            </w:r>
+          </w:p>
+        </w:tc>
+        <w:tc>
+          <w:tcPr>
+            <w:tcW w:w="5755" w:type="dxa"/>
+          </w:tcPr>
+          <w:p>
+            <w:pPr>
+              <w:spacing w:after="0"/>
+              <w:jc w:val="center"/>
+              <w:rPr>
+                <w:lang w:val="es-ES_tradnl" w:eastAsia="en-US"/>
+              </w:rPr>
+            </w:pPr>
+            <w:r>
+              <w:rPr>
+                <w:lang w:val="es-ES_tradnl" w:eastAsia="en-US"/>
+              </w:rPr>
+              <w:t xml:space="preserve">Representa a un jugador. Un usuario que lleva el rol de jugador solo puede consultar el estado de los enfrentamientos. </w:t>
+            </w:r>
+          </w:p>
+        </w:tc>
+      </w:tr>
+    </w:tbl>
+    <w:p>
+      <w:pPr>
+        <w:spacing w:after="0"/>
+        <w:jc w:val="center"/>
+        <w:rPr>
+          <w:lang w:val="es-ES_tradnl" w:eastAsia="en-US"/>
+        </w:rPr>
+      </w:pPr>
+    </w:p>
+    <w:p>
+      <w:pPr>
+        <w:rPr>
+          <w:lang w:val="es-ES_tradnl" w:eastAsia="en-US"/>
+        </w:rPr>
+      </w:pPr>
     </w:p>
     <w:p>
       <w:pPr>
         <w:pStyle w:val="Heading2"/>
         <w:numPr>
           <w:ilvl w:val="0"/>
-          <w:numId w:val="1"/>
+          <w:numId w:val="2"/>
         </w:numPr>
-      </w:pPr>
-      <w:bookmarkStart w:id="6" w:name="_Toc509828956"/>
+        <w:rPr>
+          <w:lang w:val="es-ES_tradnl" w:eastAsia="en-US"/>
+        </w:rPr>
+      </w:pPr>
       <w:r>
-        <w:t>CLASES</w:t>
+        <w:rPr>
+          <w:lang w:val="es-ES_tradnl" w:eastAsia="en-US"/>
+        </w:rPr>
+        <w:lastRenderedPageBreak/>
+        <w:t>SUBSISTEMAS</w:t>
       </w:r>
-      <w:bookmarkEnd w:id="6"/>
     </w:p>
     <w:p>
       <w:pPr>
         <w:pStyle w:val="Heading2"/>
         <w:numPr>
           <w:ilvl w:val="0"/>
-          <w:numId w:val="1"/>
+          <w:numId w:val="2"/>
         </w:numPr>
-      </w:pPr>
-      <w:bookmarkStart w:id="7" w:name="_Toc509828957"/>
+        <w:rPr>
+          <w:lang w:val="es-ES_tradnl" w:eastAsia="en-US"/>
+        </w:rPr>
+      </w:pPr>
       <w:r>
-        <w:t>INTERFACES DE USUARIO</w:t>
+        <w:rPr>
+          <w:lang w:val="es-ES_tradnl" w:eastAsia="en-US"/>
+        </w:rPr>
+        <w:t>CLASES</w:t>
       </w:r>
-      <w:bookmarkEnd w:id="7"/>
     </w:p>
     <w:p>
       <w:pPr>
         <w:pStyle w:val="Heading2"/>
         <w:numPr>
           <w:ilvl w:val="0"/>
-          <w:numId w:val="1"/>
+          <w:numId w:val="2"/>
         </w:numPr>
-      </w:pPr>
-      <w:bookmarkStart w:id="8" w:name="_Toc509828958"/>
+        <w:rPr>
+          <w:lang w:val="es-ES_tradnl" w:eastAsia="en-US"/>
+        </w:rPr>
+      </w:pPr>
       <w:r>
-        <w:t>INFORMES</w:t>
+        <w:rPr>
+          <w:lang w:val="es-ES_tradnl" w:eastAsia="en-US"/>
+        </w:rPr>
+        <w:t>INTERFACES</w:t>
       </w:r>
-      <w:bookmarkEnd w:id="8"/>
     </w:p>
     <w:p>
       <w:pPr>
         <w:pStyle w:val="Heading2"/>
         <w:numPr>
           <w:ilvl w:val="0"/>
-          <w:numId w:val="1"/>
+          <w:numId w:val="2"/>
         </w:numPr>
-      </w:pPr>
-      <w:bookmarkStart w:id="9" w:name="_Toc509828959"/>
+        <w:rPr>
+          <w:lang w:val="es-ES_tradnl" w:eastAsia="en-US"/>
+        </w:rPr>
+      </w:pPr>
       <w:r>
-        <w:t>PLAN DE PRUEBAS</w:t>
+        <w:rPr>
+          <w:lang w:val="es-ES_tradnl" w:eastAsia="en-US"/>
+        </w:rPr>
+        <w:t>INFORMES</w:t>
       </w:r>
-      <w:bookmarkEnd w:id="9"/>
     </w:p>
     <w:p>
       <w:pPr>
         <w:pStyle w:val="Heading2"/>
         <w:numPr>
           <w:ilvl w:val="0"/>
-          <w:numId w:val="1"/>
+          <w:numId w:val="2"/>
         </w:numPr>
-      </w:pPr>
-      <w:bookmarkStart w:id="10" w:name="_Toc509828960"/>
+        <w:rPr>
+          <w:lang w:val="es-ES_tradnl" w:eastAsia="en-US"/>
+        </w:rPr>
+      </w:pPr>
       <w:r>
-        <w:t>GLOSARIO</w:t>
+        <w:rPr>
+          <w:lang w:val="es-ES_tradnl" w:eastAsia="en-US"/>
+        </w:rPr>
+        <w:t>PRUEBAS</w:t>
       </w:r>
-      <w:bookmarkEnd w:id="10"/>
     </w:p>
     <w:sectPr>
       <w:pgSz w:w="12240" w:h="15840"/>
@@ -3404,13 +6044,233 @@
 </w:document>
 </file>
 
+<file path=word/endnotes.xml><?xml version="1.0" encoding="utf-8"?>
+<w:endnotes xmlns:wpc="http://schemas.microsoft.com/office/word/2010/wordprocessingCanvas" xmlns:cx="http://schemas.microsoft.com/office/drawing/2014/chartex" xmlns:cx1="http://schemas.microsoft.com/office/drawing/2015/9/8/chartex" xmlns:cx2="http://schemas.microsoft.com/office/drawing/2015/10/21/chartex" xmlns:cx3="http://schemas.microsoft.com/office/drawing/2016/5/9/chartex" xmlns:cx4="http://schemas.microsoft.com/office/drawing/2016/5/10/chartex" xmlns:cx5="http://schemas.microsoft.com/office/drawing/2016/5/11/chartex" xmlns:cx6="http://schemas.microsoft.com/office/drawing/2016/5/12/chartex" xmlns:cx7="http://schemas.microsoft.com/office/drawing/2016/5/13/chartex" xmlns:cx8="http://schemas.microsoft.com/office/drawing/2016/5/14/chartex" xmlns:mc="http://schemas.openxmlformats.org/markup-compatibility/2006" xmlns:aink="http://schemas.microsoft.com/office/drawing/2016/ink" xmlns:am3d="http://schemas.microsoft.com/office/drawing/2017/model3d" xmlns:o="urn:schemas-microsoft-com:office:office" xmlns:r="http://schemas.openxmlformats.org/officeDocument/2006/relationships" xmlns:m="http://schemas.openxmlformats.org/officeDocument/2006/math" xmlns:v="urn:schemas-microsoft-com:vml" xmlns:wp14="http://schemas.microsoft.com/office/word/2010/wordprocessingDrawing" xmlns:wp="http://schemas.openxmlformats.org/drawingml/2006/wordprocessingDrawing" xmlns:w10="urn:schemas-microsoft-com:office:word" xmlns:w="http://schemas.openxmlformats.org/wordprocessingml/2006/main" xmlns:w14="http://schemas.microsoft.com/office/word/2010/wordml" xmlns:w15="http://schemas.microsoft.com/office/word/2012/wordml" xmlns:w16cid="http://schemas.microsoft.com/office/word/2016/wordml/cid" xmlns:w16se="http://schemas.microsoft.com/office/word/2015/wordml/symex" xmlns:wpg="http://schemas.microsoft.com/office/word/2010/wordprocessingGroup" xmlns:wpi="http://schemas.microsoft.com/office/word/2010/wordprocessingInk" xmlns:wne="http://schemas.microsoft.com/office/word/2006/wordml" xmlns:wps="http://schemas.microsoft.com/office/word/2010/wordprocessingShape" mc:Ignorable="w14 w15 w16se w16cid wp14">
+  <w:endnote w:type="separator" w:id="-1">
+    <w:p>
+      <w:pPr>
+        <w:spacing w:after="0"/>
+      </w:pPr>
+      <w:r>
+        <w:separator/>
+      </w:r>
+    </w:p>
+  </w:endnote>
+  <w:endnote w:type="continuationSeparator" w:id="0">
+    <w:p>
+      <w:pPr>
+        <w:spacing w:after="0"/>
+      </w:pPr>
+      <w:r>
+        <w:continuationSeparator/>
+      </w:r>
+    </w:p>
+  </w:endnote>
+</w:endnotes>
+</file>
+
+<file path=word/footnotes.xml><?xml version="1.0" encoding="utf-8"?>
+<w:footnotes xmlns:wpc="http://schemas.microsoft.com/office/word/2010/wordprocessingCanvas" xmlns:cx="http://schemas.microsoft.com/office/drawing/2014/chartex" xmlns:cx1="http://schemas.microsoft.com/office/drawing/2015/9/8/chartex" xmlns:cx2="http://schemas.microsoft.com/office/drawing/2015/10/21/chartex" xmlns:cx3="http://schemas.microsoft.com/office/drawing/2016/5/9/chartex" xmlns:cx4="http://schemas.microsoft.com/office/drawing/2016/5/10/chartex" xmlns:cx5="http://schemas.microsoft.com/office/drawing/2016/5/11/chartex" xmlns:cx6="http://schemas.microsoft.com/office/drawing/2016/5/12/chartex" xmlns:cx7="http://schemas.microsoft.com/office/drawing/2016/5/13/chartex" xmlns:cx8="http://schemas.microsoft.com/office/drawing/2016/5/14/chartex" xmlns:mc="http://schemas.openxmlformats.org/markup-compatibility/2006" xmlns:aink="http://schemas.microsoft.com/office/drawing/2016/ink" xmlns:am3d="http://schemas.microsoft.com/office/drawing/2017/model3d" xmlns:o="urn:schemas-microsoft-com:office:office" xmlns:r="http://schemas.openxmlformats.org/officeDocument/2006/relationships" xmlns:m="http://schemas.openxmlformats.org/officeDocument/2006/math" xmlns:v="urn:schemas-microsoft-com:vml" xmlns:wp14="http://schemas.microsoft.com/office/word/2010/wordprocessingDrawing" xmlns:wp="http://schemas.openxmlformats.org/drawingml/2006/wordprocessingDrawing" xmlns:w10="urn:schemas-microsoft-com:office:word" xmlns:w="http://schemas.openxmlformats.org/wordprocessingml/2006/main" xmlns:w14="http://schemas.microsoft.com/office/word/2010/wordml" xmlns:w15="http://schemas.microsoft.com/office/word/2012/wordml" xmlns:w16cid="http://schemas.microsoft.com/office/word/2016/wordml/cid" xmlns:w16se="http://schemas.microsoft.com/office/word/2015/wordml/symex" xmlns:wpg="http://schemas.microsoft.com/office/word/2010/wordprocessingGroup" xmlns:wpi="http://schemas.microsoft.com/office/word/2010/wordprocessingInk" xmlns:wne="http://schemas.microsoft.com/office/word/2006/wordml" xmlns:wps="http://schemas.microsoft.com/office/word/2010/wordprocessingShape" mc:Ignorable="w14 w15 w16se w16cid wp14">
+  <w:footnote w:type="separator" w:id="-1">
+    <w:p>
+      <w:pPr>
+        <w:spacing w:after="0"/>
+      </w:pPr>
+      <w:r>
+        <w:separator/>
+      </w:r>
+    </w:p>
+  </w:footnote>
+  <w:footnote w:type="continuationSeparator" w:id="0">
+    <w:p>
+      <w:pPr>
+        <w:spacing w:after="0"/>
+      </w:pPr>
+      <w:r>
+        <w:continuationSeparator/>
+      </w:r>
+    </w:p>
+  </w:footnote>
+  <w:footnote w:id="1">
+    <w:p>
+      <w:pPr>
+        <w:pStyle w:val="FootnoteText"/>
+        <w:rPr>
+          <w:lang w:val="en-US"/>
+        </w:rPr>
+      </w:pPr>
+      <w:r>
+        <w:rPr>
+          <w:rStyle w:val="FootnoteReference"/>
+        </w:rPr>
+        <w:footnoteRef/>
+      </w:r>
+      <w:r>
+        <w:t xml:space="preserve"> </w:t>
+      </w:r>
+      <w:hyperlink r:id="rId1" w:history="1">
+        <w:r>
+          <w:rPr>
+            <w:rStyle w:val="Hyperlink"/>
+          </w:rPr>
+          <w:t>https://es.wikipedia.org/wiki/Director_de_juego_(juegos_de_rol)</w:t>
+        </w:r>
+      </w:hyperlink>
+      <w:r>
+        <w:t xml:space="preserve"> </w:t>
+      </w:r>
+    </w:p>
+  </w:footnote>
+</w:footnotes>
+</file>
+
 <file path=word/numbering.xml><?xml version="1.0" encoding="utf-8"?>
 <w:numbering xmlns:wpc="http://schemas.microsoft.com/office/word/2010/wordprocessingCanvas" xmlns:cx="http://schemas.microsoft.com/office/drawing/2014/chartex" xmlns:cx1="http://schemas.microsoft.com/office/drawing/2015/9/8/chartex" xmlns:cx2="http://schemas.microsoft.com/office/drawing/2015/10/21/chartex" xmlns:cx3="http://schemas.microsoft.com/office/drawing/2016/5/9/chartex" xmlns:cx4="http://schemas.microsoft.com/office/drawing/2016/5/10/chartex" xmlns:cx5="http://schemas.microsoft.com/office/drawing/2016/5/11/chartex" xmlns:cx6="http://schemas.microsoft.com/office/drawing/2016/5/12/chartex" xmlns:cx7="http://schemas.microsoft.com/office/drawing/2016/5/13/chartex" xmlns:cx8="http://schemas.microsoft.com/office/drawing/2016/5/14/chartex" xmlns:mc="http://schemas.openxmlformats.org/markup-compatibility/2006" xmlns:aink="http://schemas.microsoft.com/office/drawing/2016/ink" xmlns:am3d="http://schemas.microsoft.com/office/drawing/2017/model3d" xmlns:o="urn:schemas-microsoft-com:office:office" xmlns:r="http://schemas.openxmlformats.org/officeDocument/2006/relationships" xmlns:m="http://schemas.openxmlformats.org/officeDocument/2006/math" xmlns:v="urn:schemas-microsoft-com:vml" xmlns:wp14="http://schemas.microsoft.com/office/word/2010/wordprocessingDrawing" xmlns:wp="http://schemas.openxmlformats.org/drawingml/2006/wordprocessingDrawing" xmlns:w10="urn:schemas-microsoft-com:office:word" xmlns:w="http://schemas.openxmlformats.org/wordprocessingml/2006/main" xmlns:w14="http://schemas.microsoft.com/office/word/2010/wordml" xmlns:w15="http://schemas.microsoft.com/office/word/2012/wordml" xmlns:w16cid="http://schemas.microsoft.com/office/word/2016/wordml/cid" xmlns:w16se="http://schemas.microsoft.com/office/word/2015/wordml/symex" xmlns:wpg="http://schemas.microsoft.com/office/word/2010/wordprocessingGroup" xmlns:wpi="http://schemas.microsoft.com/office/word/2010/wordprocessingInk" xmlns:wne="http://schemas.microsoft.com/office/word/2006/wordml" xmlns:wps="http://schemas.microsoft.com/office/word/2010/wordprocessingShape" mc:Ignorable="w14 w15 w16se w16cid wp14">
   <w:abstractNum w:abstractNumId="0" w15:restartNumberingAfterBreak="0">
+    <w:nsid w:val="04380B6C"/>
+    <w:multiLevelType w:val="hybridMultilevel"/>
+    <w:tmpl w:val="B6F423D0"/>
+    <w:lvl w:ilvl="0" w:tplc="0C0A0001">
+      <w:start w:val="1"/>
+      <w:numFmt w:val="bullet"/>
+      <w:lvlText w:val=""/>
+      <w:lvlJc w:val="left"/>
+      <w:pPr>
+        <w:tabs>
+          <w:tab w:val="num" w:pos="720"/>
+        </w:tabs>
+        <w:ind w:left="720" w:hanging="360"/>
+      </w:pPr>
+      <w:rPr>
+        <w:rFonts w:ascii="Symbol" w:hAnsi="Symbol" w:hint="default"/>
+      </w:rPr>
+    </w:lvl>
+    <w:lvl w:ilvl="1" w:tplc="0C0A0005">
+      <w:start w:val="1"/>
+      <w:numFmt w:val="bullet"/>
+      <w:lvlText w:val=""/>
+      <w:lvlJc w:val="left"/>
+      <w:pPr>
+        <w:tabs>
+          <w:tab w:val="num" w:pos="1440"/>
+        </w:tabs>
+        <w:ind w:left="1440" w:hanging="360"/>
+      </w:pPr>
+      <w:rPr>
+        <w:rFonts w:ascii="Wingdings" w:hAnsi="Wingdings" w:hint="default"/>
+      </w:rPr>
+    </w:lvl>
+    <w:lvl w:ilvl="2" w:tplc="0C0A0005" w:tentative="1">
+      <w:start w:val="1"/>
+      <w:numFmt w:val="bullet"/>
+      <w:lvlText w:val=""/>
+      <w:lvlJc w:val="left"/>
+      <w:pPr>
+        <w:tabs>
+          <w:tab w:val="num" w:pos="2160"/>
+        </w:tabs>
+        <w:ind w:left="2160" w:hanging="360"/>
+      </w:pPr>
+      <w:rPr>
+        <w:rFonts w:ascii="Wingdings" w:hAnsi="Wingdings" w:hint="default"/>
+      </w:rPr>
+    </w:lvl>
+    <w:lvl w:ilvl="3" w:tplc="0C0A0001" w:tentative="1">
+      <w:start w:val="1"/>
+      <w:numFmt w:val="bullet"/>
+      <w:lvlText w:val=""/>
+      <w:lvlJc w:val="left"/>
+      <w:pPr>
+        <w:tabs>
+          <w:tab w:val="num" w:pos="2880"/>
+        </w:tabs>
+        <w:ind w:left="2880" w:hanging="360"/>
+      </w:pPr>
+      <w:rPr>
+        <w:rFonts w:ascii="Symbol" w:hAnsi="Symbol" w:hint="default"/>
+      </w:rPr>
+    </w:lvl>
+    <w:lvl w:ilvl="4" w:tplc="0C0A0003" w:tentative="1">
+      <w:start w:val="1"/>
+      <w:numFmt w:val="bullet"/>
+      <w:lvlText w:val="o"/>
+      <w:lvlJc w:val="left"/>
+      <w:pPr>
+        <w:tabs>
+          <w:tab w:val="num" w:pos="3600"/>
+        </w:tabs>
+        <w:ind w:left="3600" w:hanging="360"/>
+      </w:pPr>
+      <w:rPr>
+        <w:rFonts w:ascii="Courier New" w:hAnsi="Courier New" w:hint="default"/>
+      </w:rPr>
+    </w:lvl>
+    <w:lvl w:ilvl="5" w:tplc="0C0A0005" w:tentative="1">
+      <w:start w:val="1"/>
+      <w:numFmt w:val="bullet"/>
+      <w:lvlText w:val=""/>
+      <w:lvlJc w:val="left"/>
+      <w:pPr>
+        <w:tabs>
+          <w:tab w:val="num" w:pos="4320"/>
+        </w:tabs>
+        <w:ind w:left="4320" w:hanging="360"/>
+      </w:pPr>
+      <w:rPr>
+        <w:rFonts w:ascii="Wingdings" w:hAnsi="Wingdings" w:hint="default"/>
+      </w:rPr>
+    </w:lvl>
+    <w:lvl w:ilvl="6" w:tplc="0C0A0001" w:tentative="1">
+      <w:start w:val="1"/>
+      <w:numFmt w:val="bullet"/>
+      <w:lvlText w:val=""/>
+      <w:lvlJc w:val="left"/>
+      <w:pPr>
+        <w:tabs>
+          <w:tab w:val="num" w:pos="5040"/>
+        </w:tabs>
+        <w:ind w:left="5040" w:hanging="360"/>
+      </w:pPr>
+      <w:rPr>
+        <w:rFonts w:ascii="Symbol" w:hAnsi="Symbol" w:hint="default"/>
+      </w:rPr>
+    </w:lvl>
+    <w:lvl w:ilvl="7" w:tplc="0C0A0003" w:tentative="1">
+      <w:start w:val="1"/>
+      <w:numFmt w:val="bullet"/>
+      <w:lvlText w:val="o"/>
+      <w:lvlJc w:val="left"/>
+      <w:pPr>
+        <w:tabs>
+          <w:tab w:val="num" w:pos="5760"/>
+        </w:tabs>
+        <w:ind w:left="5760" w:hanging="360"/>
+      </w:pPr>
+      <w:rPr>
+        <w:rFonts w:ascii="Courier New" w:hAnsi="Courier New" w:hint="default"/>
+      </w:rPr>
+    </w:lvl>
+    <w:lvl w:ilvl="8" w:tplc="0C0A0005" w:tentative="1">
+      <w:start w:val="1"/>
+      <w:numFmt w:val="bullet"/>
+      <w:lvlText w:val=""/>
+      <w:lvlJc w:val="left"/>
+      <w:pPr>
+        <w:tabs>
+          <w:tab w:val="num" w:pos="6480"/>
+        </w:tabs>
+        <w:ind w:left="6480" w:hanging="360"/>
+      </w:pPr>
+      <w:rPr>
+        <w:rFonts w:ascii="Wingdings" w:hAnsi="Wingdings" w:hint="default"/>
+      </w:rPr>
+    </w:lvl>
+  </w:abstractNum>
+  <w:abstractNum w:abstractNumId="1" w15:restartNumberingAfterBreak="0">
     <w:nsid w:val="41CB3C47"/>
-    <w:multiLevelType w:val="hybridMultilevel"/>
-    <w:tmpl w:val="9AAE7F1A"/>
-    <w:lvl w:ilvl="0" w:tplc="0409000F">
+    <w:multiLevelType w:val="multilevel"/>
+    <w:tmpl w:val="04E62B2C"/>
+    <w:lvl w:ilvl="0">
       <w:start w:val="1"/>
       <w:numFmt w:val="decimal"/>
       <w:lvlText w:val="%1."/>
@@ -3422,80 +6282,225 @@
         <w:rFonts w:hint="default"/>
       </w:rPr>
     </w:lvl>
-    <w:lvl w:ilvl="1" w:tplc="04090019" w:tentative="1">
-      <w:start w:val="1"/>
-      <w:numFmt w:val="lowerLetter"/>
-      <w:lvlText w:val="%2."/>
-      <w:lvlJc w:val="left"/>
-      <w:pPr>
-        <w:ind w:left="1440" w:hanging="360"/>
-      </w:pPr>
-    </w:lvl>
-    <w:lvl w:ilvl="2" w:tplc="0409001B" w:tentative="1">
-      <w:start w:val="1"/>
-      <w:numFmt w:val="lowerRoman"/>
-      <w:lvlText w:val="%3."/>
-      <w:lvlJc w:val="right"/>
-      <w:pPr>
-        <w:ind w:left="2160" w:hanging="180"/>
-      </w:pPr>
-    </w:lvl>
-    <w:lvl w:ilvl="3" w:tplc="0409000F" w:tentative="1">
+    <w:lvl w:ilvl="1">
       <w:start w:val="1"/>
       <w:numFmt w:val="decimal"/>
-      <w:lvlText w:val="%4."/>
+      <w:isLgl/>
+      <w:lvlText w:val="%1.%2."/>
       <w:lvlJc w:val="left"/>
       <w:pPr>
-        <w:ind w:left="2880" w:hanging="360"/>
-      </w:pPr>
+        <w:ind w:left="720" w:hanging="360"/>
+      </w:pPr>
+      <w:rPr>
+        <w:rFonts w:hint="default"/>
+      </w:rPr>
     </w:lvl>
-    <w:lvl w:ilvl="4" w:tplc="04090019" w:tentative="1">
-      <w:start w:val="1"/>
-      <w:numFmt w:val="lowerLetter"/>
-      <w:lvlText w:val="%5."/>
-      <w:lvlJc w:val="left"/>
-      <w:pPr>
-        <w:ind w:left="3600" w:hanging="360"/>
-      </w:pPr>
-    </w:lvl>
-    <w:lvl w:ilvl="5" w:tplc="0409001B" w:tentative="1">
-      <w:start w:val="1"/>
-      <w:numFmt w:val="lowerRoman"/>
-      <w:lvlText w:val="%6."/>
-      <w:lvlJc w:val="right"/>
-      <w:pPr>
-        <w:ind w:left="4320" w:hanging="180"/>
-      </w:pPr>
-    </w:lvl>
-    <w:lvl w:ilvl="6" w:tplc="0409000F" w:tentative="1">
+    <w:lvl w:ilvl="2">
       <w:start w:val="1"/>
       <w:numFmt w:val="decimal"/>
-      <w:lvlText w:val="%7."/>
+      <w:isLgl/>
+      <w:lvlText w:val="%1.%2.%3."/>
       <w:lvlJc w:val="left"/>
       <w:pPr>
-        <w:ind w:left="5040" w:hanging="360"/>
-      </w:pPr>
+        <w:ind w:left="1080" w:hanging="720"/>
+      </w:pPr>
+      <w:rPr>
+        <w:rFonts w:hint="default"/>
+      </w:rPr>
     </w:lvl>
-    <w:lvl w:ilvl="7" w:tplc="04090019" w:tentative="1">
+    <w:lvl w:ilvl="3">
       <w:start w:val="1"/>
-      <w:numFmt w:val="lowerLetter"/>
-      <w:lvlText w:val="%8."/>
+      <w:numFmt w:val="decimal"/>
+      <w:isLgl/>
+      <w:lvlText w:val="%1.%2.%3.%4."/>
       <w:lvlJc w:val="left"/>
       <w:pPr>
-        <w:ind w:left="5760" w:hanging="360"/>
-      </w:pPr>
+        <w:ind w:left="1080" w:hanging="720"/>
+      </w:pPr>
+      <w:rPr>
+        <w:rFonts w:hint="default"/>
+      </w:rPr>
     </w:lvl>
-    <w:lvl w:ilvl="8" w:tplc="0409001B" w:tentative="1">
+    <w:lvl w:ilvl="4">
       <w:start w:val="1"/>
-      <w:numFmt w:val="lowerRoman"/>
-      <w:lvlText w:val="%9."/>
-      <w:lvlJc w:val="right"/>
-      <w:pPr>
-        <w:ind w:left="6480" w:hanging="180"/>
-      </w:pPr>
+      <w:numFmt w:val="decimal"/>
+      <w:isLgl/>
+      <w:lvlText w:val="%1.%2.%3.%4.%5."/>
+      <w:lvlJc w:val="left"/>
+      <w:pPr>
+        <w:ind w:left="1440" w:hanging="1080"/>
+      </w:pPr>
+      <w:rPr>
+        <w:rFonts w:hint="default"/>
+      </w:rPr>
+    </w:lvl>
+    <w:lvl w:ilvl="5">
+      <w:start w:val="1"/>
+      <w:numFmt w:val="decimal"/>
+      <w:isLgl/>
+      <w:lvlText w:val="%1.%2.%3.%4.%5.%6."/>
+      <w:lvlJc w:val="left"/>
+      <w:pPr>
+        <w:ind w:left="1440" w:hanging="1080"/>
+      </w:pPr>
+      <w:rPr>
+        <w:rFonts w:hint="default"/>
+      </w:rPr>
+    </w:lvl>
+    <w:lvl w:ilvl="6">
+      <w:start w:val="1"/>
+      <w:numFmt w:val="decimal"/>
+      <w:isLgl/>
+      <w:lvlText w:val="%1.%2.%3.%4.%5.%6.%7."/>
+      <w:lvlJc w:val="left"/>
+      <w:pPr>
+        <w:ind w:left="1800" w:hanging="1440"/>
+      </w:pPr>
+      <w:rPr>
+        <w:rFonts w:hint="default"/>
+      </w:rPr>
+    </w:lvl>
+    <w:lvl w:ilvl="7">
+      <w:start w:val="1"/>
+      <w:numFmt w:val="decimal"/>
+      <w:isLgl/>
+      <w:lvlText w:val="%1.%2.%3.%4.%5.%6.%7.%8."/>
+      <w:lvlJc w:val="left"/>
+      <w:pPr>
+        <w:ind w:left="1800" w:hanging="1440"/>
+      </w:pPr>
+      <w:rPr>
+        <w:rFonts w:hint="default"/>
+      </w:rPr>
+    </w:lvl>
+    <w:lvl w:ilvl="8">
+      <w:start w:val="1"/>
+      <w:numFmt w:val="decimal"/>
+      <w:isLgl/>
+      <w:lvlText w:val="%1.%2.%3.%4.%5.%6.%7.%8.%9."/>
+      <w:lvlJc w:val="left"/>
+      <w:pPr>
+        <w:ind w:left="2160" w:hanging="1800"/>
+      </w:pPr>
+      <w:rPr>
+        <w:rFonts w:hint="default"/>
+      </w:rPr>
     </w:lvl>
   </w:abstractNum>
-  <w:abstractNum w:abstractNumId="1" w15:restartNumberingAfterBreak="0">
+  <w:abstractNum w:abstractNumId="2" w15:restartNumberingAfterBreak="0">
+    <w:nsid w:val="4DE81351"/>
+    <w:multiLevelType w:val="multilevel"/>
+    <w:tmpl w:val="72AE0E98"/>
+    <w:lvl w:ilvl="0">
+      <w:start w:val="2"/>
+      <w:numFmt w:val="decimal"/>
+      <w:lvlText w:val="%1."/>
+      <w:lvlJc w:val="left"/>
+      <w:pPr>
+        <w:ind w:left="720" w:hanging="360"/>
+      </w:pPr>
+      <w:rPr>
+        <w:rFonts w:hint="default"/>
+      </w:rPr>
+    </w:lvl>
+    <w:lvl w:ilvl="1">
+      <w:start w:val="5"/>
+      <w:numFmt w:val="decimal"/>
+      <w:lvlText w:val="%1.%2."/>
+      <w:lvlJc w:val="left"/>
+      <w:pPr>
+        <w:ind w:left="1080" w:hanging="360"/>
+      </w:pPr>
+      <w:rPr>
+        <w:rFonts w:hint="default"/>
+      </w:rPr>
+    </w:lvl>
+    <w:lvl w:ilvl="2">
+      <w:start w:val="1"/>
+      <w:numFmt w:val="decimal"/>
+      <w:lvlText w:val="%1.%2.%3."/>
+      <w:lvlJc w:val="left"/>
+      <w:pPr>
+        <w:ind w:left="1800" w:hanging="720"/>
+      </w:pPr>
+      <w:rPr>
+        <w:rFonts w:hint="default"/>
+      </w:rPr>
+    </w:lvl>
+    <w:lvl w:ilvl="3">
+      <w:start w:val="1"/>
+      <w:numFmt w:val="decimal"/>
+      <w:lvlText w:val="%1.%2.%3.%4."/>
+      <w:lvlJc w:val="left"/>
+      <w:pPr>
+        <w:ind w:left="2160" w:hanging="720"/>
+      </w:pPr>
+      <w:rPr>
+        <w:rFonts w:hint="default"/>
+      </w:rPr>
+    </w:lvl>
+    <w:lvl w:ilvl="4">
+      <w:start w:val="1"/>
+      <w:numFmt w:val="decimal"/>
+      <w:lvlText w:val="%1.%2.%3.%4.%5."/>
+      <w:lvlJc w:val="left"/>
+      <w:pPr>
+        <w:ind w:left="2880" w:hanging="1080"/>
+      </w:pPr>
+      <w:rPr>
+        <w:rFonts w:hint="default"/>
+      </w:rPr>
+    </w:lvl>
+    <w:lvl w:ilvl="5">
+      <w:start w:val="1"/>
+      <w:numFmt w:val="decimal"/>
+      <w:lvlText w:val="%1.%2.%3.%4.%5.%6."/>
+      <w:lvlJc w:val="left"/>
+      <w:pPr>
+        <w:ind w:left="3240" w:hanging="1080"/>
+      </w:pPr>
+      <w:rPr>
+        <w:rFonts w:hint="default"/>
+      </w:rPr>
+    </w:lvl>
+    <w:lvl w:ilvl="6">
+      <w:start w:val="1"/>
+      <w:numFmt w:val="decimal"/>
+      <w:lvlText w:val="%1.%2.%3.%4.%5.%6.%7."/>
+      <w:lvlJc w:val="left"/>
+      <w:pPr>
+        <w:ind w:left="3960" w:hanging="1440"/>
+      </w:pPr>
+      <w:rPr>
+        <w:rFonts w:hint="default"/>
+      </w:rPr>
+    </w:lvl>
+    <w:lvl w:ilvl="7">
+      <w:start w:val="1"/>
+      <w:numFmt w:val="decimal"/>
+      <w:lvlText w:val="%1.%2.%3.%4.%5.%6.%7.%8."/>
+      <w:lvlJc w:val="left"/>
+      <w:pPr>
+        <w:ind w:left="4320" w:hanging="1440"/>
+      </w:pPr>
+      <w:rPr>
+        <w:rFonts w:hint="default"/>
+      </w:rPr>
+    </w:lvl>
+    <w:lvl w:ilvl="8">
+      <w:start w:val="1"/>
+      <w:numFmt w:val="decimal"/>
+      <w:lvlText w:val="%1.%2.%3.%4.%5.%6.%7.%8.%9."/>
+      <w:lvlJc w:val="left"/>
+      <w:pPr>
+        <w:ind w:left="5040" w:hanging="1800"/>
+      </w:pPr>
+      <w:rPr>
+        <w:rFonts w:hint="default"/>
+      </w:rPr>
+    </w:lvl>
+  </w:abstractNum>
+  <w:abstractNum w:abstractNumId="3" w15:restartNumberingAfterBreak="0">
     <w:nsid w:val="6CCD3508"/>
     <w:multiLevelType w:val="multilevel"/>
     <w:tmpl w:val="0A6AE1BA"/>
@@ -3619,10 +6624,16 @@
     </w:lvl>
   </w:abstractNum>
   <w:num w:numId="1">
-    <w:abstractNumId w:val="0"/>
+    <w:abstractNumId w:val="1"/>
   </w:num>
   <w:num w:numId="2">
-    <w:abstractNumId w:val="1"/>
+    <w:abstractNumId w:val="3"/>
+  </w:num>
+  <w:num w:numId="3">
+    <w:abstractNumId w:val="2"/>
+  </w:num>
+  <w:num w:numId="4">
+    <w:abstractNumId w:val="0"/>
   </w:num>
 </w:numbering>
 </file>
@@ -3707,7 +6718,7 @@
     <w:lsdException w:name="Closing" w:semiHidden="1" w:unhideWhenUsed="1"/>
     <w:lsdException w:name="Signature" w:semiHidden="1" w:unhideWhenUsed="1"/>
     <w:lsdException w:name="Default Paragraph Font" w:semiHidden="1" w:uiPriority="1" w:unhideWhenUsed="1"/>
-    <w:lsdException w:name="Body Text" w:semiHidden="1" w:unhideWhenUsed="1"/>
+    <w:lsdException w:name="Body Text" w:semiHidden="1" w:uiPriority="0" w:unhideWhenUsed="1"/>
     <w:lsdException w:name="Body Text Indent" w:semiHidden="1" w:unhideWhenUsed="1"/>
     <w:lsdException w:name="List Continue" w:semiHidden="1" w:unhideWhenUsed="1"/>
     <w:lsdException w:name="List Continue 2" w:semiHidden="1" w:unhideWhenUsed="1"/>
@@ -4297,6 +7308,89 @@
       <w:lang w:val="es-ES_tradnl"/>
     </w:rPr>
   </w:style>
+  <w:style w:type="paragraph" w:styleId="BodyText">
+    <w:name w:val="Body Text"/>
+    <w:basedOn w:val="Normal"/>
+    <w:link w:val="BodyTextChar"/>
+    <w:semiHidden/>
+    <w:rsid w:val="001A136C"/>
+    <w:pPr>
+      <w:spacing w:after="0"/>
+      <w:jc w:val="center"/>
+    </w:pPr>
+    <w:rPr>
+      <w:rFonts w:ascii="Verdana" w:hAnsi="Verdana"/>
+      <w:color w:val="808080"/>
+      <w:sz w:val="20"/>
+      <w:lang w:val="en-US"/>
+    </w:rPr>
+  </w:style>
+  <w:style w:type="character" w:customStyle="1" w:styleId="BodyTextChar">
+    <w:name w:val="Body Text Char"/>
+    <w:basedOn w:val="DefaultParagraphFont"/>
+    <w:link w:val="BodyText"/>
+    <w:semiHidden/>
+    <w:rsid w:val="001A136C"/>
+    <w:rPr>
+      <w:rFonts w:ascii="Verdana" w:eastAsia="Times New Roman" w:hAnsi="Verdana" w:cs="Times New Roman"/>
+      <w:color w:val="808080"/>
+      <w:sz w:val="20"/>
+      <w:szCs w:val="20"/>
+      <w:lang w:eastAsia="es-ES"/>
+    </w:rPr>
+  </w:style>
+  <w:style w:type="paragraph" w:styleId="FootnoteText">
+    <w:name w:val="footnote text"/>
+    <w:basedOn w:val="Normal"/>
+    <w:link w:val="FootnoteTextChar"/>
+    <w:uiPriority w:val="99"/>
+    <w:semiHidden/>
+    <w:unhideWhenUsed/>
+    <w:rsid w:val="00A932C7"/>
+    <w:pPr>
+      <w:spacing w:after="0"/>
+    </w:pPr>
+    <w:rPr>
+      <w:sz w:val="20"/>
+    </w:rPr>
+  </w:style>
+  <w:style w:type="character" w:customStyle="1" w:styleId="FootnoteTextChar">
+    <w:name w:val="Footnote Text Char"/>
+    <w:basedOn w:val="DefaultParagraphFont"/>
+    <w:link w:val="FootnoteText"/>
+    <w:uiPriority w:val="99"/>
+    <w:semiHidden/>
+    <w:rsid w:val="00A932C7"/>
+    <w:rPr>
+      <w:rFonts w:ascii="Arial Narrow" w:eastAsia="Times New Roman" w:hAnsi="Arial Narrow" w:cs="Times New Roman"/>
+      <w:sz w:val="20"/>
+      <w:szCs w:val="20"/>
+      <w:lang w:val="es-ES" w:eastAsia="es-ES"/>
+    </w:rPr>
+  </w:style>
+  <w:style w:type="character" w:styleId="FootnoteReference">
+    <w:name w:val="footnote reference"/>
+    <w:basedOn w:val="DefaultParagraphFont"/>
+    <w:uiPriority w:val="99"/>
+    <w:semiHidden/>
+    <w:unhideWhenUsed/>
+    <w:rsid w:val="00A932C7"/>
+    <w:rPr>
+      <w:vertAlign w:val="superscript"/>
+    </w:rPr>
+  </w:style>
+  <w:style w:type="character" w:styleId="UnresolvedMention">
+    <w:name w:val="Unresolved Mention"/>
+    <w:basedOn w:val="DefaultParagraphFont"/>
+    <w:uiPriority w:val="99"/>
+    <w:semiHidden/>
+    <w:unhideWhenUsed/>
+    <w:rsid w:val="00A932C7"/>
+    <w:rPr>
+      <w:color w:val="605E5C"/>
+      <w:shd w:val="clear" w:color="auto" w:fill="E1DFDD"/>
+    </w:rPr>
+  </w:style>
 </w:styles>
 </file>
 
@@ -4600,7 +7694,7 @@
 </file>
 
 <file path=customXml/itemProps1.xml><?xml version="1.0" encoding="utf-8"?>
-<ds:datastoreItem xmlns:ds="http://schemas.openxmlformats.org/officeDocument/2006/customXml" ds:itemID="{277A4902-DDA0-4D00-8143-A5CAA9FBC9E0}">
+<ds:datastoreItem xmlns:ds="http://schemas.openxmlformats.org/officeDocument/2006/customXml" ds:itemID="{A75A2745-997F-405D-B4C9-5A97E5ADB9FD}">
   <ds:schemaRefs>
     <ds:schemaRef ds:uri="http://schemas.openxmlformats.org/officeDocument/2006/bibliography"/>
   </ds:schemaRefs>

</xml_diff>

<commit_message>
wip plan y termionado diagrama de casos de uso
</commit_message>
<xml_diff>
--- a/Documentacion/Análisis/Análisis.docx
+++ b/Documentacion/Análisis/Análisis.docx
@@ -3588,7 +3588,7 @@
     </w:p>
     <w:p>
       <w:r>
-        <w:object w:dxaOrig="9826" w:dyaOrig="12181" w14:anchorId="7402F520">
+        <w:object w:dxaOrig="9826" w:dyaOrig="12181" w14:anchorId="2BD9F047">
           <v:shapetype id="_x0000_t75" coordsize="21600,21600" o:spt="75" o:preferrelative="t" path="m@4@5l@4@11@9@11@9@5xe" filled="f" stroked="f">
             <v:stroke joinstyle="miter"/>
             <v:formulas>
@@ -3608,10 +3608,10 @@
             <v:path o:extrusionok="f" gradientshapeok="t" o:connecttype="rect"/>
             <o:lock v:ext="edit" aspectratio="t"/>
           </v:shapetype>
-          <v:shape id="_x0000_i1059" type="#_x0000_t75" style="width:468pt;height:579.75pt" o:ole="">
+          <v:shape id="_x0000_i1028" type="#_x0000_t75" style="width:467.45pt;height:580.3pt" o:ole="">
             <v:imagedata r:id="rId8" o:title=""/>
           </v:shape>
-          <o:OLEObject Type="Embed" ProgID="Visio.Drawing.15" ShapeID="_x0000_i1059" DrawAspect="Content" ObjectID="_1590932876" r:id="rId9"/>
+          <o:OLEObject Type="Embed" ProgID="Visio.Drawing.15" ShapeID="_x0000_i1028" DrawAspect="Content" ObjectID="_1590939249" r:id="rId9"/>
         </w:object>
       </w:r>
     </w:p>
@@ -3869,10 +3869,10 @@
       </w:pPr>
       <w:r>
         <w:object w:dxaOrig="8371" w:dyaOrig="6661" w14:anchorId="491303C3">
-          <v:shape id="_x0000_i1060" type="#_x0000_t75" style="width:267.75pt;height:213pt" o:ole="">
+          <v:shape id="_x0000_i1026" type="#_x0000_t75" style="width:267.6pt;height:212.8pt" o:ole="">
             <v:imagedata r:id="rId10" o:title=""/>
           </v:shape>
-          <o:OLEObject Type="Embed" ProgID="Visio.Drawing.15" ShapeID="_x0000_i1060" DrawAspect="Content" ObjectID="_1590932877" r:id="rId11"/>
+          <o:OLEObject Type="Embed" ProgID="Visio.Drawing.15" ShapeID="_x0000_i1026" DrawAspect="Content" ObjectID="_1590939250" r:id="rId11"/>
         </w:object>
       </w:r>
     </w:p>
@@ -7592,8 +7592,6 @@
               </w:rPr>
               <w:t>realicen las tiradas</w:t>
             </w:r>
-            <w:bookmarkStart w:id="4" w:name="_GoBack"/>
-            <w:bookmarkEnd w:id="4"/>
           </w:p>
         </w:tc>
       </w:tr>
@@ -8158,17 +8156,7 @@
                 <w:szCs w:val="24"/>
                 <w:lang w:val="es-ES"/>
               </w:rPr>
-              <w:t>Persistencia de datos</w:t>
-            </w:r>
-            <w:r>
-              <w:rPr>
-                <w:rFonts w:ascii="Arial Narrow" w:hAnsi="Arial Narrow"/>
-                <w:color w:val="auto"/>
-                <w:sz w:val="24"/>
-                <w:szCs w:val="24"/>
-                <w:lang w:val="es-ES"/>
-              </w:rPr>
-              <w:t xml:space="preserve"> </w:t>
+              <w:t xml:space="preserve">Persistencia de datos </w:t>
             </w:r>
           </w:p>
           <w:p>
@@ -8312,37 +8300,7 @@
                 <w:szCs w:val="24"/>
                 <w:lang w:val="es-ES_tradnl"/>
               </w:rPr>
-              <w:t>El sistema deberá almacenar toda la información posible sobre l</w:t>
-            </w:r>
-            <w:r>
-              <w:rPr>
-                <w:rFonts w:ascii="Arial Narrow" w:hAnsi="Arial Narrow"/>
-                <w:color w:val="auto"/>
-                <w:sz w:val="24"/>
-                <w:szCs w:val="24"/>
-                <w:lang w:val="es-ES_tradnl"/>
-              </w:rPr>
-              <w:t xml:space="preserve">os usuarios </w:t>
-            </w:r>
-            <w:r>
-              <w:rPr>
-                <w:rFonts w:ascii="Arial Narrow" w:hAnsi="Arial Narrow"/>
-                <w:color w:val="auto"/>
-                <w:sz w:val="24"/>
-                <w:szCs w:val="24"/>
-                <w:lang w:val="es-ES_tradnl"/>
-              </w:rPr>
-              <w:t xml:space="preserve">y su </w:t>
-            </w:r>
-            <w:r>
-              <w:rPr>
-                <w:rFonts w:ascii="Arial Narrow" w:hAnsi="Arial Narrow"/>
-                <w:color w:val="auto"/>
-                <w:sz w:val="24"/>
-                <w:szCs w:val="24"/>
-                <w:lang w:val="es-ES_tradnl"/>
-              </w:rPr>
-              <w:t>rendimiento</w:t>
+              <w:t>El sistema deberá almacenar toda la información posible sobre los usuarios y su rendimiento</w:t>
             </w:r>
           </w:p>
           <w:p>
@@ -8370,17 +8328,7 @@
                 <w:szCs w:val="24"/>
                 <w:lang w:val="es-ES_tradnl"/>
               </w:rPr>
-              <w:t>El sistema deberá permitir gestionar algunos aspectos de l</w:t>
-            </w:r>
-            <w:r>
-              <w:rPr>
-                <w:rFonts w:ascii="Arial Narrow" w:hAnsi="Arial Narrow"/>
-                <w:color w:val="auto"/>
-                <w:sz w:val="24"/>
-                <w:szCs w:val="24"/>
-                <w:lang w:val="es-ES_tradnl"/>
-              </w:rPr>
-              <w:t>os usuarios.</w:t>
+              <w:t>El sistema deberá permitir gestionar algunos aspectos de los usuarios.</w:t>
             </w:r>
           </w:p>
         </w:tc>
@@ -10300,18 +10248,7 @@
                 <w:szCs w:val="24"/>
                 <w:lang w:val="es-ES"/>
               </w:rPr>
-              <w:t xml:space="preserve">4: </w:t>
-            </w:r>
-            <w:r>
-              <w:rPr>
-                <w:rFonts w:ascii="Arial Narrow" w:hAnsi="Arial Narrow"/>
-                <w:bCs/>
-                <w:color w:val="auto"/>
-                <w:sz w:val="24"/>
-                <w:szCs w:val="24"/>
-                <w:lang w:val="es-ES"/>
-              </w:rPr>
-              <w:t>Generación de informes-resumen</w:t>
+              <w:t>4: Generación de informes-resumen</w:t>
             </w:r>
           </w:p>
         </w:tc>
@@ -10950,29 +10887,7 @@
                 <w:szCs w:val="24"/>
                 <w:lang w:val="es-ES"/>
               </w:rPr>
-              <w:t>6</w:t>
-            </w:r>
-            <w:r>
-              <w:rPr>
-                <w:rFonts w:ascii="Arial Narrow" w:hAnsi="Arial Narrow"/>
-                <w:bCs/>
-                <w:color w:val="auto"/>
-                <w:sz w:val="24"/>
-                <w:szCs w:val="24"/>
-                <w:lang w:val="es-ES"/>
-              </w:rPr>
-              <w:t xml:space="preserve">: </w:t>
-            </w:r>
-            <w:r>
-              <w:rPr>
-                <w:rFonts w:ascii="Arial Narrow" w:hAnsi="Arial Narrow"/>
-                <w:bCs/>
-                <w:color w:val="auto"/>
-                <w:sz w:val="24"/>
-                <w:szCs w:val="24"/>
-                <w:lang w:val="es-ES"/>
-              </w:rPr>
-              <w:t>Visualización de los enfrentamientos por parte de los jugadores</w:t>
+              <w:t>6: Visualización de los enfrentamientos por parte de los jugadores</w:t>
             </w:r>
           </w:p>
         </w:tc>
@@ -11254,24 +11169,106 @@
     </w:tbl>
     <w:p>
       <w:pPr>
+        <w:pStyle w:val="Heading3"/>
+        <w:numPr>
+          <w:ilvl w:val="0"/>
+          <w:numId w:val="0"/>
+        </w:numPr>
+        <w:ind w:left="720"/>
         <w:rPr>
-          <w:lang w:val="es-ES_tradnl" w:eastAsia="en-US"/>
+          <w:rFonts w:eastAsia="Times New Roman" w:cs="Times New Roman"/>
+          <w:b w:val="0"/>
+          <w:color w:val="auto"/>
+          <w:sz w:val="24"/>
+          <w:szCs w:val="20"/>
         </w:rPr>
       </w:pPr>
     </w:p>
     <w:p>
       <w:pPr>
-        <w:pStyle w:val="Heading3"/>
+        <w:pStyle w:val="Heading2"/>
         <w:numPr>
-          <w:ilvl w:val="1"/>
-          <w:numId w:val="5"/>
+          <w:ilvl w:val="0"/>
+          <w:numId w:val="2"/>
         </w:numPr>
+        <w:rPr>
+          <w:lang w:val="es-ES_tradnl" w:eastAsia="en-US"/>
+        </w:rPr>
       </w:pPr>
       <w:r>
-        <w:t xml:space="preserve"> </w:t>
+        <w:rPr>
+          <w:lang w:val="es-ES_tradnl" w:eastAsia="en-US"/>
+        </w:rPr>
+        <w:t>CASOS DE USO</w:t>
+      </w:r>
+    </w:p>
+    <w:p>
+      <w:pPr>
+        <w:pStyle w:val="Heading3"/>
+        <w:spacing w:before="240"/>
+      </w:pPr>
+      <w:r>
+        <w:t xml:space="preserve"> DIAGRAMA DE CASOS DE USO</w:t>
+      </w:r>
+    </w:p>
+    <w:p>
+      <w:pPr>
+        <w:rPr>
+          <w:lang w:val="es-ES_tradnl" w:eastAsia="en-US"/>
+        </w:rPr>
+      </w:pPr>
+      <w:r>
+        <w:rPr>
+          <w:lang w:val="es-ES_tradnl" w:eastAsia="en-US"/>
+        </w:rPr>
+        <w:tab/>
+        <w:t>A continuación</w:t>
       </w:r>
       <w:r>
-        <w:t>Casos de uso</w:t>
+        <w:rPr>
+          <w:lang w:val="es-ES_tradnl" w:eastAsia="en-US"/>
+        </w:rPr>
+        <w:t>,</w:t>
+      </w:r>
+      <w:r>
+        <w:rPr>
+          <w:lang w:val="es-ES_tradnl" w:eastAsia="en-US"/>
+        </w:rPr>
+        <w:t xml:space="preserve"> se presentan los diagramas de casos de uso, agrupados según el actor que lo </w:t>
+      </w:r>
+      <w:r>
+        <w:rPr>
+          <w:lang w:val="es-ES_tradnl" w:eastAsia="en-US"/>
+        </w:rPr>
+        <w:t>lleva a cabo.</w:t>
+      </w:r>
+    </w:p>
+    <w:bookmarkStart w:id="4" w:name="_GoBack"/>
+    <w:bookmarkEnd w:id="4"/>
+    <w:p>
+      <w:pPr>
+        <w:jc w:val="center"/>
+        <w:rPr>
+          <w:lang w:val="es-ES_tradnl" w:eastAsia="en-US"/>
+        </w:rPr>
+      </w:pPr>
+      <w:r>
+        <w:object w:dxaOrig="11251" w:dyaOrig="20611" w14:anchorId="35AA3B14">
+          <v:shape id="_x0000_i1056" type="#_x0000_t75" style="width:353.55pt;height:646.95pt" o:ole="">
+            <v:imagedata r:id="rId12" o:title=""/>
+          </v:shape>
+          <o:OLEObject Type="Embed" ProgID="Visio.Drawing.15" ShapeID="_x0000_i1056" DrawAspect="Content" ObjectID="_1590939251" r:id="rId13"/>
+        </w:object>
+      </w:r>
+    </w:p>
+    <w:p>
+      <w:pPr>
+        <w:pStyle w:val="Heading3"/>
+        <w:spacing w:before="240" w:after="0"/>
+      </w:pPr>
+      <w:r>
+        <w:lastRenderedPageBreak/>
+        <w:t xml:space="preserve"> DESCRIPCIÓN DE CASOS DE USO</w:t>
       </w:r>
     </w:p>
     <w:p>
@@ -11281,6 +11278,7 @@
           <w:ilvl w:val="0"/>
           <w:numId w:val="2"/>
         </w:numPr>
+        <w:spacing w:after="0"/>
         <w:rPr>
           <w:lang w:val="es-ES_tradnl" w:eastAsia="en-US"/>
         </w:rPr>
@@ -11299,6 +11297,7 @@
           <w:ilvl w:val="0"/>
           <w:numId w:val="2"/>
         </w:numPr>
+        <w:spacing w:after="0"/>
         <w:rPr>
           <w:lang w:val="es-ES_tradnl" w:eastAsia="en-US"/>
         </w:rPr>
@@ -11317,6 +11316,7 @@
           <w:ilvl w:val="0"/>
           <w:numId w:val="2"/>
         </w:numPr>
+        <w:spacing w:after="0"/>
         <w:rPr>
           <w:lang w:val="es-ES_tradnl" w:eastAsia="en-US"/>
         </w:rPr>
@@ -11335,6 +11335,7 @@
           <w:ilvl w:val="0"/>
           <w:numId w:val="2"/>
         </w:numPr>
+        <w:spacing w:after="0"/>
         <w:rPr>
           <w:lang w:val="es-ES_tradnl" w:eastAsia="en-US"/>
         </w:rPr>
@@ -11353,6 +11354,7 @@
           <w:ilvl w:val="0"/>
           <w:numId w:val="2"/>
         </w:numPr>
+        <w:spacing w:after="0"/>
         <w:rPr>
           <w:lang w:val="es-ES_tradnl" w:eastAsia="en-US"/>
         </w:rPr>
@@ -11974,33 +11976,15 @@
   </w:num>
   <w:num w:numId="5">
     <w:abstractNumId w:val="3"/>
-    <w:lvlOverride w:ilvl="0">
-      <w:startOverride w:val="1"/>
-    </w:lvlOverride>
-    <w:lvlOverride w:ilvl="1">
-      <w:startOverride w:val="1"/>
-    </w:lvlOverride>
-    <w:lvlOverride w:ilvl="2">
-      <w:startOverride w:val="1"/>
-    </w:lvlOverride>
-    <w:lvlOverride w:ilvl="3">
-      <w:startOverride w:val="1"/>
-    </w:lvlOverride>
-    <w:lvlOverride w:ilvl="4">
-      <w:startOverride w:val="1"/>
-    </w:lvlOverride>
-    <w:lvlOverride w:ilvl="5">
-      <w:startOverride w:val="1"/>
-    </w:lvlOverride>
-    <w:lvlOverride w:ilvl="6">
-      <w:startOverride w:val="1"/>
-    </w:lvlOverride>
-    <w:lvlOverride w:ilvl="7">
-      <w:startOverride w:val="1"/>
-    </w:lvlOverride>
-    <w:lvlOverride w:ilvl="8">
-      <w:startOverride w:val="1"/>
-    </w:lvlOverride>
+    <w:lvlOverride w:ilvl="0"/>
+    <w:lvlOverride w:ilvl="1"/>
+    <w:lvlOverride w:ilvl="2"/>
+    <w:lvlOverride w:ilvl="3"/>
+    <w:lvlOverride w:ilvl="4"/>
+    <w:lvlOverride w:ilvl="5"/>
+    <w:lvlOverride w:ilvl="6"/>
+    <w:lvlOverride w:ilvl="7"/>
+    <w:lvlOverride w:ilvl="8"/>
   </w:num>
 </w:numbering>
 </file>
@@ -12511,6 +12495,28 @@
       <w:lang w:val="es-ES_tradnl" w:eastAsia="en-US"/>
     </w:rPr>
   </w:style>
+  <w:style w:type="paragraph" w:styleId="Heading5">
+    <w:name w:val="heading 5"/>
+    <w:basedOn w:val="Normal"/>
+    <w:next w:val="Normal"/>
+    <w:link w:val="Heading5Char"/>
+    <w:uiPriority w:val="9"/>
+    <w:unhideWhenUsed/>
+    <w:qFormat/>
+    <w:rsid w:val="00744EE8"/>
+    <w:pPr>
+      <w:keepNext/>
+      <w:keepLines/>
+      <w:spacing w:before="40" w:after="0"/>
+      <w:outlineLvl w:val="4"/>
+    </w:pPr>
+    <w:rPr>
+      <w:rFonts w:eastAsiaTheme="majorEastAsia" w:cstheme="majorBidi"/>
+      <w:color w:val="000000" w:themeColor="text1"/>
+      <w:u w:val="single"/>
+      <w:lang w:val="es-ES_tradnl" w:eastAsia="en-US"/>
+    </w:rPr>
+  </w:style>
   <w:style w:type="character" w:default="1" w:styleId="DefaultParagraphFont">
     <w:name w:val="Default Paragraph Font"/>
     <w:uiPriority w:val="1"/>
@@ -12756,6 +12762,21 @@
     <w:rPr>
       <w:color w:val="605E5C"/>
       <w:shd w:val="clear" w:color="auto" w:fill="E1DFDD"/>
+    </w:rPr>
+  </w:style>
+  <w:style w:type="character" w:customStyle="1" w:styleId="Heading5Char">
+    <w:name w:val="Heading 5 Char"/>
+    <w:basedOn w:val="DefaultParagraphFont"/>
+    <w:link w:val="Heading5"/>
+    <w:uiPriority w:val="9"/>
+    <w:rsid w:val="00744EE8"/>
+    <w:rPr>
+      <w:rFonts w:ascii="Arial Narrow" w:eastAsiaTheme="majorEastAsia" w:hAnsi="Arial Narrow" w:cstheme="majorBidi"/>
+      <w:color w:val="000000" w:themeColor="text1"/>
+      <w:sz w:val="24"/>
+      <w:szCs w:val="20"/>
+      <w:u w:val="single"/>
+      <w:lang w:val="es-ES_tradnl"/>
     </w:rPr>
   </w:style>
 </w:styles>
@@ -13061,7 +13082,7 @@
 </file>
 
 <file path=customXml/itemProps1.xml><?xml version="1.0" encoding="utf-8"?>
-<ds:datastoreItem xmlns:ds="http://schemas.openxmlformats.org/officeDocument/2006/customXml" ds:itemID="{29549511-0897-4703-8E84-1BCE6F2A61A5}">
+<ds:datastoreItem xmlns:ds="http://schemas.openxmlformats.org/officeDocument/2006/customXml" ds:itemID="{B48DCB87-444F-4E7B-991D-7D30A7FFC662}">
   <ds:schemaRefs>
     <ds:schemaRef ds:uri="http://schemas.openxmlformats.org/officeDocument/2006/bibliography"/>
   </ds:schemaRefs>

</xml_diff>

<commit_message>
wip subsistemas y relaicones
</commit_message>
<xml_diff>
--- a/Documentacion/Análisis/Análisis.docx
+++ b/Documentacion/Análisis/Análisis.docx
@@ -3608,10 +3608,10 @@
             <v:path o:extrusionok="f" gradientshapeok="t" o:connecttype="rect"/>
             <o:lock v:ext="edit" aspectratio="t"/>
           </v:shapetype>
-          <v:shape id="_x0000_i1028" type="#_x0000_t75" style="width:467.45pt;height:580.3pt" o:ole="">
+          <v:shape id="_x0000_i1121" type="#_x0000_t75" style="width:467.15pt;height:580.6pt" o:ole="">
             <v:imagedata r:id="rId8" o:title=""/>
           </v:shape>
-          <o:OLEObject Type="Embed" ProgID="Visio.Drawing.15" ShapeID="_x0000_i1028" DrawAspect="Content" ObjectID="_1590939249" r:id="rId9"/>
+          <o:OLEObject Type="Embed" ProgID="Visio.Drawing.15" ShapeID="_x0000_i1121" DrawAspect="Content" ObjectID="_1590997659" r:id="rId9"/>
         </w:object>
       </w:r>
     </w:p>
@@ -3869,10 +3869,10 @@
       </w:pPr>
       <w:r>
         <w:object w:dxaOrig="8371" w:dyaOrig="6661" w14:anchorId="491303C3">
-          <v:shape id="_x0000_i1026" type="#_x0000_t75" style="width:267.6pt;height:212.8pt" o:ole="">
+          <v:shape id="_x0000_i1122" type="#_x0000_t75" style="width:267.25pt;height:212.55pt" o:ole="">
             <v:imagedata r:id="rId10" o:title=""/>
           </v:shape>
-          <o:OLEObject Type="Embed" ProgID="Visio.Drawing.15" ShapeID="_x0000_i1026" DrawAspect="Content" ObjectID="_1590939250" r:id="rId11"/>
+          <o:OLEObject Type="Embed" ProgID="Visio.Drawing.15" ShapeID="_x0000_i1122" DrawAspect="Content" ObjectID="_1590997660" r:id="rId11"/>
         </w:object>
       </w:r>
     </w:p>
@@ -3883,6 +3883,9 @@
       <w:r>
         <w:tab/>
         <w:t>La justificación de los actores es la siguiente</w:t>
+      </w:r>
+      <w:r>
+        <w:t>:</w:t>
       </w:r>
     </w:p>
     <w:tbl>
@@ -4178,6 +4181,86 @@
       <w:pPr>
         <w:spacing w:after="0"/>
         <w:jc w:val="center"/>
+        <w:rPr>
+          <w:lang w:val="es-ES_tradnl" w:eastAsia="en-US"/>
+        </w:rPr>
+      </w:pPr>
+    </w:p>
+    <w:p>
+      <w:pPr>
+        <w:spacing w:after="0"/>
+        <w:rPr>
+          <w:lang w:val="es-ES_tradnl" w:eastAsia="en-US"/>
+        </w:rPr>
+      </w:pPr>
+      <w:r>
+        <w:rPr>
+          <w:lang w:val="es-ES_tradnl" w:eastAsia="en-US"/>
+        </w:rPr>
+        <w:tab/>
+        <w:t xml:space="preserve">El tipo de un Usuario es dinámico, es decir, que como entidad de negocio solo existe un tipo de Usuario, que adoptará el rol de </w:t>
+      </w:r>
+      <w:proofErr w:type="spellStart"/>
+      <w:r>
+        <w:rPr>
+          <w:lang w:val="es-ES_tradnl" w:eastAsia="en-US"/>
+        </w:rPr>
+        <w:t>Game</w:t>
+      </w:r>
+      <w:proofErr w:type="spellEnd"/>
+      <w:r>
+        <w:rPr>
+          <w:lang w:val="es-ES_tradnl" w:eastAsia="en-US"/>
+        </w:rPr>
+        <w:t xml:space="preserve"> </w:t>
+      </w:r>
+      <w:proofErr w:type="gramStart"/>
+      <w:r>
+        <w:rPr>
+          <w:lang w:val="es-ES_tradnl" w:eastAsia="en-US"/>
+        </w:rPr>
+        <w:t>Master</w:t>
+      </w:r>
+      <w:proofErr w:type="gramEnd"/>
+      <w:r>
+        <w:rPr>
+          <w:lang w:val="es-ES_tradnl" w:eastAsia="en-US"/>
+        </w:rPr>
+        <w:t xml:space="preserve"> o Jugador según su rol en una partida. Un mismo Usuario puede ser </w:t>
+      </w:r>
+      <w:proofErr w:type="spellStart"/>
+      <w:r>
+        <w:rPr>
+          <w:lang w:val="es-ES_tradnl" w:eastAsia="en-US"/>
+        </w:rPr>
+        <w:t>Game</w:t>
+      </w:r>
+      <w:proofErr w:type="spellEnd"/>
+      <w:r>
+        <w:rPr>
+          <w:lang w:val="es-ES_tradnl" w:eastAsia="en-US"/>
+        </w:rPr>
+        <w:t xml:space="preserve"> </w:t>
+      </w:r>
+      <w:proofErr w:type="gramStart"/>
+      <w:r>
+        <w:rPr>
+          <w:lang w:val="es-ES_tradnl" w:eastAsia="en-US"/>
+        </w:rPr>
+        <w:t>Master</w:t>
+      </w:r>
+      <w:proofErr w:type="gramEnd"/>
+      <w:r>
+        <w:rPr>
+          <w:lang w:val="es-ES_tradnl" w:eastAsia="en-US"/>
+        </w:rPr>
+        <w:t xml:space="preserve"> en una partida y Jugador en otras al mismo tiempo. </w:t>
+      </w:r>
+    </w:p>
+    <w:p>
+      <w:pPr>
+        <w:spacing w:after="0"/>
+        <w:jc w:val="left"/>
         <w:rPr>
           <w:lang w:val="es-ES_tradnl" w:eastAsia="en-US"/>
         </w:rPr>
@@ -5631,6 +5714,7 @@
                 <w:sz w:val="24"/>
                 <w:szCs w:val="24"/>
               </w:rPr>
+              <w:lastRenderedPageBreak/>
               <w:t>RF-</w:t>
             </w:r>
             <w:r>
@@ -5835,7 +5919,6 @@
                 <w:sz w:val="24"/>
                 <w:szCs w:val="24"/>
               </w:rPr>
-              <w:lastRenderedPageBreak/>
               <w:t>Fuentes</w:t>
             </w:r>
           </w:p>
@@ -6296,6 +6379,70 @@
               <w:t>Master</w:t>
             </w:r>
             <w:proofErr w:type="gramEnd"/>
+            <w:r>
+              <w:rPr>
+                <w:rFonts w:ascii="Arial Narrow" w:hAnsi="Arial Narrow"/>
+                <w:color w:val="auto"/>
+                <w:sz w:val="24"/>
+                <w:szCs w:val="24"/>
+                <w:lang w:val="es-ES_tradnl"/>
+              </w:rPr>
+              <w:t xml:space="preserve">. No se contempla el </w:t>
+            </w:r>
+            <w:r>
+              <w:rPr>
+                <w:rFonts w:ascii="Arial Narrow" w:hAnsi="Arial Narrow"/>
+                <w:color w:val="auto"/>
+                <w:sz w:val="24"/>
+                <w:szCs w:val="24"/>
+                <w:lang w:val="es-ES_tradnl"/>
+              </w:rPr>
+              <w:t xml:space="preserve">cambio de </w:t>
+            </w:r>
+            <w:proofErr w:type="spellStart"/>
+            <w:r>
+              <w:rPr>
+                <w:rFonts w:ascii="Arial Narrow" w:hAnsi="Arial Narrow"/>
+                <w:color w:val="auto"/>
+                <w:sz w:val="24"/>
+                <w:szCs w:val="24"/>
+                <w:lang w:val="es-ES_tradnl"/>
+              </w:rPr>
+              <w:t>Game</w:t>
+            </w:r>
+            <w:proofErr w:type="spellEnd"/>
+            <w:r>
+              <w:rPr>
+                <w:rFonts w:ascii="Arial Narrow" w:hAnsi="Arial Narrow"/>
+                <w:color w:val="auto"/>
+                <w:sz w:val="24"/>
+                <w:szCs w:val="24"/>
+                <w:lang w:val="es-ES_tradnl"/>
+              </w:rPr>
+              <w:t xml:space="preserve"> </w:t>
+            </w:r>
+            <w:proofErr w:type="gramStart"/>
+            <w:r>
+              <w:rPr>
+                <w:rFonts w:ascii="Arial Narrow" w:hAnsi="Arial Narrow"/>
+                <w:color w:val="auto"/>
+                <w:sz w:val="24"/>
+                <w:szCs w:val="24"/>
+                <w:lang w:val="es-ES_tradnl"/>
+              </w:rPr>
+              <w:t>Master</w:t>
+            </w:r>
+            <w:proofErr w:type="gramEnd"/>
+            <w:r>
+              <w:rPr>
+                <w:rFonts w:ascii="Arial Narrow" w:hAnsi="Arial Narrow"/>
+                <w:color w:val="auto"/>
+                <w:sz w:val="24"/>
+                <w:szCs w:val="24"/>
+                <w:lang w:val="es-ES_tradnl"/>
+              </w:rPr>
+              <w:t xml:space="preserve"> durante el transcurso de una partida: este deberá serlo desde el principio hasta el final</w:t>
+            </w:r>
           </w:p>
         </w:tc>
       </w:tr>
@@ -7558,6 +7705,7 @@
                 <w:szCs w:val="24"/>
                 <w:lang w:val="es-ES_tradnl"/>
               </w:rPr>
+              <w:lastRenderedPageBreak/>
               <w:t xml:space="preserve">Ofrecer un panel de mando a los </w:t>
             </w:r>
             <w:proofErr w:type="spellStart"/>
@@ -7628,6 +7776,7 @@
                 <w:sz w:val="24"/>
                 <w:szCs w:val="24"/>
               </w:rPr>
+              <w:lastRenderedPageBreak/>
               <w:t>Actores</w:t>
             </w:r>
             <w:proofErr w:type="spellEnd"/>
@@ -7795,7 +7944,6 @@
                 <w:sz w:val="24"/>
                 <w:szCs w:val="24"/>
               </w:rPr>
-              <w:lastRenderedPageBreak/>
               <w:t>RF-</w:t>
             </w:r>
             <w:r>
@@ -9500,6 +9648,7 @@
                 <w:sz w:val="24"/>
                 <w:szCs w:val="24"/>
               </w:rPr>
+              <w:lastRenderedPageBreak/>
               <w:t>Objetivos</w:t>
             </w:r>
             <w:proofErr w:type="spellEnd"/>
@@ -11243,8 +11392,6 @@
         <w:t>lleva a cabo.</w:t>
       </w:r>
     </w:p>
-    <w:bookmarkStart w:id="4" w:name="_GoBack"/>
-    <w:bookmarkEnd w:id="4"/>
     <w:p>
       <w:pPr>
         <w:jc w:val="center"/>
@@ -11254,10 +11401,10 @@
       </w:pPr>
       <w:r>
         <w:object w:dxaOrig="11251" w:dyaOrig="20611" w14:anchorId="35AA3B14">
-          <v:shape id="_x0000_i1056" type="#_x0000_t75" style="width:353.55pt;height:646.95pt" o:ole="">
+          <v:shape id="_x0000_i1123" type="#_x0000_t75" style="width:353.1pt;height:647.4pt" o:ole="">
             <v:imagedata r:id="rId12" o:title=""/>
           </v:shape>
-          <o:OLEObject Type="Embed" ProgID="Visio.Drawing.15" ShapeID="_x0000_i1056" DrawAspect="Content" ObjectID="_1590939251" r:id="rId13"/>
+          <o:OLEObject Type="Embed" ProgID="Visio.Drawing.15" ShapeID="_x0000_i1123" DrawAspect="Content" ObjectID="_1590997661" r:id="rId13"/>
         </w:object>
       </w:r>
     </w:p>
@@ -11278,7 +11425,6 @@
           <w:ilvl w:val="0"/>
           <w:numId w:val="2"/>
         </w:numPr>
-        <w:spacing w:after="0"/>
         <w:rPr>
           <w:lang w:val="es-ES_tradnl" w:eastAsia="en-US"/>
         </w:rPr>
@@ -11288,6 +11434,809 @@
           <w:lang w:val="es-ES_tradnl" w:eastAsia="en-US"/>
         </w:rPr>
         <w:t>SUBSISTEMAS</w:t>
+      </w:r>
+    </w:p>
+    <w:p>
+      <w:pPr>
+        <w:rPr>
+          <w:lang w:val="es-ES_tradnl" w:eastAsia="en-US"/>
+        </w:rPr>
+      </w:pPr>
+      <w:r>
+        <w:rPr>
+          <w:lang w:val="es-ES_tradnl" w:eastAsia="en-US"/>
+        </w:rPr>
+        <w:tab/>
+      </w:r>
+      <w:r>
+        <w:rPr>
+          <w:lang w:val="es-ES_tradnl" w:eastAsia="en-US"/>
+        </w:rPr>
+        <w:t>Para una mejor gestión del desarrollo y planificación, así como del flujo de información, se ha dividido la aplicación en diferentes subsistemas, que se detallan a continuación.</w:t>
+      </w:r>
+    </w:p>
+    <w:p>
+      <w:pPr>
+        <w:pStyle w:val="Heading3"/>
+      </w:pPr>
+      <w:r>
+        <w:t>SUBSISTEMAS</w:t>
+      </w:r>
+    </w:p>
+    <w:p>
+      <w:pPr>
+        <w:jc w:val="center"/>
+      </w:pPr>
+      <w:r>
+        <w:object w:dxaOrig="10021" w:dyaOrig="6661" w14:anchorId="5B291C37">
+          <v:shape id="_x0000_i1124" type="#_x0000_t75" style="width:384.75pt;height:255.75pt" o:ole="">
+            <v:imagedata r:id="rId14" o:title=""/>
+          </v:shape>
+          <o:OLEObject Type="Embed" ProgID="Visio.Drawing.15" ShapeID="_x0000_i1124" DrawAspect="Content" ObjectID="_1590997662" r:id="rId15"/>
+        </w:object>
+      </w:r>
+    </w:p>
+    <w:p>
+      <w:pPr>
+        <w:rPr>
+          <w:lang w:val="es-ES_tradnl" w:eastAsia="en-US"/>
+        </w:rPr>
+      </w:pPr>
+      <w:r>
+        <w:rPr>
+          <w:lang w:val="es-ES_tradnl" w:eastAsia="en-US"/>
+        </w:rPr>
+        <w:tab/>
+      </w:r>
+      <w:r>
+        <w:rPr>
+          <w:lang w:val="es-ES_tradnl" w:eastAsia="en-US"/>
+        </w:rPr>
+        <w:t>La justificación de cada subsistema es la siguiente:</w:t>
+      </w:r>
+    </w:p>
+    <w:tbl>
+      <w:tblPr>
+        <w:tblStyle w:val="TableGrid"/>
+        <w:tblW w:w="0" w:type="auto"/>
+        <w:tblLook w:val="04A0" w:firstRow="1" w:lastRow="0" w:firstColumn="1" w:lastColumn="0" w:noHBand="0" w:noVBand="1"/>
+      </w:tblPr>
+      <w:tblGrid>
+        <w:gridCol w:w="1321"/>
+        <w:gridCol w:w="1527"/>
+        <w:gridCol w:w="6502"/>
+      </w:tblGrid>
+      <w:tr>
+        <w:tc>
+          <w:tcPr>
+            <w:tcW w:w="1255" w:type="dxa"/>
+            <w:shd w:val="clear" w:color="auto" w:fill="D0CECE" w:themeFill="background2" w:themeFillShade="E6"/>
+          </w:tcPr>
+          <w:p>
+            <w:pPr>
+              <w:spacing w:after="0"/>
+              <w:jc w:val="center"/>
+              <w:rPr>
+                <w:b/>
+                <w:lang w:val="es-ES_tradnl" w:eastAsia="en-US"/>
+              </w:rPr>
+            </w:pPr>
+            <w:r>
+              <w:rPr>
+                <w:b/>
+                <w:lang w:val="es-ES_tradnl" w:eastAsia="en-US"/>
+              </w:rPr>
+              <w:t>Subsistema</w:t>
+            </w:r>
+          </w:p>
+        </w:tc>
+        <w:tc>
+          <w:tcPr>
+            <w:tcW w:w="1530" w:type="dxa"/>
+            <w:shd w:val="clear" w:color="auto" w:fill="D0CECE" w:themeFill="background2" w:themeFillShade="E6"/>
+          </w:tcPr>
+          <w:p>
+            <w:pPr>
+              <w:spacing w:after="0"/>
+              <w:jc w:val="center"/>
+              <w:rPr>
+                <w:b/>
+                <w:lang w:val="es-ES_tradnl" w:eastAsia="en-US"/>
+              </w:rPr>
+            </w:pPr>
+            <w:r>
+              <w:rPr>
+                <w:b/>
+                <w:lang w:val="es-ES_tradnl" w:eastAsia="en-US"/>
+              </w:rPr>
+              <w:t>Nombre</w:t>
+            </w:r>
+          </w:p>
+        </w:tc>
+        <w:tc>
+          <w:tcPr>
+            <w:tcW w:w="6565" w:type="dxa"/>
+            <w:shd w:val="clear" w:color="auto" w:fill="D0CECE" w:themeFill="background2" w:themeFillShade="E6"/>
+          </w:tcPr>
+          <w:p>
+            <w:pPr>
+              <w:spacing w:after="0"/>
+              <w:jc w:val="center"/>
+              <w:rPr>
+                <w:b/>
+                <w:lang w:val="es-ES_tradnl" w:eastAsia="en-US"/>
+              </w:rPr>
+            </w:pPr>
+            <w:r>
+              <w:rPr>
+                <w:b/>
+                <w:lang w:val="es-ES_tradnl" w:eastAsia="en-US"/>
+              </w:rPr>
+              <w:t>Descripción</w:t>
+            </w:r>
+          </w:p>
+        </w:tc>
+      </w:tr>
+      <w:tr>
+        <w:tc>
+          <w:tcPr>
+            <w:tcW w:w="1255" w:type="dxa"/>
+            <w:shd w:val="clear" w:color="auto" w:fill="F2F2F2" w:themeFill="background1" w:themeFillShade="F2"/>
+          </w:tcPr>
+          <w:p>
+            <w:pPr>
+              <w:spacing w:after="0"/>
+              <w:rPr>
+                <w:lang w:val="es-ES_tradnl" w:eastAsia="en-US"/>
+              </w:rPr>
+            </w:pPr>
+            <w:r>
+              <w:rPr>
+                <w:lang w:val="es-ES_tradnl" w:eastAsia="en-US"/>
+              </w:rPr>
+              <w:t>SUB01</w:t>
+            </w:r>
+          </w:p>
+        </w:tc>
+        <w:tc>
+          <w:tcPr>
+            <w:tcW w:w="1530" w:type="dxa"/>
+          </w:tcPr>
+          <w:p>
+            <w:pPr>
+              <w:spacing w:after="0"/>
+              <w:rPr>
+                <w:lang w:val="es-ES_tradnl" w:eastAsia="en-US"/>
+              </w:rPr>
+            </w:pPr>
+            <w:r>
+              <w:rPr>
+                <w:lang w:val="es-ES_tradnl" w:eastAsia="en-US"/>
+              </w:rPr>
+              <w:t>Usuarios</w:t>
+            </w:r>
+          </w:p>
+        </w:tc>
+        <w:tc>
+          <w:tcPr>
+            <w:tcW w:w="6565" w:type="dxa"/>
+          </w:tcPr>
+          <w:p>
+            <w:pPr>
+              <w:spacing w:after="0"/>
+              <w:rPr>
+                <w:lang w:val="es-ES_tradnl" w:eastAsia="en-US"/>
+              </w:rPr>
+            </w:pPr>
+            <w:r>
+              <w:rPr>
+                <w:lang w:val="es-ES_tradnl" w:eastAsia="en-US"/>
+              </w:rPr>
+              <w:t>Subsistema dedicado a la gestión de usuarios de la aplicación.</w:t>
+            </w:r>
+          </w:p>
+        </w:tc>
+      </w:tr>
+      <w:tr>
+        <w:tc>
+          <w:tcPr>
+            <w:tcW w:w="1255" w:type="dxa"/>
+            <w:shd w:val="clear" w:color="auto" w:fill="F2F2F2" w:themeFill="background1" w:themeFillShade="F2"/>
+          </w:tcPr>
+          <w:p>
+            <w:pPr>
+              <w:spacing w:after="0"/>
+              <w:rPr>
+                <w:lang w:val="es-ES_tradnl" w:eastAsia="en-US"/>
+              </w:rPr>
+            </w:pPr>
+            <w:r>
+              <w:rPr>
+                <w:lang w:val="es-ES_tradnl" w:eastAsia="en-US"/>
+              </w:rPr>
+              <w:t>SUB02</w:t>
+            </w:r>
+          </w:p>
+        </w:tc>
+        <w:tc>
+          <w:tcPr>
+            <w:tcW w:w="1530" w:type="dxa"/>
+          </w:tcPr>
+          <w:p>
+            <w:pPr>
+              <w:spacing w:after="0"/>
+              <w:rPr>
+                <w:lang w:val="es-ES_tradnl" w:eastAsia="en-US"/>
+              </w:rPr>
+            </w:pPr>
+            <w:r>
+              <w:rPr>
+                <w:lang w:val="es-ES_tradnl" w:eastAsia="en-US"/>
+              </w:rPr>
+              <w:t>Partidas</w:t>
+            </w:r>
+          </w:p>
+        </w:tc>
+        <w:tc>
+          <w:tcPr>
+            <w:tcW w:w="6565" w:type="dxa"/>
+          </w:tcPr>
+          <w:p>
+            <w:pPr>
+              <w:spacing w:after="0"/>
+              <w:rPr>
+                <w:lang w:val="es-ES_tradnl" w:eastAsia="en-US"/>
+              </w:rPr>
+            </w:pPr>
+            <w:r>
+              <w:rPr>
+                <w:lang w:val="es-ES_tradnl" w:eastAsia="en-US"/>
+              </w:rPr>
+              <w:t>Subsistema dedicado a la gestión de partidas. Contiene toda la lógica de la aplicación para manejar el transcurso del juego.</w:t>
+            </w:r>
+          </w:p>
+        </w:tc>
+      </w:tr>
+      <w:tr>
+        <w:tc>
+          <w:tcPr>
+            <w:tcW w:w="1255" w:type="dxa"/>
+            <w:shd w:val="clear" w:color="auto" w:fill="F2F2F2" w:themeFill="background1" w:themeFillShade="F2"/>
+          </w:tcPr>
+          <w:p>
+            <w:pPr>
+              <w:spacing w:after="0"/>
+              <w:rPr>
+                <w:lang w:val="es-ES_tradnl" w:eastAsia="en-US"/>
+              </w:rPr>
+            </w:pPr>
+            <w:r>
+              <w:rPr>
+                <w:lang w:val="es-ES_tradnl" w:eastAsia="en-US"/>
+              </w:rPr>
+              <w:t>SUB03</w:t>
+            </w:r>
+          </w:p>
+        </w:tc>
+        <w:tc>
+          <w:tcPr>
+            <w:tcW w:w="1530" w:type="dxa"/>
+          </w:tcPr>
+          <w:p>
+            <w:pPr>
+              <w:spacing w:after="0"/>
+              <w:rPr>
+                <w:lang w:val="es-ES_tradnl" w:eastAsia="en-US"/>
+              </w:rPr>
+            </w:pPr>
+            <w:r>
+              <w:rPr>
+                <w:lang w:val="es-ES_tradnl" w:eastAsia="en-US"/>
+              </w:rPr>
+              <w:t>Estadísticas</w:t>
+            </w:r>
+          </w:p>
+        </w:tc>
+        <w:tc>
+          <w:tcPr>
+            <w:tcW w:w="6565" w:type="dxa"/>
+          </w:tcPr>
+          <w:p>
+            <w:pPr>
+              <w:spacing w:after="0"/>
+              <w:rPr>
+                <w:lang w:val="es-ES_tradnl" w:eastAsia="en-US"/>
+              </w:rPr>
+            </w:pPr>
+            <w:r>
+              <w:rPr>
+                <w:lang w:val="es-ES_tradnl" w:eastAsia="en-US"/>
+              </w:rPr>
+              <w:t>Subsistema dedicado a la obtención y muestra de estadísticas y resultados</w:t>
+            </w:r>
+          </w:p>
+        </w:tc>
+      </w:tr>
+    </w:tbl>
+    <w:p>
+      <w:pPr>
+        <w:jc w:val="center"/>
+        <w:rPr>
+          <w:lang w:val="es-ES_tradnl" w:eastAsia="en-US"/>
+        </w:rPr>
+      </w:pPr>
+    </w:p>
+    <w:p>
+      <w:pPr>
+        <w:pStyle w:val="Heading3"/>
+      </w:pPr>
+      <w:r>
+        <w:t xml:space="preserve"> RELACIONES ENTRE SUBSISTEMAS</w:t>
+      </w:r>
+    </w:p>
+    <w:p>
+      <w:pPr>
+        <w:rPr>
+          <w:lang w:val="es-ES_tradnl" w:eastAsia="en-US"/>
+        </w:rPr>
+      </w:pPr>
+      <w:r>
+        <w:rPr>
+          <w:lang w:val="es-ES_tradnl" w:eastAsia="en-US"/>
+        </w:rPr>
+        <w:tab/>
+      </w:r>
+      <w:r>
+        <w:rPr>
+          <w:lang w:val="es-ES_tradnl" w:eastAsia="en-US"/>
+        </w:rPr>
+        <w:t>El flujo de información entre subsistemas es el siguiente</w:t>
+      </w:r>
+      <w:r>
+        <w:rPr>
+          <w:lang w:val="es-ES_tradnl" w:eastAsia="en-US"/>
+        </w:rPr>
+        <w:t>:</w:t>
+      </w:r>
+    </w:p>
+    <w:p>
+      <w:pPr>
+        <w:jc w:val="center"/>
+      </w:pPr>
+      <w:r>
+        <w:object w:dxaOrig="6720" w:dyaOrig="3031" w14:anchorId="70D2A6CA">
+          <v:shape id="_x0000_i1125" type="#_x0000_t75" style="width:335.8pt;height:151.5pt" o:ole="">
+            <v:imagedata r:id="rId16" o:title=""/>
+          </v:shape>
+          <o:OLEObject Type="Embed" ProgID="Visio.Drawing.15" ShapeID="_x0000_i1125" DrawAspect="Content" ObjectID="_1590997663" r:id="rId17"/>
+        </w:object>
+      </w:r>
+    </w:p>
+    <w:p>
+      <w:pPr>
+        <w:jc w:val="left"/>
+        <w:rPr>
+          <w:lang w:val="es-ES_tradnl" w:eastAsia="en-US"/>
+        </w:rPr>
+      </w:pPr>
+      <w:r>
+        <w:rPr>
+          <w:lang w:val="es-ES_tradnl" w:eastAsia="en-US"/>
+        </w:rPr>
+        <w:tab/>
+        <w:t>Estas relaciones están representadas de la siguiente manera:</w:t>
+      </w:r>
+    </w:p>
+    <w:tbl>
+      <w:tblPr>
+        <w:tblStyle w:val="TableGrid"/>
+        <w:tblW w:w="0" w:type="auto"/>
+        <w:tblLook w:val="04A0" w:firstRow="1" w:lastRow="0" w:firstColumn="1" w:lastColumn="0" w:noHBand="0" w:noVBand="1"/>
+      </w:tblPr>
+      <w:tblGrid>
+        <w:gridCol w:w="1975"/>
+        <w:gridCol w:w="1530"/>
+        <w:gridCol w:w="5845"/>
+      </w:tblGrid>
+      <w:tr>
+        <w:tc>
+          <w:tcPr>
+            <w:tcW w:w="1975" w:type="dxa"/>
+            <w:shd w:val="clear" w:color="auto" w:fill="D0CECE" w:themeFill="background2" w:themeFillShade="E6"/>
+          </w:tcPr>
+          <w:p>
+            <w:pPr>
+              <w:spacing w:after="0"/>
+              <w:jc w:val="center"/>
+              <w:rPr>
+                <w:b/>
+                <w:lang w:val="es-ES_tradnl" w:eastAsia="en-US"/>
+              </w:rPr>
+            </w:pPr>
+            <w:r>
+              <w:rPr>
+                <w:b/>
+                <w:lang w:val="es-ES_tradnl" w:eastAsia="en-US"/>
+              </w:rPr>
+              <w:t>Flujo de información</w:t>
+            </w:r>
+          </w:p>
+        </w:tc>
+        <w:tc>
+          <w:tcPr>
+            <w:tcW w:w="1530" w:type="dxa"/>
+            <w:shd w:val="clear" w:color="auto" w:fill="D0CECE" w:themeFill="background2" w:themeFillShade="E6"/>
+          </w:tcPr>
+          <w:p>
+            <w:pPr>
+              <w:spacing w:after="0"/>
+              <w:jc w:val="center"/>
+              <w:rPr>
+                <w:b/>
+                <w:lang w:val="es-ES_tradnl" w:eastAsia="en-US"/>
+              </w:rPr>
+            </w:pPr>
+            <w:r>
+              <w:rPr>
+                <w:b/>
+                <w:lang w:val="es-ES_tradnl" w:eastAsia="en-US"/>
+              </w:rPr>
+              <w:t>Ítem de transporte</w:t>
+            </w:r>
+          </w:p>
+        </w:tc>
+        <w:tc>
+          <w:tcPr>
+            <w:tcW w:w="5845" w:type="dxa"/>
+            <w:shd w:val="clear" w:color="auto" w:fill="D0CECE" w:themeFill="background2" w:themeFillShade="E6"/>
+          </w:tcPr>
+          <w:p>
+            <w:pPr>
+              <w:spacing w:after="0"/>
+              <w:jc w:val="center"/>
+              <w:rPr>
+                <w:b/>
+                <w:lang w:val="es-ES_tradnl" w:eastAsia="en-US"/>
+              </w:rPr>
+            </w:pPr>
+            <w:r>
+              <w:rPr>
+                <w:b/>
+                <w:lang w:val="es-ES_tradnl" w:eastAsia="en-US"/>
+              </w:rPr>
+              <w:t>Motivo</w:t>
+            </w:r>
+          </w:p>
+        </w:tc>
+      </w:tr>
+      <w:tr>
+        <w:tc>
+          <w:tcPr>
+            <w:tcW w:w="1975" w:type="dxa"/>
+            <w:shd w:val="clear" w:color="auto" w:fill="FFFFFF" w:themeFill="background1"/>
+          </w:tcPr>
+          <w:p>
+            <w:pPr>
+              <w:spacing w:after="0"/>
+              <w:rPr>
+                <w:lang w:val="es-ES_tradnl" w:eastAsia="en-US"/>
+              </w:rPr>
+            </w:pPr>
+            <w:r>
+              <w:rPr>
+                <w:lang w:val="es-ES_tradnl" w:eastAsia="en-US"/>
+              </w:rPr>
+              <w:t>SUB01</w:t>
+            </w:r>
+            <w:r>
+              <w:rPr>
+                <w:lang w:val="es-ES_tradnl" w:eastAsia="en-US"/>
+              </w:rPr>
+              <w:t xml:space="preserve"> </w:t>
+            </w:r>
+            <w:r>
+              <w:rPr>
+                <w:lang w:val="es-ES_tradnl" w:eastAsia="en-US"/>
+              </w:rPr>
+              <w:sym w:font="Wingdings" w:char="F0E0"/>
+            </w:r>
+            <w:r>
+              <w:rPr>
+                <w:lang w:val="es-ES_tradnl" w:eastAsia="en-US"/>
+              </w:rPr>
+              <w:t xml:space="preserve"> SUB02</w:t>
+            </w:r>
+          </w:p>
+        </w:tc>
+        <w:tc>
+          <w:tcPr>
+            <w:tcW w:w="1530" w:type="dxa"/>
+          </w:tcPr>
+          <w:p>
+            <w:pPr>
+              <w:spacing w:after="0"/>
+              <w:jc w:val="left"/>
+              <w:rPr>
+                <w:lang w:val="es-ES_tradnl" w:eastAsia="en-US"/>
+              </w:rPr>
+            </w:pPr>
+            <w:proofErr w:type="spellStart"/>
+            <w:r>
+              <w:rPr>
+                <w:lang w:val="es-ES_tradnl" w:eastAsia="en-US"/>
+              </w:rPr>
+              <w:t>Game</w:t>
+            </w:r>
+            <w:proofErr w:type="spellEnd"/>
+            <w:r>
+              <w:rPr>
+                <w:lang w:val="es-ES_tradnl" w:eastAsia="en-US"/>
+              </w:rPr>
+              <w:t xml:space="preserve"> </w:t>
+            </w:r>
+            <w:proofErr w:type="gramStart"/>
+            <w:r>
+              <w:rPr>
+                <w:lang w:val="es-ES_tradnl" w:eastAsia="en-US"/>
+              </w:rPr>
+              <w:t>Master</w:t>
+            </w:r>
+            <w:proofErr w:type="gramEnd"/>
+          </w:p>
+        </w:tc>
+        <w:tc>
+          <w:tcPr>
+            <w:tcW w:w="5845" w:type="dxa"/>
+          </w:tcPr>
+          <w:p>
+            <w:pPr>
+              <w:spacing w:after="0"/>
+              <w:rPr>
+                <w:lang w:val="es-ES_tradnl" w:eastAsia="en-US"/>
+              </w:rPr>
+            </w:pPr>
+            <w:r>
+              <w:rPr>
+                <w:lang w:val="es-ES_tradnl" w:eastAsia="en-US"/>
+              </w:rPr>
+              <w:t>Las partidas necesitan un usuario que haga de director para controlarlas.</w:t>
+            </w:r>
+            <w:r>
+              <w:rPr>
+                <w:lang w:val="es-ES_tradnl" w:eastAsia="en-US"/>
+              </w:rPr>
+              <w:t xml:space="preserve"> Este usuario no participa en los enfrentamientos, sino que controla el flujo de la partida.</w:t>
+            </w:r>
+          </w:p>
+        </w:tc>
+      </w:tr>
+      <w:tr>
+        <w:tc>
+          <w:tcPr>
+            <w:tcW w:w="1975" w:type="dxa"/>
+            <w:shd w:val="clear" w:color="auto" w:fill="FFFFFF" w:themeFill="background1"/>
+          </w:tcPr>
+          <w:p>
+            <w:pPr>
+              <w:spacing w:after="0"/>
+              <w:rPr>
+                <w:lang w:val="es-ES_tradnl" w:eastAsia="en-US"/>
+              </w:rPr>
+            </w:pPr>
+            <w:r>
+              <w:rPr>
+                <w:lang w:val="es-ES_tradnl" w:eastAsia="en-US"/>
+              </w:rPr>
+              <w:t>SUB0</w:t>
+            </w:r>
+            <w:r>
+              <w:rPr>
+                <w:lang w:val="es-ES_tradnl" w:eastAsia="en-US"/>
+              </w:rPr>
+              <w:t xml:space="preserve">1 </w:t>
+            </w:r>
+            <w:r>
+              <w:rPr>
+                <w:lang w:val="es-ES_tradnl" w:eastAsia="en-US"/>
+              </w:rPr>
+              <w:sym w:font="Wingdings" w:char="F0E0"/>
+            </w:r>
+            <w:r>
+              <w:rPr>
+                <w:lang w:val="es-ES_tradnl" w:eastAsia="en-US"/>
+              </w:rPr>
+              <w:t xml:space="preserve"> SUB02</w:t>
+            </w:r>
+          </w:p>
+        </w:tc>
+        <w:tc>
+          <w:tcPr>
+            <w:tcW w:w="1530" w:type="dxa"/>
+          </w:tcPr>
+          <w:p>
+            <w:pPr>
+              <w:spacing w:after="0"/>
+              <w:jc w:val="left"/>
+              <w:rPr>
+                <w:lang w:val="es-ES_tradnl" w:eastAsia="en-US"/>
+              </w:rPr>
+            </w:pPr>
+            <w:r>
+              <w:rPr>
+                <w:lang w:val="es-ES_tradnl" w:eastAsia="en-US"/>
+              </w:rPr>
+              <w:t>Países</w:t>
+            </w:r>
+          </w:p>
+        </w:tc>
+        <w:tc>
+          <w:tcPr>
+            <w:tcW w:w="5845" w:type="dxa"/>
+          </w:tcPr>
+          <w:p>
+            <w:pPr>
+              <w:spacing w:after="0"/>
+              <w:rPr>
+                <w:lang w:val="es-ES_tradnl" w:eastAsia="en-US"/>
+              </w:rPr>
+            </w:pPr>
+            <w:r>
+              <w:rPr>
+                <w:lang w:val="es-ES_tradnl" w:eastAsia="en-US"/>
+              </w:rPr>
+              <w:t xml:space="preserve">Los usuarios que no dirijan una partida como </w:t>
+            </w:r>
+            <w:proofErr w:type="spellStart"/>
+            <w:r>
+              <w:rPr>
+                <w:lang w:val="es-ES_tradnl" w:eastAsia="en-US"/>
+              </w:rPr>
+              <w:t>Game</w:t>
+            </w:r>
+            <w:proofErr w:type="spellEnd"/>
+            <w:r>
+              <w:rPr>
+                <w:lang w:val="es-ES_tradnl" w:eastAsia="en-US"/>
+              </w:rPr>
+              <w:t xml:space="preserve"> </w:t>
+            </w:r>
+            <w:proofErr w:type="gramStart"/>
+            <w:r>
+              <w:rPr>
+                <w:lang w:val="es-ES_tradnl" w:eastAsia="en-US"/>
+              </w:rPr>
+              <w:t>Master</w:t>
+            </w:r>
+            <w:proofErr w:type="gramEnd"/>
+            <w:r>
+              <w:rPr>
+                <w:lang w:val="es-ES_tradnl" w:eastAsia="en-US"/>
+              </w:rPr>
+              <w:t xml:space="preserve"> serán jugadores, y participarán en esta representados como Países. Ya que los Jugadores participan en el juego, pero no controlan los enfrentamientos, solo tendrán un papel observador, una vez apuntados a una partida.</w:t>
+            </w:r>
+          </w:p>
+        </w:tc>
+      </w:tr>
+      <w:tr>
+        <w:tc>
+          <w:tcPr>
+            <w:tcW w:w="1975" w:type="dxa"/>
+            <w:shd w:val="clear" w:color="auto" w:fill="FFFFFF" w:themeFill="background1"/>
+          </w:tcPr>
+          <w:p>
+            <w:pPr>
+              <w:spacing w:after="0"/>
+              <w:rPr>
+                <w:lang w:val="es-ES_tradnl" w:eastAsia="en-US"/>
+              </w:rPr>
+            </w:pPr>
+            <w:r>
+              <w:rPr>
+                <w:lang w:val="es-ES_tradnl" w:eastAsia="en-US"/>
+              </w:rPr>
+              <w:t>SUB0</w:t>
+            </w:r>
+            <w:r>
+              <w:rPr>
+                <w:lang w:val="es-ES_tradnl" w:eastAsia="en-US"/>
+              </w:rPr>
+              <w:t xml:space="preserve">1 </w:t>
+            </w:r>
+            <w:r>
+              <w:rPr>
+                <w:lang w:val="es-ES_tradnl" w:eastAsia="en-US"/>
+              </w:rPr>
+              <w:sym w:font="Wingdings" w:char="F0E0"/>
+            </w:r>
+            <w:r>
+              <w:rPr>
+                <w:lang w:val="es-ES_tradnl" w:eastAsia="en-US"/>
+              </w:rPr>
+              <w:t xml:space="preserve"> SUB03 &amp; SUB02 </w:t>
+            </w:r>
+            <w:r>
+              <w:rPr>
+                <w:lang w:val="es-ES_tradnl" w:eastAsia="en-US"/>
+              </w:rPr>
+              <w:sym w:font="Wingdings" w:char="F0E0"/>
+            </w:r>
+            <w:r>
+              <w:rPr>
+                <w:lang w:val="es-ES_tradnl" w:eastAsia="en-US"/>
+              </w:rPr>
+              <w:t xml:space="preserve"> SUB03</w:t>
+            </w:r>
+          </w:p>
+        </w:tc>
+        <w:tc>
+          <w:tcPr>
+            <w:tcW w:w="1530" w:type="dxa"/>
+          </w:tcPr>
+          <w:p>
+            <w:pPr>
+              <w:spacing w:after="0"/>
+              <w:jc w:val="left"/>
+              <w:rPr>
+                <w:lang w:val="es-ES_tradnl" w:eastAsia="en-US"/>
+              </w:rPr>
+            </w:pPr>
+            <w:r>
+              <w:rPr>
+                <w:lang w:val="es-ES_tradnl" w:eastAsia="en-US"/>
+              </w:rPr>
+              <w:t>Usuarios y Paridas</w:t>
+            </w:r>
+          </w:p>
+        </w:tc>
+        <w:tc>
+          <w:tcPr>
+            <w:tcW w:w="5845" w:type="dxa"/>
+          </w:tcPr>
+          <w:p>
+            <w:pPr>
+              <w:spacing w:after="0"/>
+              <w:rPr>
+                <w:lang w:val="es-ES_tradnl" w:eastAsia="en-US"/>
+              </w:rPr>
+            </w:pPr>
+            <w:r>
+              <w:rPr>
+                <w:lang w:val="es-ES_tradnl" w:eastAsia="en-US"/>
+              </w:rPr>
+              <w:t>El subsistema de estadísticas toma datos de los otros subsistemas en forma de Usuarios y Partidas para generar estadísticas que proporcionen conocimiento útil sobre el rendimiento de los jugadores.</w:t>
+            </w:r>
+          </w:p>
+        </w:tc>
+      </w:tr>
+    </w:tbl>
+    <w:p>
+      <w:pPr>
+        <w:rPr>
+          <w:lang w:val="es-ES_tradnl" w:eastAsia="en-US"/>
+        </w:rPr>
+      </w:pPr>
+      <w:bookmarkStart w:id="4" w:name="_GoBack"/>
+      <w:bookmarkEnd w:id="4"/>
+    </w:p>
+    <w:p>
+      <w:pPr>
+        <w:pStyle w:val="Heading3"/>
+      </w:pPr>
+      <w:r>
+        <w:t>MATRIZ DE TRAZABILIDAD SUBSISTEMAS-CASOS DE USO</w:t>
+      </w:r>
+    </w:p>
+    <w:p>
+      <w:pPr>
+        <w:rPr>
+          <w:lang w:val="es-ES_tradnl" w:eastAsia="en-US"/>
+        </w:rPr>
+      </w:pPr>
+      <w:r>
+        <w:rPr>
+          <w:lang w:val="es-ES_tradnl" w:eastAsia="en-US"/>
+        </w:rPr>
+        <w:t>[MATRIZ DE TRAZABILIDAD AQUÍ]</w:t>
       </w:r>
     </w:p>
     <w:p>
@@ -11976,15 +12925,6 @@
   </w:num>
   <w:num w:numId="5">
     <w:abstractNumId w:val="3"/>
-    <w:lvlOverride w:ilvl="0"/>
-    <w:lvlOverride w:ilvl="1"/>
-    <w:lvlOverride w:ilvl="2"/>
-    <w:lvlOverride w:ilvl="3"/>
-    <w:lvlOverride w:ilvl="4"/>
-    <w:lvlOverride w:ilvl="5"/>
-    <w:lvlOverride w:ilvl="6"/>
-    <w:lvlOverride w:ilvl="7"/>
-    <w:lvlOverride w:ilvl="8"/>
   </w:num>
 </w:numbering>
 </file>
@@ -13082,7 +14022,7 @@
 </file>
 
 <file path=customXml/itemProps1.xml><?xml version="1.0" encoding="utf-8"?>
-<ds:datastoreItem xmlns:ds="http://schemas.openxmlformats.org/officeDocument/2006/customXml" ds:itemID="{B48DCB87-444F-4E7B-991D-7D30A7FFC662}">
+<ds:datastoreItem xmlns:ds="http://schemas.openxmlformats.org/officeDocument/2006/customXml" ds:itemID="{CD9DA7E8-5AD3-464E-B7AA-CBD447CA8C92}">
   <ds:schemaRefs>
     <ds:schemaRef ds:uri="http://schemas.openxmlformats.org/officeDocument/2006/bibliography"/>
   </ds:schemaRefs>

</xml_diff>

<commit_message>
wip analisis y plan
</commit_message>
<xml_diff>
--- a/Documentacion/Análisis/Análisis.docx
+++ b/Documentacion/Análisis/Análisis.docx
@@ -7,7 +7,7 @@
         <w:pStyle w:val="Heading2"/>
       </w:pPr>
       <w:bookmarkStart w:id="0" w:name="_Toc509827797"/>
-      <w:bookmarkStart w:id="1" w:name="_Toc509828952"/>
+      <w:bookmarkStart w:id="1" w:name="_Toc517257394"/>
       <w:r>
         <w:t>CONTROL Y REGISTRO DE CAMBIOS</w:t>
       </w:r>
@@ -501,7 +501,7 @@
       <w:pPr>
         <w:pStyle w:val="Heading2"/>
       </w:pPr>
-      <w:bookmarkStart w:id="2" w:name="_Toc509828953"/>
+      <w:bookmarkStart w:id="2" w:name="_Toc517257395"/>
       <w:r>
         <w:t>ÍNDICE</w:t>
       </w:r>
@@ -556,7 +556,7 @@
           <w:r>
             <w:fldChar w:fldCharType="separate"/>
           </w:r>
-          <w:hyperlink w:anchor="_Toc509828952" w:history="1">
+          <w:hyperlink w:anchor="_Toc517257394" w:history="1">
             <w:r>
               <w:rPr>
                 <w:rStyle w:val="Hyperlink"/>
@@ -583,7 +583,7 @@
                 <w:noProof/>
                 <w:webHidden/>
               </w:rPr>
-              <w:instrText xml:space="preserve"> PAGEREF _Toc509828952 \h </w:instrText>
+              <w:instrText xml:space="preserve"> PAGEREF _Toc517257394 \h </w:instrText>
             </w:r>
             <w:r>
               <w:rPr>
@@ -628,7 +628,7 @@
               <w:lang w:val="en-US" w:eastAsia="en-US"/>
             </w:rPr>
           </w:pPr>
-          <w:hyperlink w:anchor="_Toc509828953" w:history="1">
+          <w:hyperlink w:anchor="_Toc517257395" w:history="1">
             <w:r>
               <w:rPr>
                 <w:rStyle w:val="Hyperlink"/>
@@ -655,7 +655,7 @@
                 <w:noProof/>
                 <w:webHidden/>
               </w:rPr>
-              <w:instrText xml:space="preserve"> PAGEREF _Toc509828953 \h </w:instrText>
+              <w:instrText xml:space="preserve"> PAGEREF _Toc517257395 \h </w:instrText>
             </w:r>
             <w:r>
               <w:rPr>
@@ -701,7 +701,7 @@
               <w:lang w:val="en-US" w:eastAsia="en-US"/>
             </w:rPr>
           </w:pPr>
-          <w:hyperlink w:anchor="_Toc509828954" w:history="1">
+          <w:hyperlink w:anchor="_Toc517257396" w:history="1">
             <w:r>
               <w:rPr>
                 <w:rStyle w:val="Hyperlink"/>
@@ -745,7 +745,7 @@
                 <w:noProof/>
                 <w:webHidden/>
               </w:rPr>
-              <w:instrText xml:space="preserve"> PAGEREF _Toc509828954 \h </w:instrText>
+              <w:instrText xml:space="preserve"> PAGEREF _Toc517257396 \h </w:instrText>
             </w:r>
             <w:r>
               <w:rPr>
@@ -766,6 +766,334 @@
                 <w:webHidden/>
               </w:rPr>
               <w:t>2</w:t>
+            </w:r>
+            <w:r>
+              <w:rPr>
+                <w:noProof/>
+                <w:webHidden/>
+              </w:rPr>
+              <w:fldChar w:fldCharType="end"/>
+            </w:r>
+          </w:hyperlink>
+        </w:p>
+        <w:p>
+          <w:pPr>
+            <w:pStyle w:val="TOC3"/>
+            <w:tabs>
+              <w:tab w:val="left" w:pos="1100"/>
+              <w:tab w:val="right" w:leader="dot" w:pos="9350"/>
+            </w:tabs>
+            <w:rPr>
+              <w:noProof/>
+            </w:rPr>
+          </w:pPr>
+          <w:hyperlink w:anchor="_Toc517257397" w:history="1">
+            <w:r>
+              <w:rPr>
+                <w:rStyle w:val="Hyperlink"/>
+                <w:noProof/>
+              </w:rPr>
+              <w:t>1.1.</w:t>
+            </w:r>
+            <w:r>
+              <w:rPr>
+                <w:noProof/>
+              </w:rPr>
+              <w:tab/>
+            </w:r>
+            <w:r>
+              <w:rPr>
+                <w:rStyle w:val="Hyperlink"/>
+                <w:noProof/>
+              </w:rPr>
+              <w:t>Alcance del sistema</w:t>
+            </w:r>
+            <w:r>
+              <w:rPr>
+                <w:noProof/>
+                <w:webHidden/>
+              </w:rPr>
+              <w:tab/>
+            </w:r>
+            <w:r>
+              <w:rPr>
+                <w:noProof/>
+                <w:webHidden/>
+              </w:rPr>
+              <w:fldChar w:fldCharType="begin"/>
+            </w:r>
+            <w:r>
+              <w:rPr>
+                <w:noProof/>
+                <w:webHidden/>
+              </w:rPr>
+              <w:instrText xml:space="preserve"> PAGEREF _Toc517257397 \h </w:instrText>
+            </w:r>
+            <w:r>
+              <w:rPr>
+                <w:noProof/>
+                <w:webHidden/>
+              </w:rPr>
+            </w:r>
+            <w:r>
+              <w:rPr>
+                <w:noProof/>
+                <w:webHidden/>
+              </w:rPr>
+              <w:fldChar w:fldCharType="separate"/>
+            </w:r>
+            <w:r>
+              <w:rPr>
+                <w:noProof/>
+                <w:webHidden/>
+              </w:rPr>
+              <w:t>2</w:t>
+            </w:r>
+            <w:r>
+              <w:rPr>
+                <w:noProof/>
+                <w:webHidden/>
+              </w:rPr>
+              <w:fldChar w:fldCharType="end"/>
+            </w:r>
+          </w:hyperlink>
+        </w:p>
+        <w:p>
+          <w:pPr>
+            <w:pStyle w:val="TOC3"/>
+            <w:tabs>
+              <w:tab w:val="left" w:pos="1100"/>
+              <w:tab w:val="right" w:leader="dot" w:pos="9350"/>
+            </w:tabs>
+            <w:rPr>
+              <w:noProof/>
+            </w:rPr>
+          </w:pPr>
+          <w:hyperlink w:anchor="_Toc517257398" w:history="1">
+            <w:r>
+              <w:rPr>
+                <w:rStyle w:val="Hyperlink"/>
+                <w:noProof/>
+              </w:rPr>
+              <w:t>1.2.</w:t>
+            </w:r>
+            <w:r>
+              <w:rPr>
+                <w:noProof/>
+              </w:rPr>
+              <w:tab/>
+            </w:r>
+            <w:r>
+              <w:rPr>
+                <w:rStyle w:val="Hyperlink"/>
+                <w:noProof/>
+              </w:rPr>
+              <w:t>Entorno tecnológico</w:t>
+            </w:r>
+            <w:r>
+              <w:rPr>
+                <w:noProof/>
+                <w:webHidden/>
+              </w:rPr>
+              <w:tab/>
+            </w:r>
+            <w:r>
+              <w:rPr>
+                <w:noProof/>
+                <w:webHidden/>
+              </w:rPr>
+              <w:fldChar w:fldCharType="begin"/>
+            </w:r>
+            <w:r>
+              <w:rPr>
+                <w:noProof/>
+                <w:webHidden/>
+              </w:rPr>
+              <w:instrText xml:space="preserve"> PAGEREF _Toc517257398 \h </w:instrText>
+            </w:r>
+            <w:r>
+              <w:rPr>
+                <w:noProof/>
+                <w:webHidden/>
+              </w:rPr>
+            </w:r>
+            <w:r>
+              <w:rPr>
+                <w:noProof/>
+                <w:webHidden/>
+              </w:rPr>
+              <w:fldChar w:fldCharType="separate"/>
+            </w:r>
+            <w:r>
+              <w:rPr>
+                <w:noProof/>
+                <w:webHidden/>
+              </w:rPr>
+              <w:t>4</w:t>
+            </w:r>
+            <w:r>
+              <w:rPr>
+                <w:noProof/>
+                <w:webHidden/>
+              </w:rPr>
+              <w:fldChar w:fldCharType="end"/>
+            </w:r>
+          </w:hyperlink>
+        </w:p>
+        <w:p>
+          <w:pPr>
+            <w:pStyle w:val="TOC3"/>
+            <w:tabs>
+              <w:tab w:val="left" w:pos="1100"/>
+              <w:tab w:val="right" w:leader="dot" w:pos="9350"/>
+            </w:tabs>
+            <w:rPr>
+              <w:noProof/>
+            </w:rPr>
+          </w:pPr>
+          <w:hyperlink w:anchor="_Toc517257399" w:history="1">
+            <w:r>
+              <w:rPr>
+                <w:rStyle w:val="Hyperlink"/>
+                <w:noProof/>
+              </w:rPr>
+              <w:t>1.3.</w:t>
+            </w:r>
+            <w:r>
+              <w:rPr>
+                <w:noProof/>
+              </w:rPr>
+              <w:tab/>
+            </w:r>
+            <w:r>
+              <w:rPr>
+                <w:rStyle w:val="Hyperlink"/>
+                <w:noProof/>
+              </w:rPr>
+              <w:t>Estándares y normas</w:t>
+            </w:r>
+            <w:r>
+              <w:rPr>
+                <w:noProof/>
+                <w:webHidden/>
+              </w:rPr>
+              <w:tab/>
+            </w:r>
+            <w:r>
+              <w:rPr>
+                <w:noProof/>
+                <w:webHidden/>
+              </w:rPr>
+              <w:fldChar w:fldCharType="begin"/>
+            </w:r>
+            <w:r>
+              <w:rPr>
+                <w:noProof/>
+                <w:webHidden/>
+              </w:rPr>
+              <w:instrText xml:space="preserve"> PAGEREF _Toc517257399 \h </w:instrText>
+            </w:r>
+            <w:r>
+              <w:rPr>
+                <w:noProof/>
+                <w:webHidden/>
+              </w:rPr>
+            </w:r>
+            <w:r>
+              <w:rPr>
+                <w:noProof/>
+                <w:webHidden/>
+              </w:rPr>
+              <w:fldChar w:fldCharType="separate"/>
+            </w:r>
+            <w:r>
+              <w:rPr>
+                <w:noProof/>
+                <w:webHidden/>
+              </w:rPr>
+              <w:t>5</w:t>
+            </w:r>
+            <w:r>
+              <w:rPr>
+                <w:noProof/>
+                <w:webHidden/>
+              </w:rPr>
+              <w:fldChar w:fldCharType="end"/>
+            </w:r>
+          </w:hyperlink>
+        </w:p>
+        <w:p>
+          <w:pPr>
+            <w:pStyle w:val="TOC3"/>
+            <w:tabs>
+              <w:tab w:val="left" w:pos="1100"/>
+              <w:tab w:val="right" w:leader="dot" w:pos="9350"/>
+            </w:tabs>
+            <w:rPr>
+              <w:noProof/>
+            </w:rPr>
+          </w:pPr>
+          <w:hyperlink w:anchor="_Toc517257400" w:history="1">
+            <w:r>
+              <w:rPr>
+                <w:rStyle w:val="Hyperlink"/>
+                <w:noProof/>
+              </w:rPr>
+              <w:t>1.4.</w:t>
+            </w:r>
+            <w:r>
+              <w:rPr>
+                <w:noProof/>
+              </w:rPr>
+              <w:tab/>
+            </w:r>
+            <w:r>
+              <w:rPr>
+                <w:rStyle w:val="Hyperlink"/>
+                <w:noProof/>
+              </w:rPr>
+              <w:t>Usuarios participantes y finales</w:t>
+            </w:r>
+            <w:r>
+              <w:rPr>
+                <w:noProof/>
+                <w:webHidden/>
+              </w:rPr>
+              <w:tab/>
+            </w:r>
+            <w:r>
+              <w:rPr>
+                <w:noProof/>
+                <w:webHidden/>
+              </w:rPr>
+              <w:fldChar w:fldCharType="begin"/>
+            </w:r>
+            <w:r>
+              <w:rPr>
+                <w:noProof/>
+                <w:webHidden/>
+              </w:rPr>
+              <w:instrText xml:space="preserve"> PAGEREF _Toc517257400 \h </w:instrText>
+            </w:r>
+            <w:r>
+              <w:rPr>
+                <w:noProof/>
+                <w:webHidden/>
+              </w:rPr>
+            </w:r>
+            <w:r>
+              <w:rPr>
+                <w:noProof/>
+                <w:webHidden/>
+              </w:rPr>
+              <w:fldChar w:fldCharType="separate"/>
+            </w:r>
+            <w:r>
+              <w:rPr>
+                <w:noProof/>
+                <w:webHidden/>
+              </w:rPr>
+              <w:t>5</w:t>
             </w:r>
             <w:r>
               <w:rPr>
@@ -791,11 +1119,12 @@
               <w:lang w:val="en-US" w:eastAsia="en-US"/>
             </w:rPr>
           </w:pPr>
-          <w:hyperlink w:anchor="_Toc509828955" w:history="1">
+          <w:hyperlink w:anchor="_Toc517257401" w:history="1">
             <w:r>
               <w:rPr>
                 <w:rStyle w:val="Hyperlink"/>
                 <w:noProof/>
+                <w:lang w:val="es-ES_tradnl" w:eastAsia="en-US"/>
               </w:rPr>
               <w:t>2.</w:t>
             </w:r>
@@ -813,6 +1142,7 @@
               <w:rPr>
                 <w:rStyle w:val="Hyperlink"/>
                 <w:noProof/>
+                <w:lang w:val="es-ES_tradnl" w:eastAsia="en-US"/>
               </w:rPr>
               <w:t>REQUISITOS</w:t>
             </w:r>
@@ -835,7 +1165,7 @@
                 <w:noProof/>
                 <w:webHidden/>
               </w:rPr>
-              <w:instrText xml:space="preserve"> PAGEREF _Toc509828955 \h </w:instrText>
+              <w:instrText xml:space="preserve"> PAGEREF _Toc517257401 \h </w:instrText>
             </w:r>
             <w:r>
               <w:rPr>
@@ -855,7 +1185,171 @@
                 <w:noProof/>
                 <w:webHidden/>
               </w:rPr>
-              <w:t>3</w:t>
+              <w:t>5</w:t>
+            </w:r>
+            <w:r>
+              <w:rPr>
+                <w:noProof/>
+                <w:webHidden/>
+              </w:rPr>
+              <w:fldChar w:fldCharType="end"/>
+            </w:r>
+          </w:hyperlink>
+        </w:p>
+        <w:p>
+          <w:pPr>
+            <w:pStyle w:val="TOC3"/>
+            <w:tabs>
+              <w:tab w:val="left" w:pos="1100"/>
+              <w:tab w:val="right" w:leader="dot" w:pos="9350"/>
+            </w:tabs>
+            <w:rPr>
+              <w:noProof/>
+            </w:rPr>
+          </w:pPr>
+          <w:hyperlink w:anchor="_Toc517257402" w:history="1">
+            <w:r>
+              <w:rPr>
+                <w:rStyle w:val="Hyperlink"/>
+                <w:noProof/>
+              </w:rPr>
+              <w:t>2.1.</w:t>
+            </w:r>
+            <w:r>
+              <w:rPr>
+                <w:noProof/>
+              </w:rPr>
+              <w:tab/>
+            </w:r>
+            <w:r>
+              <w:rPr>
+                <w:rStyle w:val="Hyperlink"/>
+                <w:noProof/>
+              </w:rPr>
+              <w:t>Actores</w:t>
+            </w:r>
+            <w:r>
+              <w:rPr>
+                <w:noProof/>
+                <w:webHidden/>
+              </w:rPr>
+              <w:tab/>
+            </w:r>
+            <w:r>
+              <w:rPr>
+                <w:noProof/>
+                <w:webHidden/>
+              </w:rPr>
+              <w:fldChar w:fldCharType="begin"/>
+            </w:r>
+            <w:r>
+              <w:rPr>
+                <w:noProof/>
+                <w:webHidden/>
+              </w:rPr>
+              <w:instrText xml:space="preserve"> PAGEREF _Toc517257402 \h </w:instrText>
+            </w:r>
+            <w:r>
+              <w:rPr>
+                <w:noProof/>
+                <w:webHidden/>
+              </w:rPr>
+            </w:r>
+            <w:r>
+              <w:rPr>
+                <w:noProof/>
+                <w:webHidden/>
+              </w:rPr>
+              <w:fldChar w:fldCharType="separate"/>
+            </w:r>
+            <w:r>
+              <w:rPr>
+                <w:noProof/>
+                <w:webHidden/>
+              </w:rPr>
+              <w:t>5</w:t>
+            </w:r>
+            <w:r>
+              <w:rPr>
+                <w:noProof/>
+                <w:webHidden/>
+              </w:rPr>
+              <w:fldChar w:fldCharType="end"/>
+            </w:r>
+          </w:hyperlink>
+        </w:p>
+        <w:p>
+          <w:pPr>
+            <w:pStyle w:val="TOC3"/>
+            <w:tabs>
+              <w:tab w:val="left" w:pos="1100"/>
+              <w:tab w:val="right" w:leader="dot" w:pos="9350"/>
+            </w:tabs>
+            <w:rPr>
+              <w:noProof/>
+            </w:rPr>
+          </w:pPr>
+          <w:hyperlink w:anchor="_Toc517257403" w:history="1">
+            <w:r>
+              <w:rPr>
+                <w:rStyle w:val="Hyperlink"/>
+                <w:noProof/>
+              </w:rPr>
+              <w:t>2.2.</w:t>
+            </w:r>
+            <w:r>
+              <w:rPr>
+                <w:noProof/>
+              </w:rPr>
+              <w:tab/>
+            </w:r>
+            <w:r>
+              <w:rPr>
+                <w:rStyle w:val="Hyperlink"/>
+                <w:noProof/>
+              </w:rPr>
+              <w:t>Catálogo de requisitos</w:t>
+            </w:r>
+            <w:r>
+              <w:rPr>
+                <w:noProof/>
+                <w:webHidden/>
+              </w:rPr>
+              <w:tab/>
+            </w:r>
+            <w:r>
+              <w:rPr>
+                <w:noProof/>
+                <w:webHidden/>
+              </w:rPr>
+              <w:fldChar w:fldCharType="begin"/>
+            </w:r>
+            <w:r>
+              <w:rPr>
+                <w:noProof/>
+                <w:webHidden/>
+              </w:rPr>
+              <w:instrText xml:space="preserve"> PAGEREF _Toc517257403 \h </w:instrText>
+            </w:r>
+            <w:r>
+              <w:rPr>
+                <w:noProof/>
+                <w:webHidden/>
+              </w:rPr>
+            </w:r>
+            <w:r>
+              <w:rPr>
+                <w:noProof/>
+                <w:webHidden/>
+              </w:rPr>
+              <w:fldChar w:fldCharType="separate"/>
+            </w:r>
+            <w:r>
+              <w:rPr>
+                <w:noProof/>
+                <w:webHidden/>
+              </w:rPr>
+              <w:t>6</w:t>
             </w:r>
             <w:r>
               <w:rPr>
@@ -881,11 +1375,12 @@
               <w:lang w:val="en-US" w:eastAsia="en-US"/>
             </w:rPr>
           </w:pPr>
-          <w:hyperlink w:anchor="_Toc509828956" w:history="1">
+          <w:hyperlink w:anchor="_Toc517257404" w:history="1">
             <w:r>
               <w:rPr>
                 <w:rStyle w:val="Hyperlink"/>
                 <w:noProof/>
+                <w:lang w:val="es-ES_tradnl" w:eastAsia="en-US"/>
               </w:rPr>
               <w:t>3.</w:t>
             </w:r>
@@ -903,8 +1398,9 @@
               <w:rPr>
                 <w:rStyle w:val="Hyperlink"/>
                 <w:noProof/>
-              </w:rPr>
-              <w:t>CLASES</w:t>
+                <w:lang w:val="es-ES_tradnl" w:eastAsia="en-US"/>
+              </w:rPr>
+              <w:t>CASOS DE USO</w:t>
             </w:r>
             <w:r>
               <w:rPr>
@@ -925,7 +1421,7 @@
                 <w:noProof/>
                 <w:webHidden/>
               </w:rPr>
-              <w:instrText xml:space="preserve"> PAGEREF _Toc509828956 \h </w:instrText>
+              <w:instrText xml:space="preserve"> PAGEREF _Toc517257404 \h </w:instrText>
             </w:r>
             <w:r>
               <w:rPr>
@@ -945,7 +1441,171 @@
                 <w:noProof/>
                 <w:webHidden/>
               </w:rPr>
-              <w:t>3</w:t>
+              <w:t>10</w:t>
+            </w:r>
+            <w:r>
+              <w:rPr>
+                <w:noProof/>
+                <w:webHidden/>
+              </w:rPr>
+              <w:fldChar w:fldCharType="end"/>
+            </w:r>
+          </w:hyperlink>
+        </w:p>
+        <w:p>
+          <w:pPr>
+            <w:pStyle w:val="TOC3"/>
+            <w:tabs>
+              <w:tab w:val="left" w:pos="1100"/>
+              <w:tab w:val="right" w:leader="dot" w:pos="9350"/>
+            </w:tabs>
+            <w:rPr>
+              <w:noProof/>
+            </w:rPr>
+          </w:pPr>
+          <w:hyperlink w:anchor="_Toc517257405" w:history="1">
+            <w:r>
+              <w:rPr>
+                <w:rStyle w:val="Hyperlink"/>
+                <w:noProof/>
+              </w:rPr>
+              <w:t>3.1.</w:t>
+            </w:r>
+            <w:r>
+              <w:rPr>
+                <w:noProof/>
+              </w:rPr>
+              <w:tab/>
+            </w:r>
+            <w:r>
+              <w:rPr>
+                <w:rStyle w:val="Hyperlink"/>
+                <w:noProof/>
+              </w:rPr>
+              <w:t>DIAGRAMA DE CASOS DE USO</w:t>
+            </w:r>
+            <w:r>
+              <w:rPr>
+                <w:noProof/>
+                <w:webHidden/>
+              </w:rPr>
+              <w:tab/>
+            </w:r>
+            <w:r>
+              <w:rPr>
+                <w:noProof/>
+                <w:webHidden/>
+              </w:rPr>
+              <w:fldChar w:fldCharType="begin"/>
+            </w:r>
+            <w:r>
+              <w:rPr>
+                <w:noProof/>
+                <w:webHidden/>
+              </w:rPr>
+              <w:instrText xml:space="preserve"> PAGEREF _Toc517257405 \h </w:instrText>
+            </w:r>
+            <w:r>
+              <w:rPr>
+                <w:noProof/>
+                <w:webHidden/>
+              </w:rPr>
+            </w:r>
+            <w:r>
+              <w:rPr>
+                <w:noProof/>
+                <w:webHidden/>
+              </w:rPr>
+              <w:fldChar w:fldCharType="separate"/>
+            </w:r>
+            <w:r>
+              <w:rPr>
+                <w:noProof/>
+                <w:webHidden/>
+              </w:rPr>
+              <w:t>10</w:t>
+            </w:r>
+            <w:r>
+              <w:rPr>
+                <w:noProof/>
+                <w:webHidden/>
+              </w:rPr>
+              <w:fldChar w:fldCharType="end"/>
+            </w:r>
+          </w:hyperlink>
+        </w:p>
+        <w:p>
+          <w:pPr>
+            <w:pStyle w:val="TOC3"/>
+            <w:tabs>
+              <w:tab w:val="left" w:pos="1100"/>
+              <w:tab w:val="right" w:leader="dot" w:pos="9350"/>
+            </w:tabs>
+            <w:rPr>
+              <w:noProof/>
+            </w:rPr>
+          </w:pPr>
+          <w:hyperlink w:anchor="_Toc517257406" w:history="1">
+            <w:r>
+              <w:rPr>
+                <w:rStyle w:val="Hyperlink"/>
+                <w:noProof/>
+              </w:rPr>
+              <w:t>3.2.</w:t>
+            </w:r>
+            <w:r>
+              <w:rPr>
+                <w:noProof/>
+              </w:rPr>
+              <w:tab/>
+            </w:r>
+            <w:r>
+              <w:rPr>
+                <w:rStyle w:val="Hyperlink"/>
+                <w:noProof/>
+              </w:rPr>
+              <w:t>DESCRIPCIÓN DE CASOS DE USO</w:t>
+            </w:r>
+            <w:r>
+              <w:rPr>
+                <w:noProof/>
+                <w:webHidden/>
+              </w:rPr>
+              <w:tab/>
+            </w:r>
+            <w:r>
+              <w:rPr>
+                <w:noProof/>
+                <w:webHidden/>
+              </w:rPr>
+              <w:fldChar w:fldCharType="begin"/>
+            </w:r>
+            <w:r>
+              <w:rPr>
+                <w:noProof/>
+                <w:webHidden/>
+              </w:rPr>
+              <w:instrText xml:space="preserve"> PAGEREF _Toc517257406 \h </w:instrText>
+            </w:r>
+            <w:r>
+              <w:rPr>
+                <w:noProof/>
+                <w:webHidden/>
+              </w:rPr>
+            </w:r>
+            <w:r>
+              <w:rPr>
+                <w:noProof/>
+                <w:webHidden/>
+              </w:rPr>
+              <w:fldChar w:fldCharType="separate"/>
+            </w:r>
+            <w:r>
+              <w:rPr>
+                <w:noProof/>
+                <w:webHidden/>
+              </w:rPr>
+              <w:t>12</w:t>
             </w:r>
             <w:r>
               <w:rPr>
@@ -971,11 +1631,12 @@
               <w:lang w:val="en-US" w:eastAsia="en-US"/>
             </w:rPr>
           </w:pPr>
-          <w:hyperlink w:anchor="_Toc509828957" w:history="1">
+          <w:hyperlink w:anchor="_Toc517257407" w:history="1">
             <w:r>
               <w:rPr>
                 <w:rStyle w:val="Hyperlink"/>
                 <w:noProof/>
+                <w:lang w:val="es-ES_tradnl" w:eastAsia="en-US"/>
               </w:rPr>
               <w:t>4.</w:t>
             </w:r>
@@ -993,8 +1654,9 @@
               <w:rPr>
                 <w:rStyle w:val="Hyperlink"/>
                 <w:noProof/>
-              </w:rPr>
-              <w:t>INTERFACES DE USUARIO</w:t>
+                <w:lang w:val="es-ES_tradnl" w:eastAsia="en-US"/>
+              </w:rPr>
+              <w:t>SUBSISTEMAS</w:t>
             </w:r>
             <w:r>
               <w:rPr>
@@ -1015,7 +1677,7 @@
                 <w:noProof/>
                 <w:webHidden/>
               </w:rPr>
-              <w:instrText xml:space="preserve"> PAGEREF _Toc509828957 \h </w:instrText>
+              <w:instrText xml:space="preserve"> PAGEREF _Toc517257407 \h </w:instrText>
             </w:r>
             <w:r>
               <w:rPr>
@@ -1035,7 +1697,253 @@
                 <w:noProof/>
                 <w:webHidden/>
               </w:rPr>
-              <w:t>3</w:t>
+              <w:t>12</w:t>
+            </w:r>
+            <w:r>
+              <w:rPr>
+                <w:noProof/>
+                <w:webHidden/>
+              </w:rPr>
+              <w:fldChar w:fldCharType="end"/>
+            </w:r>
+          </w:hyperlink>
+        </w:p>
+        <w:p>
+          <w:pPr>
+            <w:pStyle w:val="TOC3"/>
+            <w:tabs>
+              <w:tab w:val="left" w:pos="1100"/>
+              <w:tab w:val="right" w:leader="dot" w:pos="9350"/>
+            </w:tabs>
+            <w:rPr>
+              <w:noProof/>
+            </w:rPr>
+          </w:pPr>
+          <w:hyperlink w:anchor="_Toc517257408" w:history="1">
+            <w:r>
+              <w:rPr>
+                <w:rStyle w:val="Hyperlink"/>
+                <w:noProof/>
+              </w:rPr>
+              <w:t>4.1.</w:t>
+            </w:r>
+            <w:r>
+              <w:rPr>
+                <w:noProof/>
+              </w:rPr>
+              <w:tab/>
+            </w:r>
+            <w:r>
+              <w:rPr>
+                <w:rStyle w:val="Hyperlink"/>
+                <w:noProof/>
+              </w:rPr>
+              <w:t>SUBSISTEMAS</w:t>
+            </w:r>
+            <w:r>
+              <w:rPr>
+                <w:noProof/>
+                <w:webHidden/>
+              </w:rPr>
+              <w:tab/>
+            </w:r>
+            <w:r>
+              <w:rPr>
+                <w:noProof/>
+                <w:webHidden/>
+              </w:rPr>
+              <w:fldChar w:fldCharType="begin"/>
+            </w:r>
+            <w:r>
+              <w:rPr>
+                <w:noProof/>
+                <w:webHidden/>
+              </w:rPr>
+              <w:instrText xml:space="preserve"> PAGEREF _Toc517257408 \h </w:instrText>
+            </w:r>
+            <w:r>
+              <w:rPr>
+                <w:noProof/>
+                <w:webHidden/>
+              </w:rPr>
+            </w:r>
+            <w:r>
+              <w:rPr>
+                <w:noProof/>
+                <w:webHidden/>
+              </w:rPr>
+              <w:fldChar w:fldCharType="separate"/>
+            </w:r>
+            <w:r>
+              <w:rPr>
+                <w:noProof/>
+                <w:webHidden/>
+              </w:rPr>
+              <w:t>12</w:t>
+            </w:r>
+            <w:r>
+              <w:rPr>
+                <w:noProof/>
+                <w:webHidden/>
+              </w:rPr>
+              <w:fldChar w:fldCharType="end"/>
+            </w:r>
+          </w:hyperlink>
+        </w:p>
+        <w:p>
+          <w:pPr>
+            <w:pStyle w:val="TOC3"/>
+            <w:tabs>
+              <w:tab w:val="left" w:pos="1100"/>
+              <w:tab w:val="right" w:leader="dot" w:pos="9350"/>
+            </w:tabs>
+            <w:rPr>
+              <w:noProof/>
+            </w:rPr>
+          </w:pPr>
+          <w:hyperlink w:anchor="_Toc517257409" w:history="1">
+            <w:r>
+              <w:rPr>
+                <w:rStyle w:val="Hyperlink"/>
+                <w:noProof/>
+              </w:rPr>
+              <w:t>4.2.</w:t>
+            </w:r>
+            <w:r>
+              <w:rPr>
+                <w:noProof/>
+              </w:rPr>
+              <w:tab/>
+            </w:r>
+            <w:r>
+              <w:rPr>
+                <w:rStyle w:val="Hyperlink"/>
+                <w:noProof/>
+              </w:rPr>
+              <w:t>RELACIONES ENTRE SUBSISTEMAS</w:t>
+            </w:r>
+            <w:r>
+              <w:rPr>
+                <w:noProof/>
+                <w:webHidden/>
+              </w:rPr>
+              <w:tab/>
+            </w:r>
+            <w:r>
+              <w:rPr>
+                <w:noProof/>
+                <w:webHidden/>
+              </w:rPr>
+              <w:fldChar w:fldCharType="begin"/>
+            </w:r>
+            <w:r>
+              <w:rPr>
+                <w:noProof/>
+                <w:webHidden/>
+              </w:rPr>
+              <w:instrText xml:space="preserve"> PAGEREF _Toc517257409 \h </w:instrText>
+            </w:r>
+            <w:r>
+              <w:rPr>
+                <w:noProof/>
+                <w:webHidden/>
+              </w:rPr>
+            </w:r>
+            <w:r>
+              <w:rPr>
+                <w:noProof/>
+                <w:webHidden/>
+              </w:rPr>
+              <w:fldChar w:fldCharType="separate"/>
+            </w:r>
+            <w:r>
+              <w:rPr>
+                <w:noProof/>
+                <w:webHidden/>
+              </w:rPr>
+              <w:t>12</w:t>
+            </w:r>
+            <w:r>
+              <w:rPr>
+                <w:noProof/>
+                <w:webHidden/>
+              </w:rPr>
+              <w:fldChar w:fldCharType="end"/>
+            </w:r>
+          </w:hyperlink>
+        </w:p>
+        <w:p>
+          <w:pPr>
+            <w:pStyle w:val="TOC3"/>
+            <w:tabs>
+              <w:tab w:val="left" w:pos="1100"/>
+              <w:tab w:val="right" w:leader="dot" w:pos="9350"/>
+            </w:tabs>
+            <w:rPr>
+              <w:noProof/>
+            </w:rPr>
+          </w:pPr>
+          <w:hyperlink w:anchor="_Toc517257410" w:history="1">
+            <w:r>
+              <w:rPr>
+                <w:rStyle w:val="Hyperlink"/>
+                <w:noProof/>
+              </w:rPr>
+              <w:t>4.3.</w:t>
+            </w:r>
+            <w:r>
+              <w:rPr>
+                <w:noProof/>
+              </w:rPr>
+              <w:tab/>
+            </w:r>
+            <w:r>
+              <w:rPr>
+                <w:rStyle w:val="Hyperlink"/>
+                <w:noProof/>
+              </w:rPr>
+              <w:t>MATRIZ DE TRAZABILIDAD SUBSISTEMAS-CASOS DE USO</w:t>
+            </w:r>
+            <w:r>
+              <w:rPr>
+                <w:noProof/>
+                <w:webHidden/>
+              </w:rPr>
+              <w:tab/>
+            </w:r>
+            <w:r>
+              <w:rPr>
+                <w:noProof/>
+                <w:webHidden/>
+              </w:rPr>
+              <w:fldChar w:fldCharType="begin"/>
+            </w:r>
+            <w:r>
+              <w:rPr>
+                <w:noProof/>
+                <w:webHidden/>
+              </w:rPr>
+              <w:instrText xml:space="preserve"> PAGEREF _Toc517257410 \h </w:instrText>
+            </w:r>
+            <w:r>
+              <w:rPr>
+                <w:noProof/>
+                <w:webHidden/>
+              </w:rPr>
+            </w:r>
+            <w:r>
+              <w:rPr>
+                <w:noProof/>
+                <w:webHidden/>
+              </w:rPr>
+              <w:fldChar w:fldCharType="separate"/>
+            </w:r>
+            <w:r>
+              <w:rPr>
+                <w:noProof/>
+                <w:webHidden/>
+              </w:rPr>
+              <w:t>13</w:t>
             </w:r>
             <w:r>
               <w:rPr>
@@ -1061,11 +1969,12 @@
               <w:lang w:val="en-US" w:eastAsia="en-US"/>
             </w:rPr>
           </w:pPr>
-          <w:hyperlink w:anchor="_Toc509828958" w:history="1">
+          <w:hyperlink w:anchor="_Toc517257411" w:history="1">
             <w:r>
               <w:rPr>
                 <w:rStyle w:val="Hyperlink"/>
                 <w:noProof/>
+                <w:lang w:val="es-ES_tradnl" w:eastAsia="en-US"/>
               </w:rPr>
               <w:t>5.</w:t>
             </w:r>
@@ -1083,8 +1992,9 @@
               <w:rPr>
                 <w:rStyle w:val="Hyperlink"/>
                 <w:noProof/>
-              </w:rPr>
-              <w:t>INFORMES</w:t>
+                <w:lang w:val="es-ES_tradnl" w:eastAsia="en-US"/>
+              </w:rPr>
+              <w:t>CLASES</w:t>
             </w:r>
             <w:r>
               <w:rPr>
@@ -1105,7 +2015,7 @@
                 <w:noProof/>
                 <w:webHidden/>
               </w:rPr>
-              <w:instrText xml:space="preserve"> PAGEREF _Toc509828958 \h </w:instrText>
+              <w:instrText xml:space="preserve"> PAGEREF _Toc517257411 \h </w:instrText>
             </w:r>
             <w:r>
               <w:rPr>
@@ -1125,7 +2035,7 @@
                 <w:noProof/>
                 <w:webHidden/>
               </w:rPr>
-              <w:t>3</w:t>
+              <w:t>13</w:t>
             </w:r>
             <w:r>
               <w:rPr>
@@ -1151,11 +2061,12 @@
               <w:lang w:val="en-US" w:eastAsia="en-US"/>
             </w:rPr>
           </w:pPr>
-          <w:hyperlink w:anchor="_Toc509828959" w:history="1">
+          <w:hyperlink w:anchor="_Toc517257412" w:history="1">
             <w:r>
               <w:rPr>
                 <w:rStyle w:val="Hyperlink"/>
                 <w:noProof/>
+                <w:lang w:val="es-ES_tradnl" w:eastAsia="en-US"/>
               </w:rPr>
               <w:t>6.</w:t>
             </w:r>
@@ -1173,8 +2084,9 @@
               <w:rPr>
                 <w:rStyle w:val="Hyperlink"/>
                 <w:noProof/>
-              </w:rPr>
-              <w:t>PLAN DE PRUEBAS</w:t>
+                <w:lang w:val="es-ES_tradnl" w:eastAsia="en-US"/>
+              </w:rPr>
+              <w:t>INTERFACES</w:t>
             </w:r>
             <w:r>
               <w:rPr>
@@ -1195,7 +2107,7 @@
                 <w:noProof/>
                 <w:webHidden/>
               </w:rPr>
-              <w:instrText xml:space="preserve"> PAGEREF _Toc509828959 \h </w:instrText>
+              <w:instrText xml:space="preserve"> PAGEREF _Toc517257412 \h </w:instrText>
             </w:r>
             <w:r>
               <w:rPr>
@@ -1215,7 +2127,7 @@
                 <w:noProof/>
                 <w:webHidden/>
               </w:rPr>
-              <w:t>3</w:t>
+              <w:t>13</w:t>
             </w:r>
             <w:r>
               <w:rPr>
@@ -1241,11 +2153,12 @@
               <w:lang w:val="en-US" w:eastAsia="en-US"/>
             </w:rPr>
           </w:pPr>
-          <w:hyperlink w:anchor="_Toc509828960" w:history="1">
+          <w:hyperlink w:anchor="_Toc517257413" w:history="1">
             <w:r>
               <w:rPr>
                 <w:rStyle w:val="Hyperlink"/>
                 <w:noProof/>
+                <w:lang w:val="es-ES_tradnl" w:eastAsia="en-US"/>
               </w:rPr>
               <w:t>7.</w:t>
             </w:r>
@@ -1263,8 +2176,9 @@
               <w:rPr>
                 <w:rStyle w:val="Hyperlink"/>
                 <w:noProof/>
-              </w:rPr>
-              <w:t>GLOSARIO</w:t>
+                <w:lang w:val="es-ES_tradnl" w:eastAsia="en-US"/>
+              </w:rPr>
+              <w:t>INFORMES</w:t>
             </w:r>
             <w:r>
               <w:rPr>
@@ -1285,7 +2199,7 @@
                 <w:noProof/>
                 <w:webHidden/>
               </w:rPr>
-              <w:instrText xml:space="preserve"> PAGEREF _Toc509828960 \h </w:instrText>
+              <w:instrText xml:space="preserve"> PAGEREF _Toc517257413 \h </w:instrText>
             </w:r>
             <w:r>
               <w:rPr>
@@ -1305,7 +2219,99 @@
                 <w:noProof/>
                 <w:webHidden/>
               </w:rPr>
-              <w:t>3</w:t>
+              <w:t>13</w:t>
+            </w:r>
+            <w:r>
+              <w:rPr>
+                <w:noProof/>
+                <w:webHidden/>
+              </w:rPr>
+              <w:fldChar w:fldCharType="end"/>
+            </w:r>
+          </w:hyperlink>
+        </w:p>
+        <w:p>
+          <w:pPr>
+            <w:pStyle w:val="TOC2"/>
+            <w:tabs>
+              <w:tab w:val="left" w:pos="660"/>
+              <w:tab w:val="right" w:leader="dot" w:pos="9350"/>
+            </w:tabs>
+            <w:rPr>
+              <w:rFonts w:asciiTheme="minorHAnsi" w:eastAsiaTheme="minorEastAsia" w:hAnsiTheme="minorHAnsi" w:cstheme="minorBidi"/>
+              <w:noProof/>
+              <w:sz w:val="22"/>
+              <w:szCs w:val="22"/>
+              <w:lang w:val="en-US" w:eastAsia="en-US"/>
+            </w:rPr>
+          </w:pPr>
+          <w:hyperlink w:anchor="_Toc517257414" w:history="1">
+            <w:r>
+              <w:rPr>
+                <w:rStyle w:val="Hyperlink"/>
+                <w:noProof/>
+                <w:lang w:val="es-ES_tradnl" w:eastAsia="en-US"/>
+              </w:rPr>
+              <w:t>8.</w:t>
+            </w:r>
+            <w:r>
+              <w:rPr>
+                <w:rFonts w:asciiTheme="minorHAnsi" w:eastAsiaTheme="minorEastAsia" w:hAnsiTheme="minorHAnsi" w:cstheme="minorBidi"/>
+                <w:noProof/>
+                <w:sz w:val="22"/>
+                <w:szCs w:val="22"/>
+                <w:lang w:val="en-US" w:eastAsia="en-US"/>
+              </w:rPr>
+              <w:tab/>
+            </w:r>
+            <w:r>
+              <w:rPr>
+                <w:rStyle w:val="Hyperlink"/>
+                <w:noProof/>
+                <w:lang w:val="es-ES_tradnl" w:eastAsia="en-US"/>
+              </w:rPr>
+              <w:t>PRUEBAS</w:t>
+            </w:r>
+            <w:r>
+              <w:rPr>
+                <w:noProof/>
+                <w:webHidden/>
+              </w:rPr>
+              <w:tab/>
+            </w:r>
+            <w:r>
+              <w:rPr>
+                <w:noProof/>
+                <w:webHidden/>
+              </w:rPr>
+              <w:fldChar w:fldCharType="begin"/>
+            </w:r>
+            <w:r>
+              <w:rPr>
+                <w:noProof/>
+                <w:webHidden/>
+              </w:rPr>
+              <w:instrText xml:space="preserve"> PAGEREF _Toc517257414 \h </w:instrText>
+            </w:r>
+            <w:r>
+              <w:rPr>
+                <w:noProof/>
+                <w:webHidden/>
+              </w:rPr>
+            </w:r>
+            <w:r>
+              <w:rPr>
+                <w:noProof/>
+                <w:webHidden/>
+              </w:rPr>
+              <w:fldChar w:fldCharType="separate"/>
+            </w:r>
+            <w:r>
+              <w:rPr>
+                <w:noProof/>
+                <w:webHidden/>
+              </w:rPr>
+              <w:t>13</w:t>
             </w:r>
             <w:r>
               <w:rPr>
@@ -1335,7 +2341,7 @@
           <w:numId w:val="1"/>
         </w:numPr>
       </w:pPr>
-      <w:bookmarkStart w:id="3" w:name="_Toc509828954"/>
+      <w:bookmarkStart w:id="3" w:name="_Toc517257396"/>
       <w:r>
         <w:t>DEFINICIÓN DEL SISTEMA</w:t>
       </w:r>
@@ -1346,8 +2352,13 @@
         <w:pStyle w:val="Heading3"/>
       </w:pPr>
       <w:r>
-        <w:t xml:space="preserve"> Alcance del sistema</w:t>
+        <w:t xml:space="preserve"> </w:t>
       </w:r>
+      <w:bookmarkStart w:id="4" w:name="_Toc517257397"/>
+      <w:r>
+        <w:t>Alcance del sistema</w:t>
+      </w:r>
+      <w:bookmarkEnd w:id="4"/>
     </w:p>
     <w:p>
       <w:pPr>
@@ -1430,7 +2441,6 @@
               </w:rPr>
             </w:pPr>
             <w:r>
-              <w:lastRenderedPageBreak/>
               <w:t xml:space="preserve">Versión </w:t>
             </w:r>
           </w:p>
@@ -2915,7 +3925,6 @@
                 <w:rFonts w:cs="Arial"/>
                 <w:szCs w:val="24"/>
               </w:rPr>
-              <w:lastRenderedPageBreak/>
               <w:t xml:space="preserve">Descripción </w:t>
             </w:r>
           </w:p>
@@ -3564,7 +4573,12 @@
         <w:t>n</w:t>
       </w:r>
       <w:r>
-        <w:t xml:space="preserve"> a continuación</w:t>
+        <w:t xml:space="preserve"> a cont</w:t>
+      </w:r>
+      <w:bookmarkStart w:id="5" w:name="_GoBack"/>
+      <w:bookmarkEnd w:id="5"/>
+      <w:r>
+        <w:t>inuación</w:t>
       </w:r>
       <w:r>
         <w:t>:</w:t>
@@ -3608,10 +4622,10 @@
             <v:path o:extrusionok="f" gradientshapeok="t" o:connecttype="rect"/>
             <o:lock v:ext="edit" aspectratio="t"/>
           </v:shapetype>
-          <v:shape id="_x0000_i1121" type="#_x0000_t75" style="width:467.15pt;height:580.6pt" o:ole="">
+          <v:shape id="_x0000_i1121" type="#_x0000_t75" style="width:466.5pt;height:580.5pt" o:ole="">
             <v:imagedata r:id="rId8" o:title=""/>
           </v:shape>
-          <o:OLEObject Type="Embed" ProgID="Visio.Drawing.15" ShapeID="_x0000_i1121" DrawAspect="Content" ObjectID="_1590997659" r:id="rId9"/>
+          <o:OLEObject Type="Embed" ProgID="Visio.Drawing.15" ShapeID="_x0000_i1121" DrawAspect="Content" ObjectID="_1591000728" r:id="rId9"/>
         </w:object>
       </w:r>
     </w:p>
@@ -3620,8 +4634,13 @@
         <w:pStyle w:val="Heading3"/>
       </w:pPr>
       <w:r>
-        <w:t xml:space="preserve"> Entorno tecnológico</w:t>
+        <w:t xml:space="preserve"> </w:t>
       </w:r>
+      <w:bookmarkStart w:id="6" w:name="_Toc517257398"/>
+      <w:r>
+        <w:t>Entorno tecnológico</w:t>
+      </w:r>
+      <w:bookmarkEnd w:id="6"/>
     </w:p>
     <w:p>
       <w:pPr>
@@ -3707,8 +4726,13 @@
         <w:pStyle w:val="Heading3"/>
       </w:pPr>
       <w:r>
-        <w:t xml:space="preserve"> Estándares y normas</w:t>
+        <w:t xml:space="preserve"> </w:t>
       </w:r>
+      <w:bookmarkStart w:id="7" w:name="_Toc517257399"/>
+      <w:r>
+        <w:t>Estándares y normas</w:t>
+      </w:r>
+      <w:bookmarkEnd w:id="7"/>
     </w:p>
     <w:p>
       <w:pPr>
@@ -3763,8 +4787,13 @@
         <w:pStyle w:val="Heading3"/>
       </w:pPr>
       <w:r>
-        <w:t xml:space="preserve"> Usuarios participantes y finales</w:t>
+        <w:t xml:space="preserve"> </w:t>
       </w:r>
+      <w:bookmarkStart w:id="8" w:name="_Toc517257400"/>
+      <w:r>
+        <w:t>Usuarios participantes y finales</w:t>
+      </w:r>
+      <w:bookmarkEnd w:id="8"/>
     </w:p>
     <w:p>
       <w:pPr>
@@ -3833,12 +4862,14 @@
           <w:lang w:val="es-ES_tradnl" w:eastAsia="en-US"/>
         </w:rPr>
       </w:pPr>
+      <w:bookmarkStart w:id="9" w:name="_Toc517257401"/>
       <w:r>
         <w:rPr>
           <w:lang w:val="es-ES_tradnl" w:eastAsia="en-US"/>
         </w:rPr>
         <w:t>REQUISITOS</w:t>
       </w:r>
+      <w:bookmarkEnd w:id="9"/>
     </w:p>
     <w:p>
       <w:pPr>
@@ -3846,8 +4877,13 @@
         <w:spacing w:before="240"/>
       </w:pPr>
       <w:r>
-        <w:t xml:space="preserve"> Actores</w:t>
+        <w:t xml:space="preserve"> </w:t>
       </w:r>
+      <w:bookmarkStart w:id="10" w:name="_Toc517257402"/>
+      <w:r>
+        <w:t>Actores</w:t>
+      </w:r>
+      <w:bookmarkEnd w:id="10"/>
     </w:p>
     <w:p>
       <w:pPr>
@@ -3869,10 +4905,10 @@
       </w:pPr>
       <w:r>
         <w:object w:dxaOrig="8371" w:dyaOrig="6661" w14:anchorId="491303C3">
-          <v:shape id="_x0000_i1122" type="#_x0000_t75" style="width:267.25pt;height:212.55pt" o:ole="">
+          <v:shape id="_x0000_i1122" type="#_x0000_t75" style="width:267pt;height:213pt" o:ole="">
             <v:imagedata r:id="rId10" o:title=""/>
           </v:shape>
-          <o:OLEObject Type="Embed" ProgID="Visio.Drawing.15" ShapeID="_x0000_i1122" DrawAspect="Content" ObjectID="_1590997660" r:id="rId11"/>
+          <o:OLEObject Type="Embed" ProgID="Visio.Drawing.15" ShapeID="_x0000_i1122" DrawAspect="Content" ObjectID="_1591000729" r:id="rId11"/>
         </w:object>
       </w:r>
     </w:p>
@@ -4271,8 +5307,13 @@
         <w:pStyle w:val="Heading3"/>
       </w:pPr>
       <w:r>
-        <w:t xml:space="preserve"> Catálogo de requisitos</w:t>
+        <w:t xml:space="preserve"> </w:t>
       </w:r>
+      <w:bookmarkStart w:id="11" w:name="_Toc517257403"/>
+      <w:r>
+        <w:t>Catálogo de requisitos</w:t>
+      </w:r>
+      <w:bookmarkEnd w:id="11"/>
     </w:p>
     <w:p>
       <w:pPr>
@@ -11344,12 +12385,14 @@
           <w:lang w:val="es-ES_tradnl" w:eastAsia="en-US"/>
         </w:rPr>
       </w:pPr>
+      <w:bookmarkStart w:id="12" w:name="_Toc517257404"/>
       <w:r>
         <w:rPr>
           <w:lang w:val="es-ES_tradnl" w:eastAsia="en-US"/>
         </w:rPr>
         <w:t>CASOS DE USO</w:t>
       </w:r>
+      <w:bookmarkEnd w:id="12"/>
     </w:p>
     <w:p>
       <w:pPr>
@@ -11357,8 +12400,13 @@
         <w:spacing w:before="240"/>
       </w:pPr>
       <w:r>
-        <w:t xml:space="preserve"> DIAGRAMA DE CASOS DE USO</w:t>
+        <w:t xml:space="preserve"> </w:t>
       </w:r>
+      <w:bookmarkStart w:id="13" w:name="_Toc517257405"/>
+      <w:r>
+        <w:t>DIAGRAMA DE CASOS DE USO</w:t>
+      </w:r>
+      <w:bookmarkEnd w:id="13"/>
     </w:p>
     <w:p>
       <w:pPr>
@@ -11401,10 +12449,10 @@
       </w:pPr>
       <w:r>
         <w:object w:dxaOrig="11251" w:dyaOrig="20611" w14:anchorId="35AA3B14">
-          <v:shape id="_x0000_i1123" type="#_x0000_t75" style="width:353.1pt;height:647.4pt" o:ole="">
+          <v:shape id="_x0000_i1123" type="#_x0000_t75" style="width:354pt;height:646.5pt" o:ole="">
             <v:imagedata r:id="rId12" o:title=""/>
           </v:shape>
-          <o:OLEObject Type="Embed" ProgID="Visio.Drawing.15" ShapeID="_x0000_i1123" DrawAspect="Content" ObjectID="_1590997661" r:id="rId13"/>
+          <o:OLEObject Type="Embed" ProgID="Visio.Drawing.15" ShapeID="_x0000_i1123" DrawAspect="Content" ObjectID="_1591000730" r:id="rId13"/>
         </w:object>
       </w:r>
     </w:p>
@@ -11415,8 +12463,13 @@
       </w:pPr>
       <w:r>
         <w:lastRenderedPageBreak/>
-        <w:t xml:space="preserve"> DESCRIPCIÓN DE CASOS DE USO</w:t>
+        <w:t xml:space="preserve"> </w:t>
       </w:r>
+      <w:bookmarkStart w:id="14" w:name="_Toc517257406"/>
+      <w:r>
+        <w:t>DESCRIPCIÓN DE CASOS DE USO</w:t>
+      </w:r>
+      <w:bookmarkEnd w:id="14"/>
     </w:p>
     <w:p>
       <w:pPr>
@@ -11429,12 +12482,14 @@
           <w:lang w:val="es-ES_tradnl" w:eastAsia="en-US"/>
         </w:rPr>
       </w:pPr>
+      <w:bookmarkStart w:id="15" w:name="_Toc517257407"/>
       <w:r>
         <w:rPr>
           <w:lang w:val="es-ES_tradnl" w:eastAsia="en-US"/>
         </w:rPr>
         <w:t>SUBSISTEMAS</w:t>
       </w:r>
+      <w:bookmarkEnd w:id="15"/>
     </w:p>
     <w:p>
       <w:pPr>
@@ -11459,9 +12514,11 @@
       <w:pPr>
         <w:pStyle w:val="Heading3"/>
       </w:pPr>
+      <w:bookmarkStart w:id="16" w:name="_Toc517257408"/>
       <w:r>
         <w:t>SUBSISTEMAS</w:t>
       </w:r>
+      <w:bookmarkEnd w:id="16"/>
     </w:p>
     <w:p>
       <w:pPr>
@@ -11469,10 +12526,10 @@
       </w:pPr>
       <w:r>
         <w:object w:dxaOrig="10021" w:dyaOrig="6661" w14:anchorId="5B291C37">
-          <v:shape id="_x0000_i1124" type="#_x0000_t75" style="width:384.75pt;height:255.75pt" o:ole="">
+          <v:shape id="_x0000_i1124" type="#_x0000_t75" style="width:385.5pt;height:256.5pt" o:ole="">
             <v:imagedata r:id="rId14" o:title=""/>
           </v:shape>
-          <o:OLEObject Type="Embed" ProgID="Visio.Drawing.15" ShapeID="_x0000_i1124" DrawAspect="Content" ObjectID="_1590997662" r:id="rId15"/>
+          <o:OLEObject Type="Embed" ProgID="Visio.Drawing.15" ShapeID="_x0000_i1124" DrawAspect="Content" ObjectID="_1591000731" r:id="rId15"/>
         </w:object>
       </w:r>
     </w:p>
@@ -11487,11 +12544,6 @@
           <w:lang w:val="es-ES_tradnl" w:eastAsia="en-US"/>
         </w:rPr>
         <w:tab/>
-      </w:r>
-      <w:r>
-        <w:rPr>
-          <w:lang w:val="es-ES_tradnl" w:eastAsia="en-US"/>
-        </w:rPr>
         <w:t>La justificación de cada subsistema es la siguiente:</w:t>
       </w:r>
     </w:p>
@@ -11771,8 +12823,13 @@
         <w:pStyle w:val="Heading3"/>
       </w:pPr>
       <w:r>
-        <w:t xml:space="preserve"> RELACIONES ENTRE SUBSISTEMAS</w:t>
+        <w:t xml:space="preserve"> </w:t>
       </w:r>
+      <w:bookmarkStart w:id="17" w:name="_Toc517257409"/>
+      <w:r>
+        <w:t>RELACIONES ENTRE SUBSISTEMAS</w:t>
+      </w:r>
+      <w:bookmarkEnd w:id="17"/>
     </w:p>
     <w:p>
       <w:pPr>
@@ -11805,10 +12862,10 @@
       </w:pPr>
       <w:r>
         <w:object w:dxaOrig="6720" w:dyaOrig="3031" w14:anchorId="70D2A6CA">
-          <v:shape id="_x0000_i1125" type="#_x0000_t75" style="width:335.8pt;height:151.5pt" o:ole="">
+          <v:shape id="_x0000_i1125" type="#_x0000_t75" style="width:336pt;height:151.5pt" o:ole="">
             <v:imagedata r:id="rId16" o:title=""/>
           </v:shape>
-          <o:OLEObject Type="Embed" ProgID="Visio.Drawing.15" ShapeID="_x0000_i1125" DrawAspect="Content" ObjectID="_1590997663" r:id="rId17"/>
+          <o:OLEObject Type="Embed" ProgID="Visio.Drawing.15" ShapeID="_x0000_i1125" DrawAspect="Content" ObjectID="_1591000732" r:id="rId17"/>
         </w:object>
       </w:r>
     </w:p>
@@ -12215,15 +13272,35 @@
           <w:lang w:val="es-ES_tradnl" w:eastAsia="en-US"/>
         </w:rPr>
       </w:pPr>
-      <w:bookmarkStart w:id="4" w:name="_GoBack"/>
-      <w:bookmarkEnd w:id="4"/>
     </w:p>
     <w:p>
       <w:pPr>
         <w:pStyle w:val="Heading3"/>
       </w:pPr>
+      <w:bookmarkStart w:id="18" w:name="_Toc517257410"/>
       <w:r>
         <w:t>MATRIZ DE TRAZABILIDAD SUBSISTEMAS-CASOS DE USO</w:t>
+      </w:r>
+      <w:bookmarkEnd w:id="18"/>
+    </w:p>
+    <w:p>
+      <w:pPr>
+        <w:rPr>
+          <w:lang w:val="es-ES_tradnl" w:eastAsia="en-US"/>
+        </w:rPr>
+      </w:pPr>
+      <w:r>
+        <w:rPr>
+          <w:lang w:val="es-ES_tradnl" w:eastAsia="en-US"/>
+        </w:rPr>
+        <w:tab/>
+        <w:t>Los casos de uso identificados en el apartado 3</w:t>
+      </w:r>
+      <w:r>
+        <w:rPr>
+          <w:lang w:val="es-ES_tradnl" w:eastAsia="en-US"/>
+        </w:rPr>
+        <w:t xml:space="preserve"> quedan recogidos en los subsistemas de la siguiente manera:</w:t>
       </w:r>
     </w:p>
     <w:p>
@@ -12241,22 +13318,10 @@
     </w:p>
     <w:p>
       <w:pPr>
-        <w:pStyle w:val="Heading2"/>
-        <w:numPr>
-          <w:ilvl w:val="0"/>
-          <w:numId w:val="2"/>
-        </w:numPr>
-        <w:spacing w:after="0"/>
         <w:rPr>
           <w:lang w:val="es-ES_tradnl" w:eastAsia="en-US"/>
         </w:rPr>
       </w:pPr>
-      <w:r>
-        <w:rPr>
-          <w:lang w:val="es-ES_tradnl" w:eastAsia="en-US"/>
-        </w:rPr>
-        <w:t>CLASES</w:t>
-      </w:r>
     </w:p>
     <w:p>
       <w:pPr>
@@ -12270,12 +13335,14 @@
           <w:lang w:val="es-ES_tradnl" w:eastAsia="en-US"/>
         </w:rPr>
       </w:pPr>
+      <w:bookmarkStart w:id="19" w:name="_Toc517257411"/>
       <w:r>
         <w:rPr>
           <w:lang w:val="es-ES_tradnl" w:eastAsia="en-US"/>
         </w:rPr>
-        <w:t>INTERFACES</w:t>
+        <w:t>CLASES</w:t>
       </w:r>
+      <w:bookmarkEnd w:id="19"/>
     </w:p>
     <w:p>
       <w:pPr>
@@ -12289,12 +13356,14 @@
           <w:lang w:val="es-ES_tradnl" w:eastAsia="en-US"/>
         </w:rPr>
       </w:pPr>
+      <w:bookmarkStart w:id="20" w:name="_Toc517257412"/>
       <w:r>
         <w:rPr>
           <w:lang w:val="es-ES_tradnl" w:eastAsia="en-US"/>
         </w:rPr>
-        <w:t>INFORMES</w:t>
+        <w:t>INTERFACES</w:t>
       </w:r>
+      <w:bookmarkEnd w:id="20"/>
     </w:p>
     <w:p>
       <w:pPr>
@@ -12308,12 +13377,35 @@
           <w:lang w:val="es-ES_tradnl" w:eastAsia="en-US"/>
         </w:rPr>
       </w:pPr>
+      <w:bookmarkStart w:id="21" w:name="_Toc517257413"/>
+      <w:r>
+        <w:rPr>
+          <w:lang w:val="es-ES_tradnl" w:eastAsia="en-US"/>
+        </w:rPr>
+        <w:t>INFORMES</w:t>
+      </w:r>
+      <w:bookmarkEnd w:id="21"/>
+    </w:p>
+    <w:p>
+      <w:pPr>
+        <w:pStyle w:val="Heading2"/>
+        <w:numPr>
+          <w:ilvl w:val="0"/>
+          <w:numId w:val="2"/>
+        </w:numPr>
+        <w:spacing w:after="0"/>
+        <w:rPr>
+          <w:lang w:val="es-ES_tradnl" w:eastAsia="en-US"/>
+        </w:rPr>
+      </w:pPr>
+      <w:bookmarkStart w:id="22" w:name="_Toc517257414"/>
       <w:r>
         <w:rPr>
           <w:lang w:val="es-ES_tradnl" w:eastAsia="en-US"/>
         </w:rPr>
         <w:t>PRUEBAS</w:t>
       </w:r>
+      <w:bookmarkEnd w:id="22"/>
     </w:p>
     <w:p>
       <w:pPr>
@@ -13719,6 +14811,19 @@
       <w:lang w:val="es-ES_tradnl"/>
     </w:rPr>
   </w:style>
+  <w:style w:type="paragraph" w:styleId="TOC3">
+    <w:name w:val="toc 3"/>
+    <w:basedOn w:val="Normal"/>
+    <w:next w:val="Normal"/>
+    <w:autoRedefine/>
+    <w:uiPriority w:val="39"/>
+    <w:unhideWhenUsed/>
+    <w:rsid w:val="00346F06"/>
+    <w:pPr>
+      <w:spacing w:after="100"/>
+      <w:ind w:left="480"/>
+    </w:pPr>
+  </w:style>
 </w:styles>
 </file>
 
@@ -14022,7 +15127,7 @@
 </file>
 
 <file path=customXml/itemProps1.xml><?xml version="1.0" encoding="utf-8"?>
-<ds:datastoreItem xmlns:ds="http://schemas.openxmlformats.org/officeDocument/2006/customXml" ds:itemID="{CD9DA7E8-5AD3-464E-B7AA-CBD447CA8C92}">
+<ds:datastoreItem xmlns:ds="http://schemas.openxmlformats.org/officeDocument/2006/customXml" ds:itemID="{9620C30D-76F0-42E7-B494-AE355F2B35B4}">
   <ds:schemaRefs>
     <ds:schemaRef ds:uri="http://schemas.openxmlformats.org/officeDocument/2006/bibliography"/>
   </ds:schemaRefs>

</xml_diff>

<commit_message>
wip plan de proyecto
</commit_message>
<xml_diff>
--- a/Documentacion/Análisis/Análisis.docx
+++ b/Documentacion/Análisis/Análisis.docx
@@ -4573,12 +4573,7 @@
         <w:t>n</w:t>
       </w:r>
       <w:r>
-        <w:t xml:space="preserve"> a cont</w:t>
-      </w:r>
-      <w:bookmarkStart w:id="5" w:name="_GoBack"/>
-      <w:bookmarkEnd w:id="5"/>
-      <w:r>
-        <w:t>inuación</w:t>
+        <w:t xml:space="preserve"> a continuación</w:t>
       </w:r>
       <w:r>
         <w:t>:</w:t>
@@ -4600,9 +4595,13 @@
         <w:t>A continuación, se presenta el modelo del dominio, que representa una visión global de los conceptos manejados en el sistema que se desarrollará y las relaciones que existen entre ellos.</w:t>
       </w:r>
     </w:p>
+    <w:bookmarkStart w:id="5" w:name="_GoBack"/>
     <w:p>
+      <w:pPr>
+        <w:jc w:val="center"/>
+      </w:pPr>
       <w:r>
-        <w:object w:dxaOrig="9826" w:dyaOrig="12181" w14:anchorId="2BD9F047">
+        <w:object w:dxaOrig="9826" w:dyaOrig="12181" w14:anchorId="39B1D391">
           <v:shapetype id="_x0000_t75" coordsize="21600,21600" o:spt="75" o:preferrelative="t" path="m@4@5l@4@11@9@11@9@5xe" filled="f" stroked="f">
             <v:stroke joinstyle="miter"/>
             <v:formulas>
@@ -4622,12 +4621,13 @@
             <v:path o:extrusionok="f" gradientshapeok="t" o:connecttype="rect"/>
             <o:lock v:ext="edit" aspectratio="t"/>
           </v:shapetype>
-          <v:shape id="_x0000_i1121" type="#_x0000_t75" style="width:466.5pt;height:580.5pt" o:ole="">
+          <v:shape id="_x0000_i1031" type="#_x0000_t75" style="width:430.5pt;height:534pt" o:ole="">
             <v:imagedata r:id="rId8" o:title=""/>
           </v:shape>
-          <o:OLEObject Type="Embed" ProgID="Visio.Drawing.15" ShapeID="_x0000_i1121" DrawAspect="Content" ObjectID="_1591000728" r:id="rId9"/>
+          <o:OLEObject Type="Embed" ProgID="Visio.Drawing.15" ShapeID="_x0000_i1031" DrawAspect="Content" ObjectID="_1591194269" r:id="rId9"/>
         </w:object>
       </w:r>
+      <w:bookmarkEnd w:id="5"/>
     </w:p>
     <w:p>
       <w:pPr>
@@ -4665,14 +4665,7 @@
         <w:rPr>
           <w:lang w:val="es-ES_tradnl" w:eastAsia="en-US"/>
         </w:rPr>
-        <w:t xml:space="preserve"> Se </w:t>
-      </w:r>
-      <w:r>
-        <w:rPr>
-          <w:lang w:val="es-ES_tradnl" w:eastAsia="en-US"/>
-        </w:rPr>
-        <w:lastRenderedPageBreak/>
-        <w:t xml:space="preserve">emplearán tecnologías Java EE, Java Web, </w:t>
+        <w:t xml:space="preserve"> Se emplearán tecnologías Java EE, Java Web, </w:t>
       </w:r>
       <w:proofErr w:type="spellStart"/>
       <w:r>
@@ -4718,7 +4711,14 @@
         <w:rPr>
           <w:lang w:val="es-ES_tradnl" w:eastAsia="en-US"/>
         </w:rPr>
-        <w:t xml:space="preserve"> En el entorno de desarrollo, esta integración se llevará a cabo mediante la aplicación XAMPP, que permite la base de datos en la IP local, junto con el servidor web Tomcat empleado por Spring a través de Eclipse.</w:t>
+        <w:t xml:space="preserve"> En el entorno de desarrollo, esta integración se llevará a cabo mediante la </w:t>
+      </w:r>
+      <w:r>
+        <w:rPr>
+          <w:lang w:val="es-ES_tradnl" w:eastAsia="en-US"/>
+        </w:rPr>
+        <w:lastRenderedPageBreak/>
+        <w:t>aplicación XAMPP, que permite la base de datos en la IP local, junto con el servidor web Tomcat empleado por Spring a través de Eclipse.</w:t>
       </w:r>
     </w:p>
     <w:p>
@@ -4905,10 +4905,10 @@
       </w:pPr>
       <w:r>
         <w:object w:dxaOrig="8371" w:dyaOrig="6661" w14:anchorId="491303C3">
-          <v:shape id="_x0000_i1122" type="#_x0000_t75" style="width:267pt;height:213pt" o:ole="">
+          <v:shape id="_x0000_i1026" type="#_x0000_t75" style="width:267pt;height:213pt" o:ole="">
             <v:imagedata r:id="rId10" o:title=""/>
           </v:shape>
-          <o:OLEObject Type="Embed" ProgID="Visio.Drawing.15" ShapeID="_x0000_i1122" DrawAspect="Content" ObjectID="_1591000729" r:id="rId11"/>
+          <o:OLEObject Type="Embed" ProgID="Visio.Drawing.15" ShapeID="_x0000_i1026" DrawAspect="Content" ObjectID="_1591194270" r:id="rId11"/>
         </w:object>
       </w:r>
     </w:p>
@@ -12449,10 +12449,10 @@
       </w:pPr>
       <w:r>
         <w:object w:dxaOrig="11251" w:dyaOrig="20611" w14:anchorId="35AA3B14">
-          <v:shape id="_x0000_i1123" type="#_x0000_t75" style="width:354pt;height:646.5pt" o:ole="">
+          <v:shape id="_x0000_i1027" type="#_x0000_t75" style="width:354pt;height:646.5pt" o:ole="">
             <v:imagedata r:id="rId12" o:title=""/>
           </v:shape>
-          <o:OLEObject Type="Embed" ProgID="Visio.Drawing.15" ShapeID="_x0000_i1123" DrawAspect="Content" ObjectID="_1591000730" r:id="rId13"/>
+          <o:OLEObject Type="Embed" ProgID="Visio.Drawing.15" ShapeID="_x0000_i1027" DrawAspect="Content" ObjectID="_1591194271" r:id="rId13"/>
         </w:object>
       </w:r>
     </w:p>
@@ -12526,10 +12526,10 @@
       </w:pPr>
       <w:r>
         <w:object w:dxaOrig="10021" w:dyaOrig="6661" w14:anchorId="5B291C37">
-          <v:shape id="_x0000_i1124" type="#_x0000_t75" style="width:385.5pt;height:256.5pt" o:ole="">
+          <v:shape id="_x0000_i1028" type="#_x0000_t75" style="width:385.5pt;height:256.5pt" o:ole="">
             <v:imagedata r:id="rId14" o:title=""/>
           </v:shape>
-          <o:OLEObject Type="Embed" ProgID="Visio.Drawing.15" ShapeID="_x0000_i1124" DrawAspect="Content" ObjectID="_1591000731" r:id="rId15"/>
+          <o:OLEObject Type="Embed" ProgID="Visio.Drawing.15" ShapeID="_x0000_i1028" DrawAspect="Content" ObjectID="_1591194272" r:id="rId15"/>
         </w:object>
       </w:r>
     </w:p>
@@ -12862,10 +12862,10 @@
       </w:pPr>
       <w:r>
         <w:object w:dxaOrig="6720" w:dyaOrig="3031" w14:anchorId="70D2A6CA">
-          <v:shape id="_x0000_i1125" type="#_x0000_t75" style="width:336pt;height:151.5pt" o:ole="">
+          <v:shape id="_x0000_i1029" type="#_x0000_t75" style="width:336pt;height:151.5pt" o:ole="">
             <v:imagedata r:id="rId16" o:title=""/>
           </v:shape>
-          <o:OLEObject Type="Embed" ProgID="Visio.Drawing.15" ShapeID="_x0000_i1125" DrawAspect="Content" ObjectID="_1591000732" r:id="rId17"/>
+          <o:OLEObject Type="Embed" ProgID="Visio.Drawing.15" ShapeID="_x0000_i1029" DrawAspect="Content" ObjectID="_1591194273" r:id="rId17"/>
         </w:object>
       </w:r>
     </w:p>
@@ -15127,7 +15127,7 @@
 </file>
 
 <file path=customXml/itemProps1.xml><?xml version="1.0" encoding="utf-8"?>
-<ds:datastoreItem xmlns:ds="http://schemas.openxmlformats.org/officeDocument/2006/customXml" ds:itemID="{9620C30D-76F0-42E7-B494-AE355F2B35B4}">
+<ds:datastoreItem xmlns:ds="http://schemas.openxmlformats.org/officeDocument/2006/customXml" ds:itemID="{12910D86-4BC3-4381-A650-354D732E2BC1}">
   <ds:schemaRefs>
     <ds:schemaRef ds:uri="http://schemas.openxmlformats.org/officeDocument/2006/bibliography"/>
   </ds:schemaRefs>

</xml_diff>

<commit_message>
wip sprint 2, creacion de enfrentamientos
</commit_message>
<xml_diff>
--- a/Documentacion/Análisis/Análisis.docx
+++ b/Documentacion/Análisis/Análisis.docx
@@ -4620,10 +4620,10 @@
             <v:path o:extrusionok="f" gradientshapeok="t" o:connecttype="rect"/>
             <o:lock v:ext="edit" aspectratio="t"/>
           </v:shapetype>
-          <v:shape id="_x0000_i1025" type="#_x0000_t75" style="width:425.55pt;height:525.5pt" o:ole="">
+          <v:shape id="_x0000_i1229" type="#_x0000_t75" style="width:425.45pt;height:525.5pt" o:ole="">
             <v:imagedata r:id="rId8" o:title=""/>
           </v:shape>
-          <o:OLEObject Type="Embed" ProgID="Visio.Drawing.15" ShapeID="_x0000_i1025" DrawAspect="Content" ObjectID="_1592923296" r:id="rId9"/>
+          <o:OLEObject Type="Embed" ProgID="Visio.Drawing.15" ShapeID="_x0000_i1229" DrawAspect="Content" ObjectID="_1593070829" r:id="rId9"/>
         </w:object>
       </w:r>
     </w:p>
@@ -4911,10 +4911,10 @@
       </w:pPr>
       <w:r>
         <w:object w:dxaOrig="8371" w:dyaOrig="6661" w14:anchorId="491303C3">
-          <v:shape id="_x0000_i1026" type="#_x0000_t75" style="width:265.95pt;height:3in" o:ole="">
+          <v:shape id="_x0000_i1230" type="#_x0000_t75" style="width:265.55pt;height:3in" o:ole="">
             <v:imagedata r:id="rId10" o:title=""/>
           </v:shape>
-          <o:OLEObject Type="Embed" ProgID="Visio.Drawing.15" ShapeID="_x0000_i1026" DrawAspect="Content" ObjectID="_1592923297" r:id="rId11"/>
+          <o:OLEObject Type="Embed" ProgID="Visio.Drawing.15" ShapeID="_x0000_i1230" DrawAspect="Content" ObjectID="_1593070830" r:id="rId11"/>
         </w:object>
       </w:r>
     </w:p>
@@ -12483,11 +12483,11 @@
         </w:rPr>
       </w:pPr>
       <w:r>
-        <w:object w:dxaOrig="11251" w:dyaOrig="20611" w14:anchorId="347B963D">
-          <v:shape id="_x0000_i1027" type="#_x0000_t75" style="width:352.5pt;height:646.95pt" o:ole="">
+        <w:object w:dxaOrig="11251" w:dyaOrig="20611" w14:anchorId="27B13A1C">
+          <v:shape id="_x0000_i1231" type="#_x0000_t75" style="width:353.45pt;height:647.05pt" o:ole="">
             <v:imagedata r:id="rId12" o:title=""/>
           </v:shape>
-          <o:OLEObject Type="Embed" ProgID="Visio.Drawing.15" ShapeID="_x0000_i1027" DrawAspect="Content" ObjectID="_1592923298" r:id="rId13"/>
+          <o:OLEObject Type="Embed" ProgID="Visio.Drawing.15" ShapeID="_x0000_i1231" DrawAspect="Content" ObjectID="_1593070831" r:id="rId13"/>
         </w:object>
       </w:r>
     </w:p>
@@ -17529,6 +17529,13 @@
               </w:rPr>
               <w:t>El usuario selecciona la opción de crear partida nueva</w:t>
             </w:r>
+            <w:r>
+              <w:rPr>
+                <w:szCs w:val="24"/>
+                <w:lang w:val="es-ES_tradnl"/>
+              </w:rPr>
+              <w:t xml:space="preserve"> y comienza el CU-06: Añadir Jugador</w:t>
+            </w:r>
           </w:p>
         </w:tc>
       </w:tr>
@@ -17564,13 +17571,6 @@
                 <w:lang w:val="es-ES_tradnl"/>
               </w:rPr>
             </w:pPr>
-            <w:r>
-              <w:rPr>
-                <w:szCs w:val="24"/>
-                <w:lang w:val="es-ES_tradnl"/>
-              </w:rPr>
-              <w:t>2</w:t>
-            </w:r>
           </w:p>
         </w:tc>
         <w:tc>
@@ -17581,23 +17581,34 @@
             <w:pPr>
               <w:spacing w:after="0"/>
               <w:rPr>
-                <w:szCs w:val="24"/>
-                <w:lang w:val="es-ES_tradnl"/>
-              </w:rPr>
-            </w:pPr>
-            <w:r>
-              <w:rPr>
-                <w:szCs w:val="24"/>
-                <w:lang w:val="es-ES_tradnl"/>
-              </w:rPr>
-              <w:t xml:space="preserve">El sistema solicita los </w:t>
-            </w:r>
-            <w:r>
-              <w:rPr>
-                <w:szCs w:val="24"/>
-                <w:lang w:val="es-ES_tradnl"/>
-              </w:rPr>
-              <w:t>datos y países del jugador que se va a incluir en la partida</w:t>
+                <w:i/>
+                <w:szCs w:val="24"/>
+                <w:lang w:val="es-ES_tradnl"/>
+              </w:rPr>
+            </w:pPr>
+            <w:r>
+              <w:rPr>
+                <w:i/>
+                <w:szCs w:val="24"/>
+                <w:lang w:val="es-ES_tradnl"/>
+              </w:rPr>
+              <w:t>Se repite</w:t>
+            </w:r>
+            <w:r>
+              <w:rPr>
+                <w:i/>
+                <w:szCs w:val="24"/>
+                <w:lang w:val="es-ES_tradnl"/>
+              </w:rPr>
+              <w:t xml:space="preserve"> el CU-06: Añadir Jugador por </w:t>
+            </w:r>
+            <w:r>
+              <w:rPr>
+                <w:i/>
+                <w:szCs w:val="24"/>
+                <w:lang w:val="es-ES_tradnl"/>
+              </w:rPr>
+              <w:t>cada jugador que se quiera incluir</w:t>
             </w:r>
           </w:p>
         </w:tc>
@@ -17639,7 +17650,7 @@
                 <w:szCs w:val="24"/>
                 <w:lang w:val="es-ES_tradnl"/>
               </w:rPr>
-              <w:t>3</w:t>
+              <w:t>2</w:t>
             </w:r>
           </w:p>
         </w:tc>
@@ -17660,7 +17671,7 @@
                 <w:szCs w:val="24"/>
                 <w:lang w:val="es-ES_tradnl"/>
               </w:rPr>
-              <w:t>El usuario proporciona los datos solicitados</w:t>
+              <w:t>El usuario comienza el CU-07: Añadir Turno</w:t>
             </w:r>
           </w:p>
         </w:tc>
@@ -17697,13 +17708,6 @@
                 <w:lang w:val="es-ES_tradnl"/>
               </w:rPr>
             </w:pPr>
-            <w:r>
-              <w:rPr>
-                <w:szCs w:val="24"/>
-                <w:lang w:val="es-ES_tradnl"/>
-              </w:rPr>
-              <w:t>4</w:t>
-            </w:r>
           </w:p>
         </w:tc>
         <w:tc>
@@ -17720,10 +17724,51 @@
             </w:pPr>
             <w:r>
               <w:rPr>
-                <w:szCs w:val="24"/>
-                <w:lang w:val="es-ES_tradnl"/>
-              </w:rPr>
-              <w:t>El sistema valida los datos, crea un país nuevo, y vuelve a mostrar el formulario.</w:t>
+                <w:i/>
+                <w:szCs w:val="24"/>
+                <w:lang w:val="es-ES_tradnl"/>
+              </w:rPr>
+              <w:t xml:space="preserve">Se repite el CU-06: Añadir </w:t>
+            </w:r>
+            <w:r>
+              <w:rPr>
+                <w:i/>
+                <w:szCs w:val="24"/>
+                <w:lang w:val="es-ES_tradnl"/>
+              </w:rPr>
+              <w:t xml:space="preserve">Turno </w:t>
+            </w:r>
+            <w:r>
+              <w:rPr>
+                <w:i/>
+                <w:szCs w:val="24"/>
+                <w:lang w:val="es-ES_tradnl"/>
+              </w:rPr>
+              <w:t>por</w:t>
+            </w:r>
+            <w:r>
+              <w:rPr>
+                <w:i/>
+                <w:szCs w:val="24"/>
+                <w:lang w:val="es-ES_tradnl"/>
+              </w:rPr>
+              <w:t xml:space="preserve"> cada </w:t>
+            </w:r>
+            <w:r>
+              <w:rPr>
+                <w:i/>
+                <w:szCs w:val="24"/>
+                <w:lang w:val="es-ES_tradnl"/>
+              </w:rPr>
+              <w:t>turno</w:t>
+            </w:r>
+            <w:r>
+              <w:rPr>
+                <w:i/>
+                <w:szCs w:val="24"/>
+                <w:lang w:val="es-ES_tradnl"/>
+              </w:rPr>
+              <w:t xml:space="preserve"> que se quiera incluir</w:t>
             </w:r>
           </w:p>
         </w:tc>
@@ -17760,6 +17805,13 @@
                 <w:lang w:val="es-ES_tradnl"/>
               </w:rPr>
             </w:pPr>
+            <w:r>
+              <w:rPr>
+                <w:szCs w:val="24"/>
+                <w:lang w:val="es-ES_tradnl"/>
+              </w:rPr>
+              <w:t>3</w:t>
+            </w:r>
           </w:p>
         </w:tc>
         <w:tc>
@@ -17779,7 +17831,7 @@
                 <w:szCs w:val="24"/>
                 <w:lang w:val="es-ES_tradnl"/>
               </w:rPr>
-              <w:t>Se repiten los pasos 2 y 3 por cada jugador que se quiera incluir</w:t>
+              <w:t>El sistema solicita los datos de la partida</w:t>
             </w:r>
           </w:p>
         </w:tc>
@@ -17821,7 +17873,7 @@
                 <w:szCs w:val="24"/>
                 <w:lang w:val="es-ES_tradnl"/>
               </w:rPr>
-              <w:t>5</w:t>
+              <w:t>4</w:t>
             </w:r>
           </w:p>
         </w:tc>
@@ -17842,7 +17894,7 @@
                 <w:szCs w:val="24"/>
                 <w:lang w:val="es-ES_tradnl"/>
               </w:rPr>
-              <w:t>El sistema solicita los datos de la partida</w:t>
+              <w:t>El usuario proporciona los datos de la partida</w:t>
             </w:r>
           </w:p>
         </w:tc>
@@ -17884,7 +17936,7 @@
                 <w:szCs w:val="24"/>
                 <w:lang w:val="es-ES_tradnl"/>
               </w:rPr>
-              <w:t>6</w:t>
+              <w:t>5</w:t>
             </w:r>
           </w:p>
         </w:tc>
@@ -17905,77 +17957,7 @@
                 <w:szCs w:val="24"/>
                 <w:lang w:val="es-ES_tradnl"/>
               </w:rPr>
-              <w:t>El usuario proporciona los datos de la partida</w:t>
-            </w:r>
-          </w:p>
-        </w:tc>
-      </w:tr>
-      <w:tr>
-        <w:trPr>
-          <w:trHeight w:val="45"/>
-        </w:trPr>
-        <w:tc>
-          <w:tcPr>
-            <w:tcW w:w="2775" w:type="dxa"/>
-            <w:vMerge/>
-          </w:tcPr>
-          <w:p>
-            <w:pPr>
-              <w:spacing w:after="0"/>
-              <w:rPr>
-                <w:b/>
-                <w:szCs w:val="24"/>
-                <w:lang w:val="es-ES_tradnl"/>
-              </w:rPr>
-            </w:pPr>
-          </w:p>
-        </w:tc>
-        <w:tc>
-          <w:tcPr>
-            <w:tcW w:w="820" w:type="dxa"/>
-          </w:tcPr>
-          <w:p>
-            <w:pPr>
-              <w:spacing w:after="0"/>
-              <w:rPr>
-                <w:szCs w:val="24"/>
-                <w:lang w:val="es-ES_tradnl"/>
-              </w:rPr>
-            </w:pPr>
-            <w:r>
-              <w:rPr>
-                <w:szCs w:val="24"/>
-                <w:lang w:val="es-ES_tradnl"/>
-              </w:rPr>
-              <w:t>7</w:t>
-            </w:r>
-          </w:p>
-        </w:tc>
-        <w:tc>
-          <w:tcPr>
-            <w:tcW w:w="5755" w:type="dxa"/>
-          </w:tcPr>
-          <w:p>
-            <w:pPr>
-              <w:spacing w:after="0"/>
-              <w:rPr>
-                <w:szCs w:val="24"/>
-                <w:lang w:val="es-ES_tradnl"/>
-              </w:rPr>
-            </w:pPr>
-            <w:r>
-              <w:rPr>
-                <w:szCs w:val="24"/>
-                <w:lang w:val="es-ES_tradnl"/>
-              </w:rPr>
-              <w:t xml:space="preserve">El sistema valida los datos, crea una partida nueva y redirige a la página </w:t>
-            </w:r>
-            <w:r>
-              <w:rPr>
-                <w:szCs w:val="24"/>
-                <w:lang w:val="es-ES_tradnl"/>
-              </w:rPr>
-              <w:t>principal</w:t>
+              <w:t>El sistema valida los datos, crea una partida nueva y redirige a la página principal</w:t>
             </w:r>
           </w:p>
         </w:tc>
@@ -17987,25 +17969,17 @@
         <w:tc>
           <w:tcPr>
             <w:tcW w:w="2775" w:type="dxa"/>
-            <w:vMerge w:val="restart"/>
-          </w:tcPr>
-          <w:p>
-            <w:pPr>
-              <w:spacing w:after="0"/>
-              <w:rPr>
-                <w:b/>
-                <w:szCs w:val="24"/>
-                <w:lang w:val="es-ES_tradnl"/>
-              </w:rPr>
-            </w:pPr>
-            <w:r>
-              <w:rPr>
-                <w:b/>
-                <w:szCs w:val="24"/>
-                <w:lang w:val="es-ES_tradnl"/>
-              </w:rPr>
-              <w:t>Flujos Alternativos</w:t>
-            </w:r>
+            <w:vMerge/>
+          </w:tcPr>
+          <w:p>
+            <w:pPr>
+              <w:spacing w:after="0"/>
+              <w:rPr>
+                <w:b/>
+                <w:szCs w:val="24"/>
+                <w:lang w:val="es-ES_tradnl"/>
+              </w:rPr>
+            </w:pPr>
           </w:p>
         </w:tc>
         <w:tc>
@@ -18017,7 +17991,6 @@
             <w:pPr>
               <w:spacing w:after="0"/>
               <w:rPr>
-                <w:b/>
                 <w:szCs w:val="24"/>
                 <w:lang w:val="es-ES_tradnl"/>
               </w:rPr>
@@ -18041,7 +18014,6 @@
             <w:pPr>
               <w:spacing w:after="0"/>
               <w:rPr>
-                <w:b/>
                 <w:szCs w:val="24"/>
                 <w:lang w:val="es-ES_tradnl"/>
               </w:rPr>
@@ -18095,7 +18067,7 @@
                 <w:szCs w:val="24"/>
                 <w:lang w:val="es-ES_tradnl"/>
               </w:rPr>
-              <w:t>4</w:t>
+              <w:t>5</w:t>
             </w:r>
           </w:p>
         </w:tc>
@@ -18108,6 +18080,7 @@
             <w:pPr>
               <w:spacing w:after="0"/>
               <w:rPr>
+                <w:b/>
                 <w:szCs w:val="24"/>
                 <w:lang w:val="es-ES_tradnl"/>
               </w:rPr>
@@ -18145,32 +18118,35 @@
         <w:tc>
           <w:tcPr>
             <w:tcW w:w="820" w:type="dxa"/>
-          </w:tcPr>
-          <w:p>
-            <w:pPr>
-              <w:spacing w:after="0"/>
-              <w:rPr>
-                <w:szCs w:val="24"/>
-                <w:lang w:val="es-ES_tradnl"/>
-              </w:rPr>
-            </w:pPr>
-            <w:r>
-              <w:rPr>
-                <w:szCs w:val="24"/>
-                <w:lang w:val="es-ES_tradnl"/>
-              </w:rPr>
-              <w:t>5</w:t>
+            <w:shd w:val="clear" w:color="auto" w:fill="FFFFFF" w:themeFill="background1"/>
+          </w:tcPr>
+          <w:p>
+            <w:pPr>
+              <w:spacing w:after="0"/>
+              <w:rPr>
+                <w:szCs w:val="24"/>
+                <w:lang w:val="es-ES_tradnl"/>
+              </w:rPr>
+            </w:pPr>
+            <w:r>
+              <w:rPr>
+                <w:szCs w:val="24"/>
+                <w:lang w:val="es-ES_tradnl"/>
+              </w:rPr>
+              <w:t>6</w:t>
             </w:r>
           </w:p>
         </w:tc>
         <w:tc>
           <w:tcPr>
             <w:tcW w:w="5755" w:type="dxa"/>
-          </w:tcPr>
-          <w:p>
-            <w:pPr>
-              <w:spacing w:after="0"/>
-              <w:rPr>
+            <w:shd w:val="clear" w:color="auto" w:fill="FFFFFF" w:themeFill="background1"/>
+          </w:tcPr>
+          <w:p>
+            <w:pPr>
+              <w:spacing w:after="0"/>
+              <w:rPr>
+                <w:b/>
                 <w:szCs w:val="24"/>
                 <w:lang w:val="es-ES_tradnl"/>
               </w:rPr>
@@ -18208,291 +18184,29 @@
         <w:tc>
           <w:tcPr>
             <w:tcW w:w="820" w:type="dxa"/>
-          </w:tcPr>
-          <w:p>
-            <w:pPr>
-              <w:spacing w:after="0"/>
-              <w:rPr>
-                <w:szCs w:val="24"/>
-                <w:lang w:val="es-ES_tradnl"/>
-              </w:rPr>
-            </w:pPr>
-            <w:r>
-              <w:rPr>
-                <w:szCs w:val="24"/>
-                <w:lang w:val="es-ES_tradnl"/>
-              </w:rPr>
-              <w:t>6</w:t>
+            <w:shd w:val="clear" w:color="auto" w:fill="FFFFFF" w:themeFill="background1"/>
+          </w:tcPr>
+          <w:p>
+            <w:pPr>
+              <w:spacing w:after="0"/>
+              <w:rPr>
+                <w:szCs w:val="24"/>
+                <w:lang w:val="es-ES_tradnl"/>
+              </w:rPr>
+            </w:pPr>
+            <w:r>
+              <w:rPr>
+                <w:szCs w:val="24"/>
+                <w:lang w:val="es-ES_tradnl"/>
+              </w:rPr>
+              <w:t>7</w:t>
             </w:r>
           </w:p>
         </w:tc>
         <w:tc>
           <w:tcPr>
             <w:tcW w:w="5755" w:type="dxa"/>
-          </w:tcPr>
-          <w:p>
-            <w:pPr>
-              <w:spacing w:after="0"/>
-              <w:rPr>
-                <w:szCs w:val="24"/>
-                <w:lang w:val="es-ES_tradnl"/>
-              </w:rPr>
-            </w:pPr>
-            <w:r>
-              <w:rPr>
-                <w:szCs w:val="24"/>
-                <w:lang w:val="es-ES_tradnl"/>
-              </w:rPr>
-              <w:t>El sistema valida los datos, crea un país nuevo, y vuelve a mostrar el formulario.</w:t>
-            </w:r>
-          </w:p>
-        </w:tc>
-      </w:tr>
-      <w:tr>
-        <w:trPr>
-          <w:trHeight w:val="54"/>
-        </w:trPr>
-        <w:tc>
-          <w:tcPr>
-            <w:tcW w:w="2775" w:type="dxa"/>
-            <w:vMerge/>
-          </w:tcPr>
-          <w:p>
-            <w:pPr>
-              <w:spacing w:after="0"/>
-              <w:rPr>
-                <w:b/>
-                <w:szCs w:val="24"/>
-                <w:lang w:val="es-ES_tradnl"/>
-              </w:rPr>
-            </w:pPr>
-          </w:p>
-        </w:tc>
-        <w:tc>
-          <w:tcPr>
-            <w:tcW w:w="820" w:type="dxa"/>
-            <w:shd w:val="clear" w:color="auto" w:fill="F2F2F2" w:themeFill="background1" w:themeFillShade="F2"/>
-          </w:tcPr>
-          <w:p>
-            <w:pPr>
-              <w:spacing w:after="0"/>
-              <w:rPr>
-                <w:szCs w:val="24"/>
-                <w:lang w:val="es-ES_tradnl"/>
-              </w:rPr>
-            </w:pPr>
-            <w:r>
-              <w:rPr>
-                <w:b/>
-                <w:szCs w:val="24"/>
-                <w:lang w:val="es-ES_tradnl"/>
-              </w:rPr>
-              <w:t>PASO</w:t>
-            </w:r>
-          </w:p>
-        </w:tc>
-        <w:tc>
-          <w:tcPr>
-            <w:tcW w:w="5755" w:type="dxa"/>
-            <w:shd w:val="clear" w:color="auto" w:fill="F2F2F2" w:themeFill="background1" w:themeFillShade="F2"/>
-          </w:tcPr>
-          <w:p>
-            <w:pPr>
-              <w:spacing w:after="0"/>
-              <w:rPr>
-                <w:szCs w:val="24"/>
-                <w:lang w:val="es-ES_tradnl"/>
-              </w:rPr>
-            </w:pPr>
-            <w:r>
-              <w:rPr>
-                <w:b/>
-                <w:szCs w:val="24"/>
-                <w:lang w:val="es-ES_tradnl"/>
-              </w:rPr>
-              <w:t>ACCIÓN</w:t>
-            </w:r>
-          </w:p>
-        </w:tc>
-      </w:tr>
-      <w:tr>
-        <w:trPr>
-          <w:trHeight w:val="54"/>
-        </w:trPr>
-        <w:tc>
-          <w:tcPr>
-            <w:tcW w:w="2775" w:type="dxa"/>
-            <w:vMerge/>
-          </w:tcPr>
-          <w:p>
-            <w:pPr>
-              <w:spacing w:after="0"/>
-              <w:rPr>
-                <w:b/>
-                <w:szCs w:val="24"/>
-                <w:lang w:val="es-ES_tradnl"/>
-              </w:rPr>
-            </w:pPr>
-          </w:p>
-        </w:tc>
-        <w:tc>
-          <w:tcPr>
-            <w:tcW w:w="820" w:type="dxa"/>
-            <w:shd w:val="clear" w:color="auto" w:fill="F2F2F2" w:themeFill="background1" w:themeFillShade="F2"/>
-          </w:tcPr>
-          <w:p>
-            <w:pPr>
-              <w:spacing w:after="0"/>
-              <w:rPr>
-                <w:szCs w:val="24"/>
-                <w:lang w:val="es-ES_tradnl"/>
-              </w:rPr>
-            </w:pPr>
-            <w:r>
-              <w:rPr>
-                <w:szCs w:val="24"/>
-                <w:lang w:val="es-ES_tradnl"/>
-              </w:rPr>
-              <w:t>7</w:t>
-            </w:r>
-          </w:p>
-        </w:tc>
-        <w:tc>
-          <w:tcPr>
-            <w:tcW w:w="5755" w:type="dxa"/>
-            <w:shd w:val="clear" w:color="auto" w:fill="F2F2F2" w:themeFill="background1" w:themeFillShade="F2"/>
-          </w:tcPr>
-          <w:p>
-            <w:pPr>
-              <w:spacing w:after="0"/>
-              <w:rPr>
-                <w:b/>
-                <w:szCs w:val="24"/>
-                <w:lang w:val="es-ES_tradnl"/>
-              </w:rPr>
-            </w:pPr>
-            <w:r>
-              <w:rPr>
-                <w:szCs w:val="24"/>
-                <w:lang w:val="es-ES_tradnl"/>
-              </w:rPr>
-              <w:t>El sistema comprueba que los datos no son válidos y avisa al usuario del error</w:t>
-            </w:r>
-          </w:p>
-        </w:tc>
-      </w:tr>
-      <w:tr>
-        <w:trPr>
-          <w:trHeight w:val="54"/>
-        </w:trPr>
-        <w:tc>
-          <w:tcPr>
-            <w:tcW w:w="2775" w:type="dxa"/>
-            <w:vMerge/>
-          </w:tcPr>
-          <w:p>
-            <w:pPr>
-              <w:spacing w:after="0"/>
-              <w:rPr>
-                <w:b/>
-                <w:szCs w:val="24"/>
-                <w:lang w:val="es-ES_tradnl"/>
-              </w:rPr>
-            </w:pPr>
-          </w:p>
-        </w:tc>
-        <w:tc>
-          <w:tcPr>
-            <w:tcW w:w="820" w:type="dxa"/>
-            <w:shd w:val="clear" w:color="auto" w:fill="F2F2F2" w:themeFill="background1" w:themeFillShade="F2"/>
-          </w:tcPr>
-          <w:p>
-            <w:pPr>
-              <w:spacing w:after="0"/>
-              <w:rPr>
-                <w:szCs w:val="24"/>
-                <w:lang w:val="es-ES_tradnl"/>
-              </w:rPr>
-            </w:pPr>
-            <w:r>
-              <w:rPr>
-                <w:szCs w:val="24"/>
-                <w:lang w:val="es-ES_tradnl"/>
-              </w:rPr>
-              <w:t>8</w:t>
-            </w:r>
-          </w:p>
-        </w:tc>
-        <w:tc>
-          <w:tcPr>
-            <w:tcW w:w="5755" w:type="dxa"/>
-            <w:shd w:val="clear" w:color="auto" w:fill="F2F2F2" w:themeFill="background1" w:themeFillShade="F2"/>
-          </w:tcPr>
-          <w:p>
-            <w:pPr>
-              <w:spacing w:after="0"/>
-              <w:rPr>
-                <w:b/>
-                <w:szCs w:val="24"/>
-                <w:lang w:val="es-ES_tradnl"/>
-              </w:rPr>
-            </w:pPr>
-            <w:r>
-              <w:rPr>
-                <w:szCs w:val="24"/>
-                <w:lang w:val="es-ES_tradnl"/>
-              </w:rPr>
-              <w:t>El usuario introduce los datos correctos</w:t>
-            </w:r>
-          </w:p>
-        </w:tc>
-      </w:tr>
-      <w:tr>
-        <w:trPr>
-          <w:trHeight w:val="54"/>
-        </w:trPr>
-        <w:tc>
-          <w:tcPr>
-            <w:tcW w:w="2775" w:type="dxa"/>
-            <w:vMerge/>
-          </w:tcPr>
-          <w:p>
-            <w:pPr>
-              <w:spacing w:after="0"/>
-              <w:rPr>
-                <w:b/>
-                <w:szCs w:val="24"/>
-                <w:lang w:val="es-ES_tradnl"/>
-              </w:rPr>
-            </w:pPr>
-          </w:p>
-        </w:tc>
-        <w:tc>
-          <w:tcPr>
-            <w:tcW w:w="820" w:type="dxa"/>
-            <w:shd w:val="clear" w:color="auto" w:fill="F2F2F2" w:themeFill="background1" w:themeFillShade="F2"/>
-          </w:tcPr>
-          <w:p>
-            <w:pPr>
-              <w:spacing w:after="0"/>
-              <w:rPr>
-                <w:szCs w:val="24"/>
-                <w:lang w:val="es-ES_tradnl"/>
-              </w:rPr>
-            </w:pPr>
-            <w:r>
-              <w:rPr>
-                <w:szCs w:val="24"/>
-                <w:lang w:val="es-ES_tradnl"/>
-              </w:rPr>
-              <w:t>9</w:t>
-            </w:r>
-          </w:p>
-        </w:tc>
-        <w:tc>
-          <w:tcPr>
-            <w:tcW w:w="5755" w:type="dxa"/>
-            <w:shd w:val="clear" w:color="auto" w:fill="F2F2F2" w:themeFill="background1" w:themeFillShade="F2"/>
+            <w:shd w:val="clear" w:color="auto" w:fill="FFFFFF" w:themeFill="background1"/>
           </w:tcPr>
           <w:p>
             <w:pPr>
@@ -18555,7 +18269,7 @@
                 <w:szCs w:val="24"/>
                 <w:lang w:val="es-ES_tradnl"/>
               </w:rPr>
-              <w:t>-</w:t>
+              <w:t>Una vez seleccionada la opción de crear partida nueva, el orden de los pasos 1 y 3 es intercambiable</w:t>
             </w:r>
           </w:p>
         </w:tc>
@@ -18633,7 +18347,7 @@
                 <w:szCs w:val="24"/>
                 <w:lang w:val="es-ES_tradnl"/>
               </w:rPr>
-              <w:t>VER PARTIDAS</w:t>
+              <w:t>AÑADIR JUGADOR</w:t>
             </w:r>
           </w:p>
         </w:tc>
@@ -18727,7 +18441,7 @@
                 <w:szCs w:val="24"/>
                 <w:lang w:val="es-ES_tradnl"/>
               </w:rPr>
-              <w:t>El usuario consulta su historial de partidas</w:t>
+              <w:t>El usuario que está creando una partida añade un jugador a esta</w:t>
             </w:r>
           </w:p>
         </w:tc>
@@ -18769,13 +18483,6 @@
                 <w:lang w:val="es-ES_tradnl"/>
               </w:rPr>
             </w:pPr>
-            <w:r>
-              <w:rPr>
-                <w:szCs w:val="24"/>
-                <w:lang w:val="es-ES_tradnl"/>
-              </w:rPr>
-              <w:t>-</w:t>
-            </w:r>
           </w:p>
         </w:tc>
       </w:tr>
@@ -18799,7 +18506,6 @@
                 <w:szCs w:val="24"/>
                 <w:lang w:val="es-ES_tradnl"/>
               </w:rPr>
-              <w:lastRenderedPageBreak/>
               <w:t>Actores</w:t>
             </w:r>
           </w:p>
@@ -18817,13 +18523,31 @@
                 <w:lang w:val="es-ES_tradnl"/>
               </w:rPr>
             </w:pPr>
-            <w:r>
-              <w:rPr>
-                <w:szCs w:val="24"/>
-                <w:lang w:val="es-ES_tradnl"/>
-              </w:rPr>
-              <w:t>Usuario</w:t>
-            </w:r>
+            <w:proofErr w:type="spellStart"/>
+            <w:r>
+              <w:rPr>
+                <w:szCs w:val="24"/>
+                <w:lang w:val="es-ES_tradnl"/>
+              </w:rPr>
+              <w:t>Game</w:t>
+            </w:r>
+            <w:proofErr w:type="spellEnd"/>
+            <w:r>
+              <w:rPr>
+                <w:szCs w:val="24"/>
+                <w:lang w:val="es-ES_tradnl"/>
+              </w:rPr>
+              <w:t xml:space="preserve"> </w:t>
+            </w:r>
+            <w:proofErr w:type="gramStart"/>
+            <w:r>
+              <w:rPr>
+                <w:szCs w:val="24"/>
+                <w:lang w:val="es-ES_tradnl"/>
+              </w:rPr>
+              <w:t>Master</w:t>
+            </w:r>
+            <w:proofErr w:type="gramEnd"/>
           </w:p>
         </w:tc>
       </w:tr>
@@ -18885,7 +18609,7 @@
                 <w:szCs w:val="24"/>
                 <w:lang w:val="es-ES_tradnl"/>
               </w:rPr>
-              <w:t xml:space="preserve"> y debe haber participado en alguna partida</w:t>
+              <w:t xml:space="preserve"> y haber comenzado el CU-05: Crear Partida</w:t>
             </w:r>
           </w:p>
         </w:tc>
@@ -19004,6 +18728,7 @@
                 <w:szCs w:val="24"/>
                 <w:lang w:val="es-ES_tradnl"/>
               </w:rPr>
+              <w:lastRenderedPageBreak/>
               <w:t>Nivel</w:t>
             </w:r>
           </w:p>
@@ -19026,7 +18751,7 @@
                 <w:szCs w:val="24"/>
                 <w:lang w:val="es-ES_tradnl"/>
               </w:rPr>
-              <w:t>-</w:t>
+              <w:t>Subfunción</w:t>
             </w:r>
           </w:p>
         </w:tc>
@@ -19166,7 +18891,7 @@
                 <w:szCs w:val="24"/>
                 <w:lang w:val="es-ES_tradnl"/>
               </w:rPr>
-              <w:t>El usuario selecciona la opción de consultar partidas</w:t>
+              <w:t>El sistema solicita el apodo y su fichero de país del jugador que se va a incluir en la partida</w:t>
             </w:r>
           </w:p>
         </w:tc>
@@ -19229,7 +18954,70 @@
                 <w:szCs w:val="24"/>
                 <w:lang w:val="es-ES_tradnl"/>
               </w:rPr>
-              <w:t>El sistema muestra la información al usuario</w:t>
+              <w:t>El usuario proporciona los datos solicitados</w:t>
+            </w:r>
+          </w:p>
+        </w:tc>
+      </w:tr>
+      <w:tr>
+        <w:trPr>
+          <w:trHeight w:val="45"/>
+        </w:trPr>
+        <w:tc>
+          <w:tcPr>
+            <w:tcW w:w="2775" w:type="dxa"/>
+            <w:vMerge/>
+          </w:tcPr>
+          <w:p>
+            <w:pPr>
+              <w:spacing w:after="0"/>
+              <w:rPr>
+                <w:b/>
+                <w:szCs w:val="24"/>
+                <w:lang w:val="es-ES_tradnl"/>
+              </w:rPr>
+            </w:pPr>
+          </w:p>
+        </w:tc>
+        <w:tc>
+          <w:tcPr>
+            <w:tcW w:w="820" w:type="dxa"/>
+          </w:tcPr>
+          <w:p>
+            <w:pPr>
+              <w:spacing w:after="0"/>
+              <w:rPr>
+                <w:szCs w:val="24"/>
+                <w:lang w:val="es-ES_tradnl"/>
+              </w:rPr>
+            </w:pPr>
+            <w:r>
+              <w:rPr>
+                <w:szCs w:val="24"/>
+                <w:lang w:val="es-ES_tradnl"/>
+              </w:rPr>
+              <w:t>3</w:t>
+            </w:r>
+          </w:p>
+        </w:tc>
+        <w:tc>
+          <w:tcPr>
+            <w:tcW w:w="5755" w:type="dxa"/>
+          </w:tcPr>
+          <w:p>
+            <w:pPr>
+              <w:spacing w:after="0"/>
+              <w:rPr>
+                <w:szCs w:val="24"/>
+                <w:lang w:val="es-ES_tradnl"/>
+              </w:rPr>
+            </w:pPr>
+            <w:r>
+              <w:rPr>
+                <w:szCs w:val="24"/>
+                <w:lang w:val="es-ES_tradnl"/>
+              </w:rPr>
+              <w:t>El sistema valida los datos, crea un país nuevo, y vuelve a mostrar el formulario.</w:t>
             </w:r>
           </w:p>
         </w:tc>
@@ -19241,6 +19029,7 @@
         <w:tc>
           <w:tcPr>
             <w:tcW w:w="2775" w:type="dxa"/>
+            <w:vMerge w:val="restart"/>
           </w:tcPr>
           <w:p>
             <w:pPr>
@@ -19306,6 +19095,197 @@
                 <w:lang w:val="es-ES_tradnl"/>
               </w:rPr>
               <w:t>ACCIÓN</w:t>
+            </w:r>
+          </w:p>
+        </w:tc>
+      </w:tr>
+      <w:tr>
+        <w:trPr>
+          <w:trHeight w:val="54"/>
+        </w:trPr>
+        <w:tc>
+          <w:tcPr>
+            <w:tcW w:w="2775" w:type="dxa"/>
+            <w:vMerge/>
+          </w:tcPr>
+          <w:p>
+            <w:pPr>
+              <w:spacing w:after="0"/>
+              <w:rPr>
+                <w:b/>
+                <w:szCs w:val="24"/>
+                <w:lang w:val="es-ES_tradnl"/>
+              </w:rPr>
+            </w:pPr>
+          </w:p>
+        </w:tc>
+        <w:tc>
+          <w:tcPr>
+            <w:tcW w:w="820" w:type="dxa"/>
+            <w:shd w:val="clear" w:color="auto" w:fill="FFFFFF" w:themeFill="background1"/>
+          </w:tcPr>
+          <w:p>
+            <w:pPr>
+              <w:spacing w:after="0"/>
+              <w:rPr>
+                <w:szCs w:val="24"/>
+                <w:lang w:val="es-ES_tradnl"/>
+              </w:rPr>
+            </w:pPr>
+            <w:r>
+              <w:rPr>
+                <w:szCs w:val="24"/>
+                <w:lang w:val="es-ES_tradnl"/>
+              </w:rPr>
+              <w:t>3</w:t>
+            </w:r>
+          </w:p>
+        </w:tc>
+        <w:tc>
+          <w:tcPr>
+            <w:tcW w:w="5755" w:type="dxa"/>
+            <w:shd w:val="clear" w:color="auto" w:fill="FFFFFF" w:themeFill="background1"/>
+          </w:tcPr>
+          <w:p>
+            <w:pPr>
+              <w:spacing w:after="0"/>
+              <w:rPr>
+                <w:szCs w:val="24"/>
+                <w:lang w:val="es-ES_tradnl"/>
+              </w:rPr>
+            </w:pPr>
+            <w:r>
+              <w:rPr>
+                <w:szCs w:val="24"/>
+                <w:lang w:val="es-ES_tradnl"/>
+              </w:rPr>
+              <w:t>El sistema comprueba que los datos no son válidos y avisa al usuario del error</w:t>
+            </w:r>
+          </w:p>
+        </w:tc>
+      </w:tr>
+      <w:tr>
+        <w:trPr>
+          <w:trHeight w:val="54"/>
+        </w:trPr>
+        <w:tc>
+          <w:tcPr>
+            <w:tcW w:w="2775" w:type="dxa"/>
+            <w:vMerge/>
+          </w:tcPr>
+          <w:p>
+            <w:pPr>
+              <w:spacing w:after="0"/>
+              <w:rPr>
+                <w:b/>
+                <w:szCs w:val="24"/>
+                <w:lang w:val="es-ES_tradnl"/>
+              </w:rPr>
+            </w:pPr>
+          </w:p>
+        </w:tc>
+        <w:tc>
+          <w:tcPr>
+            <w:tcW w:w="820" w:type="dxa"/>
+          </w:tcPr>
+          <w:p>
+            <w:pPr>
+              <w:spacing w:after="0"/>
+              <w:rPr>
+                <w:szCs w:val="24"/>
+                <w:lang w:val="es-ES_tradnl"/>
+              </w:rPr>
+            </w:pPr>
+            <w:r>
+              <w:rPr>
+                <w:szCs w:val="24"/>
+                <w:lang w:val="es-ES_tradnl"/>
+              </w:rPr>
+              <w:t>4</w:t>
+            </w:r>
+          </w:p>
+        </w:tc>
+        <w:tc>
+          <w:tcPr>
+            <w:tcW w:w="5755" w:type="dxa"/>
+          </w:tcPr>
+          <w:p>
+            <w:pPr>
+              <w:spacing w:after="0"/>
+              <w:rPr>
+                <w:szCs w:val="24"/>
+                <w:lang w:val="es-ES_tradnl"/>
+              </w:rPr>
+            </w:pPr>
+            <w:r>
+              <w:rPr>
+                <w:szCs w:val="24"/>
+                <w:lang w:val="es-ES_tradnl"/>
+              </w:rPr>
+              <w:t>El usuario introduce los datos correctos</w:t>
+            </w:r>
+          </w:p>
+        </w:tc>
+      </w:tr>
+      <w:tr>
+        <w:trPr>
+          <w:trHeight w:val="54"/>
+        </w:trPr>
+        <w:tc>
+          <w:tcPr>
+            <w:tcW w:w="2775" w:type="dxa"/>
+            <w:vMerge/>
+          </w:tcPr>
+          <w:p>
+            <w:pPr>
+              <w:spacing w:after="0"/>
+              <w:rPr>
+                <w:b/>
+                <w:szCs w:val="24"/>
+                <w:lang w:val="es-ES_tradnl"/>
+              </w:rPr>
+            </w:pPr>
+          </w:p>
+        </w:tc>
+        <w:tc>
+          <w:tcPr>
+            <w:tcW w:w="820" w:type="dxa"/>
+          </w:tcPr>
+          <w:p>
+            <w:pPr>
+              <w:spacing w:after="0"/>
+              <w:rPr>
+                <w:szCs w:val="24"/>
+                <w:lang w:val="es-ES_tradnl"/>
+              </w:rPr>
+            </w:pPr>
+            <w:r>
+              <w:rPr>
+                <w:szCs w:val="24"/>
+                <w:lang w:val="es-ES_tradnl"/>
+              </w:rPr>
+              <w:t>5</w:t>
+            </w:r>
+          </w:p>
+        </w:tc>
+        <w:tc>
+          <w:tcPr>
+            <w:tcW w:w="5755" w:type="dxa"/>
+          </w:tcPr>
+          <w:p>
+            <w:pPr>
+              <w:spacing w:after="0"/>
+              <w:rPr>
+                <w:szCs w:val="24"/>
+                <w:lang w:val="es-ES_tradnl"/>
+              </w:rPr>
+            </w:pPr>
+            <w:r>
+              <w:rPr>
+                <w:szCs w:val="24"/>
+                <w:lang w:val="es-ES_tradnl"/>
+              </w:rPr>
+              <w:t>El sistema valida los datos, crea un país nuevo, y vuelve a mostrar el formulario.</w:t>
             </w:r>
           </w:p>
         </w:tc>
@@ -19405,7 +19385,15 @@
                 <w:szCs w:val="24"/>
                 <w:lang w:val="es-ES_tradnl"/>
               </w:rPr>
-              <w:t>07</w:t>
+              <w:t>0</w:t>
+            </w:r>
+            <w:r>
+              <w:rPr>
+                <w:b/>
+                <w:szCs w:val="24"/>
+                <w:lang w:val="es-ES_tradnl"/>
+              </w:rPr>
+              <w:t>7</w:t>
             </w:r>
           </w:p>
         </w:tc>
@@ -19430,7 +19418,15 @@
                 <w:szCs w:val="24"/>
                 <w:lang w:val="es-ES_tradnl"/>
               </w:rPr>
-              <w:t>VER PARTIDA</w:t>
+              <w:t xml:space="preserve">AÑADIR </w:t>
+            </w:r>
+            <w:r>
+              <w:rPr>
+                <w:b/>
+                <w:szCs w:val="24"/>
+                <w:lang w:val="es-ES_tradnl"/>
+              </w:rPr>
+              <w:t>TURNO</w:t>
             </w:r>
           </w:p>
         </w:tc>
@@ -19524,7 +19520,14 @@
                 <w:szCs w:val="24"/>
                 <w:lang w:val="es-ES_tradnl"/>
               </w:rPr>
-              <w:t>El usuario consulta la información sobre una partida</w:t>
+              <w:t xml:space="preserve">El usuario que está creando una partida añade un </w:t>
+            </w:r>
+            <w:r>
+              <w:rPr>
+                <w:szCs w:val="24"/>
+                <w:lang w:val="es-ES_tradnl"/>
+              </w:rPr>
+              <w:t>turno a esta</w:t>
             </w:r>
           </w:p>
         </w:tc>
@@ -19566,13 +19569,6 @@
                 <w:lang w:val="es-ES_tradnl"/>
               </w:rPr>
             </w:pPr>
-            <w:r>
-              <w:rPr>
-                <w:szCs w:val="24"/>
-                <w:lang w:val="es-ES_tradnl"/>
-              </w:rPr>
-              <w:t>CU-06: Ver partidas</w:t>
-            </w:r>
           </w:p>
         </w:tc>
       </w:tr>
@@ -19613,13 +19609,31 @@
                 <w:lang w:val="es-ES_tradnl"/>
               </w:rPr>
             </w:pPr>
-            <w:r>
-              <w:rPr>
-                <w:szCs w:val="24"/>
-                <w:lang w:val="es-ES_tradnl"/>
-              </w:rPr>
-              <w:t>Usuario</w:t>
-            </w:r>
+            <w:proofErr w:type="spellStart"/>
+            <w:r>
+              <w:rPr>
+                <w:szCs w:val="24"/>
+                <w:lang w:val="es-ES_tradnl"/>
+              </w:rPr>
+              <w:t>Game</w:t>
+            </w:r>
+            <w:proofErr w:type="spellEnd"/>
+            <w:r>
+              <w:rPr>
+                <w:szCs w:val="24"/>
+                <w:lang w:val="es-ES_tradnl"/>
+              </w:rPr>
+              <w:t xml:space="preserve"> </w:t>
+            </w:r>
+            <w:proofErr w:type="gramStart"/>
+            <w:r>
+              <w:rPr>
+                <w:szCs w:val="24"/>
+                <w:lang w:val="es-ES_tradnl"/>
+              </w:rPr>
+              <w:t>Master</w:t>
+            </w:r>
+            <w:proofErr w:type="gramEnd"/>
           </w:p>
         </w:tc>
       </w:tr>
@@ -19681,7 +19695,7 @@
                 <w:szCs w:val="24"/>
                 <w:lang w:val="es-ES_tradnl"/>
               </w:rPr>
-              <w:t xml:space="preserve"> y debe haber participado en alguna partida</w:t>
+              <w:t xml:space="preserve"> y haber comenzado el CU-05: Crear Partida</w:t>
             </w:r>
           </w:p>
         </w:tc>
@@ -19962,7 +19976,30 @@
                 <w:szCs w:val="24"/>
                 <w:lang w:val="es-ES_tradnl"/>
               </w:rPr>
-              <w:t>El usuario comienza el CU-06: Ver partidas y selecciona la partida que quiere consultar</w:t>
+              <w:t xml:space="preserve">El sistema solicita el </w:t>
+            </w:r>
+            <w:r>
+              <w:rPr>
+                <w:szCs w:val="24"/>
+                <w:lang w:val="es-ES_tradnl"/>
+              </w:rPr>
+              <w:t xml:space="preserve">nombre del </w:t>
+            </w:r>
+            <w:proofErr w:type="spellStart"/>
+            <w:r>
+              <w:rPr>
+                <w:szCs w:val="24"/>
+                <w:lang w:val="es-ES_tradnl"/>
+              </w:rPr>
+              <w:t>subescenario</w:t>
+            </w:r>
+            <w:proofErr w:type="spellEnd"/>
+            <w:r>
+              <w:rPr>
+                <w:szCs w:val="24"/>
+                <w:lang w:val="es-ES_tradnl"/>
+              </w:rPr>
+              <w:t xml:space="preserve"> del turno</w:t>
             </w:r>
           </w:p>
         </w:tc>
@@ -20025,7 +20062,84 @@
                 <w:szCs w:val="24"/>
                 <w:lang w:val="es-ES_tradnl"/>
               </w:rPr>
-              <w:t>El sistema muestra la información solicitada</w:t>
+              <w:t>El usuario proporciona los datos solicitados</w:t>
+            </w:r>
+          </w:p>
+        </w:tc>
+      </w:tr>
+      <w:tr>
+        <w:trPr>
+          <w:trHeight w:val="45"/>
+        </w:trPr>
+        <w:tc>
+          <w:tcPr>
+            <w:tcW w:w="2775" w:type="dxa"/>
+            <w:vMerge/>
+          </w:tcPr>
+          <w:p>
+            <w:pPr>
+              <w:spacing w:after="0"/>
+              <w:rPr>
+                <w:b/>
+                <w:szCs w:val="24"/>
+                <w:lang w:val="es-ES_tradnl"/>
+              </w:rPr>
+            </w:pPr>
+          </w:p>
+        </w:tc>
+        <w:tc>
+          <w:tcPr>
+            <w:tcW w:w="820" w:type="dxa"/>
+          </w:tcPr>
+          <w:p>
+            <w:pPr>
+              <w:spacing w:after="0"/>
+              <w:rPr>
+                <w:szCs w:val="24"/>
+                <w:lang w:val="es-ES_tradnl"/>
+              </w:rPr>
+            </w:pPr>
+            <w:r>
+              <w:rPr>
+                <w:szCs w:val="24"/>
+                <w:lang w:val="es-ES_tradnl"/>
+              </w:rPr>
+              <w:t>3</w:t>
+            </w:r>
+          </w:p>
+        </w:tc>
+        <w:tc>
+          <w:tcPr>
+            <w:tcW w:w="5755" w:type="dxa"/>
+          </w:tcPr>
+          <w:p>
+            <w:pPr>
+              <w:spacing w:after="0"/>
+              <w:rPr>
+                <w:szCs w:val="24"/>
+                <w:lang w:val="es-ES_tradnl"/>
+              </w:rPr>
+            </w:pPr>
+            <w:r>
+              <w:rPr>
+                <w:szCs w:val="24"/>
+                <w:lang w:val="es-ES_tradnl"/>
+              </w:rPr>
+              <w:t xml:space="preserve">El sistema valida los datos, crea un </w:t>
+            </w:r>
+            <w:r>
+              <w:rPr>
+                <w:szCs w:val="24"/>
+                <w:lang w:val="es-ES_tradnl"/>
+              </w:rPr>
+              <w:t>turno</w:t>
+            </w:r>
+            <w:r>
+              <w:rPr>
+                <w:szCs w:val="24"/>
+                <w:lang w:val="es-ES_tradnl"/>
+              </w:rPr>
+              <w:t xml:space="preserve"> nuevo, y vuelve a mostrar el formulario.</w:t>
             </w:r>
           </w:p>
         </w:tc>
@@ -20037,6 +20151,7 @@
         <w:tc>
           <w:tcPr>
             <w:tcW w:w="2775" w:type="dxa"/>
+            <w:vMerge w:val="restart"/>
           </w:tcPr>
           <w:p>
             <w:pPr>
@@ -20107,6 +20222,211 @@
         </w:tc>
       </w:tr>
       <w:tr>
+        <w:trPr>
+          <w:trHeight w:val="54"/>
+        </w:trPr>
+        <w:tc>
+          <w:tcPr>
+            <w:tcW w:w="2775" w:type="dxa"/>
+            <w:vMerge/>
+          </w:tcPr>
+          <w:p>
+            <w:pPr>
+              <w:spacing w:after="0"/>
+              <w:rPr>
+                <w:b/>
+                <w:szCs w:val="24"/>
+                <w:lang w:val="es-ES_tradnl"/>
+              </w:rPr>
+            </w:pPr>
+          </w:p>
+        </w:tc>
+        <w:tc>
+          <w:tcPr>
+            <w:tcW w:w="820" w:type="dxa"/>
+            <w:shd w:val="clear" w:color="auto" w:fill="FFFFFF" w:themeFill="background1"/>
+          </w:tcPr>
+          <w:p>
+            <w:pPr>
+              <w:spacing w:after="0"/>
+              <w:rPr>
+                <w:szCs w:val="24"/>
+                <w:lang w:val="es-ES_tradnl"/>
+              </w:rPr>
+            </w:pPr>
+            <w:r>
+              <w:rPr>
+                <w:szCs w:val="24"/>
+                <w:lang w:val="es-ES_tradnl"/>
+              </w:rPr>
+              <w:t>3</w:t>
+            </w:r>
+          </w:p>
+        </w:tc>
+        <w:tc>
+          <w:tcPr>
+            <w:tcW w:w="5755" w:type="dxa"/>
+            <w:shd w:val="clear" w:color="auto" w:fill="FFFFFF" w:themeFill="background1"/>
+          </w:tcPr>
+          <w:p>
+            <w:pPr>
+              <w:spacing w:after="0"/>
+              <w:rPr>
+                <w:szCs w:val="24"/>
+                <w:lang w:val="es-ES_tradnl"/>
+              </w:rPr>
+            </w:pPr>
+            <w:r>
+              <w:rPr>
+                <w:szCs w:val="24"/>
+                <w:lang w:val="es-ES_tradnl"/>
+              </w:rPr>
+              <w:t>El sistema comprueba que los datos no son válidos y avisa al usuario del error</w:t>
+            </w:r>
+          </w:p>
+        </w:tc>
+      </w:tr>
+      <w:tr>
+        <w:trPr>
+          <w:trHeight w:val="54"/>
+        </w:trPr>
+        <w:tc>
+          <w:tcPr>
+            <w:tcW w:w="2775" w:type="dxa"/>
+            <w:vMerge/>
+          </w:tcPr>
+          <w:p>
+            <w:pPr>
+              <w:spacing w:after="0"/>
+              <w:rPr>
+                <w:b/>
+                <w:szCs w:val="24"/>
+                <w:lang w:val="es-ES_tradnl"/>
+              </w:rPr>
+            </w:pPr>
+          </w:p>
+        </w:tc>
+        <w:tc>
+          <w:tcPr>
+            <w:tcW w:w="820" w:type="dxa"/>
+          </w:tcPr>
+          <w:p>
+            <w:pPr>
+              <w:spacing w:after="0"/>
+              <w:rPr>
+                <w:szCs w:val="24"/>
+                <w:lang w:val="es-ES_tradnl"/>
+              </w:rPr>
+            </w:pPr>
+            <w:r>
+              <w:rPr>
+                <w:szCs w:val="24"/>
+                <w:lang w:val="es-ES_tradnl"/>
+              </w:rPr>
+              <w:t>4</w:t>
+            </w:r>
+          </w:p>
+        </w:tc>
+        <w:tc>
+          <w:tcPr>
+            <w:tcW w:w="5755" w:type="dxa"/>
+          </w:tcPr>
+          <w:p>
+            <w:pPr>
+              <w:spacing w:after="0"/>
+              <w:rPr>
+                <w:szCs w:val="24"/>
+                <w:lang w:val="es-ES_tradnl"/>
+              </w:rPr>
+            </w:pPr>
+            <w:r>
+              <w:rPr>
+                <w:szCs w:val="24"/>
+                <w:lang w:val="es-ES_tradnl"/>
+              </w:rPr>
+              <w:t>El usuario introduce los datos correctos</w:t>
+            </w:r>
+          </w:p>
+        </w:tc>
+      </w:tr>
+      <w:tr>
+        <w:trPr>
+          <w:trHeight w:val="54"/>
+        </w:trPr>
+        <w:tc>
+          <w:tcPr>
+            <w:tcW w:w="2775" w:type="dxa"/>
+            <w:vMerge/>
+          </w:tcPr>
+          <w:p>
+            <w:pPr>
+              <w:spacing w:after="0"/>
+              <w:rPr>
+                <w:b/>
+                <w:szCs w:val="24"/>
+                <w:lang w:val="es-ES_tradnl"/>
+              </w:rPr>
+            </w:pPr>
+          </w:p>
+        </w:tc>
+        <w:tc>
+          <w:tcPr>
+            <w:tcW w:w="820" w:type="dxa"/>
+          </w:tcPr>
+          <w:p>
+            <w:pPr>
+              <w:spacing w:after="0"/>
+              <w:rPr>
+                <w:szCs w:val="24"/>
+                <w:lang w:val="es-ES_tradnl"/>
+              </w:rPr>
+            </w:pPr>
+            <w:r>
+              <w:rPr>
+                <w:szCs w:val="24"/>
+                <w:lang w:val="es-ES_tradnl"/>
+              </w:rPr>
+              <w:t>5</w:t>
+            </w:r>
+          </w:p>
+        </w:tc>
+        <w:tc>
+          <w:tcPr>
+            <w:tcW w:w="5755" w:type="dxa"/>
+          </w:tcPr>
+          <w:p>
+            <w:pPr>
+              <w:spacing w:after="0"/>
+              <w:rPr>
+                <w:szCs w:val="24"/>
+                <w:lang w:val="es-ES_tradnl"/>
+              </w:rPr>
+            </w:pPr>
+            <w:r>
+              <w:rPr>
+                <w:szCs w:val="24"/>
+                <w:lang w:val="es-ES_tradnl"/>
+              </w:rPr>
+              <w:t xml:space="preserve">El sistema valida los datos, crea un </w:t>
+            </w:r>
+            <w:r>
+              <w:rPr>
+                <w:szCs w:val="24"/>
+                <w:lang w:val="es-ES_tradnl"/>
+              </w:rPr>
+              <w:t>turno</w:t>
+            </w:r>
+            <w:r>
+              <w:rPr>
+                <w:szCs w:val="24"/>
+                <w:lang w:val="es-ES_tradnl"/>
+              </w:rPr>
+              <w:t xml:space="preserve"> nuevo, y vuelve a mostrar el formulario.</w:t>
+            </w:r>
+          </w:p>
+        </w:tc>
+      </w:tr>
+      <w:tr>
         <w:tc>
           <w:tcPr>
             <w:tcW w:w="2775" w:type="dxa"/>
@@ -20148,37 +20468,323 @@
                 <w:szCs w:val="24"/>
                 <w:lang w:val="es-ES_tradnl"/>
               </w:rPr>
-              <w:t>Si el usuario no ha participado en ninguna partida, este caso de uso no podrá ser realizado</w:t>
-            </w:r>
-            <w:r>
-              <w:rPr>
-                <w:szCs w:val="24"/>
-                <w:lang w:val="es-ES_tradnl"/>
-              </w:rPr>
-              <w:t>.</w:t>
-            </w:r>
-          </w:p>
-          <w:p>
-            <w:pPr>
-              <w:spacing w:after="0"/>
-              <w:rPr>
-                <w:szCs w:val="24"/>
-                <w:lang w:val="es-ES_tradnl"/>
-              </w:rPr>
-            </w:pPr>
-            <w:r>
-              <w:rPr>
-                <w:szCs w:val="24"/>
-                <w:lang w:val="es-ES_tradnl"/>
-              </w:rPr>
-              <w:t>Solamente s</w:t>
-            </w:r>
-            <w:r>
-              <w:rPr>
-                <w:szCs w:val="24"/>
-                <w:lang w:val="es-ES_tradnl"/>
-              </w:rPr>
-              <w:t xml:space="preserve">i el usuario tiene el rol </w:t>
+              <w:t>-</w:t>
+            </w:r>
+          </w:p>
+        </w:tc>
+      </w:tr>
+    </w:tbl>
+    <w:p/>
+    <w:tbl>
+      <w:tblPr>
+        <w:tblStyle w:val="TableGrid"/>
+        <w:tblW w:w="0" w:type="auto"/>
+        <w:tblLook w:val="04A0" w:firstRow="1" w:lastRow="0" w:firstColumn="1" w:lastColumn="0" w:noHBand="0" w:noVBand="1"/>
+      </w:tblPr>
+      <w:tblGrid>
+        <w:gridCol w:w="2775"/>
+        <w:gridCol w:w="820"/>
+        <w:gridCol w:w="5755"/>
+      </w:tblGrid>
+      <w:tr>
+        <w:tc>
+          <w:tcPr>
+            <w:tcW w:w="2775" w:type="dxa"/>
+            <w:shd w:val="clear" w:color="auto" w:fill="D9D9D9" w:themeFill="background1" w:themeFillShade="D9"/>
+          </w:tcPr>
+          <w:p>
+            <w:pPr>
+              <w:spacing w:after="0"/>
+              <w:rPr>
+                <w:b/>
+                <w:szCs w:val="24"/>
+                <w:lang w:val="es-ES_tradnl"/>
+              </w:rPr>
+            </w:pPr>
+            <w:r>
+              <w:rPr>
+                <w:b/>
+                <w:szCs w:val="24"/>
+                <w:lang w:val="es-ES_tradnl"/>
+              </w:rPr>
+              <w:t>CU-</w:t>
+            </w:r>
+            <w:r>
+              <w:rPr>
+                <w:b/>
+                <w:szCs w:val="24"/>
+                <w:lang w:val="es-ES_tradnl"/>
+              </w:rPr>
+              <w:t>0</w:t>
+            </w:r>
+            <w:r>
+              <w:rPr>
+                <w:b/>
+                <w:szCs w:val="24"/>
+                <w:lang w:val="es-ES_tradnl"/>
+              </w:rPr>
+              <w:t>8</w:t>
+            </w:r>
+          </w:p>
+        </w:tc>
+        <w:tc>
+          <w:tcPr>
+            <w:tcW w:w="6575" w:type="dxa"/>
+            <w:gridSpan w:val="2"/>
+            <w:shd w:val="clear" w:color="auto" w:fill="D9D9D9" w:themeFill="background1" w:themeFillShade="D9"/>
+          </w:tcPr>
+          <w:p>
+            <w:pPr>
+              <w:spacing w:after="0"/>
+              <w:rPr>
+                <w:b/>
+                <w:szCs w:val="24"/>
+                <w:lang w:val="es-ES_tradnl"/>
+              </w:rPr>
+            </w:pPr>
+            <w:r>
+              <w:rPr>
+                <w:b/>
+                <w:szCs w:val="24"/>
+                <w:lang w:val="es-ES_tradnl"/>
+              </w:rPr>
+              <w:t>VER PARTIDAS</w:t>
+            </w:r>
+          </w:p>
+        </w:tc>
+      </w:tr>
+      <w:tr>
+        <w:tc>
+          <w:tcPr>
+            <w:tcW w:w="2775" w:type="dxa"/>
+          </w:tcPr>
+          <w:p>
+            <w:pPr>
+              <w:spacing w:after="0"/>
+              <w:rPr>
+                <w:b/>
+                <w:szCs w:val="24"/>
+                <w:lang w:val="es-ES_tradnl"/>
+              </w:rPr>
+            </w:pPr>
+            <w:r>
+              <w:rPr>
+                <w:b/>
+                <w:szCs w:val="24"/>
+                <w:lang w:val="es-ES_tradnl"/>
+              </w:rPr>
+              <w:t>Versión</w:t>
+            </w:r>
+          </w:p>
+        </w:tc>
+        <w:tc>
+          <w:tcPr>
+            <w:tcW w:w="6575" w:type="dxa"/>
+            <w:gridSpan w:val="2"/>
+          </w:tcPr>
+          <w:p>
+            <w:pPr>
+              <w:spacing w:after="0"/>
+              <w:rPr>
+                <w:szCs w:val="24"/>
+                <w:lang w:val="es-ES_tradnl"/>
+              </w:rPr>
+            </w:pPr>
+            <w:r>
+              <w:rPr>
+                <w:szCs w:val="24"/>
+                <w:lang w:val="es-ES_tradnl"/>
+              </w:rPr>
+              <w:t>01</w:t>
+            </w:r>
+          </w:p>
+        </w:tc>
+      </w:tr>
+      <w:tr>
+        <w:tc>
+          <w:tcPr>
+            <w:tcW w:w="2775" w:type="dxa"/>
+          </w:tcPr>
+          <w:p>
+            <w:pPr>
+              <w:spacing w:after="0"/>
+              <w:rPr>
+                <w:b/>
+                <w:szCs w:val="24"/>
+                <w:lang w:val="es-ES_tradnl"/>
+              </w:rPr>
+            </w:pPr>
+            <w:r>
+              <w:rPr>
+                <w:b/>
+                <w:szCs w:val="24"/>
+                <w:lang w:val="es-ES_tradnl"/>
+              </w:rPr>
+              <w:t>Descripción</w:t>
+            </w:r>
+          </w:p>
+        </w:tc>
+        <w:tc>
+          <w:tcPr>
+            <w:tcW w:w="6575" w:type="dxa"/>
+            <w:gridSpan w:val="2"/>
+          </w:tcPr>
+          <w:p>
+            <w:pPr>
+              <w:spacing w:after="0"/>
+              <w:rPr>
+                <w:szCs w:val="24"/>
+                <w:lang w:val="es-ES_tradnl"/>
+              </w:rPr>
+            </w:pPr>
+            <w:r>
+              <w:rPr>
+                <w:szCs w:val="24"/>
+                <w:lang w:val="es-ES_tradnl"/>
+              </w:rPr>
+              <w:t>El usuario consulta su historial de partidas</w:t>
+            </w:r>
+          </w:p>
+        </w:tc>
+      </w:tr>
+      <w:tr>
+        <w:tc>
+          <w:tcPr>
+            <w:tcW w:w="2775" w:type="dxa"/>
+          </w:tcPr>
+          <w:p>
+            <w:pPr>
+              <w:spacing w:after="0"/>
+              <w:rPr>
+                <w:b/>
+                <w:szCs w:val="24"/>
+                <w:lang w:val="es-ES_tradnl"/>
+              </w:rPr>
+            </w:pPr>
+            <w:r>
+              <w:rPr>
+                <w:b/>
+                <w:szCs w:val="24"/>
+                <w:lang w:val="es-ES_tradnl"/>
+              </w:rPr>
+              <w:t>Dependencias</w:t>
+            </w:r>
+          </w:p>
+        </w:tc>
+        <w:tc>
+          <w:tcPr>
+            <w:tcW w:w="6575" w:type="dxa"/>
+            <w:gridSpan w:val="2"/>
+          </w:tcPr>
+          <w:p>
+            <w:pPr>
+              <w:spacing w:after="0"/>
+              <w:rPr>
+                <w:szCs w:val="24"/>
+                <w:lang w:val="es-ES_tradnl"/>
+              </w:rPr>
+            </w:pPr>
+            <w:r>
+              <w:rPr>
+                <w:szCs w:val="24"/>
+                <w:lang w:val="es-ES_tradnl"/>
+              </w:rPr>
+              <w:t>-</w:t>
+            </w:r>
+          </w:p>
+        </w:tc>
+      </w:tr>
+      <w:tr>
+        <w:tc>
+          <w:tcPr>
+            <w:tcW w:w="2775" w:type="dxa"/>
+          </w:tcPr>
+          <w:p>
+            <w:pPr>
+              <w:spacing w:after="0"/>
+              <w:rPr>
+                <w:b/>
+                <w:szCs w:val="24"/>
+                <w:lang w:val="es-ES_tradnl"/>
+              </w:rPr>
+            </w:pPr>
+            <w:r>
+              <w:rPr>
+                <w:b/>
+                <w:szCs w:val="24"/>
+                <w:lang w:val="es-ES_tradnl"/>
+              </w:rPr>
+              <w:t>Actores</w:t>
+            </w:r>
+          </w:p>
+        </w:tc>
+        <w:tc>
+          <w:tcPr>
+            <w:tcW w:w="6575" w:type="dxa"/>
+            <w:gridSpan w:val="2"/>
+          </w:tcPr>
+          <w:p>
+            <w:pPr>
+              <w:spacing w:after="0"/>
+              <w:rPr>
+                <w:szCs w:val="24"/>
+                <w:lang w:val="es-ES_tradnl"/>
+              </w:rPr>
+            </w:pPr>
+            <w:r>
+              <w:rPr>
+                <w:szCs w:val="24"/>
+                <w:lang w:val="es-ES_tradnl"/>
+              </w:rPr>
+              <w:t>Usuario</w:t>
+            </w:r>
+          </w:p>
+        </w:tc>
+      </w:tr>
+      <w:tr>
+        <w:tc>
+          <w:tcPr>
+            <w:tcW w:w="2775" w:type="dxa"/>
+          </w:tcPr>
+          <w:p>
+            <w:pPr>
+              <w:spacing w:after="0"/>
+              <w:rPr>
+                <w:b/>
+                <w:szCs w:val="24"/>
+                <w:lang w:val="es-ES_tradnl"/>
+              </w:rPr>
+            </w:pPr>
+            <w:r>
+              <w:rPr>
+                <w:b/>
+                <w:szCs w:val="24"/>
+                <w:lang w:val="es-ES_tradnl"/>
+              </w:rPr>
+              <w:lastRenderedPageBreak/>
+              <w:t>Precondición</w:t>
+            </w:r>
+          </w:p>
+        </w:tc>
+        <w:tc>
+          <w:tcPr>
+            <w:tcW w:w="6575" w:type="dxa"/>
+            <w:gridSpan w:val="2"/>
+          </w:tcPr>
+          <w:p>
+            <w:pPr>
+              <w:spacing w:after="0"/>
+              <w:rPr>
+                <w:szCs w:val="24"/>
+                <w:lang w:val="es-ES_tradnl"/>
+              </w:rPr>
+            </w:pPr>
+            <w:r>
+              <w:rPr>
+                <w:szCs w:val="24"/>
+                <w:lang w:val="es-ES_tradnl"/>
+              </w:rPr>
+              <w:t xml:space="preserve">El usuario debe estar </w:t>
             </w:r>
             <w:proofErr w:type="spellStart"/>
             <w:r>
@@ -20186,7 +20792,7 @@
                 <w:szCs w:val="24"/>
                 <w:lang w:val="es-ES_tradnl"/>
               </w:rPr>
-              <w:t>Game</w:t>
+              <w:t>logueado</w:t>
             </w:r>
             <w:proofErr w:type="spellEnd"/>
             <w:r>
@@ -20194,51 +20800,474 @@
                 <w:szCs w:val="24"/>
                 <w:lang w:val="es-ES_tradnl"/>
               </w:rPr>
-              <w:t xml:space="preserve"> </w:t>
-            </w:r>
-            <w:proofErr w:type="gramStart"/>
-            <w:r>
-              <w:rPr>
-                <w:szCs w:val="24"/>
-                <w:lang w:val="es-ES_tradnl"/>
-              </w:rPr>
-              <w:t>Master</w:t>
-            </w:r>
-            <w:proofErr w:type="gramEnd"/>
-            <w:r>
-              <w:rPr>
-                <w:szCs w:val="24"/>
-                <w:lang w:val="es-ES_tradnl"/>
-              </w:rPr>
-              <w:t xml:space="preserve"> para esa partida, podrá acceder a los casos de uso CU-08: Cerrar Partida</w:t>
-            </w:r>
-            <w:r>
-              <w:rPr>
-                <w:szCs w:val="24"/>
-                <w:lang w:val="es-ES_tradnl"/>
-              </w:rPr>
-              <w:t>,</w:t>
-            </w:r>
-            <w:r>
-              <w:rPr>
-                <w:szCs w:val="24"/>
-                <w:lang w:val="es-ES_tradnl"/>
-              </w:rPr>
-              <w:t xml:space="preserve"> CU-XX: Crear Coalición</w:t>
-            </w:r>
-            <w:r>
-              <w:rPr>
-                <w:szCs w:val="24"/>
-                <w:lang w:val="es-ES_tradnl"/>
-              </w:rPr>
-              <w:t xml:space="preserve"> y</w:t>
-            </w:r>
-            <w:r>
-              <w:rPr>
-                <w:szCs w:val="24"/>
-                <w:lang w:val="es-ES_tradnl"/>
-              </w:rPr>
-              <w:t xml:space="preserve"> CU-XX: Resolver Tirada </w:t>
+              <w:t xml:space="preserve"> y debe haber participado en alguna partida</w:t>
+            </w:r>
+          </w:p>
+        </w:tc>
+      </w:tr>
+      <w:tr>
+        <w:tc>
+          <w:tcPr>
+            <w:tcW w:w="2775" w:type="dxa"/>
+          </w:tcPr>
+          <w:p>
+            <w:pPr>
+              <w:spacing w:after="0"/>
+              <w:rPr>
+                <w:b/>
+                <w:szCs w:val="24"/>
+                <w:lang w:val="es-ES_tradnl"/>
+              </w:rPr>
+            </w:pPr>
+            <w:r>
+              <w:rPr>
+                <w:b/>
+                <w:szCs w:val="24"/>
+                <w:lang w:val="es-ES_tradnl"/>
+              </w:rPr>
+              <w:t>Postcondición</w:t>
+            </w:r>
+          </w:p>
+        </w:tc>
+        <w:tc>
+          <w:tcPr>
+            <w:tcW w:w="6575" w:type="dxa"/>
+            <w:gridSpan w:val="2"/>
+          </w:tcPr>
+          <w:p>
+            <w:pPr>
+              <w:spacing w:after="0"/>
+              <w:rPr>
+                <w:szCs w:val="24"/>
+                <w:lang w:val="es-ES_tradnl"/>
+              </w:rPr>
+            </w:pPr>
+            <w:r>
+              <w:rPr>
+                <w:szCs w:val="24"/>
+                <w:lang w:val="es-ES_tradnl"/>
+              </w:rPr>
+              <w:t>-</w:t>
+            </w:r>
+          </w:p>
+        </w:tc>
+      </w:tr>
+      <w:tr>
+        <w:tc>
+          <w:tcPr>
+            <w:tcW w:w="2775" w:type="dxa"/>
+          </w:tcPr>
+          <w:p>
+            <w:pPr>
+              <w:spacing w:after="0"/>
+              <w:rPr>
+                <w:b/>
+                <w:szCs w:val="24"/>
+                <w:lang w:val="es-ES_tradnl"/>
+              </w:rPr>
+            </w:pPr>
+            <w:r>
+              <w:rPr>
+                <w:b/>
+                <w:szCs w:val="24"/>
+                <w:lang w:val="es-ES_tradnl"/>
+              </w:rPr>
+              <w:t>Puntos de Extensión</w:t>
+            </w:r>
+          </w:p>
+        </w:tc>
+        <w:tc>
+          <w:tcPr>
+            <w:tcW w:w="6575" w:type="dxa"/>
+            <w:gridSpan w:val="2"/>
+          </w:tcPr>
+          <w:p>
+            <w:pPr>
+              <w:spacing w:after="0"/>
+              <w:rPr>
+                <w:szCs w:val="24"/>
+                <w:lang w:val="es-ES_tradnl"/>
+              </w:rPr>
+            </w:pPr>
+            <w:r>
+              <w:rPr>
+                <w:szCs w:val="24"/>
+                <w:lang w:val="es-ES_tradnl"/>
+              </w:rPr>
+              <w:t>-</w:t>
+            </w:r>
+          </w:p>
+        </w:tc>
+      </w:tr>
+      <w:tr>
+        <w:tc>
+          <w:tcPr>
+            <w:tcW w:w="2775" w:type="dxa"/>
+          </w:tcPr>
+          <w:p>
+            <w:pPr>
+              <w:spacing w:after="0"/>
+              <w:rPr>
+                <w:b/>
+                <w:szCs w:val="24"/>
+                <w:lang w:val="es-ES_tradnl"/>
+              </w:rPr>
+            </w:pPr>
+            <w:r>
+              <w:rPr>
+                <w:b/>
+                <w:szCs w:val="24"/>
+                <w:lang w:val="es-ES_tradnl"/>
+              </w:rPr>
+              <w:t>Nivel</w:t>
+            </w:r>
+          </w:p>
+        </w:tc>
+        <w:tc>
+          <w:tcPr>
+            <w:tcW w:w="6575" w:type="dxa"/>
+            <w:gridSpan w:val="2"/>
+          </w:tcPr>
+          <w:p>
+            <w:pPr>
+              <w:spacing w:after="0"/>
+              <w:rPr>
+                <w:szCs w:val="24"/>
+                <w:lang w:val="es-ES_tradnl"/>
+              </w:rPr>
+            </w:pPr>
+            <w:r>
+              <w:rPr>
+                <w:szCs w:val="24"/>
+                <w:lang w:val="es-ES_tradnl"/>
+              </w:rPr>
+              <w:t>-</w:t>
+            </w:r>
+          </w:p>
+        </w:tc>
+      </w:tr>
+      <w:tr>
+        <w:trPr>
+          <w:trHeight w:val="45"/>
+        </w:trPr>
+        <w:tc>
+          <w:tcPr>
+            <w:tcW w:w="2775" w:type="dxa"/>
+            <w:vMerge w:val="restart"/>
+          </w:tcPr>
+          <w:p>
+            <w:pPr>
+              <w:spacing w:after="0"/>
+              <w:rPr>
+                <w:b/>
+                <w:szCs w:val="24"/>
+                <w:lang w:val="es-ES_tradnl"/>
+              </w:rPr>
+            </w:pPr>
+            <w:r>
+              <w:rPr>
+                <w:b/>
+                <w:szCs w:val="24"/>
+                <w:lang w:val="es-ES_tradnl"/>
+              </w:rPr>
+              <w:t>Flujo Normal</w:t>
+            </w:r>
+          </w:p>
+        </w:tc>
+        <w:tc>
+          <w:tcPr>
+            <w:tcW w:w="820" w:type="dxa"/>
+            <w:shd w:val="clear" w:color="auto" w:fill="F2F2F2" w:themeFill="background1" w:themeFillShade="F2"/>
+          </w:tcPr>
+          <w:p>
+            <w:pPr>
+              <w:spacing w:after="0"/>
+              <w:rPr>
+                <w:b/>
+                <w:szCs w:val="24"/>
+                <w:lang w:val="es-ES_tradnl"/>
+              </w:rPr>
+            </w:pPr>
+            <w:r>
+              <w:rPr>
+                <w:b/>
+                <w:szCs w:val="24"/>
+                <w:lang w:val="es-ES_tradnl"/>
+              </w:rPr>
+              <w:t>PASO</w:t>
+            </w:r>
+          </w:p>
+        </w:tc>
+        <w:tc>
+          <w:tcPr>
+            <w:tcW w:w="5755" w:type="dxa"/>
+            <w:shd w:val="clear" w:color="auto" w:fill="F2F2F2" w:themeFill="background1" w:themeFillShade="F2"/>
+          </w:tcPr>
+          <w:p>
+            <w:pPr>
+              <w:spacing w:after="0"/>
+              <w:rPr>
+                <w:b/>
+                <w:szCs w:val="24"/>
+                <w:lang w:val="es-ES_tradnl"/>
+              </w:rPr>
+            </w:pPr>
+            <w:r>
+              <w:rPr>
+                <w:b/>
+                <w:szCs w:val="24"/>
+                <w:lang w:val="es-ES_tradnl"/>
+              </w:rPr>
+              <w:t>ACCIÓN</w:t>
+            </w:r>
+          </w:p>
+        </w:tc>
+      </w:tr>
+      <w:tr>
+        <w:trPr>
+          <w:trHeight w:val="45"/>
+        </w:trPr>
+        <w:tc>
+          <w:tcPr>
+            <w:tcW w:w="2775" w:type="dxa"/>
+            <w:vMerge/>
+          </w:tcPr>
+          <w:p>
+            <w:pPr>
+              <w:spacing w:after="0"/>
+              <w:rPr>
+                <w:b/>
+                <w:szCs w:val="24"/>
+                <w:lang w:val="es-ES_tradnl"/>
+              </w:rPr>
+            </w:pPr>
+          </w:p>
+        </w:tc>
+        <w:tc>
+          <w:tcPr>
+            <w:tcW w:w="820" w:type="dxa"/>
+          </w:tcPr>
+          <w:p>
+            <w:pPr>
+              <w:spacing w:after="0"/>
+              <w:rPr>
+                <w:szCs w:val="24"/>
+                <w:lang w:val="es-ES_tradnl"/>
+              </w:rPr>
+            </w:pPr>
+            <w:r>
+              <w:rPr>
+                <w:szCs w:val="24"/>
+                <w:lang w:val="es-ES_tradnl"/>
+              </w:rPr>
+              <w:t>1</w:t>
+            </w:r>
+          </w:p>
+        </w:tc>
+        <w:tc>
+          <w:tcPr>
+            <w:tcW w:w="5755" w:type="dxa"/>
+          </w:tcPr>
+          <w:p>
+            <w:pPr>
+              <w:spacing w:after="0"/>
+              <w:rPr>
+                <w:szCs w:val="24"/>
+                <w:lang w:val="es-ES_tradnl"/>
+              </w:rPr>
+            </w:pPr>
+            <w:r>
+              <w:rPr>
+                <w:szCs w:val="24"/>
+                <w:lang w:val="es-ES_tradnl"/>
+              </w:rPr>
+              <w:t>El usuario selecciona la opción de consultar partidas</w:t>
+            </w:r>
+          </w:p>
+        </w:tc>
+      </w:tr>
+      <w:tr>
+        <w:trPr>
+          <w:trHeight w:val="45"/>
+        </w:trPr>
+        <w:tc>
+          <w:tcPr>
+            <w:tcW w:w="2775" w:type="dxa"/>
+            <w:vMerge/>
+          </w:tcPr>
+          <w:p>
+            <w:pPr>
+              <w:spacing w:after="0"/>
+              <w:rPr>
+                <w:b/>
+                <w:szCs w:val="24"/>
+                <w:lang w:val="es-ES_tradnl"/>
+              </w:rPr>
+            </w:pPr>
+          </w:p>
+        </w:tc>
+        <w:tc>
+          <w:tcPr>
+            <w:tcW w:w="820" w:type="dxa"/>
+          </w:tcPr>
+          <w:p>
+            <w:pPr>
+              <w:spacing w:after="0"/>
+              <w:rPr>
+                <w:szCs w:val="24"/>
+                <w:lang w:val="es-ES_tradnl"/>
+              </w:rPr>
+            </w:pPr>
+            <w:r>
+              <w:rPr>
+                <w:szCs w:val="24"/>
+                <w:lang w:val="es-ES_tradnl"/>
+              </w:rPr>
+              <w:t>2</w:t>
+            </w:r>
+          </w:p>
+        </w:tc>
+        <w:tc>
+          <w:tcPr>
+            <w:tcW w:w="5755" w:type="dxa"/>
+          </w:tcPr>
+          <w:p>
+            <w:pPr>
+              <w:spacing w:after="0"/>
+              <w:rPr>
+                <w:szCs w:val="24"/>
+                <w:lang w:val="es-ES_tradnl"/>
+              </w:rPr>
+            </w:pPr>
+            <w:r>
+              <w:rPr>
+                <w:szCs w:val="24"/>
+                <w:lang w:val="es-ES_tradnl"/>
+              </w:rPr>
+              <w:t>El sistema muestra la información al usuario</w:t>
+            </w:r>
+          </w:p>
+        </w:tc>
+      </w:tr>
+      <w:tr>
+        <w:trPr>
+          <w:trHeight w:val="54"/>
+        </w:trPr>
+        <w:tc>
+          <w:tcPr>
+            <w:tcW w:w="2775" w:type="dxa"/>
+          </w:tcPr>
+          <w:p>
+            <w:pPr>
+              <w:spacing w:after="0"/>
+              <w:rPr>
+                <w:b/>
+                <w:szCs w:val="24"/>
+                <w:lang w:val="es-ES_tradnl"/>
+              </w:rPr>
+            </w:pPr>
+            <w:r>
+              <w:rPr>
+                <w:b/>
+                <w:szCs w:val="24"/>
+                <w:lang w:val="es-ES_tradnl"/>
+              </w:rPr>
+              <w:t>Flujos Alternativos</w:t>
+            </w:r>
+          </w:p>
+        </w:tc>
+        <w:tc>
+          <w:tcPr>
+            <w:tcW w:w="820" w:type="dxa"/>
+            <w:shd w:val="clear" w:color="auto" w:fill="F2F2F2" w:themeFill="background1" w:themeFillShade="F2"/>
+          </w:tcPr>
+          <w:p>
+            <w:pPr>
+              <w:spacing w:after="0"/>
+              <w:rPr>
+                <w:b/>
+                <w:szCs w:val="24"/>
+                <w:lang w:val="es-ES_tradnl"/>
+              </w:rPr>
+            </w:pPr>
+            <w:r>
+              <w:rPr>
+                <w:b/>
+                <w:szCs w:val="24"/>
+                <w:lang w:val="es-ES_tradnl"/>
+              </w:rPr>
+              <w:t>PASO</w:t>
+            </w:r>
+          </w:p>
+        </w:tc>
+        <w:tc>
+          <w:tcPr>
+            <w:tcW w:w="5755" w:type="dxa"/>
+            <w:shd w:val="clear" w:color="auto" w:fill="F2F2F2" w:themeFill="background1" w:themeFillShade="F2"/>
+          </w:tcPr>
+          <w:p>
+            <w:pPr>
+              <w:spacing w:after="0"/>
+              <w:rPr>
+                <w:b/>
+                <w:szCs w:val="24"/>
+                <w:lang w:val="es-ES_tradnl"/>
+              </w:rPr>
+            </w:pPr>
+            <w:r>
+              <w:rPr>
+                <w:b/>
+                <w:szCs w:val="24"/>
+                <w:lang w:val="es-ES_tradnl"/>
+              </w:rPr>
+              <w:t>ACCIÓN</w:t>
+            </w:r>
+          </w:p>
+        </w:tc>
+      </w:tr>
+      <w:tr>
+        <w:tc>
+          <w:tcPr>
+            <w:tcW w:w="2775" w:type="dxa"/>
+          </w:tcPr>
+          <w:p>
+            <w:pPr>
+              <w:spacing w:after="0"/>
+              <w:rPr>
+                <w:b/>
+                <w:szCs w:val="24"/>
+                <w:lang w:val="es-ES_tradnl"/>
+              </w:rPr>
+            </w:pPr>
+            <w:r>
+              <w:rPr>
+                <w:b/>
+                <w:szCs w:val="24"/>
+                <w:lang w:val="es-ES_tradnl"/>
+              </w:rPr>
+              <w:t>Observaciones</w:t>
+            </w:r>
+          </w:p>
+        </w:tc>
+        <w:tc>
+          <w:tcPr>
+            <w:tcW w:w="6575" w:type="dxa"/>
+            <w:gridSpan w:val="2"/>
+          </w:tcPr>
+          <w:p>
+            <w:pPr>
+              <w:spacing w:after="0"/>
+              <w:rPr>
+                <w:szCs w:val="24"/>
+                <w:lang w:val="es-ES_tradnl"/>
+              </w:rPr>
+            </w:pPr>
+            <w:r>
+              <w:rPr>
+                <w:szCs w:val="24"/>
+                <w:lang w:val="es-ES_tradnl"/>
+              </w:rPr>
+              <w:t>-</w:t>
             </w:r>
           </w:p>
         </w:tc>
@@ -20291,7 +21320,15 @@
                 <w:szCs w:val="24"/>
                 <w:lang w:val="es-ES_tradnl"/>
               </w:rPr>
-              <w:t>08</w:t>
+              <w:t>0</w:t>
+            </w:r>
+            <w:r>
+              <w:rPr>
+                <w:b/>
+                <w:szCs w:val="24"/>
+                <w:lang w:val="es-ES_tradnl"/>
+              </w:rPr>
+              <w:t>9</w:t>
             </w:r>
           </w:p>
         </w:tc>
@@ -20316,7 +21353,7 @@
                 <w:szCs w:val="24"/>
                 <w:lang w:val="es-ES_tradnl"/>
               </w:rPr>
-              <w:t>CERRAR PARTIDA</w:t>
+              <w:t>VER PARTIDA</w:t>
             </w:r>
           </w:p>
         </w:tc>
@@ -20410,39 +21447,7 @@
                 <w:szCs w:val="24"/>
                 <w:lang w:val="es-ES_tradnl"/>
               </w:rPr>
-              <w:t xml:space="preserve">El </w:t>
-            </w:r>
-            <w:proofErr w:type="spellStart"/>
-            <w:r>
-              <w:rPr>
-                <w:szCs w:val="24"/>
-                <w:lang w:val="es-ES_tradnl"/>
-              </w:rPr>
-              <w:t>Game</w:t>
-            </w:r>
-            <w:proofErr w:type="spellEnd"/>
-            <w:r>
-              <w:rPr>
-                <w:szCs w:val="24"/>
-                <w:lang w:val="es-ES_tradnl"/>
-              </w:rPr>
-              <w:t xml:space="preserve"> </w:t>
-            </w:r>
-            <w:proofErr w:type="gramStart"/>
-            <w:r>
-              <w:rPr>
-                <w:szCs w:val="24"/>
-                <w:lang w:val="es-ES_tradnl"/>
-              </w:rPr>
-              <w:t>Master</w:t>
-            </w:r>
-            <w:proofErr w:type="gramEnd"/>
-            <w:r>
-              <w:rPr>
-                <w:szCs w:val="24"/>
-                <w:lang w:val="es-ES_tradnl"/>
-              </w:rPr>
-              <w:t xml:space="preserve"> cierra una partida abierta, lo que impide que se creen más enfrentamientos y se realicen más cambios</w:t>
+              <w:t>El usuario consulta la información sobre una partida</w:t>
             </w:r>
           </w:p>
         </w:tc>
@@ -20489,7 +21494,7 @@
                 <w:szCs w:val="24"/>
                 <w:lang w:val="es-ES_tradnl"/>
               </w:rPr>
-              <w:t>CU-07: Ver partida</w:t>
+              <w:t>CU-06: Ver partidas</w:t>
             </w:r>
           </w:p>
         </w:tc>
@@ -20531,31 +21536,13 @@
                 <w:lang w:val="es-ES_tradnl"/>
               </w:rPr>
             </w:pPr>
-            <w:proofErr w:type="spellStart"/>
-            <w:r>
-              <w:rPr>
-                <w:szCs w:val="24"/>
-                <w:lang w:val="es-ES_tradnl"/>
-              </w:rPr>
-              <w:t>Game</w:t>
-            </w:r>
-            <w:proofErr w:type="spellEnd"/>
-            <w:r>
-              <w:rPr>
-                <w:szCs w:val="24"/>
-                <w:lang w:val="es-ES_tradnl"/>
-              </w:rPr>
-              <w:t xml:space="preserve"> </w:t>
-            </w:r>
-            <w:proofErr w:type="gramStart"/>
-            <w:r>
-              <w:rPr>
-                <w:szCs w:val="24"/>
-                <w:lang w:val="es-ES_tradnl"/>
-              </w:rPr>
-              <w:t>Master</w:t>
-            </w:r>
-            <w:proofErr w:type="gramEnd"/>
+            <w:r>
+              <w:rPr>
+                <w:szCs w:val="24"/>
+                <w:lang w:val="es-ES_tradnl"/>
+              </w:rPr>
+              <w:t>Usuario</w:t>
+            </w:r>
           </w:p>
         </w:tc>
       </w:tr>
@@ -20617,7 +21604,7 @@
                 <w:szCs w:val="24"/>
                 <w:lang w:val="es-ES_tradnl"/>
               </w:rPr>
-              <w:t xml:space="preserve"> y debe haber creado una partida</w:t>
+              <w:t xml:space="preserve"> y debe haber participado en alguna partida</w:t>
             </w:r>
           </w:p>
         </w:tc>
@@ -20787,7 +21774,942 @@
                 <w:szCs w:val="24"/>
                 <w:lang w:val="es-ES_tradnl"/>
               </w:rPr>
-              <w:lastRenderedPageBreak/>
+              <w:t>Flujo Normal</w:t>
+            </w:r>
+          </w:p>
+        </w:tc>
+        <w:tc>
+          <w:tcPr>
+            <w:tcW w:w="820" w:type="dxa"/>
+            <w:shd w:val="clear" w:color="auto" w:fill="F2F2F2" w:themeFill="background1" w:themeFillShade="F2"/>
+          </w:tcPr>
+          <w:p>
+            <w:pPr>
+              <w:spacing w:after="0"/>
+              <w:rPr>
+                <w:b/>
+                <w:szCs w:val="24"/>
+                <w:lang w:val="es-ES_tradnl"/>
+              </w:rPr>
+            </w:pPr>
+            <w:r>
+              <w:rPr>
+                <w:b/>
+                <w:szCs w:val="24"/>
+                <w:lang w:val="es-ES_tradnl"/>
+              </w:rPr>
+              <w:t>PASO</w:t>
+            </w:r>
+          </w:p>
+        </w:tc>
+        <w:tc>
+          <w:tcPr>
+            <w:tcW w:w="5755" w:type="dxa"/>
+            <w:shd w:val="clear" w:color="auto" w:fill="F2F2F2" w:themeFill="background1" w:themeFillShade="F2"/>
+          </w:tcPr>
+          <w:p>
+            <w:pPr>
+              <w:spacing w:after="0"/>
+              <w:rPr>
+                <w:b/>
+                <w:szCs w:val="24"/>
+                <w:lang w:val="es-ES_tradnl"/>
+              </w:rPr>
+            </w:pPr>
+            <w:r>
+              <w:rPr>
+                <w:b/>
+                <w:szCs w:val="24"/>
+                <w:lang w:val="es-ES_tradnl"/>
+              </w:rPr>
+              <w:t>ACCIÓN</w:t>
+            </w:r>
+          </w:p>
+        </w:tc>
+      </w:tr>
+      <w:tr>
+        <w:trPr>
+          <w:trHeight w:val="45"/>
+        </w:trPr>
+        <w:tc>
+          <w:tcPr>
+            <w:tcW w:w="2775" w:type="dxa"/>
+            <w:vMerge/>
+          </w:tcPr>
+          <w:p>
+            <w:pPr>
+              <w:spacing w:after="0"/>
+              <w:rPr>
+                <w:b/>
+                <w:szCs w:val="24"/>
+                <w:lang w:val="es-ES_tradnl"/>
+              </w:rPr>
+            </w:pPr>
+          </w:p>
+        </w:tc>
+        <w:tc>
+          <w:tcPr>
+            <w:tcW w:w="820" w:type="dxa"/>
+          </w:tcPr>
+          <w:p>
+            <w:pPr>
+              <w:spacing w:after="0"/>
+              <w:rPr>
+                <w:szCs w:val="24"/>
+                <w:lang w:val="es-ES_tradnl"/>
+              </w:rPr>
+            </w:pPr>
+            <w:r>
+              <w:rPr>
+                <w:szCs w:val="24"/>
+                <w:lang w:val="es-ES_tradnl"/>
+              </w:rPr>
+              <w:t>1</w:t>
+            </w:r>
+          </w:p>
+        </w:tc>
+        <w:tc>
+          <w:tcPr>
+            <w:tcW w:w="5755" w:type="dxa"/>
+          </w:tcPr>
+          <w:p>
+            <w:pPr>
+              <w:spacing w:after="0"/>
+              <w:rPr>
+                <w:szCs w:val="24"/>
+                <w:lang w:val="es-ES_tradnl"/>
+              </w:rPr>
+            </w:pPr>
+            <w:r>
+              <w:rPr>
+                <w:szCs w:val="24"/>
+                <w:lang w:val="es-ES_tradnl"/>
+              </w:rPr>
+              <w:t>El usuario comienza el CU-06: Ver partidas y selecciona la partida que quiere consultar</w:t>
+            </w:r>
+          </w:p>
+        </w:tc>
+      </w:tr>
+      <w:tr>
+        <w:trPr>
+          <w:trHeight w:val="45"/>
+        </w:trPr>
+        <w:tc>
+          <w:tcPr>
+            <w:tcW w:w="2775" w:type="dxa"/>
+            <w:vMerge/>
+          </w:tcPr>
+          <w:p>
+            <w:pPr>
+              <w:spacing w:after="0"/>
+              <w:rPr>
+                <w:b/>
+                <w:szCs w:val="24"/>
+                <w:lang w:val="es-ES_tradnl"/>
+              </w:rPr>
+            </w:pPr>
+          </w:p>
+        </w:tc>
+        <w:tc>
+          <w:tcPr>
+            <w:tcW w:w="820" w:type="dxa"/>
+          </w:tcPr>
+          <w:p>
+            <w:pPr>
+              <w:spacing w:after="0"/>
+              <w:rPr>
+                <w:szCs w:val="24"/>
+                <w:lang w:val="es-ES_tradnl"/>
+              </w:rPr>
+            </w:pPr>
+            <w:r>
+              <w:rPr>
+                <w:szCs w:val="24"/>
+                <w:lang w:val="es-ES_tradnl"/>
+              </w:rPr>
+              <w:t>2</w:t>
+            </w:r>
+          </w:p>
+        </w:tc>
+        <w:tc>
+          <w:tcPr>
+            <w:tcW w:w="5755" w:type="dxa"/>
+          </w:tcPr>
+          <w:p>
+            <w:pPr>
+              <w:spacing w:after="0"/>
+              <w:rPr>
+                <w:szCs w:val="24"/>
+                <w:lang w:val="es-ES_tradnl"/>
+              </w:rPr>
+            </w:pPr>
+            <w:r>
+              <w:rPr>
+                <w:szCs w:val="24"/>
+                <w:lang w:val="es-ES_tradnl"/>
+              </w:rPr>
+              <w:t>El sistema muestra la información solicitada</w:t>
+            </w:r>
+          </w:p>
+        </w:tc>
+      </w:tr>
+      <w:tr>
+        <w:trPr>
+          <w:trHeight w:val="54"/>
+        </w:trPr>
+        <w:tc>
+          <w:tcPr>
+            <w:tcW w:w="2775" w:type="dxa"/>
+          </w:tcPr>
+          <w:p>
+            <w:pPr>
+              <w:spacing w:after="0"/>
+              <w:rPr>
+                <w:b/>
+                <w:szCs w:val="24"/>
+                <w:lang w:val="es-ES_tradnl"/>
+              </w:rPr>
+            </w:pPr>
+            <w:r>
+              <w:rPr>
+                <w:b/>
+                <w:szCs w:val="24"/>
+                <w:lang w:val="es-ES_tradnl"/>
+              </w:rPr>
+              <w:t>Flujos Alternativos</w:t>
+            </w:r>
+          </w:p>
+        </w:tc>
+        <w:tc>
+          <w:tcPr>
+            <w:tcW w:w="820" w:type="dxa"/>
+            <w:shd w:val="clear" w:color="auto" w:fill="F2F2F2" w:themeFill="background1" w:themeFillShade="F2"/>
+          </w:tcPr>
+          <w:p>
+            <w:pPr>
+              <w:spacing w:after="0"/>
+              <w:rPr>
+                <w:b/>
+                <w:szCs w:val="24"/>
+                <w:lang w:val="es-ES_tradnl"/>
+              </w:rPr>
+            </w:pPr>
+            <w:r>
+              <w:rPr>
+                <w:b/>
+                <w:szCs w:val="24"/>
+                <w:lang w:val="es-ES_tradnl"/>
+              </w:rPr>
+              <w:t>PASO</w:t>
+            </w:r>
+          </w:p>
+        </w:tc>
+        <w:tc>
+          <w:tcPr>
+            <w:tcW w:w="5755" w:type="dxa"/>
+            <w:shd w:val="clear" w:color="auto" w:fill="F2F2F2" w:themeFill="background1" w:themeFillShade="F2"/>
+          </w:tcPr>
+          <w:p>
+            <w:pPr>
+              <w:spacing w:after="0"/>
+              <w:rPr>
+                <w:b/>
+                <w:szCs w:val="24"/>
+                <w:lang w:val="es-ES_tradnl"/>
+              </w:rPr>
+            </w:pPr>
+            <w:r>
+              <w:rPr>
+                <w:b/>
+                <w:szCs w:val="24"/>
+                <w:lang w:val="es-ES_tradnl"/>
+              </w:rPr>
+              <w:t>ACCIÓN</w:t>
+            </w:r>
+          </w:p>
+        </w:tc>
+      </w:tr>
+      <w:tr>
+        <w:tc>
+          <w:tcPr>
+            <w:tcW w:w="2775" w:type="dxa"/>
+          </w:tcPr>
+          <w:p>
+            <w:pPr>
+              <w:spacing w:after="0"/>
+              <w:rPr>
+                <w:b/>
+                <w:szCs w:val="24"/>
+                <w:lang w:val="es-ES_tradnl"/>
+              </w:rPr>
+            </w:pPr>
+            <w:r>
+              <w:rPr>
+                <w:b/>
+                <w:szCs w:val="24"/>
+                <w:lang w:val="es-ES_tradnl"/>
+              </w:rPr>
+              <w:t>Observaciones</w:t>
+            </w:r>
+          </w:p>
+        </w:tc>
+        <w:tc>
+          <w:tcPr>
+            <w:tcW w:w="6575" w:type="dxa"/>
+            <w:gridSpan w:val="2"/>
+          </w:tcPr>
+          <w:p>
+            <w:pPr>
+              <w:spacing w:after="0"/>
+              <w:rPr>
+                <w:szCs w:val="24"/>
+                <w:lang w:val="es-ES_tradnl"/>
+              </w:rPr>
+            </w:pPr>
+            <w:r>
+              <w:rPr>
+                <w:szCs w:val="24"/>
+                <w:lang w:val="es-ES_tradnl"/>
+              </w:rPr>
+              <w:t>Si el usuario no ha participado en ninguna partida, este caso de uso no podrá ser realizado</w:t>
+            </w:r>
+            <w:r>
+              <w:rPr>
+                <w:szCs w:val="24"/>
+                <w:lang w:val="es-ES_tradnl"/>
+              </w:rPr>
+              <w:t>.</w:t>
+            </w:r>
+          </w:p>
+          <w:p>
+            <w:pPr>
+              <w:spacing w:after="0"/>
+              <w:rPr>
+                <w:szCs w:val="24"/>
+                <w:lang w:val="es-ES_tradnl"/>
+              </w:rPr>
+            </w:pPr>
+            <w:r>
+              <w:rPr>
+                <w:szCs w:val="24"/>
+                <w:lang w:val="es-ES_tradnl"/>
+              </w:rPr>
+              <w:t>Solamente s</w:t>
+            </w:r>
+            <w:r>
+              <w:rPr>
+                <w:szCs w:val="24"/>
+                <w:lang w:val="es-ES_tradnl"/>
+              </w:rPr>
+              <w:t xml:space="preserve">i el usuario tiene el rol </w:t>
+            </w:r>
+            <w:proofErr w:type="spellStart"/>
+            <w:r>
+              <w:rPr>
+                <w:szCs w:val="24"/>
+                <w:lang w:val="es-ES_tradnl"/>
+              </w:rPr>
+              <w:t>Game</w:t>
+            </w:r>
+            <w:proofErr w:type="spellEnd"/>
+            <w:r>
+              <w:rPr>
+                <w:szCs w:val="24"/>
+                <w:lang w:val="es-ES_tradnl"/>
+              </w:rPr>
+              <w:t xml:space="preserve"> </w:t>
+            </w:r>
+            <w:proofErr w:type="gramStart"/>
+            <w:r>
+              <w:rPr>
+                <w:szCs w:val="24"/>
+                <w:lang w:val="es-ES_tradnl"/>
+              </w:rPr>
+              <w:t>Master</w:t>
+            </w:r>
+            <w:proofErr w:type="gramEnd"/>
+            <w:r>
+              <w:rPr>
+                <w:szCs w:val="24"/>
+                <w:lang w:val="es-ES_tradnl"/>
+              </w:rPr>
+              <w:t xml:space="preserve"> para esa partida, podrá acceder a los casos de uso CU-08: Cerrar Partida</w:t>
+            </w:r>
+            <w:r>
+              <w:rPr>
+                <w:szCs w:val="24"/>
+                <w:lang w:val="es-ES_tradnl"/>
+              </w:rPr>
+              <w:t>,</w:t>
+            </w:r>
+            <w:r>
+              <w:rPr>
+                <w:szCs w:val="24"/>
+                <w:lang w:val="es-ES_tradnl"/>
+              </w:rPr>
+              <w:t xml:space="preserve"> CU-XX: Crear Coalición</w:t>
+            </w:r>
+            <w:r>
+              <w:rPr>
+                <w:szCs w:val="24"/>
+                <w:lang w:val="es-ES_tradnl"/>
+              </w:rPr>
+              <w:t xml:space="preserve"> y</w:t>
+            </w:r>
+            <w:r>
+              <w:rPr>
+                <w:szCs w:val="24"/>
+                <w:lang w:val="es-ES_tradnl"/>
+              </w:rPr>
+              <w:t xml:space="preserve"> CU-XX: Resolver Tirada </w:t>
+            </w:r>
+          </w:p>
+        </w:tc>
+      </w:tr>
+    </w:tbl>
+    <w:p>
+      <w:pPr>
+        <w:rPr>
+          <w:lang w:val="es-ES_tradnl" w:eastAsia="en-US"/>
+        </w:rPr>
+      </w:pPr>
+    </w:p>
+    <w:tbl>
+      <w:tblPr>
+        <w:tblStyle w:val="TableGrid"/>
+        <w:tblW w:w="0" w:type="auto"/>
+        <w:tblLook w:val="04A0" w:firstRow="1" w:lastRow="0" w:firstColumn="1" w:lastColumn="0" w:noHBand="0" w:noVBand="1"/>
+      </w:tblPr>
+      <w:tblGrid>
+        <w:gridCol w:w="2775"/>
+        <w:gridCol w:w="820"/>
+        <w:gridCol w:w="5755"/>
+      </w:tblGrid>
+      <w:tr>
+        <w:tc>
+          <w:tcPr>
+            <w:tcW w:w="2775" w:type="dxa"/>
+            <w:shd w:val="clear" w:color="auto" w:fill="D9D9D9" w:themeFill="background1" w:themeFillShade="D9"/>
+          </w:tcPr>
+          <w:p>
+            <w:pPr>
+              <w:spacing w:after="0"/>
+              <w:rPr>
+                <w:b/>
+                <w:szCs w:val="24"/>
+                <w:lang w:val="es-ES_tradnl"/>
+              </w:rPr>
+            </w:pPr>
+            <w:r>
+              <w:rPr>
+                <w:b/>
+                <w:szCs w:val="24"/>
+                <w:lang w:val="es-ES_tradnl"/>
+              </w:rPr>
+              <w:t>CU-</w:t>
+            </w:r>
+            <w:r>
+              <w:rPr>
+                <w:b/>
+                <w:szCs w:val="24"/>
+                <w:lang w:val="es-ES_tradnl"/>
+              </w:rPr>
+              <w:t>10</w:t>
+            </w:r>
+          </w:p>
+        </w:tc>
+        <w:tc>
+          <w:tcPr>
+            <w:tcW w:w="6575" w:type="dxa"/>
+            <w:gridSpan w:val="2"/>
+            <w:shd w:val="clear" w:color="auto" w:fill="D9D9D9" w:themeFill="background1" w:themeFillShade="D9"/>
+          </w:tcPr>
+          <w:p>
+            <w:pPr>
+              <w:spacing w:after="0"/>
+              <w:rPr>
+                <w:b/>
+                <w:szCs w:val="24"/>
+                <w:lang w:val="es-ES_tradnl"/>
+              </w:rPr>
+            </w:pPr>
+            <w:r>
+              <w:rPr>
+                <w:b/>
+                <w:szCs w:val="24"/>
+                <w:lang w:val="es-ES_tradnl"/>
+              </w:rPr>
+              <w:t>CERRAR PARTIDA</w:t>
+            </w:r>
+          </w:p>
+        </w:tc>
+      </w:tr>
+      <w:tr>
+        <w:tc>
+          <w:tcPr>
+            <w:tcW w:w="2775" w:type="dxa"/>
+          </w:tcPr>
+          <w:p>
+            <w:pPr>
+              <w:spacing w:after="0"/>
+              <w:rPr>
+                <w:b/>
+                <w:szCs w:val="24"/>
+                <w:lang w:val="es-ES_tradnl"/>
+              </w:rPr>
+            </w:pPr>
+            <w:r>
+              <w:rPr>
+                <w:b/>
+                <w:szCs w:val="24"/>
+                <w:lang w:val="es-ES_tradnl"/>
+              </w:rPr>
+              <w:t>Versión</w:t>
+            </w:r>
+          </w:p>
+        </w:tc>
+        <w:tc>
+          <w:tcPr>
+            <w:tcW w:w="6575" w:type="dxa"/>
+            <w:gridSpan w:val="2"/>
+          </w:tcPr>
+          <w:p>
+            <w:pPr>
+              <w:spacing w:after="0"/>
+              <w:rPr>
+                <w:szCs w:val="24"/>
+                <w:lang w:val="es-ES_tradnl"/>
+              </w:rPr>
+            </w:pPr>
+            <w:r>
+              <w:rPr>
+                <w:szCs w:val="24"/>
+                <w:lang w:val="es-ES_tradnl"/>
+              </w:rPr>
+              <w:t>01</w:t>
+            </w:r>
+          </w:p>
+        </w:tc>
+      </w:tr>
+      <w:tr>
+        <w:tc>
+          <w:tcPr>
+            <w:tcW w:w="2775" w:type="dxa"/>
+          </w:tcPr>
+          <w:p>
+            <w:pPr>
+              <w:spacing w:after="0"/>
+              <w:rPr>
+                <w:b/>
+                <w:szCs w:val="24"/>
+                <w:lang w:val="es-ES_tradnl"/>
+              </w:rPr>
+            </w:pPr>
+            <w:r>
+              <w:rPr>
+                <w:b/>
+                <w:szCs w:val="24"/>
+                <w:lang w:val="es-ES_tradnl"/>
+              </w:rPr>
+              <w:t>Descripción</w:t>
+            </w:r>
+          </w:p>
+        </w:tc>
+        <w:tc>
+          <w:tcPr>
+            <w:tcW w:w="6575" w:type="dxa"/>
+            <w:gridSpan w:val="2"/>
+          </w:tcPr>
+          <w:p>
+            <w:pPr>
+              <w:spacing w:after="0"/>
+              <w:rPr>
+                <w:szCs w:val="24"/>
+                <w:lang w:val="es-ES_tradnl"/>
+              </w:rPr>
+            </w:pPr>
+            <w:r>
+              <w:rPr>
+                <w:szCs w:val="24"/>
+                <w:lang w:val="es-ES_tradnl"/>
+              </w:rPr>
+              <w:t xml:space="preserve">El </w:t>
+            </w:r>
+            <w:proofErr w:type="spellStart"/>
+            <w:r>
+              <w:rPr>
+                <w:szCs w:val="24"/>
+                <w:lang w:val="es-ES_tradnl"/>
+              </w:rPr>
+              <w:t>Game</w:t>
+            </w:r>
+            <w:proofErr w:type="spellEnd"/>
+            <w:r>
+              <w:rPr>
+                <w:szCs w:val="24"/>
+                <w:lang w:val="es-ES_tradnl"/>
+              </w:rPr>
+              <w:t xml:space="preserve"> </w:t>
+            </w:r>
+            <w:proofErr w:type="gramStart"/>
+            <w:r>
+              <w:rPr>
+                <w:szCs w:val="24"/>
+                <w:lang w:val="es-ES_tradnl"/>
+              </w:rPr>
+              <w:t>Master</w:t>
+            </w:r>
+            <w:proofErr w:type="gramEnd"/>
+            <w:r>
+              <w:rPr>
+                <w:szCs w:val="24"/>
+                <w:lang w:val="es-ES_tradnl"/>
+              </w:rPr>
+              <w:t xml:space="preserve"> cierra una partida abierta, lo que impide que se creen más enfrentamientos y se realicen más cambios</w:t>
+            </w:r>
+          </w:p>
+        </w:tc>
+      </w:tr>
+      <w:tr>
+        <w:tc>
+          <w:tcPr>
+            <w:tcW w:w="2775" w:type="dxa"/>
+          </w:tcPr>
+          <w:p>
+            <w:pPr>
+              <w:spacing w:after="0"/>
+              <w:rPr>
+                <w:b/>
+                <w:szCs w:val="24"/>
+                <w:lang w:val="es-ES_tradnl"/>
+              </w:rPr>
+            </w:pPr>
+            <w:r>
+              <w:rPr>
+                <w:b/>
+                <w:szCs w:val="24"/>
+                <w:lang w:val="es-ES_tradnl"/>
+              </w:rPr>
+              <w:t>Dependencias</w:t>
+            </w:r>
+          </w:p>
+        </w:tc>
+        <w:tc>
+          <w:tcPr>
+            <w:tcW w:w="6575" w:type="dxa"/>
+            <w:gridSpan w:val="2"/>
+          </w:tcPr>
+          <w:p>
+            <w:pPr>
+              <w:spacing w:after="0"/>
+              <w:rPr>
+                <w:szCs w:val="24"/>
+                <w:lang w:val="es-ES_tradnl"/>
+              </w:rPr>
+            </w:pPr>
+            <w:r>
+              <w:rPr>
+                <w:szCs w:val="24"/>
+                <w:lang w:val="es-ES_tradnl"/>
+              </w:rPr>
+              <w:t>CU-07: Ver partida</w:t>
+            </w:r>
+          </w:p>
+        </w:tc>
+      </w:tr>
+      <w:tr>
+        <w:tc>
+          <w:tcPr>
+            <w:tcW w:w="2775" w:type="dxa"/>
+          </w:tcPr>
+          <w:p>
+            <w:pPr>
+              <w:spacing w:after="0"/>
+              <w:rPr>
+                <w:b/>
+                <w:szCs w:val="24"/>
+                <w:lang w:val="es-ES_tradnl"/>
+              </w:rPr>
+            </w:pPr>
+            <w:r>
+              <w:rPr>
+                <w:b/>
+                <w:szCs w:val="24"/>
+                <w:lang w:val="es-ES_tradnl"/>
+              </w:rPr>
+              <w:t>Actores</w:t>
+            </w:r>
+          </w:p>
+        </w:tc>
+        <w:tc>
+          <w:tcPr>
+            <w:tcW w:w="6575" w:type="dxa"/>
+            <w:gridSpan w:val="2"/>
+          </w:tcPr>
+          <w:p>
+            <w:pPr>
+              <w:spacing w:after="0"/>
+              <w:rPr>
+                <w:szCs w:val="24"/>
+                <w:lang w:val="es-ES_tradnl"/>
+              </w:rPr>
+            </w:pPr>
+            <w:proofErr w:type="spellStart"/>
+            <w:r>
+              <w:rPr>
+                <w:szCs w:val="24"/>
+                <w:lang w:val="es-ES_tradnl"/>
+              </w:rPr>
+              <w:t>Game</w:t>
+            </w:r>
+            <w:proofErr w:type="spellEnd"/>
+            <w:r>
+              <w:rPr>
+                <w:szCs w:val="24"/>
+                <w:lang w:val="es-ES_tradnl"/>
+              </w:rPr>
+              <w:t xml:space="preserve"> </w:t>
+            </w:r>
+            <w:proofErr w:type="gramStart"/>
+            <w:r>
+              <w:rPr>
+                <w:szCs w:val="24"/>
+                <w:lang w:val="es-ES_tradnl"/>
+              </w:rPr>
+              <w:t>Master</w:t>
+            </w:r>
+            <w:proofErr w:type="gramEnd"/>
+          </w:p>
+        </w:tc>
+      </w:tr>
+      <w:tr>
+        <w:tc>
+          <w:tcPr>
+            <w:tcW w:w="2775" w:type="dxa"/>
+          </w:tcPr>
+          <w:p>
+            <w:pPr>
+              <w:spacing w:after="0"/>
+              <w:rPr>
+                <w:b/>
+                <w:szCs w:val="24"/>
+                <w:lang w:val="es-ES_tradnl"/>
+              </w:rPr>
+            </w:pPr>
+            <w:r>
+              <w:rPr>
+                <w:b/>
+                <w:szCs w:val="24"/>
+                <w:lang w:val="es-ES_tradnl"/>
+              </w:rPr>
+              <w:t>Precondición</w:t>
+            </w:r>
+          </w:p>
+        </w:tc>
+        <w:tc>
+          <w:tcPr>
+            <w:tcW w:w="6575" w:type="dxa"/>
+            <w:gridSpan w:val="2"/>
+          </w:tcPr>
+          <w:p>
+            <w:pPr>
+              <w:spacing w:after="0"/>
+              <w:rPr>
+                <w:szCs w:val="24"/>
+                <w:lang w:val="es-ES_tradnl"/>
+              </w:rPr>
+            </w:pPr>
+            <w:r>
+              <w:rPr>
+                <w:szCs w:val="24"/>
+                <w:lang w:val="es-ES_tradnl"/>
+              </w:rPr>
+              <w:t xml:space="preserve">El usuario debe estar </w:t>
+            </w:r>
+            <w:proofErr w:type="spellStart"/>
+            <w:r>
+              <w:rPr>
+                <w:szCs w:val="24"/>
+                <w:lang w:val="es-ES_tradnl"/>
+              </w:rPr>
+              <w:t>logueado</w:t>
+            </w:r>
+            <w:proofErr w:type="spellEnd"/>
+            <w:r>
+              <w:rPr>
+                <w:szCs w:val="24"/>
+                <w:lang w:val="es-ES_tradnl"/>
+              </w:rPr>
+              <w:t xml:space="preserve"> y debe haber creado una partida</w:t>
+            </w:r>
+          </w:p>
+        </w:tc>
+      </w:tr>
+      <w:tr>
+        <w:tc>
+          <w:tcPr>
+            <w:tcW w:w="2775" w:type="dxa"/>
+          </w:tcPr>
+          <w:p>
+            <w:pPr>
+              <w:spacing w:after="0"/>
+              <w:rPr>
+                <w:b/>
+                <w:szCs w:val="24"/>
+                <w:lang w:val="es-ES_tradnl"/>
+              </w:rPr>
+            </w:pPr>
+            <w:r>
+              <w:rPr>
+                <w:b/>
+                <w:szCs w:val="24"/>
+                <w:lang w:val="es-ES_tradnl"/>
+              </w:rPr>
+              <w:t>Postcondición</w:t>
+            </w:r>
+          </w:p>
+        </w:tc>
+        <w:tc>
+          <w:tcPr>
+            <w:tcW w:w="6575" w:type="dxa"/>
+            <w:gridSpan w:val="2"/>
+          </w:tcPr>
+          <w:p>
+            <w:pPr>
+              <w:spacing w:after="0"/>
+              <w:rPr>
+                <w:szCs w:val="24"/>
+                <w:lang w:val="es-ES_tradnl"/>
+              </w:rPr>
+            </w:pPr>
+            <w:r>
+              <w:rPr>
+                <w:szCs w:val="24"/>
+                <w:lang w:val="es-ES_tradnl"/>
+              </w:rPr>
+              <w:t>-</w:t>
+            </w:r>
+          </w:p>
+        </w:tc>
+      </w:tr>
+      <w:tr>
+        <w:tc>
+          <w:tcPr>
+            <w:tcW w:w="2775" w:type="dxa"/>
+          </w:tcPr>
+          <w:p>
+            <w:pPr>
+              <w:spacing w:after="0"/>
+              <w:rPr>
+                <w:b/>
+                <w:szCs w:val="24"/>
+                <w:lang w:val="es-ES_tradnl"/>
+              </w:rPr>
+            </w:pPr>
+            <w:r>
+              <w:rPr>
+                <w:b/>
+                <w:szCs w:val="24"/>
+                <w:lang w:val="es-ES_tradnl"/>
+              </w:rPr>
+              <w:t>Puntos de Extensión</w:t>
+            </w:r>
+          </w:p>
+        </w:tc>
+        <w:tc>
+          <w:tcPr>
+            <w:tcW w:w="6575" w:type="dxa"/>
+            <w:gridSpan w:val="2"/>
+          </w:tcPr>
+          <w:p>
+            <w:pPr>
+              <w:spacing w:after="0"/>
+              <w:rPr>
+                <w:szCs w:val="24"/>
+                <w:lang w:val="es-ES_tradnl"/>
+              </w:rPr>
+            </w:pPr>
+            <w:r>
+              <w:rPr>
+                <w:szCs w:val="24"/>
+                <w:lang w:val="es-ES_tradnl"/>
+              </w:rPr>
+              <w:t>-</w:t>
+            </w:r>
+          </w:p>
+        </w:tc>
+      </w:tr>
+      <w:tr>
+        <w:tc>
+          <w:tcPr>
+            <w:tcW w:w="2775" w:type="dxa"/>
+          </w:tcPr>
+          <w:p>
+            <w:pPr>
+              <w:spacing w:after="0"/>
+              <w:rPr>
+                <w:b/>
+                <w:szCs w:val="24"/>
+                <w:lang w:val="es-ES_tradnl"/>
+              </w:rPr>
+            </w:pPr>
+            <w:r>
+              <w:rPr>
+                <w:b/>
+                <w:szCs w:val="24"/>
+                <w:lang w:val="es-ES_tradnl"/>
+              </w:rPr>
+              <w:t>Nivel</w:t>
+            </w:r>
+          </w:p>
+        </w:tc>
+        <w:tc>
+          <w:tcPr>
+            <w:tcW w:w="6575" w:type="dxa"/>
+            <w:gridSpan w:val="2"/>
+          </w:tcPr>
+          <w:p>
+            <w:pPr>
+              <w:spacing w:after="0"/>
+              <w:rPr>
+                <w:szCs w:val="24"/>
+                <w:lang w:val="es-ES_tradnl"/>
+              </w:rPr>
+            </w:pPr>
+            <w:r>
+              <w:rPr>
+                <w:szCs w:val="24"/>
+                <w:lang w:val="es-ES_tradnl"/>
+              </w:rPr>
+              <w:t>Subfunción</w:t>
+            </w:r>
+          </w:p>
+        </w:tc>
+      </w:tr>
+      <w:tr>
+        <w:trPr>
+          <w:trHeight w:val="45"/>
+        </w:trPr>
+        <w:tc>
+          <w:tcPr>
+            <w:tcW w:w="2775" w:type="dxa"/>
+            <w:vMerge w:val="restart"/>
+          </w:tcPr>
+          <w:p>
+            <w:pPr>
+              <w:spacing w:after="0"/>
+              <w:rPr>
+                <w:b/>
+                <w:szCs w:val="24"/>
+                <w:lang w:val="es-ES_tradnl"/>
+              </w:rPr>
+            </w:pPr>
+            <w:r>
+              <w:rPr>
+                <w:b/>
+                <w:szCs w:val="24"/>
+                <w:lang w:val="es-ES_tradnl"/>
+              </w:rPr>
               <w:t>Flujo Normal</w:t>
             </w:r>
           </w:p>
@@ -21774,7 +23696,7 @@
                 <w:szCs w:val="24"/>
                 <w:lang w:val="es-ES_tradnl"/>
               </w:rPr>
-              <w:t>09</w:t>
+              <w:t>11</w:t>
             </w:r>
           </w:p>
         </w:tc>
@@ -23025,6 +24947,7 @@
                 <w:szCs w:val="24"/>
                 <w:lang w:val="es-ES_tradnl"/>
               </w:rPr>
+              <w:lastRenderedPageBreak/>
               <w:t>CU-</w:t>
             </w:r>
             <w:r>
@@ -23033,7 +24956,15 @@
                 <w:szCs w:val="24"/>
                 <w:lang w:val="es-ES_tradnl"/>
               </w:rPr>
-              <w:t>10</w:t>
+              <w:t>1</w:t>
+            </w:r>
+            <w:r>
+              <w:rPr>
+                <w:b/>
+                <w:szCs w:val="24"/>
+                <w:lang w:val="es-ES_tradnl"/>
+              </w:rPr>
+              <w:t>2</w:t>
             </w:r>
           </w:p>
         </w:tc>
@@ -23184,14 +25115,7 @@
                 <w:szCs w:val="24"/>
                 <w:lang w:val="es-ES_tradnl"/>
               </w:rPr>
-              <w:t xml:space="preserve"> </w:t>
-            </w:r>
-            <w:r>
-              <w:rPr>
-                <w:szCs w:val="24"/>
-                <w:lang w:val="es-ES_tradnl"/>
-              </w:rPr>
-              <w:t>realiza una tirada para resolver una batalla</w:t>
+              <w:t xml:space="preserve"> realiza una tirada para resolver una batalla</w:t>
             </w:r>
           </w:p>
         </w:tc>
@@ -23919,7 +25843,15 @@
                 <w:szCs w:val="24"/>
                 <w:lang w:val="es-ES_tradnl"/>
               </w:rPr>
-              <w:t>11</w:t>
+              <w:t>1</w:t>
+            </w:r>
+            <w:r>
+              <w:rPr>
+                <w:b/>
+                <w:szCs w:val="24"/>
+                <w:lang w:val="es-ES_tradnl"/>
+              </w:rPr>
+              <w:t>3</w:t>
             </w:r>
           </w:p>
         </w:tc>
@@ -24070,14 +26002,7 @@
                 <w:szCs w:val="24"/>
                 <w:lang w:val="es-ES_tradnl"/>
               </w:rPr>
-              <w:t xml:space="preserve"> </w:t>
-            </w:r>
-            <w:r>
-              <w:rPr>
-                <w:szCs w:val="24"/>
-                <w:lang w:val="es-ES_tradnl"/>
-              </w:rPr>
-              <w:t>termina un enfrentamiento antes de la tercera tirada</w:t>
+              <w:t xml:space="preserve"> termina un enfrentamiento antes de la tercera tirada</w:t>
             </w:r>
           </w:p>
         </w:tc>
@@ -24124,14 +26049,7 @@
                 <w:szCs w:val="24"/>
                 <w:lang w:val="es-ES_tradnl"/>
               </w:rPr>
-              <w:t>CU-07: Ver partida</w:t>
-            </w:r>
-            <w:r>
-              <w:rPr>
-                <w:szCs w:val="24"/>
-                <w:lang w:val="es-ES_tradnl"/>
-              </w:rPr>
-              <w:t xml:space="preserve"> y </w:t>
+              <w:t xml:space="preserve">CU-07: Ver partida y </w:t>
             </w:r>
           </w:p>
         </w:tc>
@@ -24628,14 +26546,7 @@
                 <w:szCs w:val="24"/>
                 <w:lang w:val="es-ES_tradnl"/>
               </w:rPr>
-              <w:t>El sistema muestra el formulario para configurar las coaliciones</w:t>
-            </w:r>
-            <w:r>
-              <w:rPr>
-                <w:szCs w:val="24"/>
-                <w:lang w:val="es-ES_tradnl"/>
-              </w:rPr>
-              <w:t>, y la opción de terminar enfrentamiento</w:t>
+              <w:t>El sistema muestra el formulario para configurar las coaliciones, y la opción de terminar enfrentamiento</w:t>
             </w:r>
           </w:p>
         </w:tc>
@@ -24919,14 +26830,7 @@
                 <w:szCs w:val="24"/>
                 <w:lang w:val="es-ES_tradnl"/>
               </w:rPr>
-              <w:t xml:space="preserve">El sistema </w:t>
-            </w:r>
-            <w:r>
-              <w:rPr>
-                <w:szCs w:val="24"/>
-                <w:lang w:val="es-ES_tradnl"/>
-              </w:rPr>
-              <w:t>no guarda los datos y redirige a la página de partidas</w:t>
+              <w:t>El sistema no guarda los datos y redirige a la página de partidas</w:t>
             </w:r>
           </w:p>
         </w:tc>
@@ -25202,7 +27106,6 @@
                 <w:szCs w:val="24"/>
                 <w:lang w:val="es-ES_tradnl"/>
               </w:rPr>
-              <w:lastRenderedPageBreak/>
               <w:t>Observaciones</w:t>
             </w:r>
           </w:p>
@@ -25232,7 +27135,15 @@
                 <w:szCs w:val="24"/>
                 <w:lang w:val="es-ES_tradnl"/>
               </w:rPr>
-              <w:t>, ya que el enfrentamiento se terminará automáticamente después de la tercera tirada</w:t>
+              <w:t xml:space="preserve">, ya que el </w:t>
+            </w:r>
+            <w:r>
+              <w:rPr>
+                <w:szCs w:val="24"/>
+                <w:lang w:val="es-ES_tradnl"/>
+              </w:rPr>
+              <w:lastRenderedPageBreak/>
+              <w:t>enfrentamiento se terminará automáticamente después de la tercera tirada</w:t>
             </w:r>
           </w:p>
         </w:tc>
@@ -26620,10 +28531,10 @@
       </w:pPr>
       <w:r>
         <w:object w:dxaOrig="10021" w:dyaOrig="6661" w14:anchorId="5B291C37">
-          <v:shape id="_x0000_i1028" type="#_x0000_t75" style="width:388.5pt;height:259.5pt" o:ole="">
+          <v:shape id="_x0000_i1243" type="#_x0000_t75" style="width:388.05pt;height:259pt" o:ole="">
             <v:imagedata r:id="rId14" o:title=""/>
           </v:shape>
-          <o:OLEObject Type="Embed" ProgID="Visio.Drawing.15" ShapeID="_x0000_i1028" DrawAspect="Content" ObjectID="_1592923299" r:id="rId15"/>
+          <o:OLEObject Type="Embed" ProgID="Visio.Drawing.15" ShapeID="_x0000_i1243" DrawAspect="Content" ObjectID="_1593070832" r:id="rId15"/>
         </w:object>
       </w:r>
     </w:p>
@@ -26956,10 +28867,10 @@
       </w:pPr>
       <w:r>
         <w:object w:dxaOrig="6720" w:dyaOrig="3031" w14:anchorId="70D2A6CA">
-          <v:shape id="_x0000_i1029" type="#_x0000_t75" style="width:337.95pt;height:151.5pt" o:ole="">
+          <v:shape id="_x0000_i1233" type="#_x0000_t75" style="width:337.55pt;height:151.5pt" o:ole="">
             <v:imagedata r:id="rId16" o:title=""/>
           </v:shape>
-          <o:OLEObject Type="Embed" ProgID="Visio.Drawing.15" ShapeID="_x0000_i1029" DrawAspect="Content" ObjectID="_1592923300" r:id="rId17"/>
+          <o:OLEObject Type="Embed" ProgID="Visio.Drawing.15" ShapeID="_x0000_i1233" DrawAspect="Content" ObjectID="_1593070833" r:id="rId17"/>
         </w:object>
       </w:r>
     </w:p>
@@ -27427,16 +29338,47 @@
         <w:rPr>
           <w:lang w:val="es-ES_tradnl" w:eastAsia="en-US"/>
         </w:rPr>
-        <w:t>CLASES</w:t>
+        <w:t>CLASE</w:t>
       </w:r>
       <w:bookmarkEnd w:id="19"/>
+      <w:r>
+        <w:rPr>
+          <w:lang w:val="es-ES_tradnl" w:eastAsia="en-US"/>
+        </w:rPr>
+        <w:t>S</w:t>
+      </w:r>
     </w:p>
     <w:p>
       <w:pPr>
+        <w:spacing w:before="240" w:after="60"/>
+        <w:ind w:firstLine="360"/>
         <w:rPr>
           <w:lang w:val="es-ES_tradnl" w:eastAsia="en-US"/>
         </w:rPr>
       </w:pPr>
+      <w:r>
+        <w:rPr>
+          <w:lang w:val="es-ES_tradnl" w:eastAsia="en-US"/>
+        </w:rPr>
+        <w:t>Las clases de negocio del sistema quedan recogidas en el siguiente diagrama:</w:t>
+      </w:r>
+    </w:p>
+    <w:p>
+      <w:pPr>
+        <w:ind w:left="360"/>
+        <w:jc w:val="center"/>
+        <w:rPr>
+          <w:lang w:val="es-ES_tradnl" w:eastAsia="en-US"/>
+        </w:rPr>
+      </w:pPr>
+      <w:r>
+        <w:object w:dxaOrig="14805" w:dyaOrig="9541" w14:anchorId="1E34461B">
+          <v:shape id="_x0000_i1263" type="#_x0000_t75" style="width:406.75pt;height:262.75pt" o:ole="">
+            <v:imagedata r:id="rId18" o:title=""/>
+          </v:shape>
+          <o:OLEObject Type="Embed" ProgID="Visio.Drawing.15" ShapeID="_x0000_i1263" DrawAspect="Content" ObjectID="_1593070834" r:id="rId19"/>
+        </w:object>
+      </w:r>
     </w:p>
     <w:tbl>
       <w:tblPr>
@@ -27477,10 +29419,13 @@
                 <w:b/>
               </w:rPr>
             </w:pPr>
-            <w:r>
-              <w:rPr>
-                <w:b/>
-              </w:rPr>
+            <w:bookmarkStart w:id="20" w:name="_GoBack"/>
+            <w:bookmarkEnd w:id="20"/>
+            <w:r>
+              <w:rPr>
+                <w:b/>
+              </w:rPr>
+              <w:lastRenderedPageBreak/>
               <w:t>CN-</w:t>
             </w:r>
             <w:r>
@@ -28347,7 +30292,6 @@
               </w:rPr>
             </w:pPr>
             <w:r>
-              <w:lastRenderedPageBreak/>
               <w:t xml:space="preserve">Participación </w:t>
             </w:r>
             <w:r>
@@ -29528,6 +31472,7 @@
               </w:rPr>
             </w:pPr>
             <w:r>
+              <w:lastRenderedPageBreak/>
               <w:t xml:space="preserve">Participación </w:t>
             </w:r>
             <w:r>
@@ -30051,13 +31996,7 @@
               <w:rPr>
                 <w:b/>
               </w:rPr>
-              <w:t>0</w:t>
-            </w:r>
-            <w:r>
-              <w:rPr>
-                <w:b/>
-              </w:rPr>
-              <w:t>6 TURNO</w:t>
+              <w:t>06 TURNO</w:t>
             </w:r>
           </w:p>
         </w:tc>
@@ -30291,10 +32230,7 @@
               <w:spacing w:after="0"/>
             </w:pPr>
             <w:r>
-              <w:t>Id único de</w:t>
-            </w:r>
-            <w:r>
-              <w:t>l turno</w:t>
+              <w:t>Id único del turno</w:t>
             </w:r>
           </w:p>
         </w:tc>
@@ -30361,10 +32297,7 @@
               <w:spacing w:after="0"/>
             </w:pPr>
             <w:r>
-              <w:t>Nombre de</w:t>
-            </w:r>
-            <w:r>
-              <w:t xml:space="preserve">l </w:t>
+              <w:t xml:space="preserve">Nombre del </w:t>
             </w:r>
             <w:proofErr w:type="spellStart"/>
             <w:r>
@@ -30486,13 +32419,7 @@
               <w:rPr>
                 <w:b/>
               </w:rPr>
-              <w:t>0</w:t>
-            </w:r>
-            <w:r>
-              <w:rPr>
-                <w:b/>
-              </w:rPr>
-              <w:t>7 ENFRENTAMIENTO</w:t>
+              <w:t>07 ENFRENTAMIENTO</w:t>
             </w:r>
           </w:p>
         </w:tc>
@@ -30726,10 +32653,7 @@
               <w:spacing w:after="0"/>
             </w:pPr>
             <w:r>
-              <w:t xml:space="preserve">Id único </w:t>
-            </w:r>
-            <w:r>
-              <w:t>del enfrentamiento</w:t>
+              <w:t>Id único del enfrentamiento</w:t>
             </w:r>
           </w:p>
         </w:tc>
@@ -30796,10 +32720,7 @@
               <w:spacing w:after="0"/>
             </w:pPr>
             <w:r>
-              <w:t xml:space="preserve">Nombre </w:t>
-            </w:r>
-            <w:r>
-              <w:t>del enfrentamiento o guerra</w:t>
+              <w:t>Nombre del enfrentamiento o guerra</w:t>
             </w:r>
           </w:p>
         </w:tc>
@@ -30913,13 +32834,7 @@
               <w:rPr>
                 <w:b/>
               </w:rPr>
-              <w:t>0</w:t>
-            </w:r>
-            <w:r>
-              <w:rPr>
-                <w:b/>
-              </w:rPr>
-              <w:t>8 TIRADA</w:t>
+              <w:t>08 TIRADA</w:t>
             </w:r>
           </w:p>
         </w:tc>
@@ -31318,6 +33233,7 @@
               </w:rPr>
             </w:pPr>
             <w:r>
+              <w:lastRenderedPageBreak/>
               <w:t xml:space="preserve">Participación </w:t>
             </w:r>
             <w:r>
@@ -31371,14 +33287,14 @@
           <w:lang w:val="es-ES_tradnl" w:eastAsia="en-US"/>
         </w:rPr>
       </w:pPr>
-      <w:bookmarkStart w:id="20" w:name="_Toc517257412"/>
+      <w:bookmarkStart w:id="21" w:name="_Toc517257412"/>
       <w:r>
         <w:rPr>
           <w:lang w:val="es-ES_tradnl" w:eastAsia="en-US"/>
         </w:rPr>
         <w:t>INTERFACES</w:t>
       </w:r>
-      <w:bookmarkEnd w:id="20"/>
+      <w:bookmarkEnd w:id="21"/>
     </w:p>
     <w:p>
       <w:pPr>
@@ -31446,10 +33362,10 @@
       </w:pPr>
       <w:r>
         <w:object w:dxaOrig="5475" w:dyaOrig="3315" w14:anchorId="023E4409">
-          <v:shape id="_x0000_i1030" type="#_x0000_t75" style="width:233.2pt;height:141.85pt" o:ole="">
-            <v:imagedata r:id="rId18" o:title=""/>
+          <v:shape id="_x0000_i1234" type="#_x0000_t75" style="width:232.85pt;height:142.15pt" o:ole="">
+            <v:imagedata r:id="rId20" o:title=""/>
           </v:shape>
-          <o:OLEObject Type="Embed" ProgID="Visio.Drawing.15" ShapeID="_x0000_i1030" DrawAspect="Content" ObjectID="_1592923301" r:id="rId19"/>
+          <o:OLEObject Type="Embed" ProgID="Visio.Drawing.15" ShapeID="_x0000_i1234" DrawAspect="Content" ObjectID="_1593070835" r:id="rId21"/>
         </w:object>
       </w:r>
     </w:p>
@@ -32128,10 +34044,10 @@
       </w:pPr>
       <w:r>
         <w:object w:dxaOrig="5475" w:dyaOrig="4590" w14:anchorId="46CFE637">
-          <v:shape id="_x0000_i1031" type="#_x0000_t75" style="width:273.5pt;height:229.95pt" o:ole="">
-            <v:imagedata r:id="rId20" o:title=""/>
+          <v:shape id="_x0000_i1235" type="#_x0000_t75" style="width:273.05pt;height:230.05pt" o:ole="">
+            <v:imagedata r:id="rId22" o:title=""/>
           </v:shape>
-          <o:OLEObject Type="Embed" ProgID="Visio.Drawing.15" ShapeID="_x0000_i1031" DrawAspect="Content" ObjectID="_1592923302" r:id="rId21"/>
+          <o:OLEObject Type="Embed" ProgID="Visio.Drawing.15" ShapeID="_x0000_i1235" DrawAspect="Content" ObjectID="_1593070836" r:id="rId23"/>
         </w:object>
       </w:r>
     </w:p>
@@ -32836,7 +34752,6 @@
               <w:rPr>
                 <w:lang w:eastAsia="en-US"/>
               </w:rPr>
-              <w:lastRenderedPageBreak/>
               <w:t>Botones</w:t>
             </w:r>
           </w:p>
@@ -32962,10 +34877,10 @@
       </w:pPr>
       <w:r>
         <w:object w:dxaOrig="6601" w:dyaOrig="6000" w14:anchorId="1BCF2984">
-          <v:shape id="_x0000_i1032" type="#_x0000_t75" style="width:280.5pt;height:255.75pt" o:ole="">
-            <v:imagedata r:id="rId22" o:title=""/>
+          <v:shape id="_x0000_i1236" type="#_x0000_t75" style="width:280.5pt;height:256.2pt" o:ole="">
+            <v:imagedata r:id="rId24" o:title=""/>
           </v:shape>
-          <o:OLEObject Type="Embed" ProgID="Visio.Drawing.15" ShapeID="_x0000_i1032" DrawAspect="Content" ObjectID="_1592923303" r:id="rId23"/>
+          <o:OLEObject Type="Embed" ProgID="Visio.Drawing.15" ShapeID="_x0000_i1236" DrawAspect="Content" ObjectID="_1593070837" r:id="rId25"/>
         </w:object>
       </w:r>
     </w:p>
@@ -33549,10 +35464,10 @@
       </w:pPr>
       <w:r>
         <w:object w:dxaOrig="5475" w:dyaOrig="6316" w14:anchorId="03A8CA49">
-          <v:shape id="_x0000_i1033" type="#_x0000_t75" style="width:273.5pt;height:315.95pt" o:ole="">
-            <v:imagedata r:id="rId24" o:title=""/>
+          <v:shape id="_x0000_i1237" type="#_x0000_t75" style="width:273.05pt;height:316.05pt" o:ole="">
+            <v:imagedata r:id="rId26" o:title=""/>
           </v:shape>
-          <o:OLEObject Type="Embed" ProgID="Visio.Drawing.15" ShapeID="_x0000_i1033" DrawAspect="Content" ObjectID="_1592923304" r:id="rId25"/>
+          <o:OLEObject Type="Embed" ProgID="Visio.Drawing.15" ShapeID="_x0000_i1237" DrawAspect="Content" ObjectID="_1593070838" r:id="rId27"/>
         </w:object>
       </w:r>
     </w:p>
@@ -34393,10 +36308,10 @@
       </w:pPr>
       <w:r>
         <w:object w:dxaOrig="5821" w:dyaOrig="6091" w14:anchorId="08B69A5A">
-          <v:shape id="_x0000_i1034" type="#_x0000_t75" style="width:291.2pt;height:304.65pt" o:ole="">
-            <v:imagedata r:id="rId26" o:title=""/>
+          <v:shape id="_x0000_i1238" type="#_x0000_t75" style="width:291.75pt;height:304.85pt" o:ole="">
+            <v:imagedata r:id="rId28" o:title=""/>
           </v:shape>
-          <o:OLEObject Type="Embed" ProgID="Visio.Drawing.15" ShapeID="_x0000_i1034" DrawAspect="Content" ObjectID="_1592923305" r:id="rId27"/>
+          <o:OLEObject Type="Embed" ProgID="Visio.Drawing.15" ShapeID="_x0000_i1238" DrawAspect="Content" ObjectID="_1593070839" r:id="rId29"/>
         </w:object>
       </w:r>
     </w:p>
@@ -35330,10 +37245,10 @@
       </w:pPr>
       <w:r>
         <w:object w:dxaOrig="5371" w:dyaOrig="10471" w14:anchorId="7AF7D0C4">
-          <v:shape id="_x0000_i1035" type="#_x0000_t75" style="width:268.65pt;height:523.35pt" o:ole="">
-            <v:imagedata r:id="rId28" o:title=""/>
+          <v:shape id="_x0000_i1239" type="#_x0000_t75" style="width:268.35pt;height:523.65pt" o:ole="">
+            <v:imagedata r:id="rId30" o:title=""/>
           </v:shape>
-          <o:OLEObject Type="Embed" ProgID="Visio.Drawing.15" ShapeID="_x0000_i1035" DrawAspect="Content" ObjectID="_1592923306" r:id="rId29"/>
+          <o:OLEObject Type="Embed" ProgID="Visio.Drawing.15" ShapeID="_x0000_i1239" DrawAspect="Content" ObjectID="_1593070840" r:id="rId31"/>
         </w:object>
       </w:r>
     </w:p>
@@ -35513,7 +37428,21 @@
               <w:rPr>
                 <w:lang w:eastAsia="en-US"/>
               </w:rPr>
-              <w:t xml:space="preserve"> Master, y la partida sigue abierta, este podrá consultar toda la información descrita anteriormente, así como crear enfrentamientos y cerrar la partida</w:t>
+              <w:t xml:space="preserve"> </w:t>
+            </w:r>
+            <w:proofErr w:type="gramStart"/>
+            <w:r>
+              <w:rPr>
+                <w:lang w:eastAsia="en-US"/>
+              </w:rPr>
+              <w:t>Master</w:t>
+            </w:r>
+            <w:proofErr w:type="gramEnd"/>
+            <w:r>
+              <w:rPr>
+                <w:lang w:eastAsia="en-US"/>
+              </w:rPr>
+              <w:t>, y la partida sigue abierta, este podrá consultar toda la información descrita anteriormente, así como crear enfrentamientos y cerrar la partida</w:t>
             </w:r>
           </w:p>
         </w:tc>
@@ -36866,10 +38795,10 @@
       </w:pPr>
       <w:r>
         <w:object w:dxaOrig="8971" w:dyaOrig="27286" w14:anchorId="20332738">
-          <v:shape id="_x0000_i1041" type="#_x0000_t75" style="width:212.8pt;height:646.95pt" o:ole="">
-            <v:imagedata r:id="rId30" o:title=""/>
+          <v:shape id="_x0000_i1240" type="#_x0000_t75" style="width:212.25pt;height:647.05pt" o:ole="">
+            <v:imagedata r:id="rId32" o:title=""/>
           </v:shape>
-          <o:OLEObject Type="Embed" ProgID="Visio.Drawing.15" ShapeID="_x0000_i1041" DrawAspect="Content" ObjectID="_1592923307" r:id="rId31"/>
+          <o:OLEObject Type="Embed" ProgID="Visio.Drawing.15" ShapeID="_x0000_i1240" DrawAspect="Content" ObjectID="_1593070841" r:id="rId33"/>
         </w:object>
       </w:r>
     </w:p>
@@ -36915,14 +38844,7 @@
                 <w:b/>
                 <w:lang w:eastAsia="en-US"/>
               </w:rPr>
-              <w:t xml:space="preserve">06: </w:t>
-            </w:r>
-            <w:r>
-              <w:rPr>
-                <w:b/>
-                <w:lang w:eastAsia="en-US"/>
-              </w:rPr>
-              <w:t>ENFRENTAMIENTOS</w:t>
+              <w:t>06: ENFRENTAMIENTOS</w:t>
             </w:r>
           </w:p>
         </w:tc>
@@ -36964,25 +38886,7 @@
               <w:rPr>
                 <w:lang w:eastAsia="en-US"/>
               </w:rPr>
-              <w:t>Muestra toda la información sobre un</w:t>
-            </w:r>
-            <w:r>
-              <w:rPr>
-                <w:lang w:eastAsia="en-US"/>
-              </w:rPr>
-              <w:t xml:space="preserve"> enfrentamiento</w:t>
-            </w:r>
-            <w:r>
-              <w:rPr>
-                <w:lang w:eastAsia="en-US"/>
-              </w:rPr>
-              <w:t xml:space="preserve">. </w:t>
-            </w:r>
-            <w:r>
-              <w:rPr>
-                <w:lang w:eastAsia="en-US"/>
-              </w:rPr>
-              <w:t xml:space="preserve">Solamente el </w:t>
+              <w:t xml:space="preserve">Muestra toda la información sobre un enfrentamiento. Solamente el </w:t>
             </w:r>
             <w:proofErr w:type="spellStart"/>
             <w:r>
@@ -37024,13 +38928,7 @@
               <w:rPr>
                 <w:lang w:eastAsia="en-US"/>
               </w:rPr>
-              <w:t>La primera sección p</w:t>
-            </w:r>
-            <w:r>
-              <w:rPr>
-                <w:lang w:eastAsia="en-US"/>
-              </w:rPr>
-              <w:t xml:space="preserve">ermite elegir el </w:t>
+              <w:t xml:space="preserve">La primera sección permite elegir el </w:t>
             </w:r>
             <w:proofErr w:type="spellStart"/>
             <w:r>
@@ -37044,37 +38942,7 @@
               <w:rPr>
                 <w:lang w:eastAsia="en-US"/>
               </w:rPr>
-              <w:t xml:space="preserve"> </w:t>
-            </w:r>
-            <w:r>
-              <w:rPr>
-                <w:lang w:eastAsia="en-US"/>
-              </w:rPr>
-              <w:t xml:space="preserve">y el nombre </w:t>
-            </w:r>
-            <w:r>
-              <w:rPr>
-                <w:lang w:eastAsia="en-US"/>
-              </w:rPr>
-              <w:t>antes de lanzar la primera tirada. Una vez se lanza la primera tirada del enfrentamiento, ya no se puede</w:t>
-            </w:r>
-            <w:r>
-              <w:rPr>
-                <w:lang w:eastAsia="en-US"/>
-              </w:rPr>
-              <w:t>n</w:t>
-            </w:r>
-            <w:r>
-              <w:rPr>
-                <w:lang w:eastAsia="en-US"/>
-              </w:rPr>
-              <w:t xml:space="preserve"> cambiar</w:t>
-            </w:r>
-            <w:r>
-              <w:rPr>
-                <w:lang w:eastAsia="en-US"/>
-              </w:rPr>
-              <w:t>. La segunda sección permite asignar países a coaliciones, y qué porcentaje de recursos dedica cada país al enfrentamiento.</w:t>
+              <w:t xml:space="preserve"> y el nombre antes de lanzar la primera tirada. Una vez se lanza la primera tirada del enfrentamiento, ya no se pueden cambiar. La segunda sección permite asignar países a coaliciones, y qué porcentaje de recursos dedica cada país al enfrentamiento.</w:t>
             </w:r>
             <w:r>
               <w:t xml:space="preserve"> </w:t>
@@ -37448,13 +39316,7 @@
               <w:rPr>
                 <w:lang w:eastAsia="en-US"/>
               </w:rPr>
-              <w:t>Nombre</w:t>
-            </w:r>
-            <w:r>
-              <w:rPr>
-                <w:lang w:eastAsia="en-US"/>
-              </w:rPr>
-              <w:t xml:space="preserve"> Partida</w:t>
+              <w:t>Nombre Partida</w:t>
             </w:r>
           </w:p>
         </w:tc>
@@ -37902,13 +39764,7 @@
               <w:rPr>
                 <w:lang w:eastAsia="en-US"/>
               </w:rPr>
-              <w:t xml:space="preserve">Nombre Coalición </w:t>
-            </w:r>
-            <w:r>
-              <w:rPr>
-                <w:lang w:eastAsia="en-US"/>
-              </w:rPr>
-              <w:t>defensora</w:t>
+              <w:t>Nombre Coalición defensora</w:t>
             </w:r>
           </w:p>
         </w:tc>
@@ -38134,13 +39990,7 @@
               <w:rPr>
                 <w:lang w:eastAsia="en-US"/>
               </w:rPr>
-              <w:t xml:space="preserve">Coalición </w:t>
-            </w:r>
-            <w:r>
-              <w:rPr>
-                <w:lang w:eastAsia="en-US"/>
-              </w:rPr>
-              <w:t>defensora</w:t>
+              <w:t>Coalición defensora</w:t>
             </w:r>
           </w:p>
         </w:tc>
@@ -38218,13 +40068,7 @@
               <w:rPr>
                 <w:lang w:eastAsia="en-US"/>
               </w:rPr>
-              <w:t xml:space="preserve">Países que forman parte de la coalición </w:t>
-            </w:r>
-            <w:r>
-              <w:rPr>
-                <w:lang w:eastAsia="en-US"/>
-              </w:rPr>
-              <w:t>defensora</w:t>
+              <w:t>Países que forman parte de la coalición defensora</w:t>
             </w:r>
           </w:p>
         </w:tc>
@@ -38819,7 +40663,6 @@
                 <w:lang w:eastAsia="en-US"/>
               </w:rPr>
             </w:pPr>
-            <w:bookmarkStart w:id="21" w:name="_GoBack" w:colFirst="0" w:colLast="0"/>
             <w:r>
               <w:rPr>
                 <w:lang w:eastAsia="en-US"/>
@@ -38875,7 +40718,6 @@
           </w:p>
         </w:tc>
       </w:tr>
-      <w:bookmarkEnd w:id="21"/>
       <w:tr>
         <w:tc>
           <w:tcPr>
@@ -38977,25 +40819,7 @@
               <w:rPr>
                 <w:lang w:eastAsia="en-US"/>
               </w:rPr>
-              <w:t xml:space="preserve">Agregar a coalición </w:t>
-            </w:r>
-            <w:r>
-              <w:rPr>
-                <w:lang w:eastAsia="en-US"/>
-              </w:rPr>
-              <w:t>defensora</w:t>
-            </w:r>
-            <w:r>
-              <w:rPr>
-                <w:lang w:eastAsia="en-US"/>
-              </w:rPr>
-              <w:t xml:space="preserve"> </w:t>
-            </w:r>
-            <w:r>
-              <w:rPr>
-                <w:lang w:eastAsia="en-US"/>
-              </w:rPr>
-              <w:t>(</w:t>
+              <w:t>Agregar a coalición defensora (</w:t>
             </w:r>
             <w:r>
               <w:rPr>
@@ -39027,13 +40851,7 @@
               <w:rPr>
                 <w:lang w:eastAsia="en-US"/>
               </w:rPr>
-              <w:t xml:space="preserve">Añade al país seleccionado a la coalición </w:t>
-            </w:r>
-            <w:r>
-              <w:rPr>
-                <w:lang w:eastAsia="en-US"/>
-              </w:rPr>
-              <w:t>defensora</w:t>
+              <w:t>Añade al país seleccionado a la coalición defensora</w:t>
             </w:r>
           </w:p>
         </w:tc>
@@ -40923,7 +42741,7 @@
 </file>
 
 <file path=customXml/itemProps1.xml><?xml version="1.0" encoding="utf-8"?>
-<ds:datastoreItem xmlns:ds="http://schemas.openxmlformats.org/officeDocument/2006/customXml" ds:itemID="{890E487D-A580-457A-926F-AB5D496EF954}">
+<ds:datastoreItem xmlns:ds="http://schemas.openxmlformats.org/officeDocument/2006/customXml" ds:itemID="{D34E86ED-F130-4759-852C-38B55ACA684C}">
   <ds:schemaRefs>
     <ds:schemaRef ds:uri="http://schemas.openxmlformats.org/officeDocument/2006/bibliography"/>
   </ds:schemaRefs>

</xml_diff>

<commit_message>
terminada implementacion de las reglas
</commit_message>
<xml_diff>
--- a/Documentacion/Análisis/Análisis.docx
+++ b/Documentacion/Análisis/Análisis.docx
@@ -4620,10 +4620,10 @@
             <v:path o:extrusionok="f" gradientshapeok="t" o:connecttype="rect"/>
             <o:lock v:ext="edit" aspectratio="t"/>
           </v:shapetype>
-          <v:shape id="_x0000_i1229" type="#_x0000_t75" style="width:425.45pt;height:525.5pt" o:ole="">
+          <v:shape id="_x0000_i1025" type="#_x0000_t75" style="width:424.8pt;height:525.6pt" o:ole="">
             <v:imagedata r:id="rId8" o:title=""/>
           </v:shape>
-          <o:OLEObject Type="Embed" ProgID="Visio.Drawing.15" ShapeID="_x0000_i1229" DrawAspect="Content" ObjectID="_1593070829" r:id="rId9"/>
+          <o:OLEObject Type="Embed" ProgID="Visio.Drawing.15" ShapeID="_x0000_i1025" DrawAspect="Content" ObjectID="_1594028430" r:id="rId9"/>
         </w:object>
       </w:r>
     </w:p>
@@ -4911,10 +4911,10 @@
       </w:pPr>
       <w:r>
         <w:object w:dxaOrig="8371" w:dyaOrig="6661" w14:anchorId="491303C3">
-          <v:shape id="_x0000_i1230" type="#_x0000_t75" style="width:265.55pt;height:3in" o:ole="">
+          <v:shape id="_x0000_i1055" type="#_x0000_t75" style="width:266.4pt;height:3in" o:ole="">
             <v:imagedata r:id="rId10" o:title=""/>
           </v:shape>
-          <o:OLEObject Type="Embed" ProgID="Visio.Drawing.15" ShapeID="_x0000_i1230" DrawAspect="Content" ObjectID="_1593070830" r:id="rId11"/>
+          <o:OLEObject Type="Embed" ProgID="Visio.Drawing.15" ShapeID="_x0000_i1055" DrawAspect="Content" ObjectID="_1594028431" r:id="rId11"/>
         </w:object>
       </w:r>
     </w:p>
@@ -12475,6 +12475,8 @@
         <w:t>lleva a cabo.</w:t>
       </w:r>
     </w:p>
+    <w:bookmarkStart w:id="13" w:name="_GoBack"/>
+    <w:bookmarkEnd w:id="13"/>
     <w:p>
       <w:pPr>
         <w:jc w:val="center"/>
@@ -12483,11 +12485,11 @@
         </w:rPr>
       </w:pPr>
       <w:r>
-        <w:object w:dxaOrig="11251" w:dyaOrig="20611" w14:anchorId="27B13A1C">
-          <v:shape id="_x0000_i1231" type="#_x0000_t75" style="width:353.45pt;height:647.05pt" o:ole="">
+        <w:object w:dxaOrig="11251" w:dyaOrig="21961" w14:anchorId="275ECF49">
+          <v:shape id="_x0000_i1063" type="#_x0000_t75" style="width:331.2pt;height:9in" o:ole="">
             <v:imagedata r:id="rId12" o:title=""/>
           </v:shape>
-          <o:OLEObject Type="Embed" ProgID="Visio.Drawing.15" ShapeID="_x0000_i1231" DrawAspect="Content" ObjectID="_1593070831" r:id="rId13"/>
+          <o:OLEObject Type="Embed" ProgID="Visio.Drawing.15" ShapeID="_x0000_i1063" DrawAspect="Content" ObjectID="_1594028432" r:id="rId13"/>
         </w:object>
       </w:r>
     </w:p>
@@ -12500,11 +12502,11 @@
         <w:lastRenderedPageBreak/>
         <w:t xml:space="preserve"> </w:t>
       </w:r>
-      <w:bookmarkStart w:id="13" w:name="_Toc517257406"/>
+      <w:bookmarkStart w:id="14" w:name="_Toc517257406"/>
       <w:r>
         <w:t>DESCRIPCIÓN DE CASOS DE USO</w:t>
       </w:r>
-      <w:bookmarkEnd w:id="13"/>
+      <w:bookmarkEnd w:id="14"/>
     </w:p>
     <w:p>
       <w:pPr>
@@ -17592,23 +17594,7 @@
                 <w:szCs w:val="24"/>
                 <w:lang w:val="es-ES_tradnl"/>
               </w:rPr>
-              <w:t>Se repite</w:t>
-            </w:r>
-            <w:r>
-              <w:rPr>
-                <w:i/>
-                <w:szCs w:val="24"/>
-                <w:lang w:val="es-ES_tradnl"/>
-              </w:rPr>
-              <w:t xml:space="preserve"> el CU-06: Añadir Jugador por </w:t>
-            </w:r>
-            <w:r>
-              <w:rPr>
-                <w:i/>
-                <w:szCs w:val="24"/>
-                <w:lang w:val="es-ES_tradnl"/>
-              </w:rPr>
-              <w:t>cada jugador que se quiera incluir</w:t>
+              <w:t>Se repite el CU-06: Añadir Jugador por cada jugador que se quiera incluir</w:t>
             </w:r>
           </w:p>
         </w:tc>
@@ -17744,15 +17730,7 @@
                 <w:szCs w:val="24"/>
                 <w:lang w:val="es-ES_tradnl"/>
               </w:rPr>
-              <w:t>por</w:t>
-            </w:r>
-            <w:r>
-              <w:rPr>
-                <w:i/>
-                <w:szCs w:val="24"/>
-                <w:lang w:val="es-ES_tradnl"/>
-              </w:rPr>
-              <w:t xml:space="preserve"> cada </w:t>
+              <w:t xml:space="preserve">por cada </w:t>
             </w:r>
             <w:r>
               <w:rPr>
@@ -19385,15 +19363,7 @@
                 <w:szCs w:val="24"/>
                 <w:lang w:val="es-ES_tradnl"/>
               </w:rPr>
-              <w:t>0</w:t>
-            </w:r>
-            <w:r>
-              <w:rPr>
-                <w:b/>
-                <w:szCs w:val="24"/>
-                <w:lang w:val="es-ES_tradnl"/>
-              </w:rPr>
-              <w:t>7</w:t>
+              <w:t>07</w:t>
             </w:r>
           </w:p>
         </w:tc>
@@ -19418,15 +19388,7 @@
                 <w:szCs w:val="24"/>
                 <w:lang w:val="es-ES_tradnl"/>
               </w:rPr>
-              <w:t xml:space="preserve">AÑADIR </w:t>
-            </w:r>
-            <w:r>
-              <w:rPr>
-                <w:b/>
-                <w:szCs w:val="24"/>
-                <w:lang w:val="es-ES_tradnl"/>
-              </w:rPr>
-              <w:t>TURNO</w:t>
+              <w:t>AÑADIR TURNO</w:t>
             </w:r>
           </w:p>
         </w:tc>
@@ -19520,14 +19482,7 @@
                 <w:szCs w:val="24"/>
                 <w:lang w:val="es-ES_tradnl"/>
               </w:rPr>
-              <w:t xml:space="preserve">El usuario que está creando una partida añade un </w:t>
-            </w:r>
-            <w:r>
-              <w:rPr>
-                <w:szCs w:val="24"/>
-                <w:lang w:val="es-ES_tradnl"/>
-              </w:rPr>
-              <w:t>turno a esta</w:t>
+              <w:t>El usuario que está creando una partida añade un turno a esta</w:t>
             </w:r>
           </w:p>
         </w:tc>
@@ -24940,7 +24895,7 @@
                 <w:lang w:val="es-ES_tradnl"/>
               </w:rPr>
             </w:pPr>
-            <w:bookmarkStart w:id="14" w:name="_Hlk519174652"/>
+            <w:bookmarkStart w:id="15" w:name="_Hlk519174652"/>
             <w:r>
               <w:rPr>
                 <w:b/>
@@ -25794,7 +25749,7 @@
           </w:p>
         </w:tc>
       </w:tr>
-      <w:bookmarkEnd w:id="14"/>
+      <w:bookmarkEnd w:id="15"/>
     </w:tbl>
     <w:p>
       <w:pPr>
@@ -28486,14 +28441,14 @@
           <w:lang w:val="es-ES_tradnl" w:eastAsia="en-US"/>
         </w:rPr>
       </w:pPr>
-      <w:bookmarkStart w:id="15" w:name="_Toc517257407"/>
+      <w:bookmarkStart w:id="16" w:name="_Toc517257407"/>
       <w:r>
         <w:rPr>
           <w:lang w:val="es-ES_tradnl" w:eastAsia="en-US"/>
         </w:rPr>
         <w:t>SUBSISTEMAS</w:t>
       </w:r>
-      <w:bookmarkEnd w:id="15"/>
+      <w:bookmarkEnd w:id="16"/>
     </w:p>
     <w:p>
       <w:pPr>
@@ -28518,12 +28473,12 @@
       <w:pPr>
         <w:pStyle w:val="Heading3"/>
       </w:pPr>
-      <w:bookmarkStart w:id="16" w:name="_Toc517257408"/>
+      <w:bookmarkStart w:id="17" w:name="_Toc517257408"/>
       <w:r>
         <w:lastRenderedPageBreak/>
         <w:t>SUBSISTEMAS</w:t>
       </w:r>
-      <w:bookmarkEnd w:id="16"/>
+      <w:bookmarkEnd w:id="17"/>
     </w:p>
     <w:p>
       <w:pPr>
@@ -28531,10 +28486,10 @@
       </w:pPr>
       <w:r>
         <w:object w:dxaOrig="10021" w:dyaOrig="6661" w14:anchorId="5B291C37">
-          <v:shape id="_x0000_i1243" type="#_x0000_t75" style="width:388.05pt;height:259pt" o:ole="">
+          <v:shape id="_x0000_i1028" type="#_x0000_t75" style="width:388.8pt;height:259.2pt" o:ole="">
             <v:imagedata r:id="rId14" o:title=""/>
           </v:shape>
-          <o:OLEObject Type="Embed" ProgID="Visio.Drawing.15" ShapeID="_x0000_i1243" DrawAspect="Content" ObjectID="_1593070832" r:id="rId15"/>
+          <o:OLEObject Type="Embed" ProgID="Visio.Drawing.15" ShapeID="_x0000_i1028" DrawAspect="Content" ObjectID="_1594028433" r:id="rId15"/>
         </w:object>
       </w:r>
     </w:p>
@@ -28830,11 +28785,11 @@
       <w:r>
         <w:t xml:space="preserve"> </w:t>
       </w:r>
-      <w:bookmarkStart w:id="17" w:name="_Toc517257409"/>
+      <w:bookmarkStart w:id="18" w:name="_Toc517257409"/>
       <w:r>
         <w:t>RELACIONES ENTRE SUBSISTEMAS</w:t>
       </w:r>
-      <w:bookmarkEnd w:id="17"/>
+      <w:bookmarkEnd w:id="18"/>
     </w:p>
     <w:p>
       <w:pPr>
@@ -28867,10 +28822,10 @@
       </w:pPr>
       <w:r>
         <w:object w:dxaOrig="6720" w:dyaOrig="3031" w14:anchorId="70D2A6CA">
-          <v:shape id="_x0000_i1233" type="#_x0000_t75" style="width:337.55pt;height:151.5pt" o:ole="">
+          <v:shape id="_x0000_i1029" type="#_x0000_t75" style="width:338.4pt;height:151.2pt" o:ole="">
             <v:imagedata r:id="rId16" o:title=""/>
           </v:shape>
-          <o:OLEObject Type="Embed" ProgID="Visio.Drawing.15" ShapeID="_x0000_i1233" DrawAspect="Content" ObjectID="_1593070833" r:id="rId17"/>
+          <o:OLEObject Type="Embed" ProgID="Visio.Drawing.15" ShapeID="_x0000_i1029" DrawAspect="Content" ObjectID="_1594028434" r:id="rId17"/>
         </w:object>
       </w:r>
     </w:p>
@@ -29283,11 +29238,11 @@
       <w:pPr>
         <w:pStyle w:val="Heading3"/>
       </w:pPr>
-      <w:bookmarkStart w:id="18" w:name="_Toc517257410"/>
+      <w:bookmarkStart w:id="19" w:name="_Toc517257410"/>
       <w:r>
         <w:t>MATRIZ DE TRAZABILIDAD SUBSISTEMAS-CASOS DE USO</w:t>
       </w:r>
-      <w:bookmarkEnd w:id="18"/>
+      <w:bookmarkEnd w:id="19"/>
     </w:p>
     <w:p>
       <w:pPr>
@@ -29333,14 +29288,14 @@
           <w:lang w:val="es-ES_tradnl" w:eastAsia="en-US"/>
         </w:rPr>
       </w:pPr>
-      <w:bookmarkStart w:id="19" w:name="_Toc517257411"/>
+      <w:bookmarkStart w:id="20" w:name="_Toc517257411"/>
       <w:r>
         <w:rPr>
           <w:lang w:val="es-ES_tradnl" w:eastAsia="en-US"/>
         </w:rPr>
         <w:t>CLASE</w:t>
       </w:r>
-      <w:bookmarkEnd w:id="19"/>
+      <w:bookmarkEnd w:id="20"/>
       <w:r>
         <w:rPr>
           <w:lang w:val="es-ES_tradnl" w:eastAsia="en-US"/>
@@ -29373,10 +29328,10 @@
       </w:pPr>
       <w:r>
         <w:object w:dxaOrig="14805" w:dyaOrig="9541" w14:anchorId="1E34461B">
-          <v:shape id="_x0000_i1263" type="#_x0000_t75" style="width:406.75pt;height:262.75pt" o:ole="">
+          <v:shape id="_x0000_i1030" type="#_x0000_t75" style="width:403.2pt;height:266.4pt" o:ole="">
             <v:imagedata r:id="rId18" o:title=""/>
           </v:shape>
-          <o:OLEObject Type="Embed" ProgID="Visio.Drawing.15" ShapeID="_x0000_i1263" DrawAspect="Content" ObjectID="_1593070834" r:id="rId19"/>
+          <o:OLEObject Type="Embed" ProgID="Visio.Drawing.15" ShapeID="_x0000_i1030" DrawAspect="Content" ObjectID="_1594028435" r:id="rId19"/>
         </w:object>
       </w:r>
     </w:p>
@@ -29419,8 +29374,6 @@
                 <w:b/>
               </w:rPr>
             </w:pPr>
-            <w:bookmarkStart w:id="20" w:name="_GoBack"/>
-            <w:bookmarkEnd w:id="20"/>
             <w:r>
               <w:rPr>
                 <w:b/>
@@ -33362,10 +33315,10 @@
       </w:pPr>
       <w:r>
         <w:object w:dxaOrig="5475" w:dyaOrig="3315" w14:anchorId="023E4409">
-          <v:shape id="_x0000_i1234" type="#_x0000_t75" style="width:232.85pt;height:142.15pt" o:ole="">
+          <v:shape id="_x0000_i1031" type="#_x0000_t75" style="width:230.4pt;height:2in" o:ole="">
             <v:imagedata r:id="rId20" o:title=""/>
           </v:shape>
-          <o:OLEObject Type="Embed" ProgID="Visio.Drawing.15" ShapeID="_x0000_i1234" DrawAspect="Content" ObjectID="_1593070835" r:id="rId21"/>
+          <o:OLEObject Type="Embed" ProgID="Visio.Drawing.15" ShapeID="_x0000_i1031" DrawAspect="Content" ObjectID="_1594028436" r:id="rId21"/>
         </w:object>
       </w:r>
     </w:p>
@@ -34044,10 +33997,10 @@
       </w:pPr>
       <w:r>
         <w:object w:dxaOrig="5475" w:dyaOrig="4590" w14:anchorId="46CFE637">
-          <v:shape id="_x0000_i1235" type="#_x0000_t75" style="width:273.05pt;height:230.05pt" o:ole="">
+          <v:shape id="_x0000_i1032" type="#_x0000_t75" style="width:273.6pt;height:230.4pt" o:ole="">
             <v:imagedata r:id="rId22" o:title=""/>
           </v:shape>
-          <o:OLEObject Type="Embed" ProgID="Visio.Drawing.15" ShapeID="_x0000_i1235" DrawAspect="Content" ObjectID="_1593070836" r:id="rId23"/>
+          <o:OLEObject Type="Embed" ProgID="Visio.Drawing.15" ShapeID="_x0000_i1032" DrawAspect="Content" ObjectID="_1594028437" r:id="rId23"/>
         </w:object>
       </w:r>
     </w:p>
@@ -34877,10 +34830,10 @@
       </w:pPr>
       <w:r>
         <w:object w:dxaOrig="6601" w:dyaOrig="6000" w14:anchorId="1BCF2984">
-          <v:shape id="_x0000_i1236" type="#_x0000_t75" style="width:280.5pt;height:256.2pt" o:ole="">
+          <v:shape id="_x0000_i1033" type="#_x0000_t75" style="width:280.8pt;height:259.2pt" o:ole="">
             <v:imagedata r:id="rId24" o:title=""/>
           </v:shape>
-          <o:OLEObject Type="Embed" ProgID="Visio.Drawing.15" ShapeID="_x0000_i1236" DrawAspect="Content" ObjectID="_1593070837" r:id="rId25"/>
+          <o:OLEObject Type="Embed" ProgID="Visio.Drawing.15" ShapeID="_x0000_i1033" DrawAspect="Content" ObjectID="_1594028438" r:id="rId25"/>
         </w:object>
       </w:r>
     </w:p>
@@ -35464,10 +35417,10 @@
       </w:pPr>
       <w:r>
         <w:object w:dxaOrig="5475" w:dyaOrig="6316" w14:anchorId="03A8CA49">
-          <v:shape id="_x0000_i1237" type="#_x0000_t75" style="width:273.05pt;height:316.05pt" o:ole="">
+          <v:shape id="_x0000_i1034" type="#_x0000_t75" style="width:273.6pt;height:316.8pt" o:ole="">
             <v:imagedata r:id="rId26" o:title=""/>
           </v:shape>
-          <o:OLEObject Type="Embed" ProgID="Visio.Drawing.15" ShapeID="_x0000_i1237" DrawAspect="Content" ObjectID="_1593070838" r:id="rId27"/>
+          <o:OLEObject Type="Embed" ProgID="Visio.Drawing.15" ShapeID="_x0000_i1034" DrawAspect="Content" ObjectID="_1594028439" r:id="rId27"/>
         </w:object>
       </w:r>
     </w:p>
@@ -36308,10 +36261,10 @@
       </w:pPr>
       <w:r>
         <w:object w:dxaOrig="5821" w:dyaOrig="6091" w14:anchorId="08B69A5A">
-          <v:shape id="_x0000_i1238" type="#_x0000_t75" style="width:291.75pt;height:304.85pt" o:ole="">
+          <v:shape id="_x0000_i1035" type="#_x0000_t75" style="width:295.2pt;height:302.4pt" o:ole="">
             <v:imagedata r:id="rId28" o:title=""/>
           </v:shape>
-          <o:OLEObject Type="Embed" ProgID="Visio.Drawing.15" ShapeID="_x0000_i1238" DrawAspect="Content" ObjectID="_1593070839" r:id="rId29"/>
+          <o:OLEObject Type="Embed" ProgID="Visio.Drawing.15" ShapeID="_x0000_i1035" DrawAspect="Content" ObjectID="_1594028440" r:id="rId29"/>
         </w:object>
       </w:r>
     </w:p>
@@ -37245,10 +37198,10 @@
       </w:pPr>
       <w:r>
         <w:object w:dxaOrig="5371" w:dyaOrig="10471" w14:anchorId="7AF7D0C4">
-          <v:shape id="_x0000_i1239" type="#_x0000_t75" style="width:268.35pt;height:523.65pt" o:ole="">
+          <v:shape id="_x0000_i1036" type="#_x0000_t75" style="width:266.4pt;height:525.6pt" o:ole="">
             <v:imagedata r:id="rId30" o:title=""/>
           </v:shape>
-          <o:OLEObject Type="Embed" ProgID="Visio.Drawing.15" ShapeID="_x0000_i1239" DrawAspect="Content" ObjectID="_1593070840" r:id="rId31"/>
+          <o:OLEObject Type="Embed" ProgID="Visio.Drawing.15" ShapeID="_x0000_i1036" DrawAspect="Content" ObjectID="_1594028441" r:id="rId31"/>
         </w:object>
       </w:r>
     </w:p>
@@ -38794,11 +38747,11 @@
         <w:jc w:val="center"/>
       </w:pPr>
       <w:r>
-        <w:object w:dxaOrig="8971" w:dyaOrig="27286" w14:anchorId="20332738">
-          <v:shape id="_x0000_i1240" type="#_x0000_t75" style="width:212.25pt;height:647.05pt" o:ole="">
+        <w:object w:dxaOrig="8971" w:dyaOrig="18495" w14:anchorId="5468669D">
+          <v:shape id="_x0000_i1039" type="#_x0000_t75" style="width:316.8pt;height:9in" o:ole="">
             <v:imagedata r:id="rId32" o:title=""/>
           </v:shape>
-          <o:OLEObject Type="Embed" ProgID="Visio.Drawing.15" ShapeID="_x0000_i1240" DrawAspect="Content" ObjectID="_1593070841" r:id="rId33"/>
+          <o:OLEObject Type="Embed" ProgID="Visio.Drawing.15" ShapeID="_x0000_i1039" DrawAspect="Content" ObjectID="_1594028442" r:id="rId33"/>
         </w:object>
       </w:r>
     </w:p>
@@ -40541,118 +40494,6 @@
         <w:tc>
           <w:tcPr>
             <w:tcW w:w="1375" w:type="dxa"/>
-            <w:vMerge/>
-            <w:shd w:val="clear" w:color="auto" w:fill="F2F2F2" w:themeFill="background1" w:themeFillShade="F2"/>
-          </w:tcPr>
-          <w:p>
-            <w:pPr>
-              <w:spacing w:after="0"/>
-              <w:rPr>
-                <w:lang w:eastAsia="en-US"/>
-              </w:rPr>
-            </w:pPr>
-          </w:p>
-        </w:tc>
-        <w:tc>
-          <w:tcPr>
-            <w:tcW w:w="1650" w:type="dxa"/>
-          </w:tcPr>
-          <w:p>
-            <w:pPr>
-              <w:spacing w:after="0"/>
-              <w:rPr>
-                <w:lang w:eastAsia="en-US"/>
-              </w:rPr>
-            </w:pPr>
-            <w:r>
-              <w:rPr>
-                <w:lang w:eastAsia="en-US"/>
-              </w:rPr>
-              <w:t>Tiradas anteriores</w:t>
-            </w:r>
-          </w:p>
-        </w:tc>
-        <w:tc>
-          <w:tcPr>
-            <w:tcW w:w="1234" w:type="dxa"/>
-          </w:tcPr>
-          <w:p>
-            <w:pPr>
-              <w:spacing w:after="0"/>
-              <w:rPr>
-                <w:lang w:eastAsia="en-US"/>
-              </w:rPr>
-            </w:pPr>
-            <w:r>
-              <w:rPr>
-                <w:lang w:eastAsia="en-US"/>
-              </w:rPr>
-              <w:t>Table</w:t>
-            </w:r>
-          </w:p>
-        </w:tc>
-        <w:tc>
-          <w:tcPr>
-            <w:tcW w:w="1759" w:type="dxa"/>
-          </w:tcPr>
-          <w:p>
-            <w:pPr>
-              <w:spacing w:after="0"/>
-              <w:rPr>
-                <w:lang w:eastAsia="en-US"/>
-              </w:rPr>
-            </w:pPr>
-            <w:r>
-              <w:rPr>
-                <w:lang w:eastAsia="en-US"/>
-              </w:rPr>
-              <w:t>No</w:t>
-            </w:r>
-          </w:p>
-        </w:tc>
-        <w:tc>
-          <w:tcPr>
-            <w:tcW w:w="774" w:type="dxa"/>
-          </w:tcPr>
-          <w:p>
-            <w:pPr>
-              <w:spacing w:after="0"/>
-              <w:rPr>
-                <w:lang w:eastAsia="en-US"/>
-              </w:rPr>
-            </w:pPr>
-            <w:r>
-              <w:rPr>
-                <w:lang w:eastAsia="en-US"/>
-              </w:rPr>
-              <w:t>No</w:t>
-            </w:r>
-          </w:p>
-        </w:tc>
-        <w:tc>
-          <w:tcPr>
-            <w:tcW w:w="2558" w:type="dxa"/>
-          </w:tcPr>
-          <w:p>
-            <w:pPr>
-              <w:spacing w:after="0"/>
-              <w:rPr>
-                <w:lang w:eastAsia="en-US"/>
-              </w:rPr>
-            </w:pPr>
-            <w:r>
-              <w:rPr>
-                <w:lang w:eastAsia="en-US"/>
-              </w:rPr>
-              <w:t>Resumen de las tiradas anteriores y los puntos obtenidos</w:t>
-            </w:r>
-          </w:p>
-        </w:tc>
-      </w:tr>
-      <w:tr>
-        <w:tc>
-          <w:tcPr>
-            <w:tcW w:w="1375" w:type="dxa"/>
             <w:vMerge w:val="restart"/>
             <w:shd w:val="clear" w:color="auto" w:fill="F2F2F2" w:themeFill="background1" w:themeFillShade="F2"/>
           </w:tcPr>
@@ -40667,6 +40508,7 @@
               <w:rPr>
                 <w:lang w:eastAsia="en-US"/>
               </w:rPr>
+              <w:lastRenderedPageBreak/>
               <w:t>Botones</w:t>
             </w:r>
           </w:p>
@@ -42741,7 +42583,7 @@
 </file>
 
 <file path=customXml/itemProps1.xml><?xml version="1.0" encoding="utf-8"?>
-<ds:datastoreItem xmlns:ds="http://schemas.openxmlformats.org/officeDocument/2006/customXml" ds:itemID="{D34E86ED-F130-4759-852C-38B55ACA684C}">
+<ds:datastoreItem xmlns:ds="http://schemas.openxmlformats.org/officeDocument/2006/customXml" ds:itemID="{46E95EB5-2AB9-461A-9ED2-1175311B1482}">
   <ds:schemaRefs>
     <ds:schemaRef ds:uri="http://schemas.openxmlformats.org/officeDocument/2006/bibliography"/>
   </ds:schemaRefs>

</xml_diff>

<commit_message>
diseñado el aavaance de turno
</commit_message>
<xml_diff>
--- a/Documentacion/Análisis/Análisis.docx
+++ b/Documentacion/Análisis/Análisis.docx
@@ -4623,7 +4623,7 @@
           <v:shape id="_x0000_i1025" type="#_x0000_t75" style="width:424.8pt;height:525.6pt" o:ole="">
             <v:imagedata r:id="rId8" o:title=""/>
           </v:shape>
-          <o:OLEObject Type="Embed" ProgID="Visio.Drawing.15" ShapeID="_x0000_i1025" DrawAspect="Content" ObjectID="_1594028430" r:id="rId9"/>
+          <o:OLEObject Type="Embed" ProgID="Visio.Drawing.15" ShapeID="_x0000_i1025" DrawAspect="Content" ObjectID="_1594911973" r:id="rId9"/>
         </w:object>
       </w:r>
     </w:p>
@@ -4911,10 +4911,10 @@
       </w:pPr>
       <w:r>
         <w:object w:dxaOrig="8371" w:dyaOrig="6661" w14:anchorId="491303C3">
-          <v:shape id="_x0000_i1055" type="#_x0000_t75" style="width:266.4pt;height:3in" o:ole="">
+          <v:shape id="_x0000_i1026" type="#_x0000_t75" style="width:266.4pt;height:3in" o:ole="">
             <v:imagedata r:id="rId10" o:title=""/>
           </v:shape>
-          <o:OLEObject Type="Embed" ProgID="Visio.Drawing.15" ShapeID="_x0000_i1055" DrawAspect="Content" ObjectID="_1594028431" r:id="rId11"/>
+          <o:OLEObject Type="Embed" ProgID="Visio.Drawing.15" ShapeID="_x0000_i1026" DrawAspect="Content" ObjectID="_1594911974" r:id="rId11"/>
         </w:object>
       </w:r>
     </w:p>
@@ -10285,7 +10285,16 @@
                 <w:sz w:val="24"/>
                 <w:szCs w:val="24"/>
               </w:rPr>
-              <w:t>A01-Game Master</w:t>
+              <w:t>A0</w:t>
+            </w:r>
+            <w:r>
+              <w:rPr>
+                <w:rFonts w:ascii="Arial Narrow" w:hAnsi="Arial Narrow"/>
+                <w:color w:val="auto"/>
+                <w:sz w:val="24"/>
+                <w:szCs w:val="24"/>
+              </w:rPr>
+              <w:t>1-Game Master</w:t>
             </w:r>
           </w:p>
         </w:tc>
@@ -12475,8 +12484,6 @@
         <w:t>lleva a cabo.</w:t>
       </w:r>
     </w:p>
-    <w:bookmarkStart w:id="13" w:name="_GoBack"/>
-    <w:bookmarkEnd w:id="13"/>
     <w:p>
       <w:pPr>
         <w:jc w:val="center"/>
@@ -12485,11 +12492,11 @@
         </w:rPr>
       </w:pPr>
       <w:r>
-        <w:object w:dxaOrig="11251" w:dyaOrig="21961" w14:anchorId="275ECF49">
-          <v:shape id="_x0000_i1063" type="#_x0000_t75" style="width:331.2pt;height:9in" o:ole="">
+        <w:object w:dxaOrig="11251" w:dyaOrig="21961" w14:anchorId="20A4AD9F">
+          <v:shape id="_x0000_i1039" type="#_x0000_t75" style="width:331.2pt;height:9in" o:ole="">
             <v:imagedata r:id="rId12" o:title=""/>
           </v:shape>
-          <o:OLEObject Type="Embed" ProgID="Visio.Drawing.15" ShapeID="_x0000_i1063" DrawAspect="Content" ObjectID="_1594028432" r:id="rId13"/>
+          <o:OLEObject Type="Embed" ProgID="Visio.Drawing.15" ShapeID="_x0000_i1039" DrawAspect="Content" ObjectID="_1594911975" r:id="rId13"/>
         </w:object>
       </w:r>
     </w:p>
@@ -12502,11 +12509,11 @@
         <w:lastRenderedPageBreak/>
         <w:t xml:space="preserve"> </w:t>
       </w:r>
-      <w:bookmarkStart w:id="14" w:name="_Toc517257406"/>
+      <w:bookmarkStart w:id="13" w:name="_Toc517257406"/>
       <w:r>
         <w:t>DESCRIPCIÓN DE CASOS DE USO</w:t>
       </w:r>
-      <w:bookmarkEnd w:id="14"/>
+      <w:bookmarkEnd w:id="13"/>
     </w:p>
     <w:p>
       <w:pPr>
@@ -24895,7 +24902,7 @@
                 <w:lang w:val="es-ES_tradnl"/>
               </w:rPr>
             </w:pPr>
-            <w:bookmarkStart w:id="15" w:name="_Hlk519174652"/>
+            <w:bookmarkStart w:id="14" w:name="_Hlk519174652"/>
             <w:r>
               <w:rPr>
                 <w:b/>
@@ -25749,7 +25756,7 @@
           </w:p>
         </w:tc>
       </w:tr>
-      <w:bookmarkEnd w:id="15"/>
+      <w:bookmarkEnd w:id="14"/>
     </w:tbl>
     <w:p>
       <w:pPr>
@@ -27111,6 +27118,1271 @@
         </w:rPr>
       </w:pPr>
     </w:p>
+    <w:tbl>
+      <w:tblPr>
+        <w:tblStyle w:val="TableGrid"/>
+        <w:tblW w:w="0" w:type="auto"/>
+        <w:tblLook w:val="04A0" w:firstRow="1" w:lastRow="0" w:firstColumn="1" w:lastColumn="0" w:noHBand="0" w:noVBand="1"/>
+      </w:tblPr>
+      <w:tblGrid>
+        <w:gridCol w:w="2775"/>
+        <w:gridCol w:w="820"/>
+        <w:gridCol w:w="5755"/>
+      </w:tblGrid>
+      <w:tr>
+        <w:tc>
+          <w:tcPr>
+            <w:tcW w:w="2775" w:type="dxa"/>
+            <w:shd w:val="clear" w:color="auto" w:fill="D9D9D9" w:themeFill="background1" w:themeFillShade="D9"/>
+          </w:tcPr>
+          <w:p>
+            <w:pPr>
+              <w:spacing w:after="0"/>
+              <w:rPr>
+                <w:b/>
+                <w:szCs w:val="24"/>
+                <w:lang w:val="es-ES_tradnl"/>
+              </w:rPr>
+            </w:pPr>
+            <w:r>
+              <w:rPr>
+                <w:b/>
+                <w:szCs w:val="24"/>
+                <w:lang w:val="es-ES_tradnl"/>
+              </w:rPr>
+              <w:t>CU-</w:t>
+            </w:r>
+            <w:r>
+              <w:rPr>
+                <w:b/>
+                <w:szCs w:val="24"/>
+                <w:lang w:val="es-ES_tradnl"/>
+              </w:rPr>
+              <w:t>1</w:t>
+            </w:r>
+            <w:r>
+              <w:rPr>
+                <w:b/>
+                <w:szCs w:val="24"/>
+                <w:lang w:val="es-ES_tradnl"/>
+              </w:rPr>
+              <w:t>4</w:t>
+            </w:r>
+          </w:p>
+        </w:tc>
+        <w:tc>
+          <w:tcPr>
+            <w:tcW w:w="6575" w:type="dxa"/>
+            <w:gridSpan w:val="2"/>
+            <w:shd w:val="clear" w:color="auto" w:fill="D9D9D9" w:themeFill="background1" w:themeFillShade="D9"/>
+          </w:tcPr>
+          <w:p>
+            <w:pPr>
+              <w:spacing w:after="0"/>
+              <w:rPr>
+                <w:b/>
+                <w:szCs w:val="24"/>
+                <w:lang w:val="es-ES_tradnl"/>
+              </w:rPr>
+            </w:pPr>
+            <w:r>
+              <w:rPr>
+                <w:b/>
+                <w:szCs w:val="24"/>
+                <w:lang w:val="es-ES_tradnl"/>
+              </w:rPr>
+              <w:t>AVANZAR TURNO</w:t>
+            </w:r>
+          </w:p>
+        </w:tc>
+      </w:tr>
+      <w:tr>
+        <w:tc>
+          <w:tcPr>
+            <w:tcW w:w="2775" w:type="dxa"/>
+          </w:tcPr>
+          <w:p>
+            <w:pPr>
+              <w:spacing w:after="0"/>
+              <w:rPr>
+                <w:b/>
+                <w:szCs w:val="24"/>
+                <w:lang w:val="es-ES_tradnl"/>
+              </w:rPr>
+            </w:pPr>
+            <w:r>
+              <w:rPr>
+                <w:b/>
+                <w:szCs w:val="24"/>
+                <w:lang w:val="es-ES_tradnl"/>
+              </w:rPr>
+              <w:t>Versión</w:t>
+            </w:r>
+          </w:p>
+        </w:tc>
+        <w:tc>
+          <w:tcPr>
+            <w:tcW w:w="6575" w:type="dxa"/>
+            <w:gridSpan w:val="2"/>
+          </w:tcPr>
+          <w:p>
+            <w:pPr>
+              <w:spacing w:after="0"/>
+              <w:rPr>
+                <w:szCs w:val="24"/>
+                <w:lang w:val="es-ES_tradnl"/>
+              </w:rPr>
+            </w:pPr>
+            <w:r>
+              <w:rPr>
+                <w:szCs w:val="24"/>
+                <w:lang w:val="es-ES_tradnl"/>
+              </w:rPr>
+              <w:t>01</w:t>
+            </w:r>
+          </w:p>
+        </w:tc>
+      </w:tr>
+      <w:tr>
+        <w:tc>
+          <w:tcPr>
+            <w:tcW w:w="2775" w:type="dxa"/>
+          </w:tcPr>
+          <w:p>
+            <w:pPr>
+              <w:spacing w:after="0"/>
+              <w:rPr>
+                <w:b/>
+                <w:szCs w:val="24"/>
+                <w:lang w:val="es-ES_tradnl"/>
+              </w:rPr>
+            </w:pPr>
+            <w:r>
+              <w:rPr>
+                <w:b/>
+                <w:szCs w:val="24"/>
+                <w:lang w:val="es-ES_tradnl"/>
+              </w:rPr>
+              <w:t>Descripción</w:t>
+            </w:r>
+          </w:p>
+        </w:tc>
+        <w:tc>
+          <w:tcPr>
+            <w:tcW w:w="6575" w:type="dxa"/>
+            <w:gridSpan w:val="2"/>
+          </w:tcPr>
+          <w:p>
+            <w:pPr>
+              <w:spacing w:after="0"/>
+              <w:rPr>
+                <w:szCs w:val="24"/>
+                <w:lang w:val="es-ES_tradnl"/>
+              </w:rPr>
+            </w:pPr>
+            <w:r>
+              <w:rPr>
+                <w:szCs w:val="24"/>
+                <w:lang w:val="es-ES_tradnl"/>
+              </w:rPr>
+              <w:t xml:space="preserve">El </w:t>
+            </w:r>
+            <w:proofErr w:type="spellStart"/>
+            <w:r>
+              <w:rPr>
+                <w:szCs w:val="24"/>
+                <w:lang w:val="es-ES_tradnl"/>
+              </w:rPr>
+              <w:t>Game</w:t>
+            </w:r>
+            <w:proofErr w:type="spellEnd"/>
+            <w:r>
+              <w:rPr>
+                <w:szCs w:val="24"/>
+                <w:lang w:val="es-ES_tradnl"/>
+              </w:rPr>
+              <w:t xml:space="preserve"> </w:t>
+            </w:r>
+            <w:proofErr w:type="gramStart"/>
+            <w:r>
+              <w:rPr>
+                <w:szCs w:val="24"/>
+                <w:lang w:val="es-ES_tradnl"/>
+              </w:rPr>
+              <w:t>Master</w:t>
+            </w:r>
+            <w:proofErr w:type="gramEnd"/>
+            <w:r>
+              <w:rPr>
+                <w:szCs w:val="24"/>
+                <w:lang w:val="es-ES_tradnl"/>
+              </w:rPr>
+              <w:t xml:space="preserve"> </w:t>
+            </w:r>
+            <w:r>
+              <w:rPr>
+                <w:szCs w:val="24"/>
+                <w:lang w:val="es-ES_tradnl"/>
+              </w:rPr>
+              <w:t>avanza al siguiente turno activo de la partida</w:t>
+            </w:r>
+          </w:p>
+        </w:tc>
+      </w:tr>
+      <w:tr>
+        <w:tc>
+          <w:tcPr>
+            <w:tcW w:w="2775" w:type="dxa"/>
+          </w:tcPr>
+          <w:p>
+            <w:pPr>
+              <w:spacing w:after="0"/>
+              <w:rPr>
+                <w:b/>
+                <w:szCs w:val="24"/>
+                <w:lang w:val="es-ES_tradnl"/>
+              </w:rPr>
+            </w:pPr>
+            <w:r>
+              <w:rPr>
+                <w:b/>
+                <w:szCs w:val="24"/>
+                <w:lang w:val="es-ES_tradnl"/>
+              </w:rPr>
+              <w:t>Dependencias</w:t>
+            </w:r>
+          </w:p>
+        </w:tc>
+        <w:tc>
+          <w:tcPr>
+            <w:tcW w:w="6575" w:type="dxa"/>
+            <w:gridSpan w:val="2"/>
+          </w:tcPr>
+          <w:p>
+            <w:pPr>
+              <w:spacing w:after="0"/>
+              <w:rPr>
+                <w:szCs w:val="24"/>
+                <w:lang w:val="es-ES_tradnl"/>
+              </w:rPr>
+            </w:pPr>
+            <w:r>
+              <w:rPr>
+                <w:szCs w:val="24"/>
+                <w:lang w:val="es-ES_tradnl"/>
+              </w:rPr>
+              <w:t>CU-07: Ver partida</w:t>
+            </w:r>
+          </w:p>
+        </w:tc>
+      </w:tr>
+      <w:tr>
+        <w:tc>
+          <w:tcPr>
+            <w:tcW w:w="2775" w:type="dxa"/>
+          </w:tcPr>
+          <w:p>
+            <w:pPr>
+              <w:spacing w:after="0"/>
+              <w:rPr>
+                <w:b/>
+                <w:szCs w:val="24"/>
+                <w:lang w:val="es-ES_tradnl"/>
+              </w:rPr>
+            </w:pPr>
+            <w:r>
+              <w:rPr>
+                <w:b/>
+                <w:szCs w:val="24"/>
+                <w:lang w:val="es-ES_tradnl"/>
+              </w:rPr>
+              <w:t>Actores</w:t>
+            </w:r>
+          </w:p>
+        </w:tc>
+        <w:tc>
+          <w:tcPr>
+            <w:tcW w:w="6575" w:type="dxa"/>
+            <w:gridSpan w:val="2"/>
+          </w:tcPr>
+          <w:p>
+            <w:pPr>
+              <w:spacing w:after="0"/>
+              <w:rPr>
+                <w:szCs w:val="24"/>
+                <w:lang w:val="es-ES_tradnl"/>
+              </w:rPr>
+            </w:pPr>
+            <w:proofErr w:type="spellStart"/>
+            <w:r>
+              <w:rPr>
+                <w:szCs w:val="24"/>
+                <w:lang w:val="es-ES_tradnl"/>
+              </w:rPr>
+              <w:t>Game</w:t>
+            </w:r>
+            <w:proofErr w:type="spellEnd"/>
+            <w:r>
+              <w:rPr>
+                <w:szCs w:val="24"/>
+                <w:lang w:val="es-ES_tradnl"/>
+              </w:rPr>
+              <w:t xml:space="preserve"> </w:t>
+            </w:r>
+            <w:proofErr w:type="gramStart"/>
+            <w:r>
+              <w:rPr>
+                <w:szCs w:val="24"/>
+                <w:lang w:val="es-ES_tradnl"/>
+              </w:rPr>
+              <w:t>Master</w:t>
+            </w:r>
+            <w:proofErr w:type="gramEnd"/>
+          </w:p>
+        </w:tc>
+      </w:tr>
+      <w:tr>
+        <w:trPr>
+          <w:trHeight w:val="309"/>
+        </w:trPr>
+        <w:tc>
+          <w:tcPr>
+            <w:tcW w:w="2775" w:type="dxa"/>
+          </w:tcPr>
+          <w:p>
+            <w:pPr>
+              <w:spacing w:after="0"/>
+              <w:rPr>
+                <w:b/>
+                <w:szCs w:val="24"/>
+                <w:lang w:val="es-ES_tradnl"/>
+              </w:rPr>
+            </w:pPr>
+            <w:r>
+              <w:rPr>
+                <w:b/>
+                <w:szCs w:val="24"/>
+                <w:lang w:val="es-ES_tradnl"/>
+              </w:rPr>
+              <w:t>Precondición</w:t>
+            </w:r>
+          </w:p>
+        </w:tc>
+        <w:tc>
+          <w:tcPr>
+            <w:tcW w:w="6575" w:type="dxa"/>
+            <w:gridSpan w:val="2"/>
+          </w:tcPr>
+          <w:p>
+            <w:pPr>
+              <w:spacing w:after="0"/>
+              <w:rPr>
+                <w:szCs w:val="24"/>
+                <w:lang w:val="es-ES_tradnl"/>
+              </w:rPr>
+            </w:pPr>
+            <w:r>
+              <w:rPr>
+                <w:szCs w:val="24"/>
+                <w:lang w:val="es-ES_tradnl"/>
+              </w:rPr>
+              <w:t xml:space="preserve">El usuario debe estar </w:t>
+            </w:r>
+            <w:proofErr w:type="spellStart"/>
+            <w:r>
+              <w:rPr>
+                <w:szCs w:val="24"/>
+                <w:lang w:val="es-ES_tradnl"/>
+              </w:rPr>
+              <w:t>logueado</w:t>
+            </w:r>
+            <w:proofErr w:type="spellEnd"/>
+            <w:r>
+              <w:rPr>
+                <w:szCs w:val="24"/>
+                <w:lang w:val="es-ES_tradnl"/>
+              </w:rPr>
+              <w:t xml:space="preserve"> y debe haber creado alguna partida</w:t>
+            </w:r>
+            <w:r>
+              <w:rPr>
+                <w:szCs w:val="24"/>
+                <w:lang w:val="es-ES_tradnl"/>
+              </w:rPr>
+              <w:t>. No puede haber ningún enfrentamiento abierto</w:t>
+            </w:r>
+          </w:p>
+        </w:tc>
+      </w:tr>
+      <w:tr>
+        <w:tc>
+          <w:tcPr>
+            <w:tcW w:w="2775" w:type="dxa"/>
+          </w:tcPr>
+          <w:p>
+            <w:pPr>
+              <w:spacing w:after="0"/>
+              <w:rPr>
+                <w:b/>
+                <w:szCs w:val="24"/>
+                <w:lang w:val="es-ES_tradnl"/>
+              </w:rPr>
+            </w:pPr>
+            <w:r>
+              <w:rPr>
+                <w:b/>
+                <w:szCs w:val="24"/>
+                <w:lang w:val="es-ES_tradnl"/>
+              </w:rPr>
+              <w:t>Postcondición</w:t>
+            </w:r>
+          </w:p>
+        </w:tc>
+        <w:tc>
+          <w:tcPr>
+            <w:tcW w:w="6575" w:type="dxa"/>
+            <w:gridSpan w:val="2"/>
+          </w:tcPr>
+          <w:p>
+            <w:pPr>
+              <w:spacing w:after="0"/>
+              <w:rPr>
+                <w:szCs w:val="24"/>
+                <w:lang w:val="es-ES_tradnl"/>
+              </w:rPr>
+            </w:pPr>
+            <w:r>
+              <w:rPr>
+                <w:szCs w:val="24"/>
+                <w:lang w:val="es-ES_tradnl"/>
+              </w:rPr>
+              <w:t>-</w:t>
+            </w:r>
+          </w:p>
+        </w:tc>
+      </w:tr>
+      <w:tr>
+        <w:tc>
+          <w:tcPr>
+            <w:tcW w:w="2775" w:type="dxa"/>
+          </w:tcPr>
+          <w:p>
+            <w:pPr>
+              <w:spacing w:after="0"/>
+              <w:rPr>
+                <w:b/>
+                <w:szCs w:val="24"/>
+                <w:lang w:val="es-ES_tradnl"/>
+              </w:rPr>
+            </w:pPr>
+            <w:r>
+              <w:rPr>
+                <w:b/>
+                <w:szCs w:val="24"/>
+                <w:lang w:val="es-ES_tradnl"/>
+              </w:rPr>
+              <w:t>Puntos de Extensión</w:t>
+            </w:r>
+          </w:p>
+        </w:tc>
+        <w:tc>
+          <w:tcPr>
+            <w:tcW w:w="6575" w:type="dxa"/>
+            <w:gridSpan w:val="2"/>
+          </w:tcPr>
+          <w:p>
+            <w:pPr>
+              <w:spacing w:after="0"/>
+              <w:rPr>
+                <w:szCs w:val="24"/>
+                <w:lang w:val="es-ES_tradnl"/>
+              </w:rPr>
+            </w:pPr>
+            <w:r>
+              <w:rPr>
+                <w:szCs w:val="24"/>
+                <w:lang w:val="es-ES_tradnl"/>
+              </w:rPr>
+              <w:t>-</w:t>
+            </w:r>
+          </w:p>
+        </w:tc>
+      </w:tr>
+      <w:tr>
+        <w:tc>
+          <w:tcPr>
+            <w:tcW w:w="2775" w:type="dxa"/>
+          </w:tcPr>
+          <w:p>
+            <w:pPr>
+              <w:spacing w:after="0"/>
+              <w:rPr>
+                <w:b/>
+                <w:szCs w:val="24"/>
+                <w:lang w:val="es-ES_tradnl"/>
+              </w:rPr>
+            </w:pPr>
+            <w:r>
+              <w:rPr>
+                <w:b/>
+                <w:szCs w:val="24"/>
+                <w:lang w:val="es-ES_tradnl"/>
+              </w:rPr>
+              <w:t>Nivel</w:t>
+            </w:r>
+          </w:p>
+        </w:tc>
+        <w:tc>
+          <w:tcPr>
+            <w:tcW w:w="6575" w:type="dxa"/>
+            <w:gridSpan w:val="2"/>
+          </w:tcPr>
+          <w:p>
+            <w:pPr>
+              <w:spacing w:after="0"/>
+              <w:rPr>
+                <w:szCs w:val="24"/>
+                <w:lang w:val="es-ES_tradnl"/>
+              </w:rPr>
+            </w:pPr>
+          </w:p>
+        </w:tc>
+      </w:tr>
+      <w:tr>
+        <w:trPr>
+          <w:trHeight w:val="45"/>
+        </w:trPr>
+        <w:tc>
+          <w:tcPr>
+            <w:tcW w:w="2775" w:type="dxa"/>
+            <w:vMerge w:val="restart"/>
+          </w:tcPr>
+          <w:p>
+            <w:pPr>
+              <w:spacing w:after="0"/>
+              <w:rPr>
+                <w:b/>
+                <w:szCs w:val="24"/>
+                <w:lang w:val="es-ES_tradnl"/>
+              </w:rPr>
+            </w:pPr>
+            <w:r>
+              <w:rPr>
+                <w:b/>
+                <w:szCs w:val="24"/>
+                <w:lang w:val="es-ES_tradnl"/>
+              </w:rPr>
+              <w:t>Flujo Normal</w:t>
+            </w:r>
+          </w:p>
+        </w:tc>
+        <w:tc>
+          <w:tcPr>
+            <w:tcW w:w="820" w:type="dxa"/>
+            <w:shd w:val="clear" w:color="auto" w:fill="F2F2F2" w:themeFill="background1" w:themeFillShade="F2"/>
+          </w:tcPr>
+          <w:p>
+            <w:pPr>
+              <w:spacing w:after="0"/>
+              <w:rPr>
+                <w:b/>
+                <w:szCs w:val="24"/>
+                <w:lang w:val="es-ES_tradnl"/>
+              </w:rPr>
+            </w:pPr>
+            <w:r>
+              <w:rPr>
+                <w:b/>
+                <w:szCs w:val="24"/>
+                <w:lang w:val="es-ES_tradnl"/>
+              </w:rPr>
+              <w:t>PASO</w:t>
+            </w:r>
+          </w:p>
+        </w:tc>
+        <w:tc>
+          <w:tcPr>
+            <w:tcW w:w="5755" w:type="dxa"/>
+            <w:shd w:val="clear" w:color="auto" w:fill="F2F2F2" w:themeFill="background1" w:themeFillShade="F2"/>
+          </w:tcPr>
+          <w:p>
+            <w:pPr>
+              <w:spacing w:after="0"/>
+              <w:rPr>
+                <w:b/>
+                <w:szCs w:val="24"/>
+                <w:lang w:val="es-ES_tradnl"/>
+              </w:rPr>
+            </w:pPr>
+            <w:r>
+              <w:rPr>
+                <w:b/>
+                <w:szCs w:val="24"/>
+                <w:lang w:val="es-ES_tradnl"/>
+              </w:rPr>
+              <w:t>ACCIÓN</w:t>
+            </w:r>
+          </w:p>
+        </w:tc>
+      </w:tr>
+      <w:tr>
+        <w:trPr>
+          <w:trHeight w:val="45"/>
+        </w:trPr>
+        <w:tc>
+          <w:tcPr>
+            <w:tcW w:w="2775" w:type="dxa"/>
+            <w:vMerge/>
+          </w:tcPr>
+          <w:p>
+            <w:pPr>
+              <w:spacing w:after="0"/>
+              <w:rPr>
+                <w:b/>
+                <w:szCs w:val="24"/>
+                <w:lang w:val="es-ES_tradnl"/>
+              </w:rPr>
+            </w:pPr>
+          </w:p>
+        </w:tc>
+        <w:tc>
+          <w:tcPr>
+            <w:tcW w:w="820" w:type="dxa"/>
+          </w:tcPr>
+          <w:p>
+            <w:pPr>
+              <w:spacing w:after="0"/>
+              <w:rPr>
+                <w:szCs w:val="24"/>
+                <w:lang w:val="es-ES_tradnl"/>
+              </w:rPr>
+            </w:pPr>
+            <w:r>
+              <w:rPr>
+                <w:szCs w:val="24"/>
+                <w:lang w:val="es-ES_tradnl"/>
+              </w:rPr>
+              <w:t>1</w:t>
+            </w:r>
+          </w:p>
+        </w:tc>
+        <w:tc>
+          <w:tcPr>
+            <w:tcW w:w="5755" w:type="dxa"/>
+          </w:tcPr>
+          <w:p>
+            <w:pPr>
+              <w:spacing w:after="0"/>
+              <w:rPr>
+                <w:szCs w:val="24"/>
+                <w:lang w:val="es-ES_tradnl"/>
+              </w:rPr>
+            </w:pPr>
+            <w:r>
+              <w:rPr>
+                <w:szCs w:val="24"/>
+                <w:lang w:val="es-ES_tradnl"/>
+              </w:rPr>
+              <w:t xml:space="preserve">El </w:t>
+            </w:r>
+            <w:proofErr w:type="spellStart"/>
+            <w:r>
+              <w:rPr>
+                <w:szCs w:val="24"/>
+                <w:lang w:val="es-ES_tradnl"/>
+              </w:rPr>
+              <w:t>Game</w:t>
+            </w:r>
+            <w:proofErr w:type="spellEnd"/>
+            <w:r>
+              <w:rPr>
+                <w:szCs w:val="24"/>
+                <w:lang w:val="es-ES_tradnl"/>
+              </w:rPr>
+              <w:t xml:space="preserve"> </w:t>
+            </w:r>
+            <w:proofErr w:type="gramStart"/>
+            <w:r>
+              <w:rPr>
+                <w:szCs w:val="24"/>
+                <w:lang w:val="es-ES_tradnl"/>
+              </w:rPr>
+              <w:t>Master</w:t>
+            </w:r>
+            <w:proofErr w:type="gramEnd"/>
+            <w:r>
+              <w:rPr>
+                <w:szCs w:val="24"/>
+                <w:lang w:val="es-ES_tradnl"/>
+              </w:rPr>
+              <w:t xml:space="preserve"> comienza el CU-07: Ver Partida y selecciona la opción para </w:t>
+            </w:r>
+            <w:r>
+              <w:rPr>
+                <w:szCs w:val="24"/>
+                <w:lang w:val="es-ES_tradnl"/>
+              </w:rPr>
+              <w:t>avanzar de turno.</w:t>
+            </w:r>
+          </w:p>
+        </w:tc>
+      </w:tr>
+      <w:tr>
+        <w:trPr>
+          <w:trHeight w:val="45"/>
+        </w:trPr>
+        <w:tc>
+          <w:tcPr>
+            <w:tcW w:w="2775" w:type="dxa"/>
+            <w:vMerge/>
+          </w:tcPr>
+          <w:p>
+            <w:pPr>
+              <w:spacing w:after="0"/>
+              <w:rPr>
+                <w:b/>
+                <w:szCs w:val="24"/>
+                <w:lang w:val="es-ES_tradnl"/>
+              </w:rPr>
+            </w:pPr>
+          </w:p>
+        </w:tc>
+        <w:tc>
+          <w:tcPr>
+            <w:tcW w:w="820" w:type="dxa"/>
+          </w:tcPr>
+          <w:p>
+            <w:pPr>
+              <w:spacing w:after="0"/>
+              <w:rPr>
+                <w:szCs w:val="24"/>
+                <w:lang w:val="es-ES_tradnl"/>
+              </w:rPr>
+            </w:pPr>
+            <w:r>
+              <w:rPr>
+                <w:szCs w:val="24"/>
+                <w:lang w:val="es-ES_tradnl"/>
+              </w:rPr>
+              <w:t>2</w:t>
+            </w:r>
+          </w:p>
+        </w:tc>
+        <w:tc>
+          <w:tcPr>
+            <w:tcW w:w="5755" w:type="dxa"/>
+          </w:tcPr>
+          <w:p>
+            <w:pPr>
+              <w:spacing w:after="0"/>
+              <w:rPr>
+                <w:szCs w:val="24"/>
+                <w:lang w:val="es-ES_tradnl"/>
+              </w:rPr>
+            </w:pPr>
+            <w:r>
+              <w:rPr>
+                <w:szCs w:val="24"/>
+                <w:lang w:val="es-ES_tradnl"/>
+              </w:rPr>
+              <w:t>El sistema avisa al usuario de que la operación es irreversible y pregunta si quiere continuar</w:t>
+            </w:r>
+          </w:p>
+        </w:tc>
+      </w:tr>
+      <w:tr>
+        <w:trPr>
+          <w:trHeight w:val="45"/>
+        </w:trPr>
+        <w:tc>
+          <w:tcPr>
+            <w:tcW w:w="2775" w:type="dxa"/>
+            <w:vMerge/>
+          </w:tcPr>
+          <w:p>
+            <w:pPr>
+              <w:spacing w:after="0"/>
+              <w:rPr>
+                <w:b/>
+                <w:szCs w:val="24"/>
+                <w:lang w:val="es-ES_tradnl"/>
+              </w:rPr>
+            </w:pPr>
+          </w:p>
+        </w:tc>
+        <w:tc>
+          <w:tcPr>
+            <w:tcW w:w="820" w:type="dxa"/>
+          </w:tcPr>
+          <w:p>
+            <w:pPr>
+              <w:spacing w:after="0"/>
+              <w:rPr>
+                <w:szCs w:val="24"/>
+                <w:lang w:val="es-ES_tradnl"/>
+              </w:rPr>
+            </w:pPr>
+            <w:r>
+              <w:rPr>
+                <w:szCs w:val="24"/>
+                <w:lang w:val="es-ES_tradnl"/>
+              </w:rPr>
+              <w:t>3</w:t>
+            </w:r>
+          </w:p>
+        </w:tc>
+        <w:tc>
+          <w:tcPr>
+            <w:tcW w:w="5755" w:type="dxa"/>
+          </w:tcPr>
+          <w:p>
+            <w:pPr>
+              <w:spacing w:after="0"/>
+              <w:rPr>
+                <w:szCs w:val="24"/>
+                <w:lang w:val="es-ES_tradnl"/>
+              </w:rPr>
+            </w:pPr>
+            <w:r>
+              <w:rPr>
+                <w:szCs w:val="24"/>
+                <w:lang w:val="es-ES_tradnl"/>
+              </w:rPr>
+              <w:t xml:space="preserve">El </w:t>
+            </w:r>
+            <w:proofErr w:type="spellStart"/>
+            <w:r>
+              <w:rPr>
+                <w:szCs w:val="24"/>
+                <w:lang w:val="es-ES_tradnl"/>
+              </w:rPr>
+              <w:t>Game</w:t>
+            </w:r>
+            <w:proofErr w:type="spellEnd"/>
+            <w:r>
+              <w:rPr>
+                <w:szCs w:val="24"/>
+                <w:lang w:val="es-ES_tradnl"/>
+              </w:rPr>
+              <w:t xml:space="preserve"> </w:t>
+            </w:r>
+            <w:proofErr w:type="gramStart"/>
+            <w:r>
+              <w:rPr>
+                <w:szCs w:val="24"/>
+                <w:lang w:val="es-ES_tradnl"/>
+              </w:rPr>
+              <w:t>Maste</w:t>
+            </w:r>
+            <w:r>
+              <w:rPr>
+                <w:szCs w:val="24"/>
+                <w:lang w:val="es-ES_tradnl"/>
+              </w:rPr>
+              <w:t>r</w:t>
+            </w:r>
+            <w:proofErr w:type="gramEnd"/>
+            <w:r>
+              <w:rPr>
+                <w:szCs w:val="24"/>
+                <w:lang w:val="es-ES_tradnl"/>
+              </w:rPr>
+              <w:t xml:space="preserve"> </w:t>
+            </w:r>
+            <w:r>
+              <w:rPr>
+                <w:szCs w:val="24"/>
+                <w:lang w:val="es-ES_tradnl"/>
+              </w:rPr>
+              <w:t>confirma la operación</w:t>
+            </w:r>
+          </w:p>
+        </w:tc>
+      </w:tr>
+      <w:tr>
+        <w:trPr>
+          <w:trHeight w:val="45"/>
+        </w:trPr>
+        <w:tc>
+          <w:tcPr>
+            <w:tcW w:w="2775" w:type="dxa"/>
+            <w:vMerge/>
+          </w:tcPr>
+          <w:p>
+            <w:pPr>
+              <w:spacing w:after="0"/>
+              <w:rPr>
+                <w:b/>
+                <w:szCs w:val="24"/>
+                <w:lang w:val="es-ES_tradnl"/>
+              </w:rPr>
+            </w:pPr>
+          </w:p>
+        </w:tc>
+        <w:tc>
+          <w:tcPr>
+            <w:tcW w:w="820" w:type="dxa"/>
+          </w:tcPr>
+          <w:p>
+            <w:pPr>
+              <w:spacing w:after="0"/>
+              <w:rPr>
+                <w:szCs w:val="24"/>
+                <w:lang w:val="es-ES_tradnl"/>
+              </w:rPr>
+            </w:pPr>
+            <w:r>
+              <w:rPr>
+                <w:szCs w:val="24"/>
+                <w:lang w:val="es-ES_tradnl"/>
+              </w:rPr>
+              <w:t>4</w:t>
+            </w:r>
+          </w:p>
+        </w:tc>
+        <w:tc>
+          <w:tcPr>
+            <w:tcW w:w="5755" w:type="dxa"/>
+          </w:tcPr>
+          <w:p>
+            <w:pPr>
+              <w:spacing w:after="0"/>
+              <w:rPr>
+                <w:szCs w:val="24"/>
+                <w:lang w:val="es-ES_tradnl"/>
+              </w:rPr>
+            </w:pPr>
+            <w:r>
+              <w:rPr>
+                <w:szCs w:val="24"/>
+                <w:lang w:val="es-ES_tradnl"/>
+              </w:rPr>
+              <w:t>El sistema no guarda los datos y redirige a la página de</w:t>
+            </w:r>
+            <w:r>
+              <w:rPr>
+                <w:szCs w:val="24"/>
+                <w:lang w:val="es-ES_tradnl"/>
+              </w:rPr>
+              <w:t xml:space="preserve"> la</w:t>
+            </w:r>
+            <w:r>
+              <w:rPr>
+                <w:szCs w:val="24"/>
+                <w:lang w:val="es-ES_tradnl"/>
+              </w:rPr>
+              <w:t xml:space="preserve"> partida</w:t>
+            </w:r>
+          </w:p>
+        </w:tc>
+      </w:tr>
+      <w:tr>
+        <w:trPr>
+          <w:trHeight w:val="54"/>
+        </w:trPr>
+        <w:tc>
+          <w:tcPr>
+            <w:tcW w:w="2775" w:type="dxa"/>
+            <w:vMerge w:val="restart"/>
+          </w:tcPr>
+          <w:p>
+            <w:pPr>
+              <w:spacing w:after="0"/>
+              <w:rPr>
+                <w:b/>
+                <w:szCs w:val="24"/>
+                <w:lang w:val="es-ES_tradnl"/>
+              </w:rPr>
+            </w:pPr>
+            <w:r>
+              <w:rPr>
+                <w:b/>
+                <w:szCs w:val="24"/>
+                <w:lang w:val="es-ES_tradnl"/>
+              </w:rPr>
+              <w:t>Flujos Alternativos</w:t>
+            </w:r>
+          </w:p>
+        </w:tc>
+        <w:tc>
+          <w:tcPr>
+            <w:tcW w:w="820" w:type="dxa"/>
+            <w:shd w:val="clear" w:color="auto" w:fill="F2F2F2" w:themeFill="background1" w:themeFillShade="F2"/>
+          </w:tcPr>
+          <w:p>
+            <w:pPr>
+              <w:spacing w:after="0"/>
+              <w:rPr>
+                <w:b/>
+                <w:szCs w:val="24"/>
+                <w:lang w:val="es-ES_tradnl"/>
+              </w:rPr>
+            </w:pPr>
+            <w:r>
+              <w:rPr>
+                <w:b/>
+                <w:szCs w:val="24"/>
+                <w:lang w:val="es-ES_tradnl"/>
+              </w:rPr>
+              <w:t>PASO</w:t>
+            </w:r>
+          </w:p>
+        </w:tc>
+        <w:tc>
+          <w:tcPr>
+            <w:tcW w:w="5755" w:type="dxa"/>
+            <w:shd w:val="clear" w:color="auto" w:fill="F2F2F2" w:themeFill="background1" w:themeFillShade="F2"/>
+          </w:tcPr>
+          <w:p>
+            <w:pPr>
+              <w:spacing w:after="0"/>
+              <w:rPr>
+                <w:b/>
+                <w:szCs w:val="24"/>
+                <w:lang w:val="es-ES_tradnl"/>
+              </w:rPr>
+            </w:pPr>
+            <w:r>
+              <w:rPr>
+                <w:b/>
+                <w:szCs w:val="24"/>
+                <w:lang w:val="es-ES_tradnl"/>
+              </w:rPr>
+              <w:t>ACCIÓN</w:t>
+            </w:r>
+          </w:p>
+        </w:tc>
+      </w:tr>
+      <w:tr>
+        <w:trPr>
+          <w:trHeight w:val="54"/>
+        </w:trPr>
+        <w:tc>
+          <w:tcPr>
+            <w:tcW w:w="2775" w:type="dxa"/>
+            <w:vMerge/>
+          </w:tcPr>
+          <w:p>
+            <w:pPr>
+              <w:spacing w:after="0"/>
+              <w:rPr>
+                <w:b/>
+                <w:szCs w:val="24"/>
+                <w:lang w:val="es-ES_tradnl"/>
+              </w:rPr>
+            </w:pPr>
+          </w:p>
+        </w:tc>
+        <w:tc>
+          <w:tcPr>
+            <w:tcW w:w="820" w:type="dxa"/>
+            <w:shd w:val="clear" w:color="auto" w:fill="FFFFFF" w:themeFill="background1"/>
+          </w:tcPr>
+          <w:p>
+            <w:pPr>
+              <w:spacing w:after="0"/>
+              <w:rPr>
+                <w:szCs w:val="24"/>
+                <w:lang w:val="es-ES_tradnl"/>
+              </w:rPr>
+            </w:pPr>
+            <w:r>
+              <w:rPr>
+                <w:szCs w:val="24"/>
+                <w:lang w:val="es-ES_tradnl"/>
+              </w:rPr>
+              <w:t>3</w:t>
+            </w:r>
+          </w:p>
+        </w:tc>
+        <w:tc>
+          <w:tcPr>
+            <w:tcW w:w="5755" w:type="dxa"/>
+            <w:shd w:val="clear" w:color="auto" w:fill="FFFFFF" w:themeFill="background1"/>
+          </w:tcPr>
+          <w:p>
+            <w:pPr>
+              <w:spacing w:after="0"/>
+              <w:rPr>
+                <w:szCs w:val="24"/>
+                <w:lang w:val="es-ES_tradnl"/>
+              </w:rPr>
+            </w:pPr>
+            <w:r>
+              <w:rPr>
+                <w:szCs w:val="24"/>
+                <w:lang w:val="es-ES_tradnl"/>
+              </w:rPr>
+              <w:t xml:space="preserve">El </w:t>
+            </w:r>
+            <w:proofErr w:type="spellStart"/>
+            <w:r>
+              <w:rPr>
+                <w:szCs w:val="24"/>
+                <w:lang w:val="es-ES_tradnl"/>
+              </w:rPr>
+              <w:t>Game</w:t>
+            </w:r>
+            <w:proofErr w:type="spellEnd"/>
+            <w:r>
+              <w:rPr>
+                <w:szCs w:val="24"/>
+                <w:lang w:val="es-ES_tradnl"/>
+              </w:rPr>
+              <w:t xml:space="preserve"> </w:t>
+            </w:r>
+            <w:proofErr w:type="gramStart"/>
+            <w:r>
+              <w:rPr>
+                <w:szCs w:val="24"/>
+                <w:lang w:val="es-ES_tradnl"/>
+              </w:rPr>
+              <w:t>Master</w:t>
+            </w:r>
+            <w:proofErr w:type="gramEnd"/>
+            <w:r>
+              <w:rPr>
+                <w:szCs w:val="24"/>
+                <w:lang w:val="es-ES_tradnl"/>
+              </w:rPr>
+              <w:t xml:space="preserve"> </w:t>
+            </w:r>
+            <w:r>
+              <w:rPr>
+                <w:szCs w:val="24"/>
+                <w:lang w:val="es-ES_tradnl"/>
+              </w:rPr>
+              <w:t>rechaza la operación</w:t>
+            </w:r>
+          </w:p>
+        </w:tc>
+      </w:tr>
+      <w:tr>
+        <w:trPr>
+          <w:trHeight w:val="54"/>
+        </w:trPr>
+        <w:tc>
+          <w:tcPr>
+            <w:tcW w:w="2775" w:type="dxa"/>
+            <w:vMerge/>
+          </w:tcPr>
+          <w:p>
+            <w:pPr>
+              <w:spacing w:after="0"/>
+              <w:rPr>
+                <w:b/>
+                <w:szCs w:val="24"/>
+                <w:lang w:val="es-ES_tradnl"/>
+              </w:rPr>
+            </w:pPr>
+          </w:p>
+        </w:tc>
+        <w:tc>
+          <w:tcPr>
+            <w:tcW w:w="820" w:type="dxa"/>
+          </w:tcPr>
+          <w:p>
+            <w:pPr>
+              <w:spacing w:after="0"/>
+              <w:rPr>
+                <w:szCs w:val="24"/>
+                <w:lang w:val="es-ES_tradnl"/>
+              </w:rPr>
+            </w:pPr>
+            <w:r>
+              <w:rPr>
+                <w:szCs w:val="24"/>
+                <w:lang w:val="es-ES_tradnl"/>
+              </w:rPr>
+              <w:t>4</w:t>
+            </w:r>
+          </w:p>
+        </w:tc>
+        <w:tc>
+          <w:tcPr>
+            <w:tcW w:w="5755" w:type="dxa"/>
+          </w:tcPr>
+          <w:p>
+            <w:pPr>
+              <w:spacing w:after="0"/>
+              <w:rPr>
+                <w:szCs w:val="24"/>
+                <w:lang w:val="es-ES_tradnl"/>
+              </w:rPr>
+            </w:pPr>
+            <w:r>
+              <w:rPr>
+                <w:szCs w:val="24"/>
+                <w:lang w:val="es-ES_tradnl"/>
+              </w:rPr>
+              <w:t xml:space="preserve">El sistema no </w:t>
+            </w:r>
+            <w:r>
+              <w:rPr>
+                <w:szCs w:val="24"/>
+                <w:lang w:val="es-ES_tradnl"/>
+              </w:rPr>
+              <w:t>avanza el turno</w:t>
+            </w:r>
+            <w:r>
+              <w:rPr>
+                <w:szCs w:val="24"/>
+                <w:lang w:val="es-ES_tradnl"/>
+              </w:rPr>
+              <w:t xml:space="preserve"> y mantiene la misma página</w:t>
+            </w:r>
+          </w:p>
+        </w:tc>
+      </w:tr>
+      <w:tr>
+        <w:tc>
+          <w:tcPr>
+            <w:tcW w:w="2775" w:type="dxa"/>
+          </w:tcPr>
+          <w:p>
+            <w:pPr>
+              <w:spacing w:after="0"/>
+              <w:rPr>
+                <w:b/>
+                <w:szCs w:val="24"/>
+                <w:lang w:val="es-ES_tradnl"/>
+              </w:rPr>
+            </w:pPr>
+            <w:r>
+              <w:rPr>
+                <w:b/>
+                <w:szCs w:val="24"/>
+                <w:lang w:val="es-ES_tradnl"/>
+              </w:rPr>
+              <w:t>Observaciones</w:t>
+            </w:r>
+          </w:p>
+        </w:tc>
+        <w:tc>
+          <w:tcPr>
+            <w:tcW w:w="6575" w:type="dxa"/>
+            <w:gridSpan w:val="2"/>
+          </w:tcPr>
+          <w:p>
+            <w:pPr>
+              <w:spacing w:after="0"/>
+              <w:rPr>
+                <w:szCs w:val="24"/>
+                <w:lang w:val="es-ES_tradnl"/>
+              </w:rPr>
+            </w:pPr>
+            <w:r>
+              <w:rPr>
+                <w:szCs w:val="24"/>
+                <w:lang w:val="es-ES_tradnl"/>
+              </w:rPr>
+              <w:t>El orden de los turnos será el mismo en el que se insertaron en una partida según los casos de uso CU05: Crear Partida y CU07: Añadir Turno</w:t>
+            </w:r>
+          </w:p>
+        </w:tc>
+      </w:tr>
+    </w:tbl>
+    <w:p/>
     <w:p/>
     <w:tbl>
       <w:tblPr>
@@ -28441,14 +29713,14 @@
           <w:lang w:val="es-ES_tradnl" w:eastAsia="en-US"/>
         </w:rPr>
       </w:pPr>
-      <w:bookmarkStart w:id="16" w:name="_Toc517257407"/>
+      <w:bookmarkStart w:id="15" w:name="_Toc517257407"/>
       <w:r>
         <w:rPr>
           <w:lang w:val="es-ES_tradnl" w:eastAsia="en-US"/>
         </w:rPr>
         <w:t>SUBSISTEMAS</w:t>
       </w:r>
-      <w:bookmarkEnd w:id="16"/>
+      <w:bookmarkEnd w:id="15"/>
     </w:p>
     <w:p>
       <w:pPr>
@@ -28473,12 +29745,11 @@
       <w:pPr>
         <w:pStyle w:val="Heading3"/>
       </w:pPr>
-      <w:bookmarkStart w:id="17" w:name="_Toc517257408"/>
+      <w:bookmarkStart w:id="16" w:name="_Toc517257408"/>
       <w:r>
-        <w:lastRenderedPageBreak/>
         <w:t>SUBSISTEMAS</w:t>
       </w:r>
-      <w:bookmarkEnd w:id="17"/>
+      <w:bookmarkEnd w:id="16"/>
     </w:p>
     <w:p>
       <w:pPr>
@@ -28489,7 +29760,7 @@
           <v:shape id="_x0000_i1028" type="#_x0000_t75" style="width:388.8pt;height:259.2pt" o:ole="">
             <v:imagedata r:id="rId14" o:title=""/>
           </v:shape>
-          <o:OLEObject Type="Embed" ProgID="Visio.Drawing.15" ShapeID="_x0000_i1028" DrawAspect="Content" ObjectID="_1594028433" r:id="rId15"/>
+          <o:OLEObject Type="Embed" ProgID="Visio.Drawing.15" ShapeID="_x0000_i1028" DrawAspect="Content" ObjectID="_1594911976" r:id="rId15"/>
         </w:object>
       </w:r>
     </w:p>
@@ -28783,13 +30054,14 @@
         <w:pStyle w:val="Heading3"/>
       </w:pPr>
       <w:r>
+        <w:lastRenderedPageBreak/>
         <w:t xml:space="preserve"> </w:t>
       </w:r>
-      <w:bookmarkStart w:id="18" w:name="_Toc517257409"/>
+      <w:bookmarkStart w:id="17" w:name="_Toc517257409"/>
       <w:r>
         <w:t>RELACIONES ENTRE SUBSISTEMAS</w:t>
       </w:r>
-      <w:bookmarkEnd w:id="18"/>
+      <w:bookmarkEnd w:id="17"/>
     </w:p>
     <w:p>
       <w:pPr>
@@ -28825,7 +30097,7 @@
           <v:shape id="_x0000_i1029" type="#_x0000_t75" style="width:338.4pt;height:151.2pt" o:ole="">
             <v:imagedata r:id="rId16" o:title=""/>
           </v:shape>
-          <o:OLEObject Type="Embed" ProgID="Visio.Drawing.15" ShapeID="_x0000_i1029" DrawAspect="Content" ObjectID="_1594028434" r:id="rId17"/>
+          <o:OLEObject Type="Embed" ProgID="Visio.Drawing.15" ShapeID="_x0000_i1029" DrawAspect="Content" ObjectID="_1594911977" r:id="rId17"/>
         </w:object>
       </w:r>
     </w:p>
@@ -28840,7 +30112,6 @@
         <w:rPr>
           <w:lang w:val="es-ES_tradnl" w:eastAsia="en-US"/>
         </w:rPr>
-        <w:lastRenderedPageBreak/>
         <w:tab/>
         <w:t>Estas relaciones están representadas de la siguiente manera:</w:t>
       </w:r>
@@ -29238,11 +30509,11 @@
       <w:pPr>
         <w:pStyle w:val="Heading3"/>
       </w:pPr>
-      <w:bookmarkStart w:id="19" w:name="_Toc517257410"/>
+      <w:bookmarkStart w:id="18" w:name="_Toc517257410"/>
       <w:r>
         <w:t>MATRIZ DE TRAZABILIDAD SUBSISTEMAS-CASOS DE USO</w:t>
       </w:r>
-      <w:bookmarkEnd w:id="19"/>
+      <w:bookmarkEnd w:id="18"/>
     </w:p>
     <w:p>
       <w:pPr>
@@ -29288,14 +30559,14 @@
           <w:lang w:val="es-ES_tradnl" w:eastAsia="en-US"/>
         </w:rPr>
       </w:pPr>
-      <w:bookmarkStart w:id="20" w:name="_Toc517257411"/>
+      <w:bookmarkStart w:id="19" w:name="_Toc517257411"/>
       <w:r>
         <w:rPr>
           <w:lang w:val="es-ES_tradnl" w:eastAsia="en-US"/>
         </w:rPr>
         <w:t>CLASE</w:t>
       </w:r>
-      <w:bookmarkEnd w:id="20"/>
+      <w:bookmarkEnd w:id="19"/>
       <w:r>
         <w:rPr>
           <w:lang w:val="es-ES_tradnl" w:eastAsia="en-US"/>
@@ -29327,11 +30598,11 @@
         </w:rPr>
       </w:pPr>
       <w:r>
-        <w:object w:dxaOrig="14805" w:dyaOrig="9541" w14:anchorId="1E34461B">
-          <v:shape id="_x0000_i1030" type="#_x0000_t75" style="width:403.2pt;height:266.4pt" o:ole="">
+        <w:object w:dxaOrig="14805" w:dyaOrig="9541" w14:anchorId="65487A87">
+          <v:shape id="_x0000_i1042" type="#_x0000_t75" style="width:468pt;height:302.4pt" o:ole="">
             <v:imagedata r:id="rId18" o:title=""/>
           </v:shape>
-          <o:OLEObject Type="Embed" ProgID="Visio.Drawing.15" ShapeID="_x0000_i1030" DrawAspect="Content" ObjectID="_1594028435" r:id="rId19"/>
+          <o:OLEObject Type="Embed" ProgID="Visio.Drawing.15" ShapeID="_x0000_i1042" DrawAspect="Content" ObjectID="_1594911978" r:id="rId19"/>
         </w:object>
       </w:r>
     </w:p>
@@ -29378,7 +30649,6 @@
               <w:rPr>
                 <w:b/>
               </w:rPr>
-              <w:lastRenderedPageBreak/>
               <w:t>CN-</w:t>
             </w:r>
             <w:r>
@@ -30360,6 +31630,7 @@
               </w:rPr>
             </w:pPr>
             <w:r>
+              <w:lastRenderedPageBreak/>
               <w:t>Responsabilidades</w:t>
             </w:r>
           </w:p>
@@ -31425,7 +32696,6 @@
               </w:rPr>
             </w:pPr>
             <w:r>
-              <w:lastRenderedPageBreak/>
               <w:t xml:space="preserve">Participación </w:t>
             </w:r>
             <w:r>
@@ -33186,7 +34456,6 @@
               </w:rPr>
             </w:pPr>
             <w:r>
-              <w:lastRenderedPageBreak/>
               <w:t xml:space="preserve">Participación </w:t>
             </w:r>
             <w:r>
@@ -33240,14 +34509,14 @@
           <w:lang w:val="es-ES_tradnl" w:eastAsia="en-US"/>
         </w:rPr>
       </w:pPr>
-      <w:bookmarkStart w:id="21" w:name="_Toc517257412"/>
+      <w:bookmarkStart w:id="20" w:name="_Toc517257412"/>
       <w:r>
         <w:rPr>
           <w:lang w:val="es-ES_tradnl" w:eastAsia="en-US"/>
         </w:rPr>
         <w:t>INTERFACES</w:t>
       </w:r>
-      <w:bookmarkEnd w:id="21"/>
+      <w:bookmarkEnd w:id="20"/>
     </w:p>
     <w:p>
       <w:pPr>
@@ -33318,7 +34587,7 @@
           <v:shape id="_x0000_i1031" type="#_x0000_t75" style="width:230.4pt;height:2in" o:ole="">
             <v:imagedata r:id="rId20" o:title=""/>
           </v:shape>
-          <o:OLEObject Type="Embed" ProgID="Visio.Drawing.15" ShapeID="_x0000_i1031" DrawAspect="Content" ObjectID="_1594028436" r:id="rId21"/>
+          <o:OLEObject Type="Embed" ProgID="Visio.Drawing.15" ShapeID="_x0000_i1031" DrawAspect="Content" ObjectID="_1594911979" r:id="rId21"/>
         </w:object>
       </w:r>
     </w:p>
@@ -34000,7 +35269,7 @@
           <v:shape id="_x0000_i1032" type="#_x0000_t75" style="width:273.6pt;height:230.4pt" o:ole="">
             <v:imagedata r:id="rId22" o:title=""/>
           </v:shape>
-          <o:OLEObject Type="Embed" ProgID="Visio.Drawing.15" ShapeID="_x0000_i1032" DrawAspect="Content" ObjectID="_1594028437" r:id="rId23"/>
+          <o:OLEObject Type="Embed" ProgID="Visio.Drawing.15" ShapeID="_x0000_i1032" DrawAspect="Content" ObjectID="_1594911980" r:id="rId23"/>
         </w:object>
       </w:r>
     </w:p>
@@ -34705,6 +35974,7 @@
               <w:rPr>
                 <w:lang w:eastAsia="en-US"/>
               </w:rPr>
+              <w:lastRenderedPageBreak/>
               <w:t>Botones</w:t>
             </w:r>
           </w:p>
@@ -34833,7 +36103,7 @@
           <v:shape id="_x0000_i1033" type="#_x0000_t75" style="width:280.8pt;height:259.2pt" o:ole="">
             <v:imagedata r:id="rId24" o:title=""/>
           </v:shape>
-          <o:OLEObject Type="Embed" ProgID="Visio.Drawing.15" ShapeID="_x0000_i1033" DrawAspect="Content" ObjectID="_1594028438" r:id="rId25"/>
+          <o:OLEObject Type="Embed" ProgID="Visio.Drawing.15" ShapeID="_x0000_i1033" DrawAspect="Content" ObjectID="_1594911981" r:id="rId25"/>
         </w:object>
       </w:r>
     </w:p>
@@ -35420,7 +36690,7 @@
           <v:shape id="_x0000_i1034" type="#_x0000_t75" style="width:273.6pt;height:316.8pt" o:ole="">
             <v:imagedata r:id="rId26" o:title=""/>
           </v:shape>
-          <o:OLEObject Type="Embed" ProgID="Visio.Drawing.15" ShapeID="_x0000_i1034" DrawAspect="Content" ObjectID="_1594028439" r:id="rId27"/>
+          <o:OLEObject Type="Embed" ProgID="Visio.Drawing.15" ShapeID="_x0000_i1034" DrawAspect="Content" ObjectID="_1594911982" r:id="rId27"/>
         </w:object>
       </w:r>
     </w:p>
@@ -35509,14 +36779,12 @@
               </w:rPr>
               <w:t xml:space="preserve">Muestra toda la información personal de un usuario, y permite a este modificar los datos guardados. Cuando el usuario pulse el botón de modificar, se le redirigirá a la misma </w:t>
             </w:r>
-            <w:proofErr w:type="gramStart"/>
-            <w:r>
-              <w:rPr>
-                <w:lang w:eastAsia="en-US"/>
-              </w:rPr>
-              <w:t>página</w:t>
-            </w:r>
-            <w:proofErr w:type="gramEnd"/>
+            <w:r>
+              <w:rPr>
+                <w:lang w:eastAsia="en-US"/>
+              </w:rPr>
+              <w:t>página,</w:t>
+            </w:r>
             <w:r>
               <w:rPr>
                 <w:lang w:eastAsia="en-US"/>
@@ -36264,7 +37532,7 @@
           <v:shape id="_x0000_i1035" type="#_x0000_t75" style="width:295.2pt;height:302.4pt" o:ole="">
             <v:imagedata r:id="rId28" o:title=""/>
           </v:shape>
-          <o:OLEObject Type="Embed" ProgID="Visio.Drawing.15" ShapeID="_x0000_i1035" DrawAspect="Content" ObjectID="_1594028440" r:id="rId29"/>
+          <o:OLEObject Type="Embed" ProgID="Visio.Drawing.15" ShapeID="_x0000_i1035" DrawAspect="Content" ObjectID="_1594911983" r:id="rId29"/>
         </w:object>
       </w:r>
     </w:p>
@@ -37194,6 +38462,19 @@
     </w:p>
     <w:p>
       <w:pPr>
+        <w:rPr>
+          <w:lang w:eastAsia="en-US"/>
+        </w:rPr>
+      </w:pPr>
+      <w:r>
+        <w:rPr>
+          <w:lang w:eastAsia="en-US"/>
+        </w:rPr>
+        <w:t>// TODO: ESTE DIAGRAMA</w:t>
+      </w:r>
+    </w:p>
+    <w:p>
+      <w:pPr>
         <w:jc w:val="center"/>
       </w:pPr>
       <w:r>
@@ -37201,7 +38482,7 @@
           <v:shape id="_x0000_i1036" type="#_x0000_t75" style="width:266.4pt;height:525.6pt" o:ole="">
             <v:imagedata r:id="rId30" o:title=""/>
           </v:shape>
-          <o:OLEObject Type="Embed" ProgID="Visio.Drawing.15" ShapeID="_x0000_i1036" DrawAspect="Content" ObjectID="_1594028441" r:id="rId31"/>
+          <o:OLEObject Type="Embed" ProgID="Visio.Drawing.15" ShapeID="_x0000_i1036" DrawAspect="Content" ObjectID="_1594911984" r:id="rId31"/>
         </w:object>
       </w:r>
     </w:p>
@@ -37421,7 +38702,6 @@
               <w:rPr>
                 <w:lang w:eastAsia="en-US"/>
               </w:rPr>
-              <w:lastRenderedPageBreak/>
               <w:t>Campos</w:t>
             </w:r>
           </w:p>
@@ -38744,14 +40024,29 @@
     </w:p>
     <w:p>
       <w:pPr>
+        <w:rPr>
+          <w:lang w:eastAsia="en-US"/>
+        </w:rPr>
+      </w:pPr>
+      <w:r>
+        <w:rPr>
+          <w:lang w:eastAsia="en-US"/>
+        </w:rPr>
+        <w:t>// TODO: ESTE DIAGRAMA</w:t>
+      </w:r>
+      <w:bookmarkStart w:id="21" w:name="_GoBack"/>
+      <w:bookmarkEnd w:id="21"/>
+    </w:p>
+    <w:p>
+      <w:pPr>
         <w:jc w:val="center"/>
       </w:pPr>
       <w:r>
         <w:object w:dxaOrig="8971" w:dyaOrig="18495" w14:anchorId="5468669D">
-          <v:shape id="_x0000_i1039" type="#_x0000_t75" style="width:316.8pt;height:9in" o:ole="">
+          <v:shape id="_x0000_i1037" type="#_x0000_t75" style="width:316.8pt;height:9in" o:ole="">
             <v:imagedata r:id="rId32" o:title=""/>
           </v:shape>
-          <o:OLEObject Type="Embed" ProgID="Visio.Drawing.15" ShapeID="_x0000_i1039" DrawAspect="Content" ObjectID="_1594028442" r:id="rId33"/>
+          <o:OLEObject Type="Embed" ProgID="Visio.Drawing.15" ShapeID="_x0000_i1037" DrawAspect="Content" ObjectID="_1594911985" r:id="rId33"/>
         </w:object>
       </w:r>
     </w:p>
@@ -42583,7 +43878,7 @@
 </file>
 
 <file path=customXml/itemProps1.xml><?xml version="1.0" encoding="utf-8"?>
-<ds:datastoreItem xmlns:ds="http://schemas.openxmlformats.org/officeDocument/2006/customXml" ds:itemID="{46E95EB5-2AB9-461A-9ED2-1175311B1482}">
+<ds:datastoreItem xmlns:ds="http://schemas.openxmlformats.org/officeDocument/2006/customXml" ds:itemID="{ED519DE6-FB28-4ADF-BB8A-D9C0FF8C6298}">
   <ds:schemaRefs>
     <ds:schemaRef ds:uri="http://schemas.openxmlformats.org/officeDocument/2006/bibliography"/>
   </ds:schemaRefs>

</xml_diff>

<commit_message>
done analisis y wip diseño de funcionalidad avanzada 1: creacion de escenarios
</commit_message>
<xml_diff>
--- a/Documentacion/Análisis/Análisis.docx
+++ b/Documentacion/Análisis/Análisis.docx
@@ -4600,7 +4600,7 @@
         <w:jc w:val="center"/>
       </w:pPr>
       <w:r>
-        <w:object w:dxaOrig="9826" w:dyaOrig="12181" w14:anchorId="555A208A">
+        <w:object w:dxaOrig="10125" w:dyaOrig="12271" w14:anchorId="253688B2">
           <v:shapetype id="_x0000_t75" coordsize="21600,21600" o:spt="75" o:preferrelative="t" path="m@4@5l@4@11@9@11@9@5xe" filled="f" stroked="f">
             <v:stroke joinstyle="miter"/>
             <v:formulas>
@@ -4620,10 +4620,10 @@
             <v:path o:extrusionok="f" gradientshapeok="t" o:connecttype="rect"/>
             <o:lock v:ext="edit" aspectratio="t"/>
           </v:shapetype>
-          <v:shape id="_x0000_i1025" type="#_x0000_t75" style="width:424.8pt;height:525.6pt" o:ole="">
+          <v:shape id="_x0000_i1039" type="#_x0000_t75" style="width:467.7pt;height:566.6pt" o:ole="">
             <v:imagedata r:id="rId8" o:title=""/>
           </v:shape>
-          <o:OLEObject Type="Embed" ProgID="Visio.Drawing.15" ShapeID="_x0000_i1025" DrawAspect="Content" ObjectID="_1594911973" r:id="rId9"/>
+          <o:OLEObject Type="Embed" ProgID="Visio.Drawing.15" ShapeID="_x0000_i1039" DrawAspect="Content" ObjectID="_1595173568" r:id="rId9"/>
         </w:object>
       </w:r>
     </w:p>
@@ -4663,7 +4663,33 @@
         <w:rPr>
           <w:lang w:val="es-ES_tradnl" w:eastAsia="en-US"/>
         </w:rPr>
-        <w:t xml:space="preserve"> Se emplearán tecnologías Java EE, Java Web, </w:t>
+        <w:t xml:space="preserve"> Se emplearán tecnologías Java EE, Java Web,</w:t>
+      </w:r>
+      <w:r>
+        <w:rPr>
+          <w:lang w:val="es-ES_tradnl" w:eastAsia="en-US"/>
+        </w:rPr>
+        <w:t xml:space="preserve"> </w:t>
+      </w:r>
+      <w:proofErr w:type="spellStart"/>
+      <w:r>
+        <w:rPr>
+          <w:lang w:val="es-ES_tradnl" w:eastAsia="en-US"/>
+        </w:rPr>
+        <w:t>Thymeleaf</w:t>
+      </w:r>
+      <w:proofErr w:type="spellEnd"/>
+      <w:r>
+        <w:rPr>
+          <w:lang w:val="es-ES_tradnl" w:eastAsia="en-US"/>
+        </w:rPr>
+        <w:t>,</w:t>
+      </w:r>
+      <w:r>
+        <w:rPr>
+          <w:lang w:val="es-ES_tradnl" w:eastAsia="en-US"/>
+        </w:rPr>
+        <w:t xml:space="preserve"> </w:t>
       </w:r>
       <w:proofErr w:type="spellStart"/>
       <w:r>
@@ -4703,7 +4729,14 @@
         <w:rPr>
           <w:lang w:val="es-ES_tradnl" w:eastAsia="en-US"/>
         </w:rPr>
-        <w:t xml:space="preserve">. Finalmente, la base de datos será </w:t>
+        <w:t xml:space="preserve">. Finalmente, la base de </w:t>
+      </w:r>
+      <w:r>
+        <w:rPr>
+          <w:lang w:val="es-ES_tradnl" w:eastAsia="en-US"/>
+        </w:rPr>
+        <w:lastRenderedPageBreak/>
+        <w:t xml:space="preserve">datos será </w:t>
       </w:r>
       <w:proofErr w:type="spellStart"/>
       <w:r>
@@ -4731,7 +4764,6 @@
         <w:pStyle w:val="Heading3"/>
       </w:pPr>
       <w:r>
-        <w:lastRenderedPageBreak/>
         <w:t xml:space="preserve"> </w:t>
       </w:r>
       <w:bookmarkStart w:id="6" w:name="_Toc517257399"/>
@@ -4785,7 +4817,55 @@
         <w:rPr>
           <w:lang w:val="es-ES_tradnl" w:eastAsia="en-US"/>
         </w:rPr>
-        <w:t xml:space="preserve"> y, por otra parte, para el acceso de datos, se aplicará el patrón DAO para el acceso a los datos y ofrezca flexibilidad si en un futuro es necesario cambiar el modo de almacenamiento de datos.</w:t>
+        <w:t xml:space="preserve"> y, por otra parte, para el acceso </w:t>
+      </w:r>
+      <w:r>
+        <w:rPr>
+          <w:lang w:val="es-ES_tradnl" w:eastAsia="en-US"/>
+        </w:rPr>
+        <w:t>a</w:t>
+      </w:r>
+      <w:r>
+        <w:rPr>
+          <w:lang w:val="es-ES_tradnl" w:eastAsia="en-US"/>
+        </w:rPr>
+        <w:t xml:space="preserve"> datos, se aplicará el patrón DAO para </w:t>
+      </w:r>
+      <w:r>
+        <w:rPr>
+          <w:lang w:val="es-ES_tradnl" w:eastAsia="en-US"/>
+        </w:rPr>
+        <w:t xml:space="preserve">desacoplar </w:t>
+      </w:r>
+      <w:r>
+        <w:rPr>
+          <w:lang w:val="es-ES_tradnl" w:eastAsia="en-US"/>
+        </w:rPr>
+        <w:t xml:space="preserve">el acceso a los datos </w:t>
+      </w:r>
+      <w:r>
+        <w:rPr>
+          <w:lang w:val="es-ES_tradnl" w:eastAsia="en-US"/>
+        </w:rPr>
+        <w:t xml:space="preserve">de las funcionalidades principales </w:t>
+      </w:r>
+      <w:r>
+        <w:rPr>
+          <w:lang w:val="es-ES_tradnl" w:eastAsia="en-US"/>
+        </w:rPr>
+        <w:t xml:space="preserve">y </w:t>
+      </w:r>
+      <w:r>
+        <w:rPr>
+          <w:lang w:val="es-ES_tradnl" w:eastAsia="en-US"/>
+        </w:rPr>
+        <w:t xml:space="preserve">así obtener más </w:t>
+      </w:r>
+      <w:r>
+        <w:rPr>
+          <w:lang w:val="es-ES_tradnl" w:eastAsia="en-US"/>
+        </w:rPr>
+        <w:t>flexibilidad si en un futuro es necesario cambiar el modo de almacenamiento.</w:t>
       </w:r>
     </w:p>
     <w:p>
@@ -4911,10 +4991,10 @@
       </w:pPr>
       <w:r>
         <w:object w:dxaOrig="8371" w:dyaOrig="6661" w14:anchorId="491303C3">
-          <v:shape id="_x0000_i1026" type="#_x0000_t75" style="width:266.4pt;height:3in" o:ole="">
+          <v:shape id="_x0000_i1026" type="#_x0000_t75" style="width:266.1pt;height:3in" o:ole="">
             <v:imagedata r:id="rId10" o:title=""/>
           </v:shape>
-          <o:OLEObject Type="Embed" ProgID="Visio.Drawing.15" ShapeID="_x0000_i1026" DrawAspect="Content" ObjectID="_1594911974" r:id="rId11"/>
+          <o:OLEObject Type="Embed" ProgID="Visio.Drawing.15" ShapeID="_x0000_i1026" DrawAspect="Content" ObjectID="_1595173569" r:id="rId11"/>
         </w:object>
       </w:r>
     </w:p>
@@ -5156,14 +5236,7 @@
               <w:rPr>
                 <w:lang w:val="es-ES_tradnl" w:eastAsia="en-US"/>
               </w:rPr>
-              <w:t xml:space="preserve">Representa al director de juego de la partida. Tendrá acceso a las funcionalidades relacionadas con esta, y será el único </w:t>
-            </w:r>
-            <w:r>
-              <w:rPr>
-                <w:lang w:val="es-ES_tradnl" w:eastAsia="en-US"/>
-              </w:rPr>
-              <w:lastRenderedPageBreak/>
-              <w:t>usuario que pueda interactuar con el sistema y hacer cambios en este durante su duración</w:t>
+              <w:t>Representa al director de juego de la partida. Tendrá acceso a las funcionalidades relacionadas con esta, y será el único usuario que pueda interactuar con el sistema y hacer cambios en este durante su duración</w:t>
             </w:r>
           </w:p>
         </w:tc>
@@ -6768,6 +6841,7 @@
                 <w:sz w:val="24"/>
                 <w:szCs w:val="24"/>
               </w:rPr>
+              <w:lastRenderedPageBreak/>
               <w:t>RF-</w:t>
             </w:r>
             <w:r>
@@ -6972,7 +7046,6 @@
                 <w:sz w:val="24"/>
                 <w:szCs w:val="24"/>
               </w:rPr>
-              <w:lastRenderedPageBreak/>
               <w:t>Fuentes</w:t>
             </w:r>
           </w:p>
@@ -8759,6 +8832,7 @@
                 <w:szCs w:val="24"/>
                 <w:lang w:val="es-ES_tradnl"/>
               </w:rPr>
+              <w:lastRenderedPageBreak/>
               <w:t xml:space="preserve">Ofrecer un panel de mando a los </w:t>
             </w:r>
             <w:proofErr w:type="spellStart"/>
@@ -8851,6 +8925,7 @@
                 <w:sz w:val="24"/>
                 <w:szCs w:val="24"/>
               </w:rPr>
+              <w:lastRenderedPageBreak/>
               <w:t>Actores</w:t>
             </w:r>
             <w:proofErr w:type="spellEnd"/>
@@ -8926,7 +9001,6 @@
                 <w:sz w:val="24"/>
                 <w:szCs w:val="24"/>
               </w:rPr>
-              <w:lastRenderedPageBreak/>
               <w:t>Comentarios</w:t>
             </w:r>
             <w:proofErr w:type="spellEnd"/>
@@ -10732,6 +10806,7 @@
                 <w:sz w:val="24"/>
                 <w:szCs w:val="24"/>
               </w:rPr>
+              <w:lastRenderedPageBreak/>
               <w:t>Objetivos</w:t>
             </w:r>
             <w:proofErr w:type="spellEnd"/>
@@ -10898,7 +10973,6 @@
                 <w:szCs w:val="24"/>
                 <w:lang w:val="es-ES_tradnl"/>
               </w:rPr>
-              <w:lastRenderedPageBreak/>
               <w:t>V</w:t>
             </w:r>
             <w:r>
@@ -10957,7 +11031,6 @@
                 <w:sz w:val="24"/>
                 <w:szCs w:val="24"/>
               </w:rPr>
-              <w:lastRenderedPageBreak/>
               <w:t>Actores</w:t>
             </w:r>
             <w:proofErr w:type="spellEnd"/>
@@ -12213,27 +12286,47 @@
                 <w:szCs w:val="24"/>
                 <w:lang w:val="es-ES_tradnl"/>
               </w:rPr>
-              <w:t xml:space="preserve">la visualización (pero </w:t>
-            </w:r>
-            <w:r>
-              <w:rPr>
-                <w:rFonts w:ascii="Arial Narrow" w:hAnsi="Arial Narrow"/>
-                <w:color w:val="auto"/>
-                <w:sz w:val="24"/>
-                <w:szCs w:val="24"/>
-                <w:lang w:val="es-ES_tradnl"/>
-              </w:rPr>
-              <w:t>sin interacción</w:t>
-            </w:r>
-            <w:r>
-              <w:rPr>
-                <w:rFonts w:ascii="Arial Narrow" w:hAnsi="Arial Narrow"/>
-                <w:color w:val="auto"/>
-                <w:sz w:val="24"/>
-                <w:szCs w:val="24"/>
-                <w:lang w:val="es-ES_tradnl"/>
-              </w:rPr>
-              <w:t xml:space="preserve"> interacción) de los enfrentamientos en curso, en tiempo real, de los países que controle el usuario registrado</w:t>
+              <w:t>L</w:t>
+            </w:r>
+            <w:r>
+              <w:rPr>
+                <w:rFonts w:ascii="Arial Narrow" w:hAnsi="Arial Narrow"/>
+                <w:color w:val="auto"/>
+                <w:sz w:val="24"/>
+                <w:szCs w:val="24"/>
+                <w:lang w:val="es-ES_tradnl"/>
+              </w:rPr>
+              <w:t xml:space="preserve">a visualización (pero </w:t>
+            </w:r>
+            <w:r>
+              <w:rPr>
+                <w:rFonts w:ascii="Arial Narrow" w:hAnsi="Arial Narrow"/>
+                <w:color w:val="auto"/>
+                <w:sz w:val="24"/>
+                <w:szCs w:val="24"/>
+                <w:lang w:val="es-ES_tradnl"/>
+              </w:rPr>
+              <w:t>sin interacció</w:t>
+            </w:r>
+            <w:r>
+              <w:rPr>
+                <w:rFonts w:ascii="Arial Narrow" w:hAnsi="Arial Narrow"/>
+                <w:color w:val="auto"/>
+                <w:sz w:val="24"/>
+                <w:szCs w:val="24"/>
+                <w:lang w:val="es-ES_tradnl"/>
+              </w:rPr>
+              <w:t>n</w:t>
+            </w:r>
+            <w:r>
+              <w:rPr>
+                <w:rFonts w:ascii="Arial Narrow" w:hAnsi="Arial Narrow"/>
+                <w:color w:val="auto"/>
+                <w:sz w:val="24"/>
+                <w:szCs w:val="24"/>
+                <w:lang w:val="es-ES_tradnl"/>
+              </w:rPr>
+              <w:t>) de los enfrentamientos en curso, de los países que controle el usuario registrado</w:t>
             </w:r>
           </w:p>
         </w:tc>
@@ -12415,6 +12508,638 @@
           <w:color w:val="auto"/>
           <w:sz w:val="24"/>
           <w:szCs w:val="20"/>
+        </w:rPr>
+      </w:pPr>
+    </w:p>
+    <w:tbl>
+      <w:tblPr>
+        <w:tblW w:w="7920" w:type="dxa"/>
+        <w:jc w:val="center"/>
+        <w:tblBorders>
+          <w:top w:val="single" w:sz="4" w:space="0" w:color="auto"/>
+          <w:left w:val="single" w:sz="4" w:space="0" w:color="auto"/>
+          <w:bottom w:val="single" w:sz="4" w:space="0" w:color="auto"/>
+          <w:right w:val="single" w:sz="4" w:space="0" w:color="auto"/>
+          <w:insideH w:val="single" w:sz="4" w:space="0" w:color="auto"/>
+          <w:insideV w:val="single" w:sz="4" w:space="0" w:color="auto"/>
+        </w:tblBorders>
+        <w:tblLayout w:type="fixed"/>
+        <w:tblCellMar>
+          <w:left w:w="70" w:type="dxa"/>
+          <w:right w:w="70" w:type="dxa"/>
+        </w:tblCellMar>
+        <w:tblLook w:val="0000" w:firstRow="0" w:lastRow="0" w:firstColumn="0" w:lastColumn="0" w:noHBand="0" w:noVBand="0"/>
+      </w:tblPr>
+      <w:tblGrid>
+        <w:gridCol w:w="1620"/>
+        <w:gridCol w:w="6300"/>
+      </w:tblGrid>
+      <w:tr>
+        <w:trPr>
+          <w:jc w:val="center"/>
+        </w:trPr>
+        <w:tc>
+          <w:tcPr>
+            <w:tcW w:w="1620" w:type="dxa"/>
+            <w:shd w:val="clear" w:color="auto" w:fill="D9D9D9" w:themeFill="background1" w:themeFillShade="D9"/>
+          </w:tcPr>
+          <w:p>
+            <w:pPr>
+              <w:pStyle w:val="BodyText"/>
+              <w:rPr>
+                <w:rFonts w:ascii="Arial Narrow" w:hAnsi="Arial Narrow"/>
+                <w:b/>
+                <w:bCs/>
+                <w:color w:val="auto"/>
+                <w:sz w:val="24"/>
+                <w:szCs w:val="24"/>
+              </w:rPr>
+            </w:pPr>
+            <w:r>
+              <w:rPr>
+                <w:rFonts w:ascii="Arial Narrow" w:hAnsi="Arial Narrow"/>
+                <w:b/>
+                <w:bCs/>
+                <w:color w:val="auto"/>
+                <w:sz w:val="24"/>
+                <w:szCs w:val="24"/>
+              </w:rPr>
+              <w:t>RF-</w:t>
+            </w:r>
+            <w:r>
+              <w:rPr>
+                <w:rFonts w:ascii="Arial Narrow" w:hAnsi="Arial Narrow"/>
+                <w:b/>
+                <w:bCs/>
+                <w:color w:val="auto"/>
+                <w:sz w:val="24"/>
+                <w:szCs w:val="24"/>
+              </w:rPr>
+              <w:t>1</w:t>
+            </w:r>
+            <w:r>
+              <w:rPr>
+                <w:rFonts w:ascii="Arial Narrow" w:hAnsi="Arial Narrow"/>
+                <w:b/>
+                <w:bCs/>
+                <w:color w:val="auto"/>
+                <w:sz w:val="24"/>
+                <w:szCs w:val="24"/>
+              </w:rPr>
+              <w:t>1</w:t>
+            </w:r>
+          </w:p>
+        </w:tc>
+        <w:tc>
+          <w:tcPr>
+            <w:tcW w:w="6300" w:type="dxa"/>
+            <w:shd w:val="clear" w:color="auto" w:fill="D9D9D9" w:themeFill="background1" w:themeFillShade="D9"/>
+          </w:tcPr>
+          <w:p>
+            <w:pPr>
+              <w:pStyle w:val="BodyText"/>
+              <w:rPr>
+                <w:rFonts w:ascii="Arial Narrow" w:hAnsi="Arial Narrow"/>
+                <w:b/>
+                <w:color w:val="auto"/>
+                <w:sz w:val="24"/>
+                <w:szCs w:val="24"/>
+                <w:lang w:val="es-ES"/>
+              </w:rPr>
+            </w:pPr>
+            <w:r>
+              <w:rPr>
+                <w:rFonts w:ascii="Arial Narrow" w:hAnsi="Arial Narrow"/>
+                <w:b/>
+                <w:color w:val="auto"/>
+                <w:sz w:val="24"/>
+                <w:szCs w:val="24"/>
+                <w:lang w:val="es-ES"/>
+              </w:rPr>
+              <w:t>Gestión de escenarios</w:t>
+            </w:r>
+          </w:p>
+        </w:tc>
+      </w:tr>
+      <w:tr>
+        <w:trPr>
+          <w:jc w:val="center"/>
+        </w:trPr>
+        <w:tc>
+          <w:tcPr>
+            <w:tcW w:w="1620" w:type="dxa"/>
+            <w:shd w:val="clear" w:color="auto" w:fill="F2F2F2" w:themeFill="background1" w:themeFillShade="F2"/>
+          </w:tcPr>
+          <w:p>
+            <w:pPr>
+              <w:pStyle w:val="BodyText"/>
+              <w:rPr>
+                <w:rFonts w:ascii="Arial Narrow" w:hAnsi="Arial Narrow"/>
+                <w:b/>
+                <w:bCs/>
+                <w:color w:val="auto"/>
+                <w:sz w:val="24"/>
+                <w:szCs w:val="24"/>
+              </w:rPr>
+            </w:pPr>
+            <w:proofErr w:type="spellStart"/>
+            <w:r>
+              <w:rPr>
+                <w:rFonts w:ascii="Arial Narrow" w:hAnsi="Arial Narrow"/>
+                <w:b/>
+                <w:bCs/>
+                <w:color w:val="auto"/>
+                <w:sz w:val="24"/>
+                <w:szCs w:val="24"/>
+              </w:rPr>
+              <w:t>Versión</w:t>
+            </w:r>
+            <w:proofErr w:type="spellEnd"/>
+          </w:p>
+        </w:tc>
+        <w:tc>
+          <w:tcPr>
+            <w:tcW w:w="6300" w:type="dxa"/>
+          </w:tcPr>
+          <w:p>
+            <w:pPr>
+              <w:pStyle w:val="BodyText"/>
+              <w:rPr>
+                <w:rFonts w:ascii="Arial Narrow" w:hAnsi="Arial Narrow"/>
+                <w:color w:val="auto"/>
+                <w:sz w:val="24"/>
+                <w:szCs w:val="24"/>
+                <w:lang w:val="es-ES"/>
+              </w:rPr>
+            </w:pPr>
+            <w:r>
+              <w:rPr>
+                <w:rFonts w:ascii="Arial Narrow" w:hAnsi="Arial Narrow"/>
+                <w:color w:val="auto"/>
+                <w:sz w:val="24"/>
+                <w:szCs w:val="24"/>
+                <w:lang w:val="es-ES"/>
+              </w:rPr>
+              <w:t>1.0</w:t>
+            </w:r>
+          </w:p>
+        </w:tc>
+      </w:tr>
+      <w:tr>
+        <w:trPr>
+          <w:jc w:val="center"/>
+        </w:trPr>
+        <w:tc>
+          <w:tcPr>
+            <w:tcW w:w="1620" w:type="dxa"/>
+            <w:shd w:val="clear" w:color="auto" w:fill="F2F2F2" w:themeFill="background1" w:themeFillShade="F2"/>
+          </w:tcPr>
+          <w:p>
+            <w:pPr>
+              <w:pStyle w:val="BodyText"/>
+              <w:rPr>
+                <w:rFonts w:ascii="Arial Narrow" w:hAnsi="Arial Narrow"/>
+                <w:b/>
+                <w:bCs/>
+                <w:color w:val="auto"/>
+                <w:sz w:val="24"/>
+                <w:szCs w:val="24"/>
+              </w:rPr>
+            </w:pPr>
+            <w:proofErr w:type="spellStart"/>
+            <w:r>
+              <w:rPr>
+                <w:rFonts w:ascii="Arial Narrow" w:hAnsi="Arial Narrow"/>
+                <w:b/>
+                <w:bCs/>
+                <w:color w:val="auto"/>
+                <w:sz w:val="24"/>
+                <w:szCs w:val="24"/>
+              </w:rPr>
+              <w:t>Autores</w:t>
+            </w:r>
+            <w:proofErr w:type="spellEnd"/>
+          </w:p>
+        </w:tc>
+        <w:tc>
+          <w:tcPr>
+            <w:tcW w:w="6300" w:type="dxa"/>
+          </w:tcPr>
+          <w:p>
+            <w:pPr>
+              <w:pStyle w:val="BodyText"/>
+              <w:rPr>
+                <w:rFonts w:ascii="Arial Narrow" w:hAnsi="Arial Narrow"/>
+                <w:color w:val="auto"/>
+                <w:sz w:val="24"/>
+                <w:szCs w:val="24"/>
+                <w:lang w:val="es-ES"/>
+              </w:rPr>
+            </w:pPr>
+            <w:r>
+              <w:rPr>
+                <w:rFonts w:ascii="Arial Narrow" w:hAnsi="Arial Narrow"/>
+                <w:color w:val="auto"/>
+                <w:sz w:val="24"/>
+                <w:szCs w:val="24"/>
+                <w:lang w:val="es-ES"/>
+              </w:rPr>
+              <w:t>Manuel Ridao Pineda</w:t>
+            </w:r>
+          </w:p>
+        </w:tc>
+      </w:tr>
+      <w:tr>
+        <w:trPr>
+          <w:jc w:val="center"/>
+        </w:trPr>
+        <w:tc>
+          <w:tcPr>
+            <w:tcW w:w="1620" w:type="dxa"/>
+            <w:shd w:val="clear" w:color="auto" w:fill="F2F2F2" w:themeFill="background1" w:themeFillShade="F2"/>
+          </w:tcPr>
+          <w:p>
+            <w:pPr>
+              <w:pStyle w:val="BodyText"/>
+              <w:rPr>
+                <w:rFonts w:ascii="Arial Narrow" w:hAnsi="Arial Narrow"/>
+                <w:b/>
+                <w:bCs/>
+                <w:color w:val="auto"/>
+                <w:sz w:val="24"/>
+                <w:szCs w:val="24"/>
+              </w:rPr>
+            </w:pPr>
+            <w:r>
+              <w:rPr>
+                <w:rFonts w:ascii="Arial Narrow" w:hAnsi="Arial Narrow"/>
+                <w:b/>
+                <w:bCs/>
+                <w:color w:val="auto"/>
+                <w:sz w:val="24"/>
+                <w:szCs w:val="24"/>
+              </w:rPr>
+              <w:t>Fuentes</w:t>
+            </w:r>
+          </w:p>
+        </w:tc>
+        <w:tc>
+          <w:tcPr>
+            <w:tcW w:w="6300" w:type="dxa"/>
+          </w:tcPr>
+          <w:p>
+            <w:pPr>
+              <w:pStyle w:val="BodyText"/>
+              <w:rPr>
+                <w:rFonts w:ascii="Arial Narrow" w:hAnsi="Arial Narrow"/>
+                <w:color w:val="auto"/>
+                <w:sz w:val="24"/>
+                <w:szCs w:val="24"/>
+                <w:lang w:val="es-ES"/>
+              </w:rPr>
+            </w:pPr>
+            <w:r>
+              <w:rPr>
+                <w:rFonts w:ascii="Arial Narrow" w:hAnsi="Arial Narrow"/>
+                <w:color w:val="auto"/>
+                <w:sz w:val="24"/>
+                <w:szCs w:val="24"/>
+                <w:lang w:val="es-ES"/>
+              </w:rPr>
+              <w:t>Reunión con los interesados</w:t>
+            </w:r>
+          </w:p>
+        </w:tc>
+      </w:tr>
+      <w:tr>
+        <w:trPr>
+          <w:jc w:val="center"/>
+        </w:trPr>
+        <w:tc>
+          <w:tcPr>
+            <w:tcW w:w="1620" w:type="dxa"/>
+            <w:shd w:val="clear" w:color="auto" w:fill="F2F2F2" w:themeFill="background1" w:themeFillShade="F2"/>
+          </w:tcPr>
+          <w:p>
+            <w:pPr>
+              <w:pStyle w:val="BodyText"/>
+              <w:rPr>
+                <w:rFonts w:ascii="Arial Narrow" w:hAnsi="Arial Narrow"/>
+                <w:b/>
+                <w:bCs/>
+                <w:color w:val="auto"/>
+                <w:sz w:val="24"/>
+                <w:szCs w:val="24"/>
+              </w:rPr>
+            </w:pPr>
+            <w:proofErr w:type="spellStart"/>
+            <w:r>
+              <w:rPr>
+                <w:rFonts w:ascii="Arial Narrow" w:hAnsi="Arial Narrow"/>
+                <w:b/>
+                <w:bCs/>
+                <w:color w:val="auto"/>
+                <w:sz w:val="24"/>
+                <w:szCs w:val="24"/>
+              </w:rPr>
+              <w:t>Objetivos</w:t>
+            </w:r>
+            <w:proofErr w:type="spellEnd"/>
+            <w:r>
+              <w:rPr>
+                <w:rFonts w:ascii="Arial Narrow" w:hAnsi="Arial Narrow"/>
+                <w:b/>
+                <w:bCs/>
+                <w:color w:val="auto"/>
+                <w:sz w:val="24"/>
+                <w:szCs w:val="24"/>
+              </w:rPr>
+              <w:t xml:space="preserve"> </w:t>
+            </w:r>
+            <w:proofErr w:type="spellStart"/>
+            <w:r>
+              <w:rPr>
+                <w:rFonts w:ascii="Arial Narrow" w:hAnsi="Arial Narrow"/>
+                <w:b/>
+                <w:bCs/>
+                <w:color w:val="auto"/>
+                <w:sz w:val="24"/>
+                <w:szCs w:val="24"/>
+              </w:rPr>
+              <w:t>asociados</w:t>
+            </w:r>
+            <w:proofErr w:type="spellEnd"/>
+          </w:p>
+        </w:tc>
+        <w:tc>
+          <w:tcPr>
+            <w:tcW w:w="6300" w:type="dxa"/>
+          </w:tcPr>
+          <w:p>
+            <w:pPr>
+              <w:pStyle w:val="BodyText"/>
+              <w:numPr>
+                <w:ilvl w:val="0"/>
+                <w:numId w:val="4"/>
+              </w:numPr>
+              <w:tabs>
+                <w:tab w:val="clear" w:pos="720"/>
+                <w:tab w:val="num" w:pos="290"/>
+              </w:tabs>
+              <w:ind w:left="357" w:hanging="357"/>
+              <w:jc w:val="both"/>
+              <w:rPr>
+                <w:rFonts w:ascii="Arial Narrow" w:hAnsi="Arial Narrow"/>
+                <w:color w:val="auto"/>
+                <w:sz w:val="24"/>
+                <w:szCs w:val="24"/>
+                <w:lang w:val="es-ES"/>
+              </w:rPr>
+            </w:pPr>
+            <w:r>
+              <w:rPr>
+                <w:rFonts w:ascii="Arial Narrow" w:hAnsi="Arial Narrow"/>
+                <w:bCs/>
+                <w:color w:val="auto"/>
+                <w:sz w:val="24"/>
+                <w:szCs w:val="24"/>
+                <w:lang w:val="es-ES"/>
+              </w:rPr>
+              <w:t>OBJ-01: Cálculo del resultado de los enfrentamientos</w:t>
+            </w:r>
+          </w:p>
+        </w:tc>
+      </w:tr>
+      <w:tr>
+        <w:trPr>
+          <w:jc w:val="center"/>
+        </w:trPr>
+        <w:tc>
+          <w:tcPr>
+            <w:tcW w:w="1620" w:type="dxa"/>
+            <w:shd w:val="clear" w:color="auto" w:fill="F2F2F2" w:themeFill="background1" w:themeFillShade="F2"/>
+          </w:tcPr>
+          <w:p>
+            <w:pPr>
+              <w:pStyle w:val="BodyText"/>
+              <w:rPr>
+                <w:rFonts w:ascii="Arial Narrow" w:hAnsi="Arial Narrow"/>
+                <w:b/>
+                <w:bCs/>
+                <w:color w:val="auto"/>
+                <w:sz w:val="24"/>
+                <w:szCs w:val="24"/>
+              </w:rPr>
+            </w:pPr>
+            <w:proofErr w:type="spellStart"/>
+            <w:r>
+              <w:rPr>
+                <w:rFonts w:ascii="Arial Narrow" w:hAnsi="Arial Narrow"/>
+                <w:b/>
+                <w:bCs/>
+                <w:color w:val="auto"/>
+                <w:sz w:val="24"/>
+                <w:szCs w:val="24"/>
+              </w:rPr>
+              <w:lastRenderedPageBreak/>
+              <w:t>Descripción</w:t>
+            </w:r>
+            <w:proofErr w:type="spellEnd"/>
+          </w:p>
+        </w:tc>
+        <w:tc>
+          <w:tcPr>
+            <w:tcW w:w="6300" w:type="dxa"/>
+          </w:tcPr>
+          <w:p>
+            <w:pPr>
+              <w:pStyle w:val="BodyText"/>
+              <w:rPr>
+                <w:rFonts w:ascii="Arial Narrow" w:hAnsi="Arial Narrow"/>
+                <w:color w:val="auto"/>
+                <w:sz w:val="24"/>
+                <w:szCs w:val="24"/>
+                <w:lang w:val="es-ES"/>
+              </w:rPr>
+            </w:pPr>
+            <w:r>
+              <w:rPr>
+                <w:rFonts w:ascii="Arial Narrow" w:hAnsi="Arial Narrow"/>
+                <w:color w:val="auto"/>
+                <w:sz w:val="24"/>
+                <w:szCs w:val="24"/>
+                <w:lang w:val="es-ES"/>
+              </w:rPr>
+              <w:t>El sistema deberá contemplar las siguientes funcionalidades:</w:t>
+            </w:r>
+          </w:p>
+          <w:p>
+            <w:pPr>
+              <w:pStyle w:val="BodyText"/>
+              <w:numPr>
+                <w:ilvl w:val="0"/>
+                <w:numId w:val="4"/>
+              </w:numPr>
+              <w:spacing w:after="120"/>
+              <w:jc w:val="left"/>
+              <w:rPr>
+                <w:rFonts w:ascii="Arial Narrow" w:hAnsi="Arial Narrow"/>
+                <w:color w:val="auto"/>
+                <w:sz w:val="24"/>
+                <w:szCs w:val="24"/>
+                <w:lang w:val="es-ES_tradnl"/>
+              </w:rPr>
+            </w:pPr>
+            <w:r>
+              <w:rPr>
+                <w:rFonts w:ascii="Arial Narrow" w:hAnsi="Arial Narrow"/>
+                <w:color w:val="auto"/>
+                <w:sz w:val="24"/>
+                <w:szCs w:val="24"/>
+                <w:lang w:val="es-ES_tradnl"/>
+              </w:rPr>
+              <w:t>La creación de escenarios para el uso de todos los jugadores, y la búsqueda de estos para asignarlos a una partida</w:t>
+            </w:r>
+          </w:p>
+        </w:tc>
+      </w:tr>
+      <w:tr>
+        <w:trPr>
+          <w:cantSplit/>
+          <w:trHeight w:val="233"/>
+          <w:jc w:val="center"/>
+        </w:trPr>
+        <w:tc>
+          <w:tcPr>
+            <w:tcW w:w="1620" w:type="dxa"/>
+            <w:shd w:val="clear" w:color="auto" w:fill="F2F2F2" w:themeFill="background1" w:themeFillShade="F2"/>
+          </w:tcPr>
+          <w:p>
+            <w:pPr>
+              <w:pStyle w:val="BodyText"/>
+              <w:rPr>
+                <w:rFonts w:ascii="Arial Narrow" w:hAnsi="Arial Narrow"/>
+                <w:b/>
+                <w:bCs/>
+                <w:color w:val="auto"/>
+                <w:sz w:val="24"/>
+                <w:szCs w:val="24"/>
+              </w:rPr>
+            </w:pPr>
+            <w:proofErr w:type="spellStart"/>
+            <w:r>
+              <w:rPr>
+                <w:rFonts w:ascii="Arial Narrow" w:hAnsi="Arial Narrow"/>
+                <w:b/>
+                <w:bCs/>
+                <w:color w:val="auto"/>
+                <w:sz w:val="24"/>
+                <w:szCs w:val="24"/>
+              </w:rPr>
+              <w:t>Actores</w:t>
+            </w:r>
+            <w:proofErr w:type="spellEnd"/>
+          </w:p>
+        </w:tc>
+        <w:tc>
+          <w:tcPr>
+            <w:tcW w:w="6300" w:type="dxa"/>
+            <w:shd w:val="clear" w:color="auto" w:fill="FFFFFF" w:themeFill="background1"/>
+          </w:tcPr>
+          <w:p>
+            <w:pPr>
+              <w:pStyle w:val="BodyText"/>
+              <w:jc w:val="both"/>
+              <w:rPr>
+                <w:rFonts w:ascii="Arial Narrow" w:hAnsi="Arial Narrow"/>
+                <w:b/>
+                <w:bCs/>
+                <w:color w:val="auto"/>
+                <w:sz w:val="24"/>
+                <w:szCs w:val="24"/>
+              </w:rPr>
+            </w:pPr>
+            <w:r>
+              <w:rPr>
+                <w:rFonts w:ascii="Arial Narrow" w:hAnsi="Arial Narrow"/>
+                <w:color w:val="auto"/>
+                <w:sz w:val="24"/>
+                <w:szCs w:val="24"/>
+              </w:rPr>
+              <w:t>A01-Usuario</w:t>
+            </w:r>
+          </w:p>
+        </w:tc>
+      </w:tr>
+      <w:tr>
+        <w:trPr>
+          <w:jc w:val="center"/>
+        </w:trPr>
+        <w:tc>
+          <w:tcPr>
+            <w:tcW w:w="1620" w:type="dxa"/>
+            <w:shd w:val="clear" w:color="auto" w:fill="F2F2F2" w:themeFill="background1" w:themeFillShade="F2"/>
+          </w:tcPr>
+          <w:p>
+            <w:pPr>
+              <w:pStyle w:val="BodyText"/>
+              <w:rPr>
+                <w:rFonts w:ascii="Arial Narrow" w:hAnsi="Arial Narrow"/>
+                <w:b/>
+                <w:bCs/>
+                <w:color w:val="auto"/>
+                <w:sz w:val="24"/>
+                <w:szCs w:val="24"/>
+              </w:rPr>
+            </w:pPr>
+            <w:proofErr w:type="spellStart"/>
+            <w:r>
+              <w:rPr>
+                <w:rFonts w:ascii="Arial Narrow" w:hAnsi="Arial Narrow"/>
+                <w:b/>
+                <w:bCs/>
+                <w:color w:val="auto"/>
+                <w:sz w:val="24"/>
+                <w:szCs w:val="24"/>
+              </w:rPr>
+              <w:t>Comentarios</w:t>
+            </w:r>
+            <w:proofErr w:type="spellEnd"/>
+          </w:p>
+        </w:tc>
+        <w:tc>
+          <w:tcPr>
+            <w:tcW w:w="6300" w:type="dxa"/>
+          </w:tcPr>
+          <w:p>
+            <w:pPr>
+              <w:pStyle w:val="BodyText"/>
+              <w:rPr>
+                <w:rFonts w:ascii="Arial Narrow" w:hAnsi="Arial Narrow"/>
+                <w:color w:val="auto"/>
+                <w:sz w:val="24"/>
+                <w:szCs w:val="24"/>
+                <w:lang w:val="es-ES_tradnl"/>
+              </w:rPr>
+            </w:pPr>
+            <w:r>
+              <w:rPr>
+                <w:rFonts w:ascii="Arial Narrow" w:hAnsi="Arial Narrow"/>
+                <w:color w:val="auto"/>
+                <w:sz w:val="24"/>
+                <w:szCs w:val="24"/>
+                <w:lang w:val="es-ES_tradnl"/>
+              </w:rPr>
+              <w:t>Los escenarios creados serán públicos y no se permite su borrado</w:t>
+            </w:r>
+          </w:p>
+        </w:tc>
+      </w:tr>
+    </w:tbl>
+    <w:p>
+      <w:pPr>
+        <w:rPr>
+          <w:lang w:eastAsia="en-US"/>
         </w:rPr>
       </w:pPr>
     </w:p>
@@ -12493,10 +13218,10 @@
       </w:pPr>
       <w:r>
         <w:object w:dxaOrig="11251" w:dyaOrig="21961" w14:anchorId="20A4AD9F">
-          <v:shape id="_x0000_i1039" type="#_x0000_t75" style="width:331.2pt;height:9in" o:ole="">
+          <v:shape id="_x0000_i1027" type="#_x0000_t75" style="width:331.2pt;height:9in" o:ole="">
             <v:imagedata r:id="rId12" o:title=""/>
           </v:shape>
-          <o:OLEObject Type="Embed" ProgID="Visio.Drawing.15" ShapeID="_x0000_i1039" DrawAspect="Content" ObjectID="_1594911975" r:id="rId13"/>
+          <o:OLEObject Type="Embed" ProgID="Visio.Drawing.15" ShapeID="_x0000_i1027" DrawAspect="Content" ObjectID="_1595173570" r:id="rId13"/>
         </w:object>
       </w:r>
     </w:p>
@@ -27158,15 +27883,7 @@
                 <w:szCs w:val="24"/>
                 <w:lang w:val="es-ES_tradnl"/>
               </w:rPr>
-              <w:t>1</w:t>
-            </w:r>
-            <w:r>
-              <w:rPr>
-                <w:b/>
-                <w:szCs w:val="24"/>
-                <w:lang w:val="es-ES_tradnl"/>
-              </w:rPr>
-              <w:t>4</w:t>
+              <w:t>14</w:t>
             </w:r>
           </w:p>
         </w:tc>
@@ -27645,6 +28362,13 @@
                 <w:lang w:val="es-ES_tradnl"/>
               </w:rPr>
             </w:pPr>
+            <w:r>
+              <w:rPr>
+                <w:szCs w:val="24"/>
+                <w:lang w:val="es-ES_tradnl"/>
+              </w:rPr>
+              <w:t>Subfunción</w:t>
+            </w:r>
           </w:p>
         </w:tc>
       </w:tr>
@@ -27972,14 +28696,7 @@
                 <w:szCs w:val="24"/>
                 <w:lang w:val="es-ES_tradnl"/>
               </w:rPr>
-              <w:t>Maste</w:t>
-            </w:r>
-            <w:r>
-              <w:rPr>
-                <w:szCs w:val="24"/>
-                <w:lang w:val="es-ES_tradnl"/>
-              </w:rPr>
-              <w:t>r</w:t>
+              <w:t>Master</w:t>
             </w:r>
             <w:proofErr w:type="gramEnd"/>
             <w:r>
@@ -28057,7 +28774,7 @@
                 <w:szCs w:val="24"/>
                 <w:lang w:val="es-ES_tradnl"/>
               </w:rPr>
-              <w:t>El sistema no guarda los datos y redirige a la página de</w:t>
+              <w:t>El sistema guarda los datos y redirige a la página de</w:t>
             </w:r>
             <w:r>
               <w:rPr>
@@ -28330,6 +29047,1131 @@
                 <w:lang w:val="es-ES_tradnl"/>
               </w:rPr>
               <w:t xml:space="preserve"> y mantiene la misma página</w:t>
+            </w:r>
+          </w:p>
+        </w:tc>
+      </w:tr>
+      <w:tr>
+        <w:tc>
+          <w:tcPr>
+            <w:tcW w:w="2775" w:type="dxa"/>
+          </w:tcPr>
+          <w:p>
+            <w:pPr>
+              <w:spacing w:after="0"/>
+              <w:rPr>
+                <w:b/>
+                <w:szCs w:val="24"/>
+                <w:lang w:val="es-ES_tradnl"/>
+              </w:rPr>
+            </w:pPr>
+            <w:r>
+              <w:rPr>
+                <w:b/>
+                <w:szCs w:val="24"/>
+                <w:lang w:val="es-ES_tradnl"/>
+              </w:rPr>
+              <w:t>Observaciones</w:t>
+            </w:r>
+          </w:p>
+        </w:tc>
+        <w:tc>
+          <w:tcPr>
+            <w:tcW w:w="6575" w:type="dxa"/>
+            <w:gridSpan w:val="2"/>
+          </w:tcPr>
+          <w:p>
+            <w:pPr>
+              <w:spacing w:after="0"/>
+              <w:rPr>
+                <w:szCs w:val="24"/>
+                <w:lang w:val="es-ES_tradnl"/>
+              </w:rPr>
+            </w:pPr>
+            <w:r>
+              <w:rPr>
+                <w:szCs w:val="24"/>
+                <w:lang w:val="es-ES_tradnl"/>
+              </w:rPr>
+              <w:t>El orden de los turnos será el mismo en el que se insertaron en una partida según los casos de uso CU05: Crear Partida y CU07: Añadir Turno</w:t>
+            </w:r>
+          </w:p>
+        </w:tc>
+      </w:tr>
+    </w:tbl>
+    <w:p/>
+    <w:tbl>
+      <w:tblPr>
+        <w:tblStyle w:val="TableGrid"/>
+        <w:tblW w:w="0" w:type="auto"/>
+        <w:tblLook w:val="04A0" w:firstRow="1" w:lastRow="0" w:firstColumn="1" w:lastColumn="0" w:noHBand="0" w:noVBand="1"/>
+      </w:tblPr>
+      <w:tblGrid>
+        <w:gridCol w:w="2775"/>
+        <w:gridCol w:w="820"/>
+        <w:gridCol w:w="5755"/>
+      </w:tblGrid>
+      <w:tr>
+        <w:tc>
+          <w:tcPr>
+            <w:tcW w:w="2775" w:type="dxa"/>
+            <w:shd w:val="clear" w:color="auto" w:fill="D9D9D9" w:themeFill="background1" w:themeFillShade="D9"/>
+          </w:tcPr>
+          <w:p>
+            <w:pPr>
+              <w:spacing w:after="0"/>
+              <w:rPr>
+                <w:b/>
+                <w:szCs w:val="24"/>
+                <w:lang w:val="es-ES_tradnl"/>
+              </w:rPr>
+            </w:pPr>
+            <w:r>
+              <w:rPr>
+                <w:b/>
+                <w:szCs w:val="24"/>
+                <w:lang w:val="es-ES_tradnl"/>
+              </w:rPr>
+              <w:t>CU-</w:t>
+            </w:r>
+            <w:r>
+              <w:rPr>
+                <w:b/>
+                <w:szCs w:val="24"/>
+                <w:lang w:val="es-ES_tradnl"/>
+              </w:rPr>
+              <w:t>14</w:t>
+            </w:r>
+          </w:p>
+        </w:tc>
+        <w:tc>
+          <w:tcPr>
+            <w:tcW w:w="6575" w:type="dxa"/>
+            <w:gridSpan w:val="2"/>
+            <w:shd w:val="clear" w:color="auto" w:fill="D9D9D9" w:themeFill="background1" w:themeFillShade="D9"/>
+          </w:tcPr>
+          <w:p>
+            <w:pPr>
+              <w:spacing w:after="0"/>
+              <w:rPr>
+                <w:b/>
+                <w:szCs w:val="24"/>
+                <w:lang w:val="es-ES_tradnl"/>
+              </w:rPr>
+            </w:pPr>
+            <w:r>
+              <w:rPr>
+                <w:b/>
+                <w:szCs w:val="24"/>
+                <w:lang w:val="es-ES_tradnl"/>
+              </w:rPr>
+              <w:t>CREAR ESCENARIO</w:t>
+            </w:r>
+          </w:p>
+        </w:tc>
+      </w:tr>
+      <w:tr>
+        <w:tc>
+          <w:tcPr>
+            <w:tcW w:w="2775" w:type="dxa"/>
+          </w:tcPr>
+          <w:p>
+            <w:pPr>
+              <w:spacing w:after="0"/>
+              <w:rPr>
+                <w:b/>
+                <w:szCs w:val="24"/>
+                <w:lang w:val="es-ES_tradnl"/>
+              </w:rPr>
+            </w:pPr>
+            <w:r>
+              <w:rPr>
+                <w:b/>
+                <w:szCs w:val="24"/>
+                <w:lang w:val="es-ES_tradnl"/>
+              </w:rPr>
+              <w:t>Versión</w:t>
+            </w:r>
+          </w:p>
+        </w:tc>
+        <w:tc>
+          <w:tcPr>
+            <w:tcW w:w="6575" w:type="dxa"/>
+            <w:gridSpan w:val="2"/>
+          </w:tcPr>
+          <w:p>
+            <w:pPr>
+              <w:spacing w:after="0"/>
+              <w:rPr>
+                <w:szCs w:val="24"/>
+                <w:lang w:val="es-ES_tradnl"/>
+              </w:rPr>
+            </w:pPr>
+            <w:r>
+              <w:rPr>
+                <w:szCs w:val="24"/>
+                <w:lang w:val="es-ES_tradnl"/>
+              </w:rPr>
+              <w:t>01</w:t>
+            </w:r>
+          </w:p>
+        </w:tc>
+      </w:tr>
+      <w:tr>
+        <w:tc>
+          <w:tcPr>
+            <w:tcW w:w="2775" w:type="dxa"/>
+          </w:tcPr>
+          <w:p>
+            <w:pPr>
+              <w:spacing w:after="0"/>
+              <w:rPr>
+                <w:b/>
+                <w:szCs w:val="24"/>
+                <w:lang w:val="es-ES_tradnl"/>
+              </w:rPr>
+            </w:pPr>
+            <w:r>
+              <w:rPr>
+                <w:b/>
+                <w:szCs w:val="24"/>
+                <w:lang w:val="es-ES_tradnl"/>
+              </w:rPr>
+              <w:t>Descripción</w:t>
+            </w:r>
+          </w:p>
+        </w:tc>
+        <w:tc>
+          <w:tcPr>
+            <w:tcW w:w="6575" w:type="dxa"/>
+            <w:gridSpan w:val="2"/>
+          </w:tcPr>
+          <w:p>
+            <w:pPr>
+              <w:spacing w:after="0"/>
+              <w:rPr>
+                <w:szCs w:val="24"/>
+                <w:lang w:val="es-ES_tradnl"/>
+              </w:rPr>
+            </w:pPr>
+            <w:r>
+              <w:rPr>
+                <w:szCs w:val="24"/>
+                <w:lang w:val="es-ES_tradnl"/>
+              </w:rPr>
+              <w:t>El Usuario crea un escenario para usarlo en una partida</w:t>
+            </w:r>
+          </w:p>
+        </w:tc>
+      </w:tr>
+      <w:tr>
+        <w:tc>
+          <w:tcPr>
+            <w:tcW w:w="2775" w:type="dxa"/>
+          </w:tcPr>
+          <w:p>
+            <w:pPr>
+              <w:spacing w:after="0"/>
+              <w:rPr>
+                <w:b/>
+                <w:szCs w:val="24"/>
+                <w:lang w:val="es-ES_tradnl"/>
+              </w:rPr>
+            </w:pPr>
+            <w:r>
+              <w:rPr>
+                <w:b/>
+                <w:szCs w:val="24"/>
+                <w:lang w:val="es-ES_tradnl"/>
+              </w:rPr>
+              <w:t>Dependencias</w:t>
+            </w:r>
+          </w:p>
+        </w:tc>
+        <w:tc>
+          <w:tcPr>
+            <w:tcW w:w="6575" w:type="dxa"/>
+            <w:gridSpan w:val="2"/>
+          </w:tcPr>
+          <w:p>
+            <w:pPr>
+              <w:spacing w:after="0"/>
+              <w:rPr>
+                <w:szCs w:val="24"/>
+                <w:lang w:val="es-ES_tradnl"/>
+              </w:rPr>
+            </w:pPr>
+            <w:r>
+              <w:rPr>
+                <w:szCs w:val="24"/>
+                <w:lang w:val="es-ES_tradnl"/>
+              </w:rPr>
+              <w:t>-</w:t>
+            </w:r>
+          </w:p>
+        </w:tc>
+      </w:tr>
+      <w:tr>
+        <w:tc>
+          <w:tcPr>
+            <w:tcW w:w="2775" w:type="dxa"/>
+          </w:tcPr>
+          <w:p>
+            <w:pPr>
+              <w:spacing w:after="0"/>
+              <w:rPr>
+                <w:b/>
+                <w:szCs w:val="24"/>
+                <w:lang w:val="es-ES_tradnl"/>
+              </w:rPr>
+            </w:pPr>
+            <w:r>
+              <w:rPr>
+                <w:b/>
+                <w:szCs w:val="24"/>
+                <w:lang w:val="es-ES_tradnl"/>
+              </w:rPr>
+              <w:t>Actores</w:t>
+            </w:r>
+          </w:p>
+        </w:tc>
+        <w:tc>
+          <w:tcPr>
+            <w:tcW w:w="6575" w:type="dxa"/>
+            <w:gridSpan w:val="2"/>
+          </w:tcPr>
+          <w:p>
+            <w:pPr>
+              <w:spacing w:after="0"/>
+              <w:rPr>
+                <w:szCs w:val="24"/>
+                <w:lang w:val="es-ES_tradnl"/>
+              </w:rPr>
+            </w:pPr>
+            <w:r>
+              <w:rPr>
+                <w:szCs w:val="24"/>
+                <w:lang w:val="es-ES_tradnl"/>
+              </w:rPr>
+              <w:t>Usuario</w:t>
+            </w:r>
+          </w:p>
+        </w:tc>
+      </w:tr>
+      <w:tr>
+        <w:trPr>
+          <w:trHeight w:val="207"/>
+        </w:trPr>
+        <w:tc>
+          <w:tcPr>
+            <w:tcW w:w="2775" w:type="dxa"/>
+          </w:tcPr>
+          <w:p>
+            <w:pPr>
+              <w:spacing w:after="0"/>
+              <w:rPr>
+                <w:b/>
+                <w:szCs w:val="24"/>
+                <w:lang w:val="es-ES_tradnl"/>
+              </w:rPr>
+            </w:pPr>
+            <w:r>
+              <w:rPr>
+                <w:b/>
+                <w:szCs w:val="24"/>
+                <w:lang w:val="es-ES_tradnl"/>
+              </w:rPr>
+              <w:t>Precondición</w:t>
+            </w:r>
+          </w:p>
+        </w:tc>
+        <w:tc>
+          <w:tcPr>
+            <w:tcW w:w="6575" w:type="dxa"/>
+            <w:gridSpan w:val="2"/>
+          </w:tcPr>
+          <w:p>
+            <w:pPr>
+              <w:spacing w:after="0"/>
+              <w:rPr>
+                <w:szCs w:val="24"/>
+                <w:lang w:val="es-ES_tradnl"/>
+              </w:rPr>
+            </w:pPr>
+            <w:r>
+              <w:rPr>
+                <w:szCs w:val="24"/>
+                <w:lang w:val="es-ES_tradnl"/>
+              </w:rPr>
+              <w:t xml:space="preserve">El usuario debe estar </w:t>
+            </w:r>
+            <w:proofErr w:type="spellStart"/>
+            <w:r>
+              <w:rPr>
+                <w:szCs w:val="24"/>
+                <w:lang w:val="es-ES_tradnl"/>
+              </w:rPr>
+              <w:t>logueado</w:t>
+            </w:r>
+            <w:proofErr w:type="spellEnd"/>
+            <w:r>
+              <w:rPr>
+                <w:szCs w:val="24"/>
+                <w:lang w:val="es-ES_tradnl"/>
+              </w:rPr>
+              <w:t>.</w:t>
+            </w:r>
+          </w:p>
+        </w:tc>
+      </w:tr>
+      <w:tr>
+        <w:tc>
+          <w:tcPr>
+            <w:tcW w:w="2775" w:type="dxa"/>
+          </w:tcPr>
+          <w:p>
+            <w:pPr>
+              <w:spacing w:after="0"/>
+              <w:rPr>
+                <w:b/>
+                <w:szCs w:val="24"/>
+                <w:lang w:val="es-ES_tradnl"/>
+              </w:rPr>
+            </w:pPr>
+            <w:r>
+              <w:rPr>
+                <w:b/>
+                <w:szCs w:val="24"/>
+                <w:lang w:val="es-ES_tradnl"/>
+              </w:rPr>
+              <w:t>Postcondición</w:t>
+            </w:r>
+          </w:p>
+        </w:tc>
+        <w:tc>
+          <w:tcPr>
+            <w:tcW w:w="6575" w:type="dxa"/>
+            <w:gridSpan w:val="2"/>
+          </w:tcPr>
+          <w:p>
+            <w:pPr>
+              <w:spacing w:after="0"/>
+              <w:rPr>
+                <w:szCs w:val="24"/>
+                <w:lang w:val="es-ES_tradnl"/>
+              </w:rPr>
+            </w:pPr>
+            <w:r>
+              <w:rPr>
+                <w:szCs w:val="24"/>
+                <w:lang w:val="es-ES_tradnl"/>
+              </w:rPr>
+              <w:t>-</w:t>
+            </w:r>
+          </w:p>
+        </w:tc>
+      </w:tr>
+      <w:tr>
+        <w:tc>
+          <w:tcPr>
+            <w:tcW w:w="2775" w:type="dxa"/>
+          </w:tcPr>
+          <w:p>
+            <w:pPr>
+              <w:spacing w:after="0"/>
+              <w:rPr>
+                <w:b/>
+                <w:szCs w:val="24"/>
+                <w:lang w:val="es-ES_tradnl"/>
+              </w:rPr>
+            </w:pPr>
+            <w:r>
+              <w:rPr>
+                <w:b/>
+                <w:szCs w:val="24"/>
+                <w:lang w:val="es-ES_tradnl"/>
+              </w:rPr>
+              <w:t>Puntos de Extensión</w:t>
+            </w:r>
+          </w:p>
+        </w:tc>
+        <w:tc>
+          <w:tcPr>
+            <w:tcW w:w="6575" w:type="dxa"/>
+            <w:gridSpan w:val="2"/>
+          </w:tcPr>
+          <w:p>
+            <w:pPr>
+              <w:spacing w:after="0"/>
+              <w:rPr>
+                <w:szCs w:val="24"/>
+                <w:lang w:val="es-ES_tradnl"/>
+              </w:rPr>
+            </w:pPr>
+            <w:r>
+              <w:rPr>
+                <w:szCs w:val="24"/>
+                <w:lang w:val="es-ES_tradnl"/>
+              </w:rPr>
+              <w:t>-</w:t>
+            </w:r>
+          </w:p>
+        </w:tc>
+      </w:tr>
+      <w:tr>
+        <w:tc>
+          <w:tcPr>
+            <w:tcW w:w="2775" w:type="dxa"/>
+          </w:tcPr>
+          <w:p>
+            <w:pPr>
+              <w:spacing w:after="0"/>
+              <w:rPr>
+                <w:b/>
+                <w:szCs w:val="24"/>
+                <w:lang w:val="es-ES_tradnl"/>
+              </w:rPr>
+            </w:pPr>
+            <w:r>
+              <w:rPr>
+                <w:b/>
+                <w:szCs w:val="24"/>
+                <w:lang w:val="es-ES_tradnl"/>
+              </w:rPr>
+              <w:t>Nivel</w:t>
+            </w:r>
+          </w:p>
+        </w:tc>
+        <w:tc>
+          <w:tcPr>
+            <w:tcW w:w="6575" w:type="dxa"/>
+            <w:gridSpan w:val="2"/>
+          </w:tcPr>
+          <w:p>
+            <w:pPr>
+              <w:spacing w:after="0"/>
+              <w:rPr>
+                <w:szCs w:val="24"/>
+                <w:lang w:val="es-ES_tradnl"/>
+              </w:rPr>
+            </w:pPr>
+          </w:p>
+        </w:tc>
+      </w:tr>
+      <w:tr>
+        <w:trPr>
+          <w:trHeight w:val="45"/>
+        </w:trPr>
+        <w:tc>
+          <w:tcPr>
+            <w:tcW w:w="2775" w:type="dxa"/>
+            <w:vMerge w:val="restart"/>
+          </w:tcPr>
+          <w:p>
+            <w:pPr>
+              <w:spacing w:after="0"/>
+              <w:rPr>
+                <w:b/>
+                <w:szCs w:val="24"/>
+                <w:lang w:val="es-ES_tradnl"/>
+              </w:rPr>
+            </w:pPr>
+            <w:r>
+              <w:rPr>
+                <w:b/>
+                <w:szCs w:val="24"/>
+                <w:lang w:val="es-ES_tradnl"/>
+              </w:rPr>
+              <w:t>Flujo Normal</w:t>
+            </w:r>
+          </w:p>
+        </w:tc>
+        <w:tc>
+          <w:tcPr>
+            <w:tcW w:w="820" w:type="dxa"/>
+            <w:shd w:val="clear" w:color="auto" w:fill="F2F2F2" w:themeFill="background1" w:themeFillShade="F2"/>
+          </w:tcPr>
+          <w:p>
+            <w:pPr>
+              <w:spacing w:after="0"/>
+              <w:rPr>
+                <w:b/>
+                <w:szCs w:val="24"/>
+                <w:lang w:val="es-ES_tradnl"/>
+              </w:rPr>
+            </w:pPr>
+            <w:r>
+              <w:rPr>
+                <w:b/>
+                <w:szCs w:val="24"/>
+                <w:lang w:val="es-ES_tradnl"/>
+              </w:rPr>
+              <w:t>PASO</w:t>
+            </w:r>
+          </w:p>
+        </w:tc>
+        <w:tc>
+          <w:tcPr>
+            <w:tcW w:w="5755" w:type="dxa"/>
+            <w:shd w:val="clear" w:color="auto" w:fill="F2F2F2" w:themeFill="background1" w:themeFillShade="F2"/>
+          </w:tcPr>
+          <w:p>
+            <w:pPr>
+              <w:spacing w:after="0"/>
+              <w:rPr>
+                <w:b/>
+                <w:szCs w:val="24"/>
+                <w:lang w:val="es-ES_tradnl"/>
+              </w:rPr>
+            </w:pPr>
+            <w:r>
+              <w:rPr>
+                <w:b/>
+                <w:szCs w:val="24"/>
+                <w:lang w:val="es-ES_tradnl"/>
+              </w:rPr>
+              <w:t>ACCIÓN</w:t>
+            </w:r>
+          </w:p>
+        </w:tc>
+      </w:tr>
+      <w:tr>
+        <w:trPr>
+          <w:trHeight w:val="45"/>
+        </w:trPr>
+        <w:tc>
+          <w:tcPr>
+            <w:tcW w:w="2775" w:type="dxa"/>
+            <w:vMerge/>
+          </w:tcPr>
+          <w:p>
+            <w:pPr>
+              <w:spacing w:after="0"/>
+              <w:rPr>
+                <w:b/>
+                <w:szCs w:val="24"/>
+                <w:lang w:val="es-ES_tradnl"/>
+              </w:rPr>
+            </w:pPr>
+          </w:p>
+        </w:tc>
+        <w:tc>
+          <w:tcPr>
+            <w:tcW w:w="820" w:type="dxa"/>
+          </w:tcPr>
+          <w:p>
+            <w:pPr>
+              <w:spacing w:after="0"/>
+              <w:rPr>
+                <w:szCs w:val="24"/>
+                <w:lang w:val="es-ES_tradnl"/>
+              </w:rPr>
+            </w:pPr>
+            <w:r>
+              <w:rPr>
+                <w:szCs w:val="24"/>
+                <w:lang w:val="es-ES_tradnl"/>
+              </w:rPr>
+              <w:t>1</w:t>
+            </w:r>
+          </w:p>
+        </w:tc>
+        <w:tc>
+          <w:tcPr>
+            <w:tcW w:w="5755" w:type="dxa"/>
+          </w:tcPr>
+          <w:p>
+            <w:pPr>
+              <w:spacing w:after="0"/>
+              <w:rPr>
+                <w:szCs w:val="24"/>
+                <w:lang w:val="es-ES_tradnl"/>
+              </w:rPr>
+            </w:pPr>
+            <w:r>
+              <w:rPr>
+                <w:szCs w:val="24"/>
+                <w:lang w:val="es-ES_tradnl"/>
+              </w:rPr>
+              <w:t xml:space="preserve">El </w:t>
+            </w:r>
+            <w:r>
+              <w:rPr>
+                <w:szCs w:val="24"/>
+                <w:lang w:val="es-ES_tradnl"/>
+              </w:rPr>
+              <w:t>Usuario selecciona la opción de crear escenario</w:t>
+            </w:r>
+          </w:p>
+        </w:tc>
+      </w:tr>
+      <w:tr>
+        <w:trPr>
+          <w:trHeight w:val="45"/>
+        </w:trPr>
+        <w:tc>
+          <w:tcPr>
+            <w:tcW w:w="2775" w:type="dxa"/>
+            <w:vMerge/>
+          </w:tcPr>
+          <w:p>
+            <w:pPr>
+              <w:spacing w:after="0"/>
+              <w:rPr>
+                <w:b/>
+                <w:szCs w:val="24"/>
+                <w:lang w:val="es-ES_tradnl"/>
+              </w:rPr>
+            </w:pPr>
+          </w:p>
+        </w:tc>
+        <w:tc>
+          <w:tcPr>
+            <w:tcW w:w="820" w:type="dxa"/>
+          </w:tcPr>
+          <w:p>
+            <w:pPr>
+              <w:spacing w:after="0"/>
+              <w:rPr>
+                <w:szCs w:val="24"/>
+                <w:lang w:val="es-ES_tradnl"/>
+              </w:rPr>
+            </w:pPr>
+            <w:r>
+              <w:rPr>
+                <w:szCs w:val="24"/>
+                <w:lang w:val="es-ES_tradnl"/>
+              </w:rPr>
+              <w:t>2</w:t>
+            </w:r>
+          </w:p>
+        </w:tc>
+        <w:tc>
+          <w:tcPr>
+            <w:tcW w:w="5755" w:type="dxa"/>
+          </w:tcPr>
+          <w:p>
+            <w:pPr>
+              <w:spacing w:after="0"/>
+              <w:rPr>
+                <w:szCs w:val="24"/>
+                <w:lang w:val="es-ES_tradnl"/>
+              </w:rPr>
+            </w:pPr>
+            <w:r>
+              <w:rPr>
+                <w:szCs w:val="24"/>
+                <w:lang w:val="es-ES_tradnl"/>
+              </w:rPr>
+              <w:t xml:space="preserve">El sistema </w:t>
+            </w:r>
+            <w:r>
+              <w:rPr>
+                <w:szCs w:val="24"/>
+                <w:lang w:val="es-ES_tradnl"/>
+              </w:rPr>
+              <w:t>solicita los datos del nuevo escenario</w:t>
+            </w:r>
+          </w:p>
+        </w:tc>
+      </w:tr>
+      <w:tr>
+        <w:trPr>
+          <w:trHeight w:val="45"/>
+        </w:trPr>
+        <w:tc>
+          <w:tcPr>
+            <w:tcW w:w="2775" w:type="dxa"/>
+            <w:vMerge/>
+          </w:tcPr>
+          <w:p>
+            <w:pPr>
+              <w:spacing w:after="0"/>
+              <w:rPr>
+                <w:b/>
+                <w:szCs w:val="24"/>
+                <w:lang w:val="es-ES_tradnl"/>
+              </w:rPr>
+            </w:pPr>
+          </w:p>
+        </w:tc>
+        <w:tc>
+          <w:tcPr>
+            <w:tcW w:w="820" w:type="dxa"/>
+          </w:tcPr>
+          <w:p>
+            <w:pPr>
+              <w:spacing w:after="0"/>
+              <w:rPr>
+                <w:szCs w:val="24"/>
+                <w:lang w:val="es-ES_tradnl"/>
+              </w:rPr>
+            </w:pPr>
+            <w:r>
+              <w:rPr>
+                <w:szCs w:val="24"/>
+                <w:lang w:val="es-ES_tradnl"/>
+              </w:rPr>
+              <w:t>3</w:t>
+            </w:r>
+          </w:p>
+        </w:tc>
+        <w:tc>
+          <w:tcPr>
+            <w:tcW w:w="5755" w:type="dxa"/>
+          </w:tcPr>
+          <w:p>
+            <w:pPr>
+              <w:spacing w:after="0"/>
+              <w:rPr>
+                <w:szCs w:val="24"/>
+                <w:lang w:val="es-ES_tradnl"/>
+              </w:rPr>
+            </w:pPr>
+            <w:r>
+              <w:rPr>
+                <w:szCs w:val="24"/>
+                <w:lang w:val="es-ES_tradnl"/>
+              </w:rPr>
+              <w:t xml:space="preserve">El </w:t>
+            </w:r>
+            <w:r>
+              <w:rPr>
+                <w:szCs w:val="24"/>
+                <w:lang w:val="es-ES_tradnl"/>
+              </w:rPr>
+              <w:t>Usuario proporciona los datos solicitados</w:t>
+            </w:r>
+          </w:p>
+        </w:tc>
+      </w:tr>
+      <w:tr>
+        <w:trPr>
+          <w:trHeight w:val="45"/>
+        </w:trPr>
+        <w:tc>
+          <w:tcPr>
+            <w:tcW w:w="2775" w:type="dxa"/>
+            <w:vMerge/>
+          </w:tcPr>
+          <w:p>
+            <w:pPr>
+              <w:spacing w:after="0"/>
+              <w:rPr>
+                <w:b/>
+                <w:szCs w:val="24"/>
+                <w:lang w:val="es-ES_tradnl"/>
+              </w:rPr>
+            </w:pPr>
+          </w:p>
+        </w:tc>
+        <w:tc>
+          <w:tcPr>
+            <w:tcW w:w="820" w:type="dxa"/>
+          </w:tcPr>
+          <w:p>
+            <w:pPr>
+              <w:spacing w:after="0"/>
+              <w:rPr>
+                <w:szCs w:val="24"/>
+                <w:lang w:val="es-ES_tradnl"/>
+              </w:rPr>
+            </w:pPr>
+            <w:r>
+              <w:rPr>
+                <w:szCs w:val="24"/>
+                <w:lang w:val="es-ES_tradnl"/>
+              </w:rPr>
+              <w:t>4</w:t>
+            </w:r>
+          </w:p>
+        </w:tc>
+        <w:tc>
+          <w:tcPr>
+            <w:tcW w:w="5755" w:type="dxa"/>
+          </w:tcPr>
+          <w:p>
+            <w:pPr>
+              <w:spacing w:after="0"/>
+              <w:rPr>
+                <w:szCs w:val="24"/>
+                <w:lang w:val="es-ES_tradnl"/>
+              </w:rPr>
+            </w:pPr>
+            <w:r>
+              <w:rPr>
+                <w:szCs w:val="24"/>
+                <w:lang w:val="es-ES_tradnl"/>
+              </w:rPr>
+              <w:t>El sistema valida los datos, guarda el nuevo escenario y redirige a la página principal</w:t>
+            </w:r>
+          </w:p>
+        </w:tc>
+      </w:tr>
+      <w:tr>
+        <w:trPr>
+          <w:trHeight w:val="54"/>
+        </w:trPr>
+        <w:tc>
+          <w:tcPr>
+            <w:tcW w:w="2775" w:type="dxa"/>
+            <w:vMerge w:val="restart"/>
+          </w:tcPr>
+          <w:p>
+            <w:pPr>
+              <w:spacing w:after="0"/>
+              <w:rPr>
+                <w:b/>
+                <w:szCs w:val="24"/>
+                <w:lang w:val="es-ES_tradnl"/>
+              </w:rPr>
+            </w:pPr>
+            <w:r>
+              <w:rPr>
+                <w:b/>
+                <w:szCs w:val="24"/>
+                <w:lang w:val="es-ES_tradnl"/>
+              </w:rPr>
+              <w:t>Flujos Alternativos</w:t>
+            </w:r>
+          </w:p>
+        </w:tc>
+        <w:tc>
+          <w:tcPr>
+            <w:tcW w:w="820" w:type="dxa"/>
+            <w:shd w:val="clear" w:color="auto" w:fill="F2F2F2" w:themeFill="background1" w:themeFillShade="F2"/>
+          </w:tcPr>
+          <w:p>
+            <w:pPr>
+              <w:spacing w:after="0"/>
+              <w:rPr>
+                <w:b/>
+                <w:szCs w:val="24"/>
+                <w:lang w:val="es-ES_tradnl"/>
+              </w:rPr>
+            </w:pPr>
+            <w:r>
+              <w:rPr>
+                <w:b/>
+                <w:szCs w:val="24"/>
+                <w:lang w:val="es-ES_tradnl"/>
+              </w:rPr>
+              <w:t>PASO</w:t>
+            </w:r>
+          </w:p>
+        </w:tc>
+        <w:tc>
+          <w:tcPr>
+            <w:tcW w:w="5755" w:type="dxa"/>
+            <w:shd w:val="clear" w:color="auto" w:fill="F2F2F2" w:themeFill="background1" w:themeFillShade="F2"/>
+          </w:tcPr>
+          <w:p>
+            <w:pPr>
+              <w:spacing w:after="0"/>
+              <w:rPr>
+                <w:b/>
+                <w:szCs w:val="24"/>
+                <w:lang w:val="es-ES_tradnl"/>
+              </w:rPr>
+            </w:pPr>
+            <w:r>
+              <w:rPr>
+                <w:b/>
+                <w:szCs w:val="24"/>
+                <w:lang w:val="es-ES_tradnl"/>
+              </w:rPr>
+              <w:t>ACCIÓN</w:t>
+            </w:r>
+          </w:p>
+        </w:tc>
+      </w:tr>
+      <w:tr>
+        <w:trPr>
+          <w:trHeight w:val="54"/>
+        </w:trPr>
+        <w:tc>
+          <w:tcPr>
+            <w:tcW w:w="2775" w:type="dxa"/>
+            <w:vMerge/>
+          </w:tcPr>
+          <w:p>
+            <w:pPr>
+              <w:spacing w:after="0"/>
+              <w:rPr>
+                <w:b/>
+                <w:szCs w:val="24"/>
+                <w:lang w:val="es-ES_tradnl"/>
+              </w:rPr>
+            </w:pPr>
+          </w:p>
+        </w:tc>
+        <w:tc>
+          <w:tcPr>
+            <w:tcW w:w="820" w:type="dxa"/>
+            <w:shd w:val="clear" w:color="auto" w:fill="FFFFFF" w:themeFill="background1"/>
+          </w:tcPr>
+          <w:p>
+            <w:pPr>
+              <w:spacing w:after="0"/>
+              <w:rPr>
+                <w:szCs w:val="24"/>
+                <w:lang w:val="es-ES_tradnl"/>
+              </w:rPr>
+            </w:pPr>
+            <w:r>
+              <w:rPr>
+                <w:szCs w:val="24"/>
+                <w:lang w:val="es-ES_tradnl"/>
+              </w:rPr>
+              <w:t>4</w:t>
+            </w:r>
+          </w:p>
+        </w:tc>
+        <w:tc>
+          <w:tcPr>
+            <w:tcW w:w="5755" w:type="dxa"/>
+            <w:shd w:val="clear" w:color="auto" w:fill="FFFFFF" w:themeFill="background1"/>
+          </w:tcPr>
+          <w:p>
+            <w:pPr>
+              <w:spacing w:after="0"/>
+              <w:rPr>
+                <w:szCs w:val="24"/>
+                <w:lang w:val="es-ES_tradnl"/>
+              </w:rPr>
+            </w:pPr>
+            <w:r>
+              <w:rPr>
+                <w:szCs w:val="24"/>
+                <w:lang w:val="es-ES_tradnl"/>
+              </w:rPr>
+              <w:t>El sistema detecta que los datos no son válidos y avisa al usuario</w:t>
+            </w:r>
+          </w:p>
+        </w:tc>
+      </w:tr>
+      <w:tr>
+        <w:trPr>
+          <w:trHeight w:val="54"/>
+        </w:trPr>
+        <w:tc>
+          <w:tcPr>
+            <w:tcW w:w="2775" w:type="dxa"/>
+            <w:vMerge/>
+          </w:tcPr>
+          <w:p>
+            <w:pPr>
+              <w:spacing w:after="0"/>
+              <w:rPr>
+                <w:b/>
+                <w:szCs w:val="24"/>
+                <w:lang w:val="es-ES_tradnl"/>
+              </w:rPr>
+            </w:pPr>
+          </w:p>
+        </w:tc>
+        <w:tc>
+          <w:tcPr>
+            <w:tcW w:w="820" w:type="dxa"/>
+          </w:tcPr>
+          <w:p>
+            <w:pPr>
+              <w:spacing w:after="0"/>
+              <w:rPr>
+                <w:szCs w:val="24"/>
+                <w:lang w:val="es-ES_tradnl"/>
+              </w:rPr>
+            </w:pPr>
+            <w:r>
+              <w:rPr>
+                <w:szCs w:val="24"/>
+                <w:lang w:val="es-ES_tradnl"/>
+              </w:rPr>
+              <w:t>5</w:t>
+            </w:r>
+          </w:p>
+        </w:tc>
+        <w:tc>
+          <w:tcPr>
+            <w:tcW w:w="5755" w:type="dxa"/>
+          </w:tcPr>
+          <w:p>
+            <w:pPr>
+              <w:spacing w:after="0"/>
+              <w:rPr>
+                <w:szCs w:val="24"/>
+                <w:lang w:val="es-ES_tradnl"/>
+              </w:rPr>
+            </w:pPr>
+            <w:r>
+              <w:rPr>
+                <w:szCs w:val="24"/>
+                <w:lang w:val="es-ES_tradnl"/>
+              </w:rPr>
+              <w:t>El usuario proporciona los datos correctos</w:t>
+            </w:r>
+          </w:p>
+        </w:tc>
+      </w:tr>
+      <w:tr>
+        <w:trPr>
+          <w:trHeight w:val="54"/>
+        </w:trPr>
+        <w:tc>
+          <w:tcPr>
+            <w:tcW w:w="2775" w:type="dxa"/>
+            <w:vMerge/>
+          </w:tcPr>
+          <w:p>
+            <w:pPr>
+              <w:spacing w:after="0"/>
+              <w:rPr>
+                <w:b/>
+                <w:szCs w:val="24"/>
+                <w:lang w:val="es-ES_tradnl"/>
+              </w:rPr>
+            </w:pPr>
+          </w:p>
+        </w:tc>
+        <w:tc>
+          <w:tcPr>
+            <w:tcW w:w="820" w:type="dxa"/>
+          </w:tcPr>
+          <w:p>
+            <w:pPr>
+              <w:spacing w:after="0"/>
+              <w:rPr>
+                <w:szCs w:val="24"/>
+                <w:lang w:val="es-ES_tradnl"/>
+              </w:rPr>
+            </w:pPr>
+            <w:r>
+              <w:rPr>
+                <w:szCs w:val="24"/>
+                <w:lang w:val="es-ES_tradnl"/>
+              </w:rPr>
+              <w:t>6</w:t>
+            </w:r>
+          </w:p>
+        </w:tc>
+        <w:tc>
+          <w:tcPr>
+            <w:tcW w:w="5755" w:type="dxa"/>
+          </w:tcPr>
+          <w:p>
+            <w:pPr>
+              <w:spacing w:after="0"/>
+              <w:rPr>
+                <w:szCs w:val="24"/>
+                <w:lang w:val="es-ES_tradnl"/>
+              </w:rPr>
+            </w:pPr>
+            <w:r>
+              <w:rPr>
+                <w:szCs w:val="24"/>
+                <w:lang w:val="es-ES_tradnl"/>
+              </w:rPr>
+              <w:t>El sistema valida los datos, guarda el nuevo escenario y redirige a la página principal</w:t>
             </w:r>
           </w:p>
         </w:tc>
@@ -29747,6 +31589,7 @@
       </w:pPr>
       <w:bookmarkStart w:id="16" w:name="_Toc517257408"/>
       <w:r>
+        <w:lastRenderedPageBreak/>
         <w:t>SUBSISTEMAS</w:t>
       </w:r>
       <w:bookmarkEnd w:id="16"/>
@@ -29760,7 +31603,7 @@
           <v:shape id="_x0000_i1028" type="#_x0000_t75" style="width:388.8pt;height:259.2pt" o:ole="">
             <v:imagedata r:id="rId14" o:title=""/>
           </v:shape>
-          <o:OLEObject Type="Embed" ProgID="Visio.Drawing.15" ShapeID="_x0000_i1028" DrawAspect="Content" ObjectID="_1594911976" r:id="rId15"/>
+          <o:OLEObject Type="Embed" ProgID="Visio.Drawing.15" ShapeID="_x0000_i1028" DrawAspect="Content" ObjectID="_1595173571" r:id="rId15"/>
         </w:object>
       </w:r>
     </w:p>
@@ -30054,7 +31897,6 @@
         <w:pStyle w:val="Heading3"/>
       </w:pPr>
       <w:r>
-        <w:lastRenderedPageBreak/>
         <w:t xml:space="preserve"> </w:t>
       </w:r>
       <w:bookmarkStart w:id="17" w:name="_Toc517257409"/>
@@ -30094,10 +31936,10 @@
       </w:pPr>
       <w:r>
         <w:object w:dxaOrig="6720" w:dyaOrig="3031" w14:anchorId="70D2A6CA">
-          <v:shape id="_x0000_i1029" type="#_x0000_t75" style="width:338.4pt;height:151.2pt" o:ole="">
+          <v:shape id="_x0000_i1029" type="#_x0000_t75" style="width:338.1pt;height:151.5pt" o:ole="">
             <v:imagedata r:id="rId16" o:title=""/>
           </v:shape>
-          <o:OLEObject Type="Embed" ProgID="Visio.Drawing.15" ShapeID="_x0000_i1029" DrawAspect="Content" ObjectID="_1594911977" r:id="rId17"/>
+          <o:OLEObject Type="Embed" ProgID="Visio.Drawing.15" ShapeID="_x0000_i1029" DrawAspect="Content" ObjectID="_1595173572" r:id="rId17"/>
         </w:object>
       </w:r>
     </w:p>
@@ -30112,6 +31954,7 @@
         <w:rPr>
           <w:lang w:val="es-ES_tradnl" w:eastAsia="en-US"/>
         </w:rPr>
+        <w:lastRenderedPageBreak/>
         <w:tab/>
         <w:t>Estas relaciones están representadas de la siguiente manera:</w:t>
       </w:r>
@@ -30593,16 +32436,13 @@
       <w:pPr>
         <w:ind w:left="360"/>
         <w:jc w:val="center"/>
-        <w:rPr>
-          <w:lang w:val="es-ES_tradnl" w:eastAsia="en-US"/>
-        </w:rPr>
       </w:pPr>
       <w:r>
-        <w:object w:dxaOrig="14805" w:dyaOrig="9541" w14:anchorId="65487A87">
-          <v:shape id="_x0000_i1042" type="#_x0000_t75" style="width:468pt;height:302.4pt" o:ole="">
+        <w:object w:dxaOrig="14805" w:dyaOrig="10426" w14:anchorId="08B68B3A">
+          <v:shape id="_x0000_i1042" type="#_x0000_t75" style="width:467.7pt;height:329.3pt" o:ole="">
             <v:imagedata r:id="rId18" o:title=""/>
           </v:shape>
-          <o:OLEObject Type="Embed" ProgID="Visio.Drawing.15" ShapeID="_x0000_i1042" DrawAspect="Content" ObjectID="_1594911978" r:id="rId19"/>
+          <o:OLEObject Type="Embed" ProgID="Visio.Drawing.15" ShapeID="_x0000_i1042" DrawAspect="Content" ObjectID="_1595173573" r:id="rId19"/>
         </w:object>
       </w:r>
     </w:p>
@@ -31599,6 +33439,7 @@
               <w:rPr>
                 <w:b/>
               </w:rPr>
+              <w:lastRenderedPageBreak/>
               <w:t>CN-</w:t>
             </w:r>
             <w:r>
@@ -31630,7 +33471,6 @@
               </w:rPr>
             </w:pPr>
             <w:r>
-              <w:lastRenderedPageBreak/>
               <w:t>Responsabilidades</w:t>
             </w:r>
           </w:p>
@@ -33552,6 +35392,7 @@
               </w:rPr>
             </w:pPr>
             <w:r>
+              <w:lastRenderedPageBreak/>
               <w:t xml:space="preserve">Participación </w:t>
             </w:r>
             <w:r>
@@ -34497,6 +36338,505 @@
         </w:rPr>
       </w:pPr>
     </w:p>
+    <w:tbl>
+      <w:tblPr>
+        <w:tblW w:w="0" w:type="auto"/>
+        <w:jc w:val="center"/>
+        <w:tblBorders>
+          <w:top w:val="single" w:sz="4" w:space="0" w:color="auto"/>
+          <w:left w:val="single" w:sz="4" w:space="0" w:color="auto"/>
+          <w:bottom w:val="single" w:sz="4" w:space="0" w:color="auto"/>
+          <w:right w:val="single" w:sz="4" w:space="0" w:color="auto"/>
+          <w:insideH w:val="single" w:sz="4" w:space="0" w:color="auto"/>
+          <w:insideV w:val="single" w:sz="4" w:space="0" w:color="auto"/>
+        </w:tblBorders>
+        <w:tblLook w:val="01E0" w:firstRow="1" w:lastRow="1" w:firstColumn="1" w:lastColumn="1" w:noHBand="0" w:noVBand="0"/>
+      </w:tblPr>
+      <w:tblGrid>
+        <w:gridCol w:w="2434"/>
+        <w:gridCol w:w="1572"/>
+        <w:gridCol w:w="1143"/>
+        <w:gridCol w:w="3257"/>
+      </w:tblGrid>
+      <w:tr>
+        <w:trPr>
+          <w:trHeight w:val="265"/>
+          <w:jc w:val="center"/>
+        </w:trPr>
+        <w:tc>
+          <w:tcPr>
+            <w:tcW w:w="8406" w:type="dxa"/>
+            <w:gridSpan w:val="4"/>
+            <w:shd w:val="clear" w:color="auto" w:fill="D9D9D9" w:themeFill="background1" w:themeFillShade="D9"/>
+            <w:vAlign w:val="center"/>
+          </w:tcPr>
+          <w:p>
+            <w:pPr>
+              <w:spacing w:after="0"/>
+              <w:rPr>
+                <w:b/>
+              </w:rPr>
+            </w:pPr>
+            <w:r>
+              <w:rPr>
+                <w:b/>
+              </w:rPr>
+              <w:t>CN-</w:t>
+            </w:r>
+            <w:r>
+              <w:rPr>
+                <w:b/>
+              </w:rPr>
+              <w:t xml:space="preserve">08 </w:t>
+            </w:r>
+            <w:r>
+              <w:rPr>
+                <w:b/>
+              </w:rPr>
+              <w:t>ESCENARIO</w:t>
+            </w:r>
+          </w:p>
+        </w:tc>
+      </w:tr>
+      <w:tr>
+        <w:trPr>
+          <w:trHeight w:val="62"/>
+          <w:jc w:val="center"/>
+        </w:trPr>
+        <w:tc>
+          <w:tcPr>
+            <w:tcW w:w="2434" w:type="dxa"/>
+            <w:vMerge w:val="restart"/>
+            <w:shd w:val="clear" w:color="auto" w:fill="F2F2F2" w:themeFill="background1" w:themeFillShade="F2"/>
+            <w:vAlign w:val="center"/>
+          </w:tcPr>
+          <w:p>
+            <w:pPr>
+              <w:spacing w:after="0"/>
+              <w:rPr>
+                <w:caps/>
+              </w:rPr>
+            </w:pPr>
+            <w:r>
+              <w:t>Responsabilidades</w:t>
+            </w:r>
+          </w:p>
+        </w:tc>
+        <w:tc>
+          <w:tcPr>
+            <w:tcW w:w="5972" w:type="dxa"/>
+            <w:gridSpan w:val="3"/>
+            <w:shd w:val="clear" w:color="auto" w:fill="auto"/>
+            <w:vAlign w:val="center"/>
+          </w:tcPr>
+          <w:p>
+            <w:pPr>
+              <w:spacing w:after="0"/>
+            </w:pPr>
+            <w:r>
+              <w:t>Representa un escenario histórico o ficticio en el que se está jugando la partida</w:t>
+            </w:r>
+          </w:p>
+        </w:tc>
+      </w:tr>
+      <w:tr>
+        <w:trPr>
+          <w:trHeight w:val="62"/>
+          <w:jc w:val="center"/>
+        </w:trPr>
+        <w:tc>
+          <w:tcPr>
+            <w:tcW w:w="2434" w:type="dxa"/>
+            <w:vMerge/>
+            <w:shd w:val="clear" w:color="auto" w:fill="F2F2F2" w:themeFill="background1" w:themeFillShade="F2"/>
+            <w:vAlign w:val="center"/>
+          </w:tcPr>
+          <w:p>
+            <w:pPr>
+              <w:spacing w:after="0"/>
+            </w:pPr>
+          </w:p>
+        </w:tc>
+        <w:tc>
+          <w:tcPr>
+            <w:tcW w:w="5972" w:type="dxa"/>
+            <w:gridSpan w:val="3"/>
+            <w:shd w:val="clear" w:color="auto" w:fill="auto"/>
+            <w:vAlign w:val="center"/>
+          </w:tcPr>
+          <w:p>
+            <w:pPr>
+              <w:spacing w:after="0"/>
+            </w:pPr>
+            <w:r>
+              <w:t xml:space="preserve">Gestionar </w:t>
+            </w:r>
+            <w:r>
+              <w:t>escenarios</w:t>
+            </w:r>
+          </w:p>
+        </w:tc>
+      </w:tr>
+      <w:tr>
+        <w:trPr>
+          <w:trHeight w:val="265"/>
+          <w:jc w:val="center"/>
+        </w:trPr>
+        <w:tc>
+          <w:tcPr>
+            <w:tcW w:w="2434" w:type="dxa"/>
+            <w:vMerge w:val="restart"/>
+            <w:shd w:val="clear" w:color="auto" w:fill="F2F2F2" w:themeFill="background1" w:themeFillShade="F2"/>
+            <w:vAlign w:val="center"/>
+          </w:tcPr>
+          <w:p>
+            <w:pPr>
+              <w:spacing w:after="0"/>
+              <w:rPr>
+                <w:caps/>
+              </w:rPr>
+            </w:pPr>
+            <w:r>
+              <w:t>Atributos</w:t>
+            </w:r>
+          </w:p>
+        </w:tc>
+        <w:tc>
+          <w:tcPr>
+            <w:tcW w:w="1572" w:type="dxa"/>
+            <w:shd w:val="clear" w:color="auto" w:fill="F2F2F2" w:themeFill="background1" w:themeFillShade="F2"/>
+            <w:vAlign w:val="center"/>
+          </w:tcPr>
+          <w:p>
+            <w:pPr>
+              <w:spacing w:after="0"/>
+              <w:rPr>
+                <w:b/>
+                <w:caps/>
+              </w:rPr>
+            </w:pPr>
+            <w:r>
+              <w:rPr>
+                <w:b/>
+              </w:rPr>
+              <w:t>Nombre</w:t>
+            </w:r>
+          </w:p>
+        </w:tc>
+        <w:tc>
+          <w:tcPr>
+            <w:tcW w:w="1143" w:type="dxa"/>
+            <w:shd w:val="clear" w:color="auto" w:fill="F2F2F2" w:themeFill="background1" w:themeFillShade="F2"/>
+            <w:vAlign w:val="center"/>
+          </w:tcPr>
+          <w:p>
+            <w:pPr>
+              <w:spacing w:after="0"/>
+              <w:rPr>
+                <w:b/>
+                <w:caps/>
+              </w:rPr>
+            </w:pPr>
+            <w:r>
+              <w:rPr>
+                <w:b/>
+              </w:rPr>
+              <w:t>Tipo</w:t>
+            </w:r>
+          </w:p>
+        </w:tc>
+        <w:tc>
+          <w:tcPr>
+            <w:tcW w:w="3257" w:type="dxa"/>
+            <w:shd w:val="clear" w:color="auto" w:fill="F2F2F2" w:themeFill="background1" w:themeFillShade="F2"/>
+            <w:vAlign w:val="center"/>
+          </w:tcPr>
+          <w:p>
+            <w:pPr>
+              <w:spacing w:after="0"/>
+              <w:rPr>
+                <w:b/>
+                <w:caps/>
+              </w:rPr>
+            </w:pPr>
+            <w:r>
+              <w:rPr>
+                <w:b/>
+              </w:rPr>
+              <w:t>Descripción</w:t>
+            </w:r>
+          </w:p>
+        </w:tc>
+      </w:tr>
+      <w:tr>
+        <w:trPr>
+          <w:trHeight w:val="153"/>
+          <w:jc w:val="center"/>
+        </w:trPr>
+        <w:tc>
+          <w:tcPr>
+            <w:tcW w:w="2434" w:type="dxa"/>
+            <w:vMerge/>
+            <w:shd w:val="clear" w:color="auto" w:fill="F2F2F2" w:themeFill="background1" w:themeFillShade="F2"/>
+            <w:vAlign w:val="center"/>
+          </w:tcPr>
+          <w:p>
+            <w:pPr>
+              <w:spacing w:after="0"/>
+            </w:pPr>
+          </w:p>
+        </w:tc>
+        <w:tc>
+          <w:tcPr>
+            <w:tcW w:w="1572" w:type="dxa"/>
+            <w:shd w:val="clear" w:color="auto" w:fill="auto"/>
+          </w:tcPr>
+          <w:p>
+            <w:pPr>
+              <w:spacing w:after="0"/>
+            </w:pPr>
+            <w:r>
+              <w:t>Id</w:t>
+            </w:r>
+          </w:p>
+        </w:tc>
+        <w:tc>
+          <w:tcPr>
+            <w:tcW w:w="1143" w:type="dxa"/>
+            <w:shd w:val="clear" w:color="auto" w:fill="auto"/>
+          </w:tcPr>
+          <w:p>
+            <w:pPr>
+              <w:spacing w:after="0"/>
+            </w:pPr>
+            <w:proofErr w:type="spellStart"/>
+            <w:r>
+              <w:rPr>
+                <w:szCs w:val="24"/>
+              </w:rPr>
+              <w:t>String</w:t>
+            </w:r>
+            <w:proofErr w:type="spellEnd"/>
+          </w:p>
+        </w:tc>
+        <w:tc>
+          <w:tcPr>
+            <w:tcW w:w="3257" w:type="dxa"/>
+            <w:shd w:val="clear" w:color="auto" w:fill="auto"/>
+            <w:vAlign w:val="center"/>
+          </w:tcPr>
+          <w:p>
+            <w:pPr>
+              <w:spacing w:after="0"/>
+            </w:pPr>
+            <w:r>
+              <w:t xml:space="preserve">Id único del </w:t>
+            </w:r>
+            <w:r>
+              <w:t>escenario</w:t>
+            </w:r>
+          </w:p>
+        </w:tc>
+      </w:tr>
+      <w:tr>
+        <w:trPr>
+          <w:trHeight w:val="153"/>
+          <w:jc w:val="center"/>
+        </w:trPr>
+        <w:tc>
+          <w:tcPr>
+            <w:tcW w:w="2434" w:type="dxa"/>
+            <w:vMerge/>
+            <w:shd w:val="clear" w:color="auto" w:fill="F2F2F2" w:themeFill="background1" w:themeFillShade="F2"/>
+            <w:vAlign w:val="center"/>
+          </w:tcPr>
+          <w:p>
+            <w:pPr>
+              <w:spacing w:after="0"/>
+            </w:pPr>
+          </w:p>
+        </w:tc>
+        <w:tc>
+          <w:tcPr>
+            <w:tcW w:w="1572" w:type="dxa"/>
+            <w:shd w:val="clear" w:color="auto" w:fill="auto"/>
+          </w:tcPr>
+          <w:p>
+            <w:pPr>
+              <w:spacing w:after="0"/>
+            </w:pPr>
+            <w:r>
+              <w:t>Nombre</w:t>
+            </w:r>
+          </w:p>
+        </w:tc>
+        <w:tc>
+          <w:tcPr>
+            <w:tcW w:w="1143" w:type="dxa"/>
+            <w:shd w:val="clear" w:color="auto" w:fill="auto"/>
+          </w:tcPr>
+          <w:p>
+            <w:pPr>
+              <w:spacing w:after="0"/>
+            </w:pPr>
+            <w:proofErr w:type="spellStart"/>
+            <w:r>
+              <w:rPr>
+                <w:szCs w:val="24"/>
+              </w:rPr>
+              <w:t>String</w:t>
+            </w:r>
+            <w:proofErr w:type="spellEnd"/>
+          </w:p>
+        </w:tc>
+        <w:tc>
+          <w:tcPr>
+            <w:tcW w:w="3257" w:type="dxa"/>
+            <w:shd w:val="clear" w:color="auto" w:fill="auto"/>
+            <w:vAlign w:val="center"/>
+          </w:tcPr>
+          <w:p>
+            <w:pPr>
+              <w:spacing w:after="0"/>
+            </w:pPr>
+            <w:r>
+              <w:t>Nombre del escenario</w:t>
+            </w:r>
+          </w:p>
+        </w:tc>
+      </w:tr>
+      <w:tr>
+        <w:trPr>
+          <w:trHeight w:val="153"/>
+          <w:jc w:val="center"/>
+        </w:trPr>
+        <w:tc>
+          <w:tcPr>
+            <w:tcW w:w="2434" w:type="dxa"/>
+            <w:vMerge/>
+            <w:shd w:val="clear" w:color="auto" w:fill="F2F2F2" w:themeFill="background1" w:themeFillShade="F2"/>
+            <w:vAlign w:val="center"/>
+          </w:tcPr>
+          <w:p>
+            <w:pPr>
+              <w:spacing w:after="0"/>
+            </w:pPr>
+          </w:p>
+        </w:tc>
+        <w:tc>
+          <w:tcPr>
+            <w:tcW w:w="1572" w:type="dxa"/>
+            <w:shd w:val="clear" w:color="auto" w:fill="auto"/>
+          </w:tcPr>
+          <w:p>
+            <w:pPr>
+              <w:spacing w:after="0"/>
+            </w:pPr>
+            <w:r>
+              <w:t xml:space="preserve">Datos </w:t>
+            </w:r>
+          </w:p>
+        </w:tc>
+        <w:tc>
+          <w:tcPr>
+            <w:tcW w:w="1143" w:type="dxa"/>
+            <w:shd w:val="clear" w:color="auto" w:fill="auto"/>
+          </w:tcPr>
+          <w:p>
+            <w:pPr>
+              <w:spacing w:after="0"/>
+              <w:rPr>
+                <w:szCs w:val="24"/>
+              </w:rPr>
+            </w:pPr>
+            <w:proofErr w:type="spellStart"/>
+            <w:r>
+              <w:rPr>
+                <w:szCs w:val="24"/>
+              </w:rPr>
+              <w:t>String</w:t>
+            </w:r>
+            <w:proofErr w:type="spellEnd"/>
+          </w:p>
+        </w:tc>
+        <w:tc>
+          <w:tcPr>
+            <w:tcW w:w="3257" w:type="dxa"/>
+            <w:shd w:val="clear" w:color="auto" w:fill="auto"/>
+            <w:vAlign w:val="center"/>
+          </w:tcPr>
+          <w:p>
+            <w:pPr>
+              <w:spacing w:after="0"/>
+            </w:pPr>
+            <w:r>
+              <w:t>Ruta al fichero CSV donde está almacenada la información del escenario</w:t>
+            </w:r>
+            <w:bookmarkStart w:id="20" w:name="_GoBack"/>
+            <w:bookmarkEnd w:id="20"/>
+          </w:p>
+        </w:tc>
+      </w:tr>
+      <w:tr>
+        <w:trPr>
+          <w:trHeight w:val="265"/>
+          <w:jc w:val="center"/>
+        </w:trPr>
+        <w:tc>
+          <w:tcPr>
+            <w:tcW w:w="2434" w:type="dxa"/>
+            <w:shd w:val="clear" w:color="auto" w:fill="F2F2F2" w:themeFill="background1" w:themeFillShade="F2"/>
+            <w:vAlign w:val="center"/>
+          </w:tcPr>
+          <w:p>
+            <w:pPr>
+              <w:spacing w:after="0"/>
+              <w:rPr>
+                <w:caps/>
+              </w:rPr>
+            </w:pPr>
+            <w:r>
+              <w:t xml:space="preserve">Participación </w:t>
+            </w:r>
+            <w:r>
+              <w:t>en</w:t>
+            </w:r>
+            <w:r>
+              <w:t xml:space="preserve"> Casos </w:t>
+            </w:r>
+            <w:r>
+              <w:t>d</w:t>
+            </w:r>
+            <w:r>
+              <w:t>e Uso</w:t>
+            </w:r>
+          </w:p>
+        </w:tc>
+        <w:tc>
+          <w:tcPr>
+            <w:tcW w:w="5972" w:type="dxa"/>
+            <w:gridSpan w:val="3"/>
+            <w:shd w:val="clear" w:color="auto" w:fill="auto"/>
+            <w:vAlign w:val="center"/>
+          </w:tcPr>
+          <w:p>
+            <w:pPr>
+              <w:spacing w:after="0"/>
+            </w:pPr>
+            <w:r>
+              <w:t>Todos, salvo CU01-CU04 y CU08</w:t>
+            </w:r>
+          </w:p>
+        </w:tc>
+      </w:tr>
+    </w:tbl>
+    <w:p>
+      <w:pPr>
+        <w:rPr>
+          <w:lang w:eastAsia="en-US"/>
+        </w:rPr>
+      </w:pPr>
+    </w:p>
     <w:p>
       <w:pPr>
         <w:pStyle w:val="Heading2"/>
@@ -34509,14 +36849,15 @@
           <w:lang w:val="es-ES_tradnl" w:eastAsia="en-US"/>
         </w:rPr>
       </w:pPr>
-      <w:bookmarkStart w:id="20" w:name="_Toc517257412"/>
+      <w:bookmarkStart w:id="21" w:name="_Toc517257412"/>
       <w:r>
         <w:rPr>
           <w:lang w:val="es-ES_tradnl" w:eastAsia="en-US"/>
         </w:rPr>
+        <w:lastRenderedPageBreak/>
         <w:t>INTERFACES</w:t>
       </w:r>
-      <w:bookmarkEnd w:id="20"/>
+      <w:bookmarkEnd w:id="21"/>
     </w:p>
     <w:p>
       <w:pPr>
@@ -34587,7 +36928,7 @@
           <v:shape id="_x0000_i1031" type="#_x0000_t75" style="width:230.4pt;height:2in" o:ole="">
             <v:imagedata r:id="rId20" o:title=""/>
           </v:shape>
-          <o:OLEObject Type="Embed" ProgID="Visio.Drawing.15" ShapeID="_x0000_i1031" DrawAspect="Content" ObjectID="_1594911979" r:id="rId21"/>
+          <o:OLEObject Type="Embed" ProgID="Visio.Drawing.15" ShapeID="_x0000_i1031" DrawAspect="Content" ObjectID="_1595173574" r:id="rId21"/>
         </w:object>
       </w:r>
     </w:p>
@@ -35269,7 +37610,7 @@
           <v:shape id="_x0000_i1032" type="#_x0000_t75" style="width:273.6pt;height:230.4pt" o:ole="">
             <v:imagedata r:id="rId22" o:title=""/>
           </v:shape>
-          <o:OLEObject Type="Embed" ProgID="Visio.Drawing.15" ShapeID="_x0000_i1032" DrawAspect="Content" ObjectID="_1594911980" r:id="rId23"/>
+          <o:OLEObject Type="Embed" ProgID="Visio.Drawing.15" ShapeID="_x0000_i1032" DrawAspect="Content" ObjectID="_1595173575" r:id="rId23"/>
         </w:object>
       </w:r>
     </w:p>
@@ -35974,7 +38315,6 @@
               <w:rPr>
                 <w:lang w:eastAsia="en-US"/>
               </w:rPr>
-              <w:lastRenderedPageBreak/>
               <w:t>Botones</w:t>
             </w:r>
           </w:p>
@@ -36100,10 +38440,10 @@
       </w:pPr>
       <w:r>
         <w:object w:dxaOrig="6601" w:dyaOrig="6000" w14:anchorId="1BCF2984">
-          <v:shape id="_x0000_i1033" type="#_x0000_t75" style="width:280.8pt;height:259.2pt" o:ole="">
+          <v:shape id="_x0000_i1033" type="#_x0000_t75" style="width:281.1pt;height:259.2pt" o:ole="">
             <v:imagedata r:id="rId24" o:title=""/>
           </v:shape>
-          <o:OLEObject Type="Embed" ProgID="Visio.Drawing.15" ShapeID="_x0000_i1033" DrawAspect="Content" ObjectID="_1594911981" r:id="rId25"/>
+          <o:OLEObject Type="Embed" ProgID="Visio.Drawing.15" ShapeID="_x0000_i1033" DrawAspect="Content" ObjectID="_1595173576" r:id="rId25"/>
         </w:object>
       </w:r>
     </w:p>
@@ -36690,7 +39030,7 @@
           <v:shape id="_x0000_i1034" type="#_x0000_t75" style="width:273.6pt;height:316.8pt" o:ole="">
             <v:imagedata r:id="rId26" o:title=""/>
           </v:shape>
-          <o:OLEObject Type="Embed" ProgID="Visio.Drawing.15" ShapeID="_x0000_i1034" DrawAspect="Content" ObjectID="_1594911982" r:id="rId27"/>
+          <o:OLEObject Type="Embed" ProgID="Visio.Drawing.15" ShapeID="_x0000_i1034" DrawAspect="Content" ObjectID="_1595173577" r:id="rId27"/>
         </w:object>
       </w:r>
     </w:p>
@@ -37529,10 +39869,10 @@
       </w:pPr>
       <w:r>
         <w:object w:dxaOrig="5821" w:dyaOrig="6091" w14:anchorId="08B69A5A">
-          <v:shape id="_x0000_i1035" type="#_x0000_t75" style="width:295.2pt;height:302.4pt" o:ole="">
+          <v:shape id="_x0000_i1035" type="#_x0000_t75" style="width:294.9pt;height:302.4pt" o:ole="">
             <v:imagedata r:id="rId28" o:title=""/>
           </v:shape>
-          <o:OLEObject Type="Embed" ProgID="Visio.Drawing.15" ShapeID="_x0000_i1035" DrawAspect="Content" ObjectID="_1594911983" r:id="rId29"/>
+          <o:OLEObject Type="Embed" ProgID="Visio.Drawing.15" ShapeID="_x0000_i1035" DrawAspect="Content" ObjectID="_1595173578" r:id="rId29"/>
         </w:object>
       </w:r>
     </w:p>
@@ -38479,10 +40819,10 @@
       </w:pPr>
       <w:r>
         <w:object w:dxaOrig="5371" w:dyaOrig="10471" w14:anchorId="7AF7D0C4">
-          <v:shape id="_x0000_i1036" type="#_x0000_t75" style="width:266.4pt;height:525.6pt" o:ole="">
+          <v:shape id="_x0000_i1036" type="#_x0000_t75" style="width:266.7pt;height:525.9pt" o:ole="">
             <v:imagedata r:id="rId30" o:title=""/>
           </v:shape>
-          <o:OLEObject Type="Embed" ProgID="Visio.Drawing.15" ShapeID="_x0000_i1036" DrawAspect="Content" ObjectID="_1594911984" r:id="rId31"/>
+          <o:OLEObject Type="Embed" ProgID="Visio.Drawing.15" ShapeID="_x0000_i1036" DrawAspect="Content" ObjectID="_1595173579" r:id="rId31"/>
         </w:object>
       </w:r>
     </w:p>
@@ -38702,6 +41042,7 @@
               <w:rPr>
                 <w:lang w:eastAsia="en-US"/>
               </w:rPr>
+              <w:lastRenderedPageBreak/>
               <w:t>Campos</w:t>
             </w:r>
           </w:p>
@@ -40034,8 +42375,6 @@
         </w:rPr>
         <w:t>// TODO: ESTE DIAGRAMA</w:t>
       </w:r>
-      <w:bookmarkStart w:id="21" w:name="_GoBack"/>
-      <w:bookmarkEnd w:id="21"/>
     </w:p>
     <w:p>
       <w:pPr>
@@ -40046,7 +42385,7 @@
           <v:shape id="_x0000_i1037" type="#_x0000_t75" style="width:316.8pt;height:9in" o:ole="">
             <v:imagedata r:id="rId32" o:title=""/>
           </v:shape>
-          <o:OLEObject Type="Embed" ProgID="Visio.Drawing.15" ShapeID="_x0000_i1037" DrawAspect="Content" ObjectID="_1594911985" r:id="rId33"/>
+          <o:OLEObject Type="Embed" ProgID="Visio.Drawing.15" ShapeID="_x0000_i1037" DrawAspect="Content" ObjectID="_1595173580" r:id="rId33"/>
         </w:object>
       </w:r>
     </w:p>
@@ -43878,7 +46217,7 @@
 </file>
 
 <file path=customXml/itemProps1.xml><?xml version="1.0" encoding="utf-8"?>
-<ds:datastoreItem xmlns:ds="http://schemas.openxmlformats.org/officeDocument/2006/customXml" ds:itemID="{ED519DE6-FB28-4ADF-BB8A-D9C0FF8C6298}">
+<ds:datastoreItem xmlns:ds="http://schemas.openxmlformats.org/officeDocument/2006/customXml" ds:itemID="{220BA4AE-5E01-470F-8DEC-972681B42A71}">
   <ds:schemaRefs>
     <ds:schemaRef ds:uri="http://schemas.openxmlformats.org/officeDocument/2006/bibliography"/>
   </ds:schemaRefs>

</xml_diff>

<commit_message>
wip diseño de añadir escenario a aprtida
</commit_message>
<xml_diff>
--- a/Documentacion/Análisis/Análisis.docx
+++ b/Documentacion/Análisis/Análisis.docx
@@ -4620,10 +4620,10 @@
             <v:path o:extrusionok="f" gradientshapeok="t" o:connecttype="rect"/>
             <o:lock v:ext="edit" aspectratio="t"/>
           </v:shapetype>
-          <v:shape id="_x0000_i1039" type="#_x0000_t75" style="width:467.7pt;height:566.6pt" o:ole="">
+          <v:shape id="_x0000_i1025" type="#_x0000_t75" style="width:468pt;height:566.35pt" o:ole="">
             <v:imagedata r:id="rId8" o:title=""/>
           </v:shape>
-          <o:OLEObject Type="Embed" ProgID="Visio.Drawing.15" ShapeID="_x0000_i1039" DrawAspect="Content" ObjectID="_1595173568" r:id="rId9"/>
+          <o:OLEObject Type="Embed" ProgID="Visio.Drawing.15" ShapeID="_x0000_i1025" DrawAspect="Content" ObjectID="_1595258649" r:id="rId9"/>
         </w:object>
       </w:r>
     </w:p>
@@ -4991,10 +4991,10 @@
       </w:pPr>
       <w:r>
         <w:object w:dxaOrig="8371" w:dyaOrig="6661" w14:anchorId="491303C3">
-          <v:shape id="_x0000_i1026" type="#_x0000_t75" style="width:266.1pt;height:3in" o:ole="">
+          <v:shape id="_x0000_i1026" type="#_x0000_t75" style="width:265.95pt;height:3in" o:ole="">
             <v:imagedata r:id="rId10" o:title=""/>
           </v:shape>
-          <o:OLEObject Type="Embed" ProgID="Visio.Drawing.15" ShapeID="_x0000_i1026" DrawAspect="Content" ObjectID="_1595173569" r:id="rId11"/>
+          <o:OLEObject Type="Embed" ProgID="Visio.Drawing.15" ShapeID="_x0000_i1026" DrawAspect="Content" ObjectID="_1595258650" r:id="rId11"/>
         </w:object>
       </w:r>
     </w:p>
@@ -13218,10 +13218,10 @@
       </w:pPr>
       <w:r>
         <w:object w:dxaOrig="11251" w:dyaOrig="21961" w14:anchorId="20A4AD9F">
-          <v:shape id="_x0000_i1027" type="#_x0000_t75" style="width:331.2pt;height:9in" o:ole="">
+          <v:shape id="_x0000_i1027" type="#_x0000_t75" style="width:331.5pt;height:9in" o:ole="">
             <v:imagedata r:id="rId12" o:title=""/>
           </v:shape>
-          <o:OLEObject Type="Embed" ProgID="Visio.Drawing.15" ShapeID="_x0000_i1027" DrawAspect="Content" ObjectID="_1595173570" r:id="rId13"/>
+          <o:OLEObject Type="Embed" ProgID="Visio.Drawing.15" ShapeID="_x0000_i1027" DrawAspect="Content" ObjectID="_1595258651" r:id="rId13"/>
         </w:object>
       </w:r>
     </w:p>
@@ -18261,14 +18261,7 @@
                 <w:szCs w:val="24"/>
                 <w:lang w:val="es-ES_tradnl"/>
               </w:rPr>
-              <w:t>El usuario selecciona la opción de crear partida nueva</w:t>
-            </w:r>
-            <w:r>
-              <w:rPr>
-                <w:szCs w:val="24"/>
-                <w:lang w:val="es-ES_tradnl"/>
-              </w:rPr>
-              <w:t xml:space="preserve"> y comienza el CU-06: Añadir Jugador</w:t>
+              <w:t>El usuario comienza el CU-15: Añadir Escenario</w:t>
             </w:r>
           </w:p>
         </w:tc>
@@ -18305,6 +18298,13 @@
                 <w:lang w:val="es-ES_tradnl"/>
               </w:rPr>
             </w:pPr>
+            <w:r>
+              <w:rPr>
+                <w:szCs w:val="24"/>
+                <w:lang w:val="es-ES_tradnl"/>
+              </w:rPr>
+              <w:t>2</w:t>
+            </w:r>
           </w:p>
         </w:tc>
         <w:tc>
@@ -18315,18 +18315,16 @@
             <w:pPr>
               <w:spacing w:after="0"/>
               <w:rPr>
-                <w:i/>
-                <w:szCs w:val="24"/>
-                <w:lang w:val="es-ES_tradnl"/>
-              </w:rPr>
-            </w:pPr>
-            <w:r>
-              <w:rPr>
-                <w:i/>
-                <w:szCs w:val="24"/>
-                <w:lang w:val="es-ES_tradnl"/>
-              </w:rPr>
-              <w:t>Se repite el CU-06: Añadir Jugador por cada jugador que se quiera incluir</w:t>
+                <w:szCs w:val="24"/>
+                <w:lang w:val="es-ES_tradnl"/>
+              </w:rPr>
+            </w:pPr>
+            <w:r>
+              <w:rPr>
+                <w:szCs w:val="24"/>
+                <w:lang w:val="es-ES_tradnl"/>
+              </w:rPr>
+              <w:t>El usuario comienza el CU-07: Añadir Turno</w:t>
             </w:r>
           </w:p>
         </w:tc>
@@ -18363,13 +18361,6 @@
                 <w:lang w:val="es-ES_tradnl"/>
               </w:rPr>
             </w:pPr>
-            <w:r>
-              <w:rPr>
-                <w:szCs w:val="24"/>
-                <w:lang w:val="es-ES_tradnl"/>
-              </w:rPr>
-              <w:t>2</w:t>
-            </w:r>
           </w:p>
         </w:tc>
         <w:tc>
@@ -18386,10 +18377,43 @@
             </w:pPr>
             <w:r>
               <w:rPr>
-                <w:szCs w:val="24"/>
-                <w:lang w:val="es-ES_tradnl"/>
-              </w:rPr>
-              <w:t>El usuario comienza el CU-07: Añadir Turno</w:t>
+                <w:i/>
+                <w:szCs w:val="24"/>
+                <w:lang w:val="es-ES_tradnl"/>
+              </w:rPr>
+              <w:t xml:space="preserve">Se repite el CU-06: Añadir </w:t>
+            </w:r>
+            <w:r>
+              <w:rPr>
+                <w:i/>
+                <w:szCs w:val="24"/>
+                <w:lang w:val="es-ES_tradnl"/>
+              </w:rPr>
+              <w:t xml:space="preserve">Turno </w:t>
+            </w:r>
+            <w:r>
+              <w:rPr>
+                <w:i/>
+                <w:szCs w:val="24"/>
+                <w:lang w:val="es-ES_tradnl"/>
+              </w:rPr>
+              <w:t xml:space="preserve">por cada </w:t>
+            </w:r>
+            <w:r>
+              <w:rPr>
+                <w:i/>
+                <w:szCs w:val="24"/>
+                <w:lang w:val="es-ES_tradnl"/>
+              </w:rPr>
+              <w:t>turno</w:t>
+            </w:r>
+            <w:r>
+              <w:rPr>
+                <w:i/>
+                <w:szCs w:val="24"/>
+                <w:lang w:val="es-ES_tradnl"/>
+              </w:rPr>
+              <w:t xml:space="preserve"> que se quiera incluir</w:t>
             </w:r>
           </w:p>
         </w:tc>
@@ -18426,6 +18450,13 @@
                 <w:lang w:val="es-ES_tradnl"/>
               </w:rPr>
             </w:pPr>
+            <w:r>
+              <w:rPr>
+                <w:szCs w:val="24"/>
+                <w:lang w:val="es-ES_tradnl"/>
+              </w:rPr>
+              <w:t>3</w:t>
+            </w:r>
           </w:p>
         </w:tc>
         <w:tc>
@@ -18442,43 +18473,10 @@
             </w:pPr>
             <w:r>
               <w:rPr>
-                <w:i/>
-                <w:szCs w:val="24"/>
-                <w:lang w:val="es-ES_tradnl"/>
-              </w:rPr>
-              <w:t xml:space="preserve">Se repite el CU-06: Añadir </w:t>
-            </w:r>
-            <w:r>
-              <w:rPr>
-                <w:i/>
-                <w:szCs w:val="24"/>
-                <w:lang w:val="es-ES_tradnl"/>
-              </w:rPr>
-              <w:t xml:space="preserve">Turno </w:t>
-            </w:r>
-            <w:r>
-              <w:rPr>
-                <w:i/>
-                <w:szCs w:val="24"/>
-                <w:lang w:val="es-ES_tradnl"/>
-              </w:rPr>
-              <w:t xml:space="preserve">por cada </w:t>
-            </w:r>
-            <w:r>
-              <w:rPr>
-                <w:i/>
-                <w:szCs w:val="24"/>
-                <w:lang w:val="es-ES_tradnl"/>
-              </w:rPr>
-              <w:t>turno</w:t>
-            </w:r>
-            <w:r>
-              <w:rPr>
-                <w:i/>
-                <w:szCs w:val="24"/>
-                <w:lang w:val="es-ES_tradnl"/>
-              </w:rPr>
-              <w:t xml:space="preserve"> que se quiera incluir</w:t>
+                <w:szCs w:val="24"/>
+                <w:lang w:val="es-ES_tradnl"/>
+              </w:rPr>
+              <w:t>El usuario selecciona la opción de crear partida nueva y comienza el CU-06: Añadir Jugador</w:t>
             </w:r>
           </w:p>
         </w:tc>
@@ -18515,13 +18513,6 @@
                 <w:lang w:val="es-ES_tradnl"/>
               </w:rPr>
             </w:pPr>
-            <w:r>
-              <w:rPr>
-                <w:szCs w:val="24"/>
-                <w:lang w:val="es-ES_tradnl"/>
-              </w:rPr>
-              <w:t>3</w:t>
-            </w:r>
           </w:p>
         </w:tc>
         <w:tc>
@@ -18538,10 +18529,11 @@
             </w:pPr>
             <w:r>
               <w:rPr>
-                <w:szCs w:val="24"/>
-                <w:lang w:val="es-ES_tradnl"/>
-              </w:rPr>
-              <w:t>El sistema solicita los datos de la partida</w:t>
+                <w:i/>
+                <w:szCs w:val="24"/>
+                <w:lang w:val="es-ES_tradnl"/>
+              </w:rPr>
+              <w:t>Se repite el CU-06: Añadir Jugador por cada jugador que se quiera incluir</w:t>
             </w:r>
           </w:p>
         </w:tc>
@@ -18604,7 +18596,7 @@
                 <w:szCs w:val="24"/>
                 <w:lang w:val="es-ES_tradnl"/>
               </w:rPr>
-              <w:t>El usuario proporciona los datos de la partida</w:t>
+              <w:t>El sistema solicita los datos de la partida</w:t>
             </w:r>
           </w:p>
         </w:tc>
@@ -18667,6 +18659,69 @@
                 <w:szCs w:val="24"/>
                 <w:lang w:val="es-ES_tradnl"/>
               </w:rPr>
+              <w:t>El usuario proporciona los datos de la partida</w:t>
+            </w:r>
+          </w:p>
+        </w:tc>
+      </w:tr>
+      <w:tr>
+        <w:trPr>
+          <w:trHeight w:val="45"/>
+        </w:trPr>
+        <w:tc>
+          <w:tcPr>
+            <w:tcW w:w="2775" w:type="dxa"/>
+            <w:vMerge/>
+          </w:tcPr>
+          <w:p>
+            <w:pPr>
+              <w:spacing w:after="0"/>
+              <w:rPr>
+                <w:b/>
+                <w:szCs w:val="24"/>
+                <w:lang w:val="es-ES_tradnl"/>
+              </w:rPr>
+            </w:pPr>
+          </w:p>
+        </w:tc>
+        <w:tc>
+          <w:tcPr>
+            <w:tcW w:w="820" w:type="dxa"/>
+          </w:tcPr>
+          <w:p>
+            <w:pPr>
+              <w:spacing w:after="0"/>
+              <w:rPr>
+                <w:szCs w:val="24"/>
+                <w:lang w:val="es-ES_tradnl"/>
+              </w:rPr>
+            </w:pPr>
+            <w:r>
+              <w:rPr>
+                <w:szCs w:val="24"/>
+                <w:lang w:val="es-ES_tradnl"/>
+              </w:rPr>
+              <w:t>6</w:t>
+            </w:r>
+          </w:p>
+        </w:tc>
+        <w:tc>
+          <w:tcPr>
+            <w:tcW w:w="5755" w:type="dxa"/>
+          </w:tcPr>
+          <w:p>
+            <w:pPr>
+              <w:spacing w:after="0"/>
+              <w:rPr>
+                <w:szCs w:val="24"/>
+                <w:lang w:val="es-ES_tradnl"/>
+              </w:rPr>
+            </w:pPr>
+            <w:r>
+              <w:rPr>
+                <w:szCs w:val="24"/>
+                <w:lang w:val="es-ES_tradnl"/>
+              </w:rPr>
               <w:t>El sistema valida los datos, crea una partida nueva y redirige a la página principal</w:t>
             </w:r>
           </w:p>
@@ -18777,7 +18832,7 @@
                 <w:szCs w:val="24"/>
                 <w:lang w:val="es-ES_tradnl"/>
               </w:rPr>
-              <w:t>5</w:t>
+              <w:t>6</w:t>
             </w:r>
           </w:p>
         </w:tc>
@@ -18843,7 +18898,7 @@
                 <w:szCs w:val="24"/>
                 <w:lang w:val="es-ES_tradnl"/>
               </w:rPr>
-              <w:t>6</w:t>
+              <w:t>7</w:t>
             </w:r>
           </w:p>
         </w:tc>
@@ -18909,7 +18964,7 @@
                 <w:szCs w:val="24"/>
                 <w:lang w:val="es-ES_tradnl"/>
               </w:rPr>
-              <w:t>7</w:t>
+              <w:t>8</w:t>
             </w:r>
           </w:p>
         </w:tc>
@@ -18979,7 +19034,21 @@
                 <w:szCs w:val="24"/>
                 <w:lang w:val="es-ES_tradnl"/>
               </w:rPr>
-              <w:t>Una vez seleccionada la opción de crear partida nueva, el orden de los pasos 1 y 3 es intercambiable</w:t>
+              <w:t xml:space="preserve">Una vez seleccionada la opción de crear partida nueva, </w:t>
+            </w:r>
+            <w:r>
+              <w:rPr>
+                <w:szCs w:val="24"/>
+                <w:lang w:val="es-ES_tradnl"/>
+              </w:rPr>
+              <w:t>y seleccionado un escenario, el orden de los</w:t>
+            </w:r>
+            <w:r>
+              <w:rPr>
+                <w:szCs w:val="24"/>
+                <w:lang w:val="es-ES_tradnl"/>
+              </w:rPr>
+              <w:t xml:space="preserve"> pasos 2, 3 y 4 es intercambiable</w:t>
             </w:r>
           </w:p>
         </w:tc>
@@ -19193,6 +19262,27 @@
                 <w:lang w:val="es-ES_tradnl"/>
               </w:rPr>
             </w:pPr>
+            <w:r>
+              <w:rPr>
+                <w:szCs w:val="24"/>
+                <w:lang w:val="es-ES_tradnl"/>
+              </w:rPr>
+              <w:t>CU-0</w:t>
+            </w:r>
+            <w:r>
+              <w:rPr>
+                <w:szCs w:val="24"/>
+                <w:lang w:val="es-ES_tradnl"/>
+              </w:rPr>
+              <w:t>5</w:t>
+            </w:r>
+            <w:r>
+              <w:rPr>
+                <w:szCs w:val="24"/>
+                <w:lang w:val="es-ES_tradnl"/>
+              </w:rPr>
+              <w:t>: Crear Partida</w:t>
+            </w:r>
           </w:p>
         </w:tc>
       </w:tr>
@@ -19391,6 +19481,7 @@
                 <w:szCs w:val="24"/>
                 <w:lang w:val="es-ES_tradnl"/>
               </w:rPr>
+              <w:lastRenderedPageBreak/>
               <w:t>Puntos de Extensión</w:t>
             </w:r>
           </w:p>
@@ -19438,7 +19529,6 @@
                 <w:szCs w:val="24"/>
                 <w:lang w:val="es-ES_tradnl"/>
               </w:rPr>
-              <w:lastRenderedPageBreak/>
               <w:t>Nivel</w:t>
             </w:r>
           </w:p>
@@ -20256,6 +20346,13 @@
                 <w:lang w:val="es-ES_tradnl"/>
               </w:rPr>
             </w:pPr>
+            <w:r>
+              <w:rPr>
+                <w:szCs w:val="24"/>
+                <w:lang w:val="es-ES_tradnl"/>
+              </w:rPr>
+              <w:t>CU-05: Crear Partida</w:t>
+            </w:r>
           </w:p>
         </w:tc>
       </w:tr>
@@ -21401,6 +21498,7 @@
                 <w:szCs w:val="24"/>
                 <w:lang w:val="es-ES_tradnl"/>
               </w:rPr>
+              <w:lastRenderedPageBreak/>
               <w:t>Actores</w:t>
             </w:r>
           </w:p>
@@ -21448,7 +21546,6 @@
                 <w:szCs w:val="24"/>
                 <w:lang w:val="es-ES_tradnl"/>
               </w:rPr>
-              <w:lastRenderedPageBreak/>
               <w:t>Precondición</w:t>
             </w:r>
           </w:p>
@@ -23397,6 +23494,7 @@
                 <w:szCs w:val="24"/>
                 <w:lang w:val="es-ES_tradnl"/>
               </w:rPr>
+              <w:lastRenderedPageBreak/>
               <w:t>Flujo Normal</w:t>
             </w:r>
           </w:p>
@@ -25634,7 +25732,6 @@
                 <w:szCs w:val="24"/>
                 <w:lang w:val="es-ES_tradnl"/>
               </w:rPr>
-              <w:lastRenderedPageBreak/>
               <w:t>CU-</w:t>
             </w:r>
             <w:r>
@@ -27793,6 +27890,7 @@
                 <w:szCs w:val="24"/>
                 <w:lang w:val="es-ES_tradnl"/>
               </w:rPr>
+              <w:lastRenderedPageBreak/>
               <w:t>Observaciones</w:t>
             </w:r>
           </w:p>
@@ -27822,15 +27920,7 @@
                 <w:szCs w:val="24"/>
                 <w:lang w:val="es-ES_tradnl"/>
               </w:rPr>
-              <w:t xml:space="preserve">, ya que el </w:t>
-            </w:r>
-            <w:r>
-              <w:rPr>
-                <w:szCs w:val="24"/>
-                <w:lang w:val="es-ES_tradnl"/>
-              </w:rPr>
-              <w:lastRenderedPageBreak/>
-              <w:t>enfrentamiento se terminará automáticamente después de la tercera tirada</w:t>
+              <w:t>, ya que el enfrentamiento se terminará automáticamente después de la tercera tirada</w:t>
             </w:r>
           </w:p>
         </w:tc>
@@ -29932,6 +30022,7 @@
                 <w:szCs w:val="24"/>
                 <w:lang w:val="es-ES_tradnl"/>
               </w:rPr>
+              <w:lastRenderedPageBreak/>
               <w:t>Flujos Alternativos</w:t>
             </w:r>
           </w:p>
@@ -30224,23 +30315,22 @@
         </w:tc>
       </w:tr>
     </w:tbl>
-    <w:p/>
     <w:p/>
     <w:tbl>
       <w:tblPr>
         <w:tblStyle w:val="TableGrid"/>
-        <w:tblW w:w="8117" w:type="dxa"/>
+        <w:tblW w:w="0" w:type="auto"/>
         <w:tblLook w:val="04A0" w:firstRow="1" w:lastRow="0" w:firstColumn="1" w:lastColumn="0" w:noHBand="0" w:noVBand="1"/>
       </w:tblPr>
       <w:tblGrid>
-        <w:gridCol w:w="2527"/>
-        <w:gridCol w:w="810"/>
-        <w:gridCol w:w="4780"/>
+        <w:gridCol w:w="2775"/>
+        <w:gridCol w:w="820"/>
+        <w:gridCol w:w="5755"/>
       </w:tblGrid>
       <w:tr>
         <w:tc>
           <w:tcPr>
-            <w:tcW w:w="2527" w:type="dxa"/>
+            <w:tcW w:w="2775" w:type="dxa"/>
             <w:shd w:val="clear" w:color="auto" w:fill="D9D9D9" w:themeFill="background1" w:themeFillShade="D9"/>
           </w:tcPr>
           <w:p>
@@ -30248,25 +30338,31 @@
               <w:spacing w:after="0"/>
               <w:rPr>
                 <w:b/>
-                <w:strike/>
-                <w:szCs w:val="24"/>
-                <w:lang w:val="es-ES_tradnl"/>
-              </w:rPr>
-            </w:pPr>
-            <w:r>
-              <w:rPr>
-                <w:b/>
-                <w:strike/>
-                <w:szCs w:val="24"/>
-                <w:lang w:val="es-ES_tradnl"/>
-              </w:rPr>
-              <w:t>CU-08</w:t>
-            </w:r>
-          </w:p>
-        </w:tc>
-        <w:tc>
-          <w:tcPr>
-            <w:tcW w:w="5590" w:type="dxa"/>
+                <w:szCs w:val="24"/>
+                <w:lang w:val="es-ES_tradnl"/>
+              </w:rPr>
+            </w:pPr>
+            <w:r>
+              <w:rPr>
+                <w:b/>
+                <w:szCs w:val="24"/>
+                <w:lang w:val="es-ES_tradnl"/>
+              </w:rPr>
+              <w:t>CU-</w:t>
+            </w:r>
+            <w:r>
+              <w:rPr>
+                <w:b/>
+                <w:szCs w:val="24"/>
+                <w:lang w:val="es-ES_tradnl"/>
+              </w:rPr>
+              <w:t>15</w:t>
+            </w:r>
+          </w:p>
+        </w:tc>
+        <w:tc>
+          <w:tcPr>
+            <w:tcW w:w="6575" w:type="dxa"/>
             <w:gridSpan w:val="2"/>
             <w:shd w:val="clear" w:color="auto" w:fill="D9D9D9" w:themeFill="background1" w:themeFillShade="D9"/>
           </w:tcPr>
@@ -30275,42 +30371,38 @@
               <w:spacing w:after="0"/>
               <w:rPr>
                 <w:b/>
-                <w:strike/>
-                <w:szCs w:val="24"/>
-                <w:lang w:val="es-ES_tradnl"/>
-              </w:rPr>
-            </w:pPr>
-            <w:r>
-              <w:rPr>
-                <w:b/>
-                <w:strike/>
-                <w:szCs w:val="24"/>
-                <w:lang w:val="es-ES_tradnl"/>
-              </w:rPr>
-              <w:t>MODIFICAR PARTIDA</w:t>
-            </w:r>
-          </w:p>
-        </w:tc>
-      </w:tr>
-      <w:tr>
-        <w:tc>
-          <w:tcPr>
-            <w:tcW w:w="2527" w:type="dxa"/>
-          </w:tcPr>
-          <w:p>
-            <w:pPr>
-              <w:spacing w:after="0"/>
-              <w:rPr>
-                <w:b/>
-                <w:strike/>
-                <w:szCs w:val="24"/>
-                <w:lang w:val="es-ES_tradnl"/>
-              </w:rPr>
-            </w:pPr>
-            <w:r>
-              <w:rPr>
-                <w:b/>
-                <w:strike/>
+                <w:szCs w:val="24"/>
+                <w:lang w:val="es-ES_tradnl"/>
+              </w:rPr>
+            </w:pPr>
+            <w:r>
+              <w:rPr>
+                <w:b/>
+                <w:szCs w:val="24"/>
+                <w:lang w:val="es-ES_tradnl"/>
+              </w:rPr>
+              <w:t>AÑADIR ESCENARIO</w:t>
+            </w:r>
+          </w:p>
+        </w:tc>
+      </w:tr>
+      <w:tr>
+        <w:tc>
+          <w:tcPr>
+            <w:tcW w:w="2775" w:type="dxa"/>
+          </w:tcPr>
+          <w:p>
+            <w:pPr>
+              <w:spacing w:after="0"/>
+              <w:rPr>
+                <w:b/>
+                <w:szCs w:val="24"/>
+                <w:lang w:val="es-ES_tradnl"/>
+              </w:rPr>
+            </w:pPr>
+            <w:r>
+              <w:rPr>
+                <w:b/>
                 <w:szCs w:val="24"/>
                 <w:lang w:val="es-ES_tradnl"/>
               </w:rPr>
@@ -30320,21 +30412,19 @@
         </w:tc>
         <w:tc>
           <w:tcPr>
-            <w:tcW w:w="5590" w:type="dxa"/>
+            <w:tcW w:w="6575" w:type="dxa"/>
             <w:gridSpan w:val="2"/>
           </w:tcPr>
           <w:p>
             <w:pPr>
               <w:spacing w:after="0"/>
               <w:rPr>
-                <w:strike/>
-                <w:szCs w:val="24"/>
-                <w:lang w:val="es-ES_tradnl"/>
-              </w:rPr>
-            </w:pPr>
-            <w:r>
-              <w:rPr>
-                <w:strike/>
+                <w:szCs w:val="24"/>
+                <w:lang w:val="es-ES_tradnl"/>
+              </w:rPr>
+            </w:pPr>
+            <w:r>
+              <w:rPr>
                 <w:szCs w:val="24"/>
                 <w:lang w:val="es-ES_tradnl"/>
               </w:rPr>
@@ -30346,22 +30436,20 @@
       <w:tr>
         <w:tc>
           <w:tcPr>
-            <w:tcW w:w="2527" w:type="dxa"/>
-          </w:tcPr>
-          <w:p>
-            <w:pPr>
-              <w:spacing w:after="0"/>
-              <w:rPr>
-                <w:b/>
-                <w:strike/>
-                <w:szCs w:val="24"/>
-                <w:lang w:val="es-ES_tradnl"/>
-              </w:rPr>
-            </w:pPr>
-            <w:r>
-              <w:rPr>
-                <w:b/>
-                <w:strike/>
+            <w:tcW w:w="2775" w:type="dxa"/>
+          </w:tcPr>
+          <w:p>
+            <w:pPr>
+              <w:spacing w:after="0"/>
+              <w:rPr>
+                <w:b/>
+                <w:szCs w:val="24"/>
+                <w:lang w:val="es-ES_tradnl"/>
+              </w:rPr>
+            </w:pPr>
+            <w:r>
+              <w:rPr>
+                <w:b/>
                 <w:szCs w:val="24"/>
                 <w:lang w:val="es-ES_tradnl"/>
               </w:rPr>
@@ -30371,30 +30459,114 @@
         </w:tc>
         <w:tc>
           <w:tcPr>
-            <w:tcW w:w="5590" w:type="dxa"/>
+            <w:tcW w:w="6575" w:type="dxa"/>
             <w:gridSpan w:val="2"/>
           </w:tcPr>
           <w:p>
             <w:pPr>
               <w:spacing w:after="0"/>
               <w:rPr>
-                <w:strike/>
-                <w:szCs w:val="24"/>
-                <w:lang w:val="es-ES_tradnl"/>
-              </w:rPr>
-            </w:pPr>
-            <w:r>
-              <w:rPr>
-                <w:strike/>
-                <w:szCs w:val="24"/>
-                <w:lang w:val="es-ES_tradnl"/>
-              </w:rPr>
-              <w:t xml:space="preserve">El </w:t>
-            </w:r>
+                <w:szCs w:val="24"/>
+                <w:lang w:val="es-ES_tradnl"/>
+              </w:rPr>
+            </w:pPr>
+            <w:r>
+              <w:rPr>
+                <w:szCs w:val="24"/>
+                <w:lang w:val="es-ES_tradnl"/>
+              </w:rPr>
+              <w:t>El usuario que está creando una partida busca y añade el escenario</w:t>
+            </w:r>
+          </w:p>
+        </w:tc>
+      </w:tr>
+      <w:tr>
+        <w:tc>
+          <w:tcPr>
+            <w:tcW w:w="2775" w:type="dxa"/>
+          </w:tcPr>
+          <w:p>
+            <w:pPr>
+              <w:spacing w:after="0"/>
+              <w:rPr>
+                <w:b/>
+                <w:szCs w:val="24"/>
+                <w:lang w:val="es-ES_tradnl"/>
+              </w:rPr>
+            </w:pPr>
+            <w:r>
+              <w:rPr>
+                <w:b/>
+                <w:szCs w:val="24"/>
+                <w:lang w:val="es-ES_tradnl"/>
+              </w:rPr>
+              <w:t>Dependencias</w:t>
+            </w:r>
+          </w:p>
+        </w:tc>
+        <w:tc>
+          <w:tcPr>
+            <w:tcW w:w="6575" w:type="dxa"/>
+            <w:gridSpan w:val="2"/>
+          </w:tcPr>
+          <w:p>
+            <w:pPr>
+              <w:spacing w:after="0"/>
+              <w:rPr>
+                <w:szCs w:val="24"/>
+                <w:lang w:val="es-ES_tradnl"/>
+              </w:rPr>
+            </w:pPr>
+            <w:r>
+              <w:rPr>
+                <w:szCs w:val="24"/>
+                <w:lang w:val="es-ES_tradnl"/>
+              </w:rPr>
+              <w:t>CU-05: Crear Partida</w:t>
+            </w:r>
+          </w:p>
+        </w:tc>
+      </w:tr>
+      <w:tr>
+        <w:tc>
+          <w:tcPr>
+            <w:tcW w:w="2775" w:type="dxa"/>
+          </w:tcPr>
+          <w:p>
+            <w:pPr>
+              <w:spacing w:after="0"/>
+              <w:rPr>
+                <w:b/>
+                <w:szCs w:val="24"/>
+                <w:lang w:val="es-ES_tradnl"/>
+              </w:rPr>
+            </w:pPr>
+            <w:r>
+              <w:rPr>
+                <w:b/>
+                <w:szCs w:val="24"/>
+                <w:lang w:val="es-ES_tradnl"/>
+              </w:rPr>
+              <w:t>Actores</w:t>
+            </w:r>
+          </w:p>
+        </w:tc>
+        <w:tc>
+          <w:tcPr>
+            <w:tcW w:w="6575" w:type="dxa"/>
+            <w:gridSpan w:val="2"/>
+          </w:tcPr>
+          <w:p>
+            <w:pPr>
+              <w:spacing w:after="0"/>
+              <w:rPr>
+                <w:szCs w:val="24"/>
+                <w:lang w:val="es-ES_tradnl"/>
+              </w:rPr>
+            </w:pPr>
             <w:proofErr w:type="spellStart"/>
             <w:r>
               <w:rPr>
-                <w:strike/>
                 <w:szCs w:val="24"/>
                 <w:lang w:val="es-ES_tradnl"/>
               </w:rPr>
@@ -30403,7 +30575,6 @@
             <w:proofErr w:type="spellEnd"/>
             <w:r>
               <w:rPr>
-                <w:strike/>
                 <w:szCs w:val="24"/>
                 <w:lang w:val="es-ES_tradnl"/>
               </w:rPr>
@@ -30412,363 +30583,211 @@
             <w:proofErr w:type="gramStart"/>
             <w:r>
               <w:rPr>
-                <w:strike/>
                 <w:szCs w:val="24"/>
                 <w:lang w:val="es-ES_tradnl"/>
               </w:rPr>
               <w:t>Master</w:t>
             </w:r>
             <w:proofErr w:type="gramEnd"/>
-            <w:r>
-              <w:rPr>
-                <w:strike/>
-                <w:szCs w:val="24"/>
-                <w:lang w:val="es-ES_tradnl"/>
-              </w:rPr>
-              <w:t xml:space="preserve"> modifica algún dato de una partida</w:t>
-            </w:r>
-          </w:p>
-        </w:tc>
-      </w:tr>
-      <w:tr>
-        <w:tc>
-          <w:tcPr>
-            <w:tcW w:w="2527" w:type="dxa"/>
-          </w:tcPr>
-          <w:p>
-            <w:pPr>
-              <w:spacing w:after="0"/>
-              <w:rPr>
-                <w:b/>
-                <w:strike/>
-                <w:szCs w:val="24"/>
-                <w:lang w:val="es-ES_tradnl"/>
-              </w:rPr>
-            </w:pPr>
-            <w:r>
-              <w:rPr>
-                <w:b/>
-                <w:strike/>
-                <w:szCs w:val="24"/>
-                <w:lang w:val="es-ES_tradnl"/>
-              </w:rPr>
-              <w:t>Dependencias</w:t>
-            </w:r>
-          </w:p>
-        </w:tc>
-        <w:tc>
-          <w:tcPr>
-            <w:tcW w:w="5590" w:type="dxa"/>
+          </w:p>
+        </w:tc>
+      </w:tr>
+      <w:tr>
+        <w:tc>
+          <w:tcPr>
+            <w:tcW w:w="2775" w:type="dxa"/>
+          </w:tcPr>
+          <w:p>
+            <w:pPr>
+              <w:spacing w:after="0"/>
+              <w:rPr>
+                <w:b/>
+                <w:szCs w:val="24"/>
+                <w:lang w:val="es-ES_tradnl"/>
+              </w:rPr>
+            </w:pPr>
+            <w:r>
+              <w:rPr>
+                <w:b/>
+                <w:szCs w:val="24"/>
+                <w:lang w:val="es-ES_tradnl"/>
+              </w:rPr>
+              <w:t>Precondición</w:t>
+            </w:r>
+          </w:p>
+        </w:tc>
+        <w:tc>
+          <w:tcPr>
+            <w:tcW w:w="6575" w:type="dxa"/>
             <w:gridSpan w:val="2"/>
           </w:tcPr>
           <w:p>
             <w:pPr>
               <w:spacing w:after="0"/>
               <w:rPr>
-                <w:strike/>
-                <w:szCs w:val="24"/>
-                <w:lang w:val="es-ES_tradnl"/>
-              </w:rPr>
-            </w:pPr>
-            <w:r>
-              <w:rPr>
-                <w:strike/>
-                <w:szCs w:val="24"/>
-                <w:lang w:val="es-ES_tradnl"/>
-              </w:rPr>
-              <w:t>CU-07: Ver Partida</w:t>
-            </w:r>
-          </w:p>
-        </w:tc>
-      </w:tr>
-      <w:tr>
-        <w:tc>
-          <w:tcPr>
-            <w:tcW w:w="2527" w:type="dxa"/>
-          </w:tcPr>
-          <w:p>
-            <w:pPr>
-              <w:spacing w:after="0"/>
-              <w:rPr>
-                <w:b/>
-                <w:strike/>
-                <w:szCs w:val="24"/>
-                <w:lang w:val="es-ES_tradnl"/>
-              </w:rPr>
-            </w:pPr>
-            <w:r>
-              <w:rPr>
-                <w:b/>
-                <w:strike/>
-                <w:szCs w:val="24"/>
-                <w:lang w:val="es-ES_tradnl"/>
-              </w:rPr>
-              <w:t>Actores</w:t>
-            </w:r>
-          </w:p>
-        </w:tc>
-        <w:tc>
-          <w:tcPr>
-            <w:tcW w:w="5590" w:type="dxa"/>
+                <w:szCs w:val="24"/>
+                <w:lang w:val="es-ES_tradnl"/>
+              </w:rPr>
+            </w:pPr>
+            <w:r>
+              <w:rPr>
+                <w:szCs w:val="24"/>
+                <w:lang w:val="es-ES_tradnl"/>
+              </w:rPr>
+              <w:t xml:space="preserve">El usuario debe estar </w:t>
+            </w:r>
+            <w:proofErr w:type="spellStart"/>
+            <w:r>
+              <w:rPr>
+                <w:szCs w:val="24"/>
+                <w:lang w:val="es-ES_tradnl"/>
+              </w:rPr>
+              <w:t>logueado</w:t>
+            </w:r>
+            <w:proofErr w:type="spellEnd"/>
+            <w:r>
+              <w:rPr>
+                <w:szCs w:val="24"/>
+                <w:lang w:val="es-ES_tradnl"/>
+              </w:rPr>
+              <w:t xml:space="preserve"> y haber comenzado el CU-05: Crear Partida</w:t>
+            </w:r>
+          </w:p>
+        </w:tc>
+      </w:tr>
+      <w:tr>
+        <w:tc>
+          <w:tcPr>
+            <w:tcW w:w="2775" w:type="dxa"/>
+          </w:tcPr>
+          <w:p>
+            <w:pPr>
+              <w:spacing w:after="0"/>
+              <w:rPr>
+                <w:b/>
+                <w:szCs w:val="24"/>
+                <w:lang w:val="es-ES_tradnl"/>
+              </w:rPr>
+            </w:pPr>
+            <w:r>
+              <w:rPr>
+                <w:b/>
+                <w:szCs w:val="24"/>
+                <w:lang w:val="es-ES_tradnl"/>
+              </w:rPr>
+              <w:t>Postcondición</w:t>
+            </w:r>
+          </w:p>
+        </w:tc>
+        <w:tc>
+          <w:tcPr>
+            <w:tcW w:w="6575" w:type="dxa"/>
             <w:gridSpan w:val="2"/>
           </w:tcPr>
           <w:p>
             <w:pPr>
-              <w:tabs>
-                <w:tab w:val="left" w:pos="1128"/>
-              </w:tabs>
-              <w:spacing w:after="0"/>
-              <w:rPr>
-                <w:strike/>
-                <w:szCs w:val="24"/>
-                <w:lang w:val="es-ES_tradnl"/>
-              </w:rPr>
-            </w:pPr>
-            <w:proofErr w:type="spellStart"/>
-            <w:r>
-              <w:rPr>
-                <w:strike/>
-                <w:szCs w:val="24"/>
-                <w:lang w:val="es-ES_tradnl"/>
-              </w:rPr>
-              <w:t>Game</w:t>
-            </w:r>
-            <w:proofErr w:type="spellEnd"/>
-            <w:r>
-              <w:rPr>
-                <w:strike/>
-                <w:szCs w:val="24"/>
-                <w:lang w:val="es-ES_tradnl"/>
-              </w:rPr>
-              <w:t xml:space="preserve"> </w:t>
-            </w:r>
-            <w:proofErr w:type="gramStart"/>
-            <w:r>
-              <w:rPr>
-                <w:strike/>
-                <w:szCs w:val="24"/>
-                <w:lang w:val="es-ES_tradnl"/>
-              </w:rPr>
-              <w:t>Master</w:t>
-            </w:r>
-            <w:proofErr w:type="gramEnd"/>
-          </w:p>
-        </w:tc>
-      </w:tr>
-      <w:tr>
-        <w:tc>
-          <w:tcPr>
-            <w:tcW w:w="2527" w:type="dxa"/>
-          </w:tcPr>
-          <w:p>
-            <w:pPr>
-              <w:spacing w:after="0"/>
-              <w:rPr>
-                <w:b/>
-                <w:strike/>
-                <w:szCs w:val="24"/>
-                <w:lang w:val="es-ES_tradnl"/>
-              </w:rPr>
-            </w:pPr>
-            <w:r>
-              <w:rPr>
-                <w:b/>
-                <w:strike/>
-                <w:szCs w:val="24"/>
-                <w:lang w:val="es-ES_tradnl"/>
-              </w:rPr>
-              <w:t>Precondición</w:t>
-            </w:r>
-          </w:p>
-        </w:tc>
-        <w:tc>
-          <w:tcPr>
-            <w:tcW w:w="5590" w:type="dxa"/>
+              <w:spacing w:after="0"/>
+              <w:rPr>
+                <w:szCs w:val="24"/>
+                <w:lang w:val="es-ES_tradnl"/>
+              </w:rPr>
+            </w:pPr>
+            <w:r>
+              <w:rPr>
+                <w:szCs w:val="24"/>
+                <w:lang w:val="es-ES_tradnl"/>
+              </w:rPr>
+              <w:t>-</w:t>
+            </w:r>
+          </w:p>
+        </w:tc>
+      </w:tr>
+      <w:tr>
+        <w:tc>
+          <w:tcPr>
+            <w:tcW w:w="2775" w:type="dxa"/>
+          </w:tcPr>
+          <w:p>
+            <w:pPr>
+              <w:spacing w:after="0"/>
+              <w:rPr>
+                <w:b/>
+                <w:szCs w:val="24"/>
+                <w:lang w:val="es-ES_tradnl"/>
+              </w:rPr>
+            </w:pPr>
+            <w:r>
+              <w:rPr>
+                <w:b/>
+                <w:szCs w:val="24"/>
+                <w:lang w:val="es-ES_tradnl"/>
+              </w:rPr>
+              <w:t>Puntos de Extensión</w:t>
+            </w:r>
+          </w:p>
+        </w:tc>
+        <w:tc>
+          <w:tcPr>
+            <w:tcW w:w="6575" w:type="dxa"/>
             <w:gridSpan w:val="2"/>
           </w:tcPr>
           <w:p>
             <w:pPr>
               <w:spacing w:after="0"/>
               <w:rPr>
-                <w:strike/>
-                <w:szCs w:val="24"/>
-                <w:lang w:val="es-ES_tradnl"/>
-              </w:rPr>
-            </w:pPr>
-            <w:r>
-              <w:rPr>
-                <w:strike/>
-                <w:szCs w:val="24"/>
-                <w:lang w:val="es-ES_tradnl"/>
-              </w:rPr>
-              <w:t xml:space="preserve">El usuario debe estar </w:t>
-            </w:r>
-            <w:proofErr w:type="spellStart"/>
-            <w:r>
-              <w:rPr>
-                <w:strike/>
-                <w:szCs w:val="24"/>
-                <w:lang w:val="es-ES_tradnl"/>
-              </w:rPr>
-              <w:t>logueado</w:t>
-            </w:r>
-            <w:proofErr w:type="spellEnd"/>
-            <w:r>
-              <w:rPr>
-                <w:strike/>
-                <w:szCs w:val="24"/>
-                <w:lang w:val="es-ES_tradnl"/>
-              </w:rPr>
-              <w:t xml:space="preserve"> y haber creado alguna partida</w:t>
-            </w:r>
-          </w:p>
-        </w:tc>
-      </w:tr>
-      <w:tr>
-        <w:tc>
-          <w:tcPr>
-            <w:tcW w:w="2527" w:type="dxa"/>
-          </w:tcPr>
-          <w:p>
-            <w:pPr>
-              <w:spacing w:after="0"/>
-              <w:rPr>
-                <w:b/>
-                <w:strike/>
-                <w:szCs w:val="24"/>
-                <w:lang w:val="es-ES_tradnl"/>
-              </w:rPr>
-            </w:pPr>
-            <w:r>
-              <w:rPr>
-                <w:b/>
-                <w:strike/>
-                <w:szCs w:val="24"/>
-                <w:lang w:val="es-ES_tradnl"/>
-              </w:rPr>
-              <w:t>Postcondición</w:t>
-            </w:r>
-          </w:p>
-        </w:tc>
-        <w:tc>
-          <w:tcPr>
-            <w:tcW w:w="5590" w:type="dxa"/>
+                <w:szCs w:val="24"/>
+                <w:lang w:val="es-ES_tradnl"/>
+              </w:rPr>
+            </w:pPr>
+            <w:r>
+              <w:rPr>
+                <w:szCs w:val="24"/>
+                <w:lang w:val="es-ES_tradnl"/>
+              </w:rPr>
+              <w:t>-</w:t>
+            </w:r>
+          </w:p>
+        </w:tc>
+      </w:tr>
+      <w:tr>
+        <w:tc>
+          <w:tcPr>
+            <w:tcW w:w="2775" w:type="dxa"/>
+          </w:tcPr>
+          <w:p>
+            <w:pPr>
+              <w:spacing w:after="0"/>
+              <w:rPr>
+                <w:b/>
+                <w:szCs w:val="24"/>
+                <w:lang w:val="es-ES_tradnl"/>
+              </w:rPr>
+            </w:pPr>
+            <w:r>
+              <w:rPr>
+                <w:b/>
+                <w:szCs w:val="24"/>
+                <w:lang w:val="es-ES_tradnl"/>
+              </w:rPr>
+              <w:t>Nivel</w:t>
+            </w:r>
+          </w:p>
+        </w:tc>
+        <w:tc>
+          <w:tcPr>
+            <w:tcW w:w="6575" w:type="dxa"/>
             <w:gridSpan w:val="2"/>
           </w:tcPr>
           <w:p>
             <w:pPr>
               <w:spacing w:after="0"/>
               <w:rPr>
-                <w:strike/>
-                <w:szCs w:val="24"/>
-                <w:lang w:val="es-ES_tradnl"/>
-              </w:rPr>
-            </w:pPr>
-            <w:r>
-              <w:rPr>
-                <w:strike/>
-                <w:szCs w:val="24"/>
-                <w:lang w:val="es-ES_tradnl"/>
-              </w:rPr>
-              <w:t>-</w:t>
-            </w:r>
-          </w:p>
-        </w:tc>
-      </w:tr>
-      <w:tr>
-        <w:tc>
-          <w:tcPr>
-            <w:tcW w:w="2527" w:type="dxa"/>
-          </w:tcPr>
-          <w:p>
-            <w:pPr>
-              <w:spacing w:after="0"/>
-              <w:rPr>
-                <w:b/>
-                <w:strike/>
-                <w:szCs w:val="24"/>
-                <w:lang w:val="es-ES_tradnl"/>
-              </w:rPr>
-            </w:pPr>
-            <w:r>
-              <w:rPr>
-                <w:b/>
-                <w:strike/>
-                <w:szCs w:val="24"/>
-                <w:lang w:val="es-ES_tradnl"/>
-              </w:rPr>
-              <w:t>Puntos de Extensión</w:t>
-            </w:r>
-          </w:p>
-        </w:tc>
-        <w:tc>
-          <w:tcPr>
-            <w:tcW w:w="5590" w:type="dxa"/>
-            <w:gridSpan w:val="2"/>
-          </w:tcPr>
-          <w:p>
-            <w:pPr>
-              <w:spacing w:after="0"/>
-              <w:rPr>
-                <w:strike/>
-                <w:szCs w:val="24"/>
-                <w:lang w:val="es-ES_tradnl"/>
-              </w:rPr>
-            </w:pPr>
-            <w:r>
-              <w:rPr>
-                <w:strike/>
-                <w:szCs w:val="24"/>
-                <w:lang w:val="es-ES_tradnl"/>
-              </w:rPr>
-              <w:t>-</w:t>
-            </w:r>
-          </w:p>
-        </w:tc>
-      </w:tr>
-      <w:tr>
-        <w:tc>
-          <w:tcPr>
-            <w:tcW w:w="2527" w:type="dxa"/>
-          </w:tcPr>
-          <w:p>
-            <w:pPr>
-              <w:spacing w:after="0"/>
-              <w:rPr>
-                <w:b/>
-                <w:strike/>
-                <w:szCs w:val="24"/>
-                <w:lang w:val="es-ES_tradnl"/>
-              </w:rPr>
-            </w:pPr>
-            <w:r>
-              <w:rPr>
-                <w:b/>
-                <w:strike/>
-                <w:szCs w:val="24"/>
-                <w:lang w:val="es-ES_tradnl"/>
-              </w:rPr>
-              <w:t>Nivel</w:t>
-            </w:r>
-          </w:p>
-        </w:tc>
-        <w:tc>
-          <w:tcPr>
-            <w:tcW w:w="5590" w:type="dxa"/>
-            <w:gridSpan w:val="2"/>
-          </w:tcPr>
-          <w:p>
-            <w:pPr>
-              <w:spacing w:after="0"/>
-              <w:rPr>
-                <w:strike/>
-                <w:szCs w:val="24"/>
-                <w:lang w:val="es-ES_tradnl"/>
-              </w:rPr>
-            </w:pPr>
-            <w:r>
-              <w:rPr>
-                <w:strike/>
+                <w:szCs w:val="24"/>
+                <w:lang w:val="es-ES_tradnl"/>
+              </w:rPr>
+            </w:pPr>
+            <w:r>
+              <w:rPr>
                 <w:szCs w:val="24"/>
                 <w:lang w:val="es-ES_tradnl"/>
               </w:rPr>
@@ -30783,7 +30802,7 @@
         </w:trPr>
         <w:tc>
           <w:tcPr>
-            <w:tcW w:w="2527" w:type="dxa"/>
+            <w:tcW w:w="2775" w:type="dxa"/>
             <w:vMerge w:val="restart"/>
           </w:tcPr>
           <w:p>
@@ -30791,15 +30810,13 @@
               <w:spacing w:after="0"/>
               <w:rPr>
                 <w:b/>
-                <w:strike/>
-                <w:szCs w:val="24"/>
-                <w:lang w:val="es-ES_tradnl"/>
-              </w:rPr>
-            </w:pPr>
-            <w:r>
-              <w:rPr>
-                <w:b/>
-                <w:strike/>
+                <w:szCs w:val="24"/>
+                <w:lang w:val="es-ES_tradnl"/>
+              </w:rPr>
+            </w:pPr>
+            <w:r>
+              <w:rPr>
+                <w:b/>
                 <w:szCs w:val="24"/>
                 <w:lang w:val="es-ES_tradnl"/>
               </w:rPr>
@@ -30809,7 +30826,7 @@
         </w:tc>
         <w:tc>
           <w:tcPr>
-            <w:tcW w:w="810" w:type="dxa"/>
+            <w:tcW w:w="820" w:type="dxa"/>
             <w:shd w:val="clear" w:color="auto" w:fill="F2F2F2" w:themeFill="background1" w:themeFillShade="F2"/>
           </w:tcPr>
           <w:p>
@@ -30817,15 +30834,13 @@
               <w:spacing w:after="0"/>
               <w:rPr>
                 <w:b/>
-                <w:strike/>
-                <w:szCs w:val="24"/>
-                <w:lang w:val="es-ES_tradnl"/>
-              </w:rPr>
-            </w:pPr>
-            <w:r>
-              <w:rPr>
-                <w:b/>
-                <w:strike/>
+                <w:szCs w:val="24"/>
+                <w:lang w:val="es-ES_tradnl"/>
+              </w:rPr>
+            </w:pPr>
+            <w:r>
+              <w:rPr>
+                <w:b/>
                 <w:szCs w:val="24"/>
                 <w:lang w:val="es-ES_tradnl"/>
               </w:rPr>
@@ -30835,7 +30850,7 @@
         </w:tc>
         <w:tc>
           <w:tcPr>
-            <w:tcW w:w="4780" w:type="dxa"/>
+            <w:tcW w:w="5755" w:type="dxa"/>
             <w:shd w:val="clear" w:color="auto" w:fill="F2F2F2" w:themeFill="background1" w:themeFillShade="F2"/>
           </w:tcPr>
           <w:p>
@@ -30843,15 +30858,13 @@
               <w:spacing w:after="0"/>
               <w:rPr>
                 <w:b/>
-                <w:strike/>
-                <w:szCs w:val="24"/>
-                <w:lang w:val="es-ES_tradnl"/>
-              </w:rPr>
-            </w:pPr>
-            <w:r>
-              <w:rPr>
-                <w:b/>
-                <w:strike/>
+                <w:szCs w:val="24"/>
+                <w:lang w:val="es-ES_tradnl"/>
+              </w:rPr>
+            </w:pPr>
+            <w:r>
+              <w:rPr>
+                <w:b/>
                 <w:szCs w:val="24"/>
                 <w:lang w:val="es-ES_tradnl"/>
               </w:rPr>
@@ -30866,7 +30879,7 @@
         </w:trPr>
         <w:tc>
           <w:tcPr>
-            <w:tcW w:w="2527" w:type="dxa"/>
+            <w:tcW w:w="2775" w:type="dxa"/>
             <w:vMerge/>
           </w:tcPr>
           <w:p>
@@ -30874,29 +30887,26 @@
               <w:spacing w:after="0"/>
               <w:rPr>
                 <w:b/>
-                <w:strike/>
-                <w:szCs w:val="24"/>
-                <w:lang w:val="es-ES_tradnl"/>
-              </w:rPr>
-            </w:pPr>
-          </w:p>
-        </w:tc>
-        <w:tc>
-          <w:tcPr>
-            <w:tcW w:w="810" w:type="dxa"/>
-          </w:tcPr>
-          <w:p>
-            <w:pPr>
-              <w:spacing w:after="0"/>
-              <w:rPr>
-                <w:strike/>
-                <w:szCs w:val="24"/>
-                <w:lang w:val="es-ES_tradnl"/>
-              </w:rPr>
-            </w:pPr>
-            <w:r>
-              <w:rPr>
-                <w:strike/>
+                <w:szCs w:val="24"/>
+                <w:lang w:val="es-ES_tradnl"/>
+              </w:rPr>
+            </w:pPr>
+          </w:p>
+        </w:tc>
+        <w:tc>
+          <w:tcPr>
+            <w:tcW w:w="820" w:type="dxa"/>
+          </w:tcPr>
+          <w:p>
+            <w:pPr>
+              <w:spacing w:after="0"/>
+              <w:rPr>
+                <w:szCs w:val="24"/>
+                <w:lang w:val="es-ES_tradnl"/>
+              </w:rPr>
+            </w:pPr>
+            <w:r>
+              <w:rPr>
                 <w:szCs w:val="24"/>
                 <w:lang w:val="es-ES_tradnl"/>
               </w:rPr>
@@ -30906,72 +30916,22 @@
         </w:tc>
         <w:tc>
           <w:tcPr>
-            <w:tcW w:w="4780" w:type="dxa"/>
-          </w:tcPr>
-          <w:p>
-            <w:pPr>
-              <w:spacing w:after="0"/>
-              <w:rPr>
-                <w:strike/>
-                <w:szCs w:val="24"/>
-                <w:lang w:val="es-ES_tradnl"/>
-              </w:rPr>
-            </w:pPr>
-            <w:r>
-              <w:rPr>
-                <w:strike/>
-                <w:szCs w:val="24"/>
-                <w:lang w:val="es-ES_tradnl"/>
-              </w:rPr>
-              <w:t>El usuario comienza el CU-0</w:t>
-            </w:r>
-            <w:r>
-              <w:rPr>
-                <w:strike/>
-                <w:szCs w:val="24"/>
-                <w:lang w:val="es-ES_tradnl"/>
-              </w:rPr>
-              <w:t>7</w:t>
-            </w:r>
-            <w:r>
-              <w:rPr>
-                <w:strike/>
-                <w:szCs w:val="24"/>
-                <w:lang w:val="es-ES_tradnl"/>
-              </w:rPr>
-              <w:t xml:space="preserve">: </w:t>
-            </w:r>
-            <w:r>
-              <w:rPr>
-                <w:strike/>
-                <w:szCs w:val="24"/>
-                <w:lang w:val="es-ES_tradnl"/>
-              </w:rPr>
-              <w:t>Ver Partida</w:t>
-            </w:r>
-            <w:r>
-              <w:rPr>
-                <w:strike/>
-                <w:szCs w:val="24"/>
-                <w:lang w:val="es-ES_tradnl"/>
-              </w:rPr>
-              <w:t xml:space="preserve"> y, una vez en </w:t>
-            </w:r>
-            <w:r>
-              <w:rPr>
-                <w:strike/>
-                <w:szCs w:val="24"/>
-                <w:lang w:val="es-ES_tradnl"/>
-              </w:rPr>
-              <w:t>la página de la partida</w:t>
-            </w:r>
-            <w:r>
-              <w:rPr>
-                <w:strike/>
-                <w:szCs w:val="24"/>
-                <w:lang w:val="es-ES_tradnl"/>
-              </w:rPr>
-              <w:t>, selecciona la opción para modificar datos</w:t>
+            <w:tcW w:w="5755" w:type="dxa"/>
+          </w:tcPr>
+          <w:p>
+            <w:pPr>
+              <w:spacing w:after="0"/>
+              <w:rPr>
+                <w:szCs w:val="24"/>
+                <w:lang w:val="es-ES_tradnl"/>
+              </w:rPr>
+            </w:pPr>
+            <w:r>
+              <w:rPr>
+                <w:szCs w:val="24"/>
+                <w:lang w:val="es-ES_tradnl"/>
+              </w:rPr>
+              <w:t xml:space="preserve">El sistema solicita los parámetros de búsqueda </w:t>
             </w:r>
           </w:p>
         </w:tc>
@@ -30982,7 +30942,7 @@
         </w:trPr>
         <w:tc>
           <w:tcPr>
-            <w:tcW w:w="2527" w:type="dxa"/>
+            <w:tcW w:w="2775" w:type="dxa"/>
             <w:vMerge/>
           </w:tcPr>
           <w:p>
@@ -30990,29 +30950,26 @@
               <w:spacing w:after="0"/>
               <w:rPr>
                 <w:b/>
-                <w:strike/>
-                <w:szCs w:val="24"/>
-                <w:lang w:val="es-ES_tradnl"/>
-              </w:rPr>
-            </w:pPr>
-          </w:p>
-        </w:tc>
-        <w:tc>
-          <w:tcPr>
-            <w:tcW w:w="810" w:type="dxa"/>
-          </w:tcPr>
-          <w:p>
-            <w:pPr>
-              <w:spacing w:after="0"/>
-              <w:rPr>
-                <w:strike/>
-                <w:szCs w:val="24"/>
-                <w:lang w:val="es-ES_tradnl"/>
-              </w:rPr>
-            </w:pPr>
-            <w:r>
-              <w:rPr>
-                <w:strike/>
+                <w:szCs w:val="24"/>
+                <w:lang w:val="es-ES_tradnl"/>
+              </w:rPr>
+            </w:pPr>
+          </w:p>
+        </w:tc>
+        <w:tc>
+          <w:tcPr>
+            <w:tcW w:w="820" w:type="dxa"/>
+          </w:tcPr>
+          <w:p>
+            <w:pPr>
+              <w:spacing w:after="0"/>
+              <w:rPr>
+                <w:szCs w:val="24"/>
+                <w:lang w:val="es-ES_tradnl"/>
+              </w:rPr>
+            </w:pPr>
+            <w:r>
+              <w:rPr>
                 <w:szCs w:val="24"/>
                 <w:lang w:val="es-ES_tradnl"/>
               </w:rPr>
@@ -31022,24 +30979,22 @@
         </w:tc>
         <w:tc>
           <w:tcPr>
-            <w:tcW w:w="4780" w:type="dxa"/>
-          </w:tcPr>
-          <w:p>
-            <w:pPr>
-              <w:spacing w:after="0"/>
-              <w:rPr>
-                <w:strike/>
-                <w:szCs w:val="24"/>
-                <w:lang w:val="es-ES_tradnl"/>
-              </w:rPr>
-            </w:pPr>
-            <w:r>
-              <w:rPr>
-                <w:strike/>
-                <w:szCs w:val="24"/>
-                <w:lang w:val="es-ES_tradnl"/>
-              </w:rPr>
-              <w:t>El sistema solicita los nuevos datos</w:t>
+            <w:tcW w:w="5755" w:type="dxa"/>
+          </w:tcPr>
+          <w:p>
+            <w:pPr>
+              <w:spacing w:after="0"/>
+              <w:rPr>
+                <w:szCs w:val="24"/>
+                <w:lang w:val="es-ES_tradnl"/>
+              </w:rPr>
+            </w:pPr>
+            <w:r>
+              <w:rPr>
+                <w:szCs w:val="24"/>
+                <w:lang w:val="es-ES_tradnl"/>
+              </w:rPr>
+              <w:t>El usuario proporciona los parámetros de búsqueda</w:t>
             </w:r>
           </w:p>
         </w:tc>
@@ -31050,7 +31005,7 @@
         </w:trPr>
         <w:tc>
           <w:tcPr>
-            <w:tcW w:w="2527" w:type="dxa"/>
+            <w:tcW w:w="2775" w:type="dxa"/>
             <w:vMerge/>
           </w:tcPr>
           <w:p>
@@ -31058,29 +31013,26 @@
               <w:spacing w:after="0"/>
               <w:rPr>
                 <w:b/>
-                <w:strike/>
-                <w:szCs w:val="24"/>
-                <w:lang w:val="es-ES_tradnl"/>
-              </w:rPr>
-            </w:pPr>
-          </w:p>
-        </w:tc>
-        <w:tc>
-          <w:tcPr>
-            <w:tcW w:w="810" w:type="dxa"/>
-          </w:tcPr>
-          <w:p>
-            <w:pPr>
-              <w:spacing w:after="0"/>
-              <w:rPr>
-                <w:strike/>
-                <w:szCs w:val="24"/>
-                <w:lang w:val="es-ES_tradnl"/>
-              </w:rPr>
-            </w:pPr>
-            <w:r>
-              <w:rPr>
-                <w:strike/>
+                <w:szCs w:val="24"/>
+                <w:lang w:val="es-ES_tradnl"/>
+              </w:rPr>
+            </w:pPr>
+          </w:p>
+        </w:tc>
+        <w:tc>
+          <w:tcPr>
+            <w:tcW w:w="820" w:type="dxa"/>
+          </w:tcPr>
+          <w:p>
+            <w:pPr>
+              <w:spacing w:after="0"/>
+              <w:rPr>
+                <w:szCs w:val="24"/>
+                <w:lang w:val="es-ES_tradnl"/>
+              </w:rPr>
+            </w:pPr>
+            <w:r>
+              <w:rPr>
                 <w:szCs w:val="24"/>
                 <w:lang w:val="es-ES_tradnl"/>
               </w:rPr>
@@ -31090,24 +31042,22 @@
         </w:tc>
         <w:tc>
           <w:tcPr>
-            <w:tcW w:w="4780" w:type="dxa"/>
-          </w:tcPr>
-          <w:p>
-            <w:pPr>
-              <w:spacing w:after="0"/>
-              <w:rPr>
-                <w:strike/>
-                <w:szCs w:val="24"/>
-                <w:lang w:val="es-ES_tradnl"/>
-              </w:rPr>
-            </w:pPr>
-            <w:r>
-              <w:rPr>
-                <w:strike/>
-                <w:szCs w:val="24"/>
-                <w:lang w:val="es-ES_tradnl"/>
-              </w:rPr>
-              <w:t>El usuario proporciona los nuevos datos</w:t>
+            <w:tcW w:w="5755" w:type="dxa"/>
+          </w:tcPr>
+          <w:p>
+            <w:pPr>
+              <w:spacing w:after="0"/>
+              <w:rPr>
+                <w:szCs w:val="24"/>
+                <w:lang w:val="es-ES_tradnl"/>
+              </w:rPr>
+            </w:pPr>
+            <w:r>
+              <w:rPr>
+                <w:szCs w:val="24"/>
+                <w:lang w:val="es-ES_tradnl"/>
+              </w:rPr>
+              <w:t>El sistema muestra los escenarios que coinciden con los parámetros</w:t>
             </w:r>
           </w:p>
         </w:tc>
@@ -31118,7 +31068,7 @@
         </w:trPr>
         <w:tc>
           <w:tcPr>
-            <w:tcW w:w="2527" w:type="dxa"/>
+            <w:tcW w:w="2775" w:type="dxa"/>
             <w:vMerge/>
           </w:tcPr>
           <w:p>
@@ -31126,29 +31076,26 @@
               <w:spacing w:after="0"/>
               <w:rPr>
                 <w:b/>
-                <w:strike/>
-                <w:szCs w:val="24"/>
-                <w:lang w:val="es-ES_tradnl"/>
-              </w:rPr>
-            </w:pPr>
-          </w:p>
-        </w:tc>
-        <w:tc>
-          <w:tcPr>
-            <w:tcW w:w="810" w:type="dxa"/>
-          </w:tcPr>
-          <w:p>
-            <w:pPr>
-              <w:spacing w:after="0"/>
-              <w:rPr>
-                <w:strike/>
-                <w:szCs w:val="24"/>
-                <w:lang w:val="es-ES_tradnl"/>
-              </w:rPr>
-            </w:pPr>
-            <w:r>
-              <w:rPr>
-                <w:strike/>
+                <w:szCs w:val="24"/>
+                <w:lang w:val="es-ES_tradnl"/>
+              </w:rPr>
+            </w:pPr>
+          </w:p>
+        </w:tc>
+        <w:tc>
+          <w:tcPr>
+            <w:tcW w:w="820" w:type="dxa"/>
+          </w:tcPr>
+          <w:p>
+            <w:pPr>
+              <w:spacing w:after="0"/>
+              <w:rPr>
+                <w:szCs w:val="24"/>
+                <w:lang w:val="es-ES_tradnl"/>
+              </w:rPr>
+            </w:pPr>
+            <w:r>
+              <w:rPr>
                 <w:szCs w:val="24"/>
                 <w:lang w:val="es-ES_tradnl"/>
               </w:rPr>
@@ -31158,32 +31105,85 @@
         </w:tc>
         <w:tc>
           <w:tcPr>
-            <w:tcW w:w="4780" w:type="dxa"/>
-          </w:tcPr>
-          <w:p>
-            <w:pPr>
-              <w:spacing w:after="0"/>
-              <w:rPr>
-                <w:strike/>
-                <w:szCs w:val="24"/>
-                <w:lang w:val="es-ES_tradnl"/>
-              </w:rPr>
-            </w:pPr>
-            <w:r>
-              <w:rPr>
-                <w:strike/>
-                <w:szCs w:val="24"/>
-                <w:lang w:val="es-ES_tradnl"/>
-              </w:rPr>
-              <w:t xml:space="preserve">El sistema valida los datos y redirige al usuario a la página de </w:t>
-            </w:r>
-            <w:r>
-              <w:rPr>
-                <w:strike/>
-                <w:szCs w:val="24"/>
-                <w:lang w:val="es-ES_tradnl"/>
-              </w:rPr>
-              <w:t>la partida</w:t>
+            <w:tcW w:w="5755" w:type="dxa"/>
+          </w:tcPr>
+          <w:p>
+            <w:pPr>
+              <w:spacing w:after="0"/>
+              <w:rPr>
+                <w:szCs w:val="24"/>
+                <w:lang w:val="es-ES_tradnl"/>
+              </w:rPr>
+            </w:pPr>
+            <w:r>
+              <w:rPr>
+                <w:szCs w:val="24"/>
+                <w:lang w:val="es-ES_tradnl"/>
+              </w:rPr>
+              <w:t>El usuario selecciona el escenario deseado</w:t>
+            </w:r>
+          </w:p>
+        </w:tc>
+      </w:tr>
+      <w:tr>
+        <w:trPr>
+          <w:trHeight w:val="45"/>
+        </w:trPr>
+        <w:tc>
+          <w:tcPr>
+            <w:tcW w:w="2775" w:type="dxa"/>
+            <w:vMerge/>
+          </w:tcPr>
+          <w:p>
+            <w:pPr>
+              <w:spacing w:after="0"/>
+              <w:rPr>
+                <w:b/>
+                <w:szCs w:val="24"/>
+                <w:lang w:val="es-ES_tradnl"/>
+              </w:rPr>
+            </w:pPr>
+          </w:p>
+        </w:tc>
+        <w:tc>
+          <w:tcPr>
+            <w:tcW w:w="820" w:type="dxa"/>
+          </w:tcPr>
+          <w:p>
+            <w:pPr>
+              <w:spacing w:after="0"/>
+              <w:rPr>
+                <w:szCs w:val="24"/>
+                <w:lang w:val="es-ES_tradnl"/>
+              </w:rPr>
+            </w:pPr>
+            <w:r>
+              <w:rPr>
+                <w:szCs w:val="24"/>
+                <w:lang w:val="es-ES_tradnl"/>
+              </w:rPr>
+              <w:t>5</w:t>
+            </w:r>
+          </w:p>
+        </w:tc>
+        <w:tc>
+          <w:tcPr>
+            <w:tcW w:w="5755" w:type="dxa"/>
+          </w:tcPr>
+          <w:p>
+            <w:pPr>
+              <w:spacing w:after="0"/>
+              <w:rPr>
+                <w:szCs w:val="24"/>
+                <w:lang w:val="es-ES_tradnl"/>
+              </w:rPr>
+            </w:pPr>
+            <w:r>
+              <w:rPr>
+                <w:szCs w:val="24"/>
+                <w:lang w:val="es-ES_tradnl"/>
+              </w:rPr>
+              <w:t>El sistema asigna el escenario a la partida</w:t>
             </w:r>
           </w:p>
         </w:tc>
@@ -31194,7 +31194,7 @@
         </w:trPr>
         <w:tc>
           <w:tcPr>
-            <w:tcW w:w="2527" w:type="dxa"/>
+            <w:tcW w:w="2775" w:type="dxa"/>
             <w:vMerge w:val="restart"/>
           </w:tcPr>
           <w:p>
@@ -31202,15 +31202,13 @@
               <w:spacing w:after="0"/>
               <w:rPr>
                 <w:b/>
-                <w:strike/>
-                <w:szCs w:val="24"/>
-                <w:lang w:val="es-ES_tradnl"/>
-              </w:rPr>
-            </w:pPr>
-            <w:r>
-              <w:rPr>
-                <w:b/>
-                <w:strike/>
+                <w:szCs w:val="24"/>
+                <w:lang w:val="es-ES_tradnl"/>
+              </w:rPr>
+            </w:pPr>
+            <w:r>
+              <w:rPr>
+                <w:b/>
                 <w:szCs w:val="24"/>
                 <w:lang w:val="es-ES_tradnl"/>
               </w:rPr>
@@ -31220,7 +31218,7 @@
         </w:tc>
         <w:tc>
           <w:tcPr>
-            <w:tcW w:w="810" w:type="dxa"/>
+            <w:tcW w:w="820" w:type="dxa"/>
             <w:shd w:val="clear" w:color="auto" w:fill="F2F2F2" w:themeFill="background1" w:themeFillShade="F2"/>
           </w:tcPr>
           <w:p>
@@ -31228,15 +31226,13 @@
               <w:spacing w:after="0"/>
               <w:rPr>
                 <w:b/>
-                <w:strike/>
-                <w:szCs w:val="24"/>
-                <w:lang w:val="es-ES_tradnl"/>
-              </w:rPr>
-            </w:pPr>
-            <w:r>
-              <w:rPr>
-                <w:b/>
-                <w:strike/>
+                <w:szCs w:val="24"/>
+                <w:lang w:val="es-ES_tradnl"/>
+              </w:rPr>
+            </w:pPr>
+            <w:r>
+              <w:rPr>
+                <w:b/>
                 <w:szCs w:val="24"/>
                 <w:lang w:val="es-ES_tradnl"/>
               </w:rPr>
@@ -31246,7 +31242,7 @@
         </w:tc>
         <w:tc>
           <w:tcPr>
-            <w:tcW w:w="4780" w:type="dxa"/>
+            <w:tcW w:w="5755" w:type="dxa"/>
             <w:shd w:val="clear" w:color="auto" w:fill="F2F2F2" w:themeFill="background1" w:themeFillShade="F2"/>
           </w:tcPr>
           <w:p>
@@ -31254,15 +31250,13 @@
               <w:spacing w:after="0"/>
               <w:rPr>
                 <w:b/>
-                <w:strike/>
-                <w:szCs w:val="24"/>
-                <w:lang w:val="es-ES_tradnl"/>
-              </w:rPr>
-            </w:pPr>
-            <w:r>
-              <w:rPr>
-                <w:b/>
-                <w:strike/>
+                <w:szCs w:val="24"/>
+                <w:lang w:val="es-ES_tradnl"/>
+              </w:rPr>
+            </w:pPr>
+            <w:r>
+              <w:rPr>
+                <w:b/>
                 <w:szCs w:val="24"/>
                 <w:lang w:val="es-ES_tradnl"/>
               </w:rPr>
@@ -31277,7 +31271,7 @@
         </w:trPr>
         <w:tc>
           <w:tcPr>
-            <w:tcW w:w="2527" w:type="dxa"/>
+            <w:tcW w:w="2775" w:type="dxa"/>
             <w:vMerge/>
           </w:tcPr>
           <w:p>
@@ -31285,58 +31279,53 @@
               <w:spacing w:after="0"/>
               <w:rPr>
                 <w:b/>
-                <w:strike/>
-                <w:szCs w:val="24"/>
-                <w:lang w:val="es-ES_tradnl"/>
-              </w:rPr>
-            </w:pPr>
-          </w:p>
-        </w:tc>
-        <w:tc>
-          <w:tcPr>
-            <w:tcW w:w="810" w:type="dxa"/>
+                <w:szCs w:val="24"/>
+                <w:lang w:val="es-ES_tradnl"/>
+              </w:rPr>
+            </w:pPr>
+          </w:p>
+        </w:tc>
+        <w:tc>
+          <w:tcPr>
+            <w:tcW w:w="820" w:type="dxa"/>
             <w:shd w:val="clear" w:color="auto" w:fill="FFFFFF" w:themeFill="background1"/>
           </w:tcPr>
           <w:p>
             <w:pPr>
               <w:spacing w:after="0"/>
               <w:rPr>
-                <w:strike/>
-                <w:szCs w:val="24"/>
-                <w:lang w:val="es-ES_tradnl"/>
-              </w:rPr>
-            </w:pPr>
-            <w:r>
-              <w:rPr>
-                <w:strike/>
-                <w:szCs w:val="24"/>
-                <w:lang w:val="es-ES_tradnl"/>
-              </w:rPr>
-              <w:t>4</w:t>
-            </w:r>
-          </w:p>
-        </w:tc>
-        <w:tc>
-          <w:tcPr>
-            <w:tcW w:w="4780" w:type="dxa"/>
+                <w:szCs w:val="24"/>
+                <w:lang w:val="es-ES_tradnl"/>
+              </w:rPr>
+            </w:pPr>
+            <w:r>
+              <w:rPr>
+                <w:szCs w:val="24"/>
+                <w:lang w:val="es-ES_tradnl"/>
+              </w:rPr>
+              <w:t>3</w:t>
+            </w:r>
+          </w:p>
+        </w:tc>
+        <w:tc>
+          <w:tcPr>
+            <w:tcW w:w="5755" w:type="dxa"/>
             <w:shd w:val="clear" w:color="auto" w:fill="FFFFFF" w:themeFill="background1"/>
           </w:tcPr>
           <w:p>
             <w:pPr>
               <w:spacing w:after="0"/>
               <w:rPr>
-                <w:strike/>
-                <w:szCs w:val="24"/>
-                <w:lang w:val="es-ES_tradnl"/>
-              </w:rPr>
-            </w:pPr>
-            <w:r>
-              <w:rPr>
-                <w:strike/>
-                <w:szCs w:val="24"/>
-                <w:lang w:val="es-ES_tradnl"/>
-              </w:rPr>
-              <w:t>El sistema comprueba que los datos no son válidos y avisa al usuario del error</w:t>
+                <w:szCs w:val="24"/>
+                <w:lang w:val="es-ES_tradnl"/>
+              </w:rPr>
+            </w:pPr>
+            <w:r>
+              <w:rPr>
+                <w:szCs w:val="24"/>
+                <w:lang w:val="es-ES_tradnl"/>
+              </w:rPr>
+              <w:t>El sistema no encuentra ningún escenario que coincida con los parámetros de búsqueda, y avisa al usuario del suceso</w:t>
             </w:r>
           </w:p>
         </w:tc>
@@ -31347,7 +31336,7 @@
         </w:trPr>
         <w:tc>
           <w:tcPr>
-            <w:tcW w:w="2527" w:type="dxa"/>
+            <w:tcW w:w="2775" w:type="dxa"/>
             <w:vMerge/>
           </w:tcPr>
           <w:p>
@@ -31355,56 +31344,51 @@
               <w:spacing w:after="0"/>
               <w:rPr>
                 <w:b/>
-                <w:strike/>
-                <w:szCs w:val="24"/>
-                <w:lang w:val="es-ES_tradnl"/>
-              </w:rPr>
-            </w:pPr>
-          </w:p>
-        </w:tc>
-        <w:tc>
-          <w:tcPr>
-            <w:tcW w:w="810" w:type="dxa"/>
-          </w:tcPr>
-          <w:p>
-            <w:pPr>
-              <w:spacing w:after="0"/>
-              <w:rPr>
-                <w:strike/>
-                <w:szCs w:val="24"/>
-                <w:lang w:val="es-ES_tradnl"/>
-              </w:rPr>
-            </w:pPr>
-            <w:r>
-              <w:rPr>
-                <w:strike/>
-                <w:szCs w:val="24"/>
-                <w:lang w:val="es-ES_tradnl"/>
-              </w:rPr>
-              <w:t>5</w:t>
-            </w:r>
-          </w:p>
-        </w:tc>
-        <w:tc>
-          <w:tcPr>
-            <w:tcW w:w="4780" w:type="dxa"/>
-          </w:tcPr>
-          <w:p>
-            <w:pPr>
-              <w:spacing w:after="0"/>
-              <w:rPr>
-                <w:strike/>
-                <w:szCs w:val="24"/>
-                <w:lang w:val="es-ES_tradnl"/>
-              </w:rPr>
-            </w:pPr>
-            <w:r>
-              <w:rPr>
-                <w:strike/>
-                <w:szCs w:val="24"/>
-                <w:lang w:val="es-ES_tradnl"/>
-              </w:rPr>
-              <w:t>El usuario introduce los datos correctos</w:t>
+                <w:szCs w:val="24"/>
+                <w:lang w:val="es-ES_tradnl"/>
+              </w:rPr>
+            </w:pPr>
+          </w:p>
+        </w:tc>
+        <w:tc>
+          <w:tcPr>
+            <w:tcW w:w="820" w:type="dxa"/>
+          </w:tcPr>
+          <w:p>
+            <w:pPr>
+              <w:spacing w:after="0"/>
+              <w:rPr>
+                <w:szCs w:val="24"/>
+                <w:lang w:val="es-ES_tradnl"/>
+              </w:rPr>
+            </w:pPr>
+            <w:r>
+              <w:rPr>
+                <w:szCs w:val="24"/>
+                <w:lang w:val="es-ES_tradnl"/>
+              </w:rPr>
+              <w:t>4</w:t>
+            </w:r>
+          </w:p>
+        </w:tc>
+        <w:tc>
+          <w:tcPr>
+            <w:tcW w:w="5755" w:type="dxa"/>
+          </w:tcPr>
+          <w:p>
+            <w:pPr>
+              <w:spacing w:after="0"/>
+              <w:rPr>
+                <w:szCs w:val="24"/>
+                <w:lang w:val="es-ES_tradnl"/>
+              </w:rPr>
+            </w:pPr>
+            <w:r>
+              <w:rPr>
+                <w:szCs w:val="24"/>
+                <w:lang w:val="es-ES_tradnl"/>
+              </w:rPr>
+              <w:t>El usuario introduce otros parámetros de búsqueda</w:t>
             </w:r>
           </w:p>
         </w:tc>
@@ -31415,7 +31399,7 @@
         </w:trPr>
         <w:tc>
           <w:tcPr>
-            <w:tcW w:w="2527" w:type="dxa"/>
+            <w:tcW w:w="2775" w:type="dxa"/>
             <w:vMerge/>
           </w:tcPr>
           <w:p>
@@ -31423,29 +31407,89 @@
               <w:spacing w:after="0"/>
               <w:rPr>
                 <w:b/>
-                <w:strike/>
-                <w:szCs w:val="24"/>
-                <w:lang w:val="es-ES_tradnl"/>
-              </w:rPr>
-            </w:pPr>
-          </w:p>
-        </w:tc>
-        <w:tc>
-          <w:tcPr>
-            <w:tcW w:w="810" w:type="dxa"/>
-          </w:tcPr>
-          <w:p>
-            <w:pPr>
-              <w:spacing w:after="0"/>
-              <w:rPr>
-                <w:strike/>
-                <w:szCs w:val="24"/>
-                <w:lang w:val="es-ES_tradnl"/>
-              </w:rPr>
-            </w:pPr>
-            <w:r>
-              <w:rPr>
-                <w:strike/>
+                <w:szCs w:val="24"/>
+                <w:lang w:val="es-ES_tradnl"/>
+              </w:rPr>
+            </w:pPr>
+          </w:p>
+        </w:tc>
+        <w:tc>
+          <w:tcPr>
+            <w:tcW w:w="820" w:type="dxa"/>
+          </w:tcPr>
+          <w:p>
+            <w:pPr>
+              <w:spacing w:after="0"/>
+              <w:rPr>
+                <w:szCs w:val="24"/>
+                <w:lang w:val="es-ES_tradnl"/>
+              </w:rPr>
+            </w:pPr>
+            <w:r>
+              <w:rPr>
+                <w:szCs w:val="24"/>
+                <w:lang w:val="es-ES_tradnl"/>
+              </w:rPr>
+              <w:t>5</w:t>
+            </w:r>
+          </w:p>
+        </w:tc>
+        <w:tc>
+          <w:tcPr>
+            <w:tcW w:w="5755" w:type="dxa"/>
+          </w:tcPr>
+          <w:p>
+            <w:pPr>
+              <w:spacing w:after="0"/>
+              <w:rPr>
+                <w:szCs w:val="24"/>
+                <w:lang w:val="es-ES_tradnl"/>
+              </w:rPr>
+            </w:pPr>
+            <w:r>
+              <w:rPr>
+                <w:szCs w:val="24"/>
+                <w:lang w:val="es-ES_tradnl"/>
+              </w:rPr>
+              <w:t>El sistema muestra los escenarios que coinciden con los parámetros</w:t>
+            </w:r>
+          </w:p>
+        </w:tc>
+      </w:tr>
+      <w:tr>
+        <w:trPr>
+          <w:trHeight w:val="54"/>
+        </w:trPr>
+        <w:tc>
+          <w:tcPr>
+            <w:tcW w:w="2775" w:type="dxa"/>
+            <w:vMerge/>
+          </w:tcPr>
+          <w:p>
+            <w:pPr>
+              <w:spacing w:after="0"/>
+              <w:rPr>
+                <w:b/>
+                <w:szCs w:val="24"/>
+                <w:lang w:val="es-ES_tradnl"/>
+              </w:rPr>
+            </w:pPr>
+          </w:p>
+        </w:tc>
+        <w:tc>
+          <w:tcPr>
+            <w:tcW w:w="820" w:type="dxa"/>
+          </w:tcPr>
+          <w:p>
+            <w:pPr>
+              <w:spacing w:after="0"/>
+              <w:rPr>
+                <w:szCs w:val="24"/>
+                <w:lang w:val="es-ES_tradnl"/>
+              </w:rPr>
+            </w:pPr>
+            <w:r>
+              <w:rPr>
                 <w:szCs w:val="24"/>
                 <w:lang w:val="es-ES_tradnl"/>
               </w:rPr>
@@ -31455,55 +31499,106 @@
         </w:tc>
         <w:tc>
           <w:tcPr>
-            <w:tcW w:w="4780" w:type="dxa"/>
-          </w:tcPr>
-          <w:p>
-            <w:pPr>
-              <w:spacing w:after="0"/>
-              <w:rPr>
-                <w:strike/>
-                <w:szCs w:val="24"/>
-                <w:lang w:val="es-ES_tradnl"/>
-              </w:rPr>
-            </w:pPr>
-            <w:r>
-              <w:rPr>
-                <w:strike/>
-                <w:szCs w:val="24"/>
-                <w:lang w:val="es-ES_tradnl"/>
-              </w:rPr>
-              <w:t xml:space="preserve">El sistema valida los datos y redirige a la página </w:t>
-            </w:r>
-            <w:r>
-              <w:rPr>
-                <w:strike/>
-                <w:szCs w:val="24"/>
-                <w:lang w:val="es-ES_tradnl"/>
-              </w:rPr>
-              <w:t>de la partida</w:t>
-            </w:r>
-          </w:p>
-        </w:tc>
-      </w:tr>
-      <w:tr>
-        <w:tc>
-          <w:tcPr>
-            <w:tcW w:w="2527" w:type="dxa"/>
-          </w:tcPr>
-          <w:p>
-            <w:pPr>
-              <w:spacing w:after="0"/>
-              <w:rPr>
-                <w:b/>
-                <w:strike/>
-                <w:szCs w:val="24"/>
-                <w:lang w:val="es-ES_tradnl"/>
-              </w:rPr>
-            </w:pPr>
-            <w:r>
-              <w:rPr>
-                <w:b/>
-                <w:strike/>
+            <w:tcW w:w="5755" w:type="dxa"/>
+          </w:tcPr>
+          <w:p>
+            <w:pPr>
+              <w:spacing w:after="0"/>
+              <w:rPr>
+                <w:szCs w:val="24"/>
+                <w:lang w:val="es-ES_tradnl"/>
+              </w:rPr>
+            </w:pPr>
+            <w:r>
+              <w:rPr>
+                <w:szCs w:val="24"/>
+                <w:lang w:val="es-ES_tradnl"/>
+              </w:rPr>
+              <w:t>El usuario selecciona el escenario deseado</w:t>
+            </w:r>
+          </w:p>
+        </w:tc>
+      </w:tr>
+      <w:tr>
+        <w:trPr>
+          <w:trHeight w:val="54"/>
+        </w:trPr>
+        <w:tc>
+          <w:tcPr>
+            <w:tcW w:w="2775" w:type="dxa"/>
+            <w:vMerge/>
+          </w:tcPr>
+          <w:p>
+            <w:pPr>
+              <w:spacing w:after="0"/>
+              <w:rPr>
+                <w:b/>
+                <w:szCs w:val="24"/>
+                <w:lang w:val="es-ES_tradnl"/>
+              </w:rPr>
+            </w:pPr>
+          </w:p>
+        </w:tc>
+        <w:tc>
+          <w:tcPr>
+            <w:tcW w:w="820" w:type="dxa"/>
+          </w:tcPr>
+          <w:p>
+            <w:pPr>
+              <w:spacing w:after="0"/>
+              <w:rPr>
+                <w:szCs w:val="24"/>
+                <w:lang w:val="es-ES_tradnl"/>
+              </w:rPr>
+            </w:pPr>
+            <w:r>
+              <w:rPr>
+                <w:szCs w:val="24"/>
+                <w:lang w:val="es-ES_tradnl"/>
+              </w:rPr>
+              <w:t>7</w:t>
+            </w:r>
+          </w:p>
+        </w:tc>
+        <w:tc>
+          <w:tcPr>
+            <w:tcW w:w="5755" w:type="dxa"/>
+          </w:tcPr>
+          <w:p>
+            <w:pPr>
+              <w:spacing w:after="0"/>
+              <w:rPr>
+                <w:szCs w:val="24"/>
+                <w:lang w:val="es-ES_tradnl"/>
+              </w:rPr>
+            </w:pPr>
+            <w:r>
+              <w:rPr>
+                <w:szCs w:val="24"/>
+                <w:lang w:val="es-ES_tradnl"/>
+              </w:rPr>
+              <w:t>El sistema asigna el escenario a la partida</w:t>
+            </w:r>
+          </w:p>
+        </w:tc>
+      </w:tr>
+      <w:tr>
+        <w:tc>
+          <w:tcPr>
+            <w:tcW w:w="2775" w:type="dxa"/>
+          </w:tcPr>
+          <w:p>
+            <w:pPr>
+              <w:spacing w:after="0"/>
+              <w:rPr>
+                <w:b/>
+                <w:szCs w:val="24"/>
+                <w:lang w:val="es-ES_tradnl"/>
+              </w:rPr>
+            </w:pPr>
+            <w:r>
+              <w:rPr>
+                <w:b/>
                 <w:szCs w:val="24"/>
                 <w:lang w:val="es-ES_tradnl"/>
               </w:rPr>
@@ -31513,25 +31608,32 @@
         </w:tc>
         <w:tc>
           <w:tcPr>
-            <w:tcW w:w="5590" w:type="dxa"/>
+            <w:tcW w:w="6575" w:type="dxa"/>
             <w:gridSpan w:val="2"/>
           </w:tcPr>
           <w:p>
             <w:pPr>
               <w:spacing w:after="0"/>
               <w:rPr>
-                <w:strike/>
-                <w:szCs w:val="24"/>
-                <w:lang w:val="es-ES_tradnl"/>
-              </w:rPr>
-            </w:pPr>
-            <w:r>
-              <w:rPr>
-                <w:strike/>
-                <w:szCs w:val="24"/>
-                <w:lang w:val="es-ES_tradnl"/>
-              </w:rPr>
-              <w:t>-</w:t>
+                <w:szCs w:val="24"/>
+                <w:lang w:val="es-ES_tradnl"/>
+              </w:rPr>
+            </w:pPr>
+            <w:r>
+              <w:rPr>
+                <w:szCs w:val="24"/>
+                <w:lang w:val="es-ES_tradnl"/>
+              </w:rPr>
+              <w:t xml:space="preserve">La lógica de negocio de este caso de uso tiene lugar completamente en el navegador </w:t>
+            </w:r>
+            <w:bookmarkStart w:id="15" w:name="_GoBack"/>
+            <w:bookmarkEnd w:id="15"/>
+            <w:r>
+              <w:rPr>
+                <w:szCs w:val="24"/>
+                <w:lang w:val="es-ES_tradnl"/>
+              </w:rPr>
+              <w:t>del cliente</w:t>
             </w:r>
           </w:p>
         </w:tc>
@@ -31540,7 +31642,7 @@
     <w:p>
       <w:pPr>
         <w:rPr>
-          <w:lang w:val="es-ES_tradnl" w:eastAsia="en-US"/>
+          <w:lang w:eastAsia="en-US"/>
         </w:rPr>
       </w:pPr>
     </w:p>
@@ -31555,14 +31657,14 @@
           <w:lang w:val="es-ES_tradnl" w:eastAsia="en-US"/>
         </w:rPr>
       </w:pPr>
-      <w:bookmarkStart w:id="15" w:name="_Toc517257407"/>
+      <w:bookmarkStart w:id="16" w:name="_Toc517257407"/>
       <w:r>
         <w:rPr>
           <w:lang w:val="es-ES_tradnl" w:eastAsia="en-US"/>
         </w:rPr>
         <w:t>SUBSISTEMAS</w:t>
       </w:r>
-      <w:bookmarkEnd w:id="15"/>
+      <w:bookmarkEnd w:id="16"/>
     </w:p>
     <w:p>
       <w:pPr>
@@ -31587,12 +31689,12 @@
       <w:pPr>
         <w:pStyle w:val="Heading3"/>
       </w:pPr>
-      <w:bookmarkStart w:id="16" w:name="_Toc517257408"/>
+      <w:bookmarkStart w:id="17" w:name="_Toc517257408"/>
       <w:r>
         <w:lastRenderedPageBreak/>
         <w:t>SUBSISTEMAS</w:t>
       </w:r>
-      <w:bookmarkEnd w:id="16"/>
+      <w:bookmarkEnd w:id="17"/>
     </w:p>
     <w:p>
       <w:pPr>
@@ -31600,10 +31702,10 @@
       </w:pPr>
       <w:r>
         <w:object w:dxaOrig="10021" w:dyaOrig="6661" w14:anchorId="5B291C37">
-          <v:shape id="_x0000_i1028" type="#_x0000_t75" style="width:388.8pt;height:259.2pt" o:ole="">
+          <v:shape id="_x0000_i1028" type="#_x0000_t75" style="width:389pt;height:259pt" o:ole="">
             <v:imagedata r:id="rId14" o:title=""/>
           </v:shape>
-          <o:OLEObject Type="Embed" ProgID="Visio.Drawing.15" ShapeID="_x0000_i1028" DrawAspect="Content" ObjectID="_1595173571" r:id="rId15"/>
+          <o:OLEObject Type="Embed" ProgID="Visio.Drawing.15" ShapeID="_x0000_i1028" DrawAspect="Content" ObjectID="_1595258652" r:id="rId15"/>
         </w:object>
       </w:r>
     </w:p>
@@ -31899,11 +32001,11 @@
       <w:r>
         <w:t xml:space="preserve"> </w:t>
       </w:r>
-      <w:bookmarkStart w:id="17" w:name="_Toc517257409"/>
+      <w:bookmarkStart w:id="18" w:name="_Toc517257409"/>
       <w:r>
         <w:t>RELACIONES ENTRE SUBSISTEMAS</w:t>
       </w:r>
-      <w:bookmarkEnd w:id="17"/>
+      <w:bookmarkEnd w:id="18"/>
     </w:p>
     <w:p>
       <w:pPr>
@@ -31936,10 +32038,10 @@
       </w:pPr>
       <w:r>
         <w:object w:dxaOrig="6720" w:dyaOrig="3031" w14:anchorId="70D2A6CA">
-          <v:shape id="_x0000_i1029" type="#_x0000_t75" style="width:338.1pt;height:151.5pt" o:ole="">
+          <v:shape id="_x0000_i1029" type="#_x0000_t75" style="width:337.95pt;height:151.5pt" o:ole="">
             <v:imagedata r:id="rId16" o:title=""/>
           </v:shape>
-          <o:OLEObject Type="Embed" ProgID="Visio.Drawing.15" ShapeID="_x0000_i1029" DrawAspect="Content" ObjectID="_1595173572" r:id="rId17"/>
+          <o:OLEObject Type="Embed" ProgID="Visio.Drawing.15" ShapeID="_x0000_i1029" DrawAspect="Content" ObjectID="_1595258653" r:id="rId17"/>
         </w:object>
       </w:r>
     </w:p>
@@ -32352,11 +32454,11 @@
       <w:pPr>
         <w:pStyle w:val="Heading3"/>
       </w:pPr>
-      <w:bookmarkStart w:id="18" w:name="_Toc517257410"/>
+      <w:bookmarkStart w:id="19" w:name="_Toc517257410"/>
       <w:r>
         <w:t>MATRIZ DE TRAZABILIDAD SUBSISTEMAS-CASOS DE USO</w:t>
       </w:r>
-      <w:bookmarkEnd w:id="18"/>
+      <w:bookmarkEnd w:id="19"/>
     </w:p>
     <w:p>
       <w:pPr>
@@ -32402,14 +32504,14 @@
           <w:lang w:val="es-ES_tradnl" w:eastAsia="en-US"/>
         </w:rPr>
       </w:pPr>
-      <w:bookmarkStart w:id="19" w:name="_Toc517257411"/>
+      <w:bookmarkStart w:id="20" w:name="_Toc517257411"/>
       <w:r>
         <w:rPr>
           <w:lang w:val="es-ES_tradnl" w:eastAsia="en-US"/>
         </w:rPr>
         <w:t>CLASE</w:t>
       </w:r>
-      <w:bookmarkEnd w:id="19"/>
+      <w:bookmarkEnd w:id="20"/>
       <w:r>
         <w:rPr>
           <w:lang w:val="es-ES_tradnl" w:eastAsia="en-US"/>
@@ -32439,10 +32541,10 @@
       </w:pPr>
       <w:r>
         <w:object w:dxaOrig="14805" w:dyaOrig="10426" w14:anchorId="08B68B3A">
-          <v:shape id="_x0000_i1042" type="#_x0000_t75" style="width:467.7pt;height:329.3pt" o:ole="">
+          <v:shape id="_x0000_i1030" type="#_x0000_t75" style="width:468pt;height:329.35pt" o:ole="">
             <v:imagedata r:id="rId18" o:title=""/>
           </v:shape>
-          <o:OLEObject Type="Embed" ProgID="Visio.Drawing.15" ShapeID="_x0000_i1042" DrawAspect="Content" ObjectID="_1595173573" r:id="rId19"/>
+          <o:OLEObject Type="Embed" ProgID="Visio.Drawing.15" ShapeID="_x0000_i1030" DrawAspect="Content" ObjectID="_1595258654" r:id="rId19"/>
         </w:object>
       </w:r>
     </w:p>
@@ -36387,13 +36489,7 @@
               <w:rPr>
                 <w:b/>
               </w:rPr>
-              <w:t xml:space="preserve">08 </w:t>
-            </w:r>
-            <w:r>
-              <w:rPr>
-                <w:b/>
-              </w:rPr>
-              <w:t>ESCENARIO</w:t>
+              <w:t>08 ESCENARIO</w:t>
             </w:r>
           </w:p>
         </w:tc>
@@ -36469,10 +36565,7 @@
               <w:spacing w:after="0"/>
             </w:pPr>
             <w:r>
-              <w:t xml:space="preserve">Gestionar </w:t>
-            </w:r>
-            <w:r>
-              <w:t>escenarios</w:t>
+              <w:t>Gestionar escenarios</w:t>
             </w:r>
           </w:p>
         </w:tc>
@@ -36630,10 +36723,7 @@
               <w:spacing w:after="0"/>
             </w:pPr>
             <w:r>
-              <w:t xml:space="preserve">Id único del </w:t>
-            </w:r>
-            <w:r>
-              <w:t>escenario</w:t>
+              <w:t>Id único del escenario</w:t>
             </w:r>
           </w:p>
         </w:tc>
@@ -36772,8 +36862,6 @@
             <w:r>
               <w:t>Ruta al fichero CSV donde está almacenada la información del escenario</w:t>
             </w:r>
-            <w:bookmarkStart w:id="20" w:name="_GoBack"/>
-            <w:bookmarkEnd w:id="20"/>
           </w:p>
         </w:tc>
       </w:tr>
@@ -36925,10 +37013,10 @@
       </w:pPr>
       <w:r>
         <w:object w:dxaOrig="5475" w:dyaOrig="3315" w14:anchorId="023E4409">
-          <v:shape id="_x0000_i1031" type="#_x0000_t75" style="width:230.4pt;height:2in" o:ole="">
+          <v:shape id="_x0000_i1031" type="#_x0000_t75" style="width:230.5pt;height:2in" o:ole="">
             <v:imagedata r:id="rId20" o:title=""/>
           </v:shape>
-          <o:OLEObject Type="Embed" ProgID="Visio.Drawing.15" ShapeID="_x0000_i1031" DrawAspect="Content" ObjectID="_1595173574" r:id="rId21"/>
+          <o:OLEObject Type="Embed" ProgID="Visio.Drawing.15" ShapeID="_x0000_i1031" DrawAspect="Content" ObjectID="_1595258655" r:id="rId21"/>
         </w:object>
       </w:r>
     </w:p>
@@ -37607,10 +37695,10 @@
       </w:pPr>
       <w:r>
         <w:object w:dxaOrig="5475" w:dyaOrig="4590" w14:anchorId="46CFE637">
-          <v:shape id="_x0000_i1032" type="#_x0000_t75" style="width:273.6pt;height:230.4pt" o:ole="">
+          <v:shape id="_x0000_i1032" type="#_x0000_t75" style="width:273.5pt;height:230.5pt" o:ole="">
             <v:imagedata r:id="rId22" o:title=""/>
           </v:shape>
-          <o:OLEObject Type="Embed" ProgID="Visio.Drawing.15" ShapeID="_x0000_i1032" DrawAspect="Content" ObjectID="_1595173575" r:id="rId23"/>
+          <o:OLEObject Type="Embed" ProgID="Visio.Drawing.15" ShapeID="_x0000_i1032" DrawAspect="Content" ObjectID="_1595258656" r:id="rId23"/>
         </w:object>
       </w:r>
     </w:p>
@@ -38440,10 +38528,10 @@
       </w:pPr>
       <w:r>
         <w:object w:dxaOrig="6601" w:dyaOrig="6000" w14:anchorId="1BCF2984">
-          <v:shape id="_x0000_i1033" type="#_x0000_t75" style="width:281.1pt;height:259.2pt" o:ole="">
+          <v:shape id="_x0000_i1033" type="#_x0000_t75" style="width:281pt;height:259pt" o:ole="">
             <v:imagedata r:id="rId24" o:title=""/>
           </v:shape>
-          <o:OLEObject Type="Embed" ProgID="Visio.Drawing.15" ShapeID="_x0000_i1033" DrawAspect="Content" ObjectID="_1595173576" r:id="rId25"/>
+          <o:OLEObject Type="Embed" ProgID="Visio.Drawing.15" ShapeID="_x0000_i1033" DrawAspect="Content" ObjectID="_1595258657" r:id="rId25"/>
         </w:object>
       </w:r>
     </w:p>
@@ -39027,10 +39115,10 @@
       </w:pPr>
       <w:r>
         <w:object w:dxaOrig="5475" w:dyaOrig="6316" w14:anchorId="03A8CA49">
-          <v:shape id="_x0000_i1034" type="#_x0000_t75" style="width:273.6pt;height:316.8pt" o:ole="">
+          <v:shape id="_x0000_i1034" type="#_x0000_t75" style="width:273.5pt;height:317pt" o:ole="">
             <v:imagedata r:id="rId26" o:title=""/>
           </v:shape>
-          <o:OLEObject Type="Embed" ProgID="Visio.Drawing.15" ShapeID="_x0000_i1034" DrawAspect="Content" ObjectID="_1595173577" r:id="rId27"/>
+          <o:OLEObject Type="Embed" ProgID="Visio.Drawing.15" ShapeID="_x0000_i1034" DrawAspect="Content" ObjectID="_1595258658" r:id="rId27"/>
         </w:object>
       </w:r>
     </w:p>
@@ -39869,10 +39957,10 @@
       </w:pPr>
       <w:r>
         <w:object w:dxaOrig="5821" w:dyaOrig="6091" w14:anchorId="08B69A5A">
-          <v:shape id="_x0000_i1035" type="#_x0000_t75" style="width:294.9pt;height:302.4pt" o:ole="">
+          <v:shape id="_x0000_i1035" type="#_x0000_t75" style="width:295pt;height:302.5pt" o:ole="">
             <v:imagedata r:id="rId28" o:title=""/>
           </v:shape>
-          <o:OLEObject Type="Embed" ProgID="Visio.Drawing.15" ShapeID="_x0000_i1035" DrawAspect="Content" ObjectID="_1595173578" r:id="rId29"/>
+          <o:OLEObject Type="Embed" ProgID="Visio.Drawing.15" ShapeID="_x0000_i1035" DrawAspect="Content" ObjectID="_1595258659" r:id="rId29"/>
         </w:object>
       </w:r>
     </w:p>
@@ -40819,10 +40907,10 @@
       </w:pPr>
       <w:r>
         <w:object w:dxaOrig="5371" w:dyaOrig="10471" w14:anchorId="7AF7D0C4">
-          <v:shape id="_x0000_i1036" type="#_x0000_t75" style="width:266.7pt;height:525.9pt" o:ole="">
+          <v:shape id="_x0000_i1036" type="#_x0000_t75" style="width:266.5pt;height:525.5pt" o:ole="">
             <v:imagedata r:id="rId30" o:title=""/>
           </v:shape>
-          <o:OLEObject Type="Embed" ProgID="Visio.Drawing.15" ShapeID="_x0000_i1036" DrawAspect="Content" ObjectID="_1595173579" r:id="rId31"/>
+          <o:OLEObject Type="Embed" ProgID="Visio.Drawing.15" ShapeID="_x0000_i1036" DrawAspect="Content" ObjectID="_1595258660" r:id="rId31"/>
         </w:object>
       </w:r>
     </w:p>
@@ -42382,10 +42470,10 @@
       </w:pPr>
       <w:r>
         <w:object w:dxaOrig="8971" w:dyaOrig="18495" w14:anchorId="5468669D">
-          <v:shape id="_x0000_i1037" type="#_x0000_t75" style="width:316.8pt;height:9in" o:ole="">
+          <v:shape id="_x0000_i1037" type="#_x0000_t75" style="width:316.5pt;height:9in" o:ole="">
             <v:imagedata r:id="rId32" o:title=""/>
           </v:shape>
-          <o:OLEObject Type="Embed" ProgID="Visio.Drawing.15" ShapeID="_x0000_i1037" DrawAspect="Content" ObjectID="_1595173580" r:id="rId33"/>
+          <o:OLEObject Type="Embed" ProgID="Visio.Drawing.15" ShapeID="_x0000_i1037" DrawAspect="Content" ObjectID="_1595258661" r:id="rId33"/>
         </w:object>
       </w:r>
     </w:p>
@@ -46217,7 +46305,7 @@
 </file>
 
 <file path=customXml/itemProps1.xml><?xml version="1.0" encoding="utf-8"?>
-<ds:datastoreItem xmlns:ds="http://schemas.openxmlformats.org/officeDocument/2006/customXml" ds:itemID="{220BA4AE-5E01-470F-8DEC-972681B42A71}">
+<ds:datastoreItem xmlns:ds="http://schemas.openxmlformats.org/officeDocument/2006/customXml" ds:itemID="{05A0FA64-2F7B-40E5-B9A0-5A2E35749B7B}">
   <ds:schemaRefs>
     <ds:schemaRef ds:uri="http://schemas.openxmlformats.org/officeDocument/2006/bibliography"/>
   </ds:schemaRefs>

</xml_diff>

<commit_message>
recortadas las pruebas en su doc aparte
</commit_message>
<xml_diff>
--- a/Documentacion/Análisis/Análisis.docx
+++ b/Documentacion/Análisis/Análisis.docx
@@ -5023,10 +5023,10 @@
             <v:path o:extrusionok="f" gradientshapeok="t" o:connecttype="rect"/>
             <o:lock v:ext="edit" aspectratio="t"/>
           </v:shapetype>
-          <v:shape id="_x0000_i1025" type="#_x0000_t75" style="width:286.65pt;height:9in" o:ole="">
+          <v:shape id="_x0000_i1025" type="#_x0000_t75" style="width:4in;height:9in" o:ole="">
             <v:imagedata r:id="rId8" o:title=""/>
           </v:shape>
-          <o:OLEObject Type="Embed" ProgID="Visio.Drawing.15" ShapeID="_x0000_i1025" DrawAspect="Content" ObjectID="_1597164744" r:id="rId9"/>
+          <o:OLEObject Type="Embed" ProgID="Visio.Drawing.15" ShapeID="_x0000_i1025" DrawAspect="Content" ObjectID="_1597227200" r:id="rId9"/>
         </w:object>
       </w:r>
     </w:p>
@@ -5050,10 +5050,10 @@
       </w:pPr>
       <w:r>
         <w:object w:dxaOrig="11010" w:dyaOrig="19036" w14:anchorId="1FBC08C4">
-          <v:shape id="_x0000_i1026" type="#_x0000_t75" style="width:349.8pt;height:603.15pt" o:ole="">
+          <v:shape id="_x0000_i1026" type="#_x0000_t75" style="width:352.8pt;height:604.8pt" o:ole="">
             <v:imagedata r:id="rId10" o:title=""/>
           </v:shape>
-          <o:OLEObject Type="Embed" ProgID="Visio.Drawing.15" ShapeID="_x0000_i1026" DrawAspect="Content" ObjectID="_1597164745" r:id="rId11"/>
+          <o:OLEObject Type="Embed" ProgID="Visio.Drawing.15" ShapeID="_x0000_i1026" DrawAspect="Content" ObjectID="_1597227201" r:id="rId11"/>
         </w:object>
       </w:r>
     </w:p>
@@ -5072,10 +5072,10 @@
       </w:pPr>
       <w:r>
         <w:object w:dxaOrig="10125" w:dyaOrig="12361" w14:anchorId="4EC9FB12">
-          <v:shape id="_x0000_i1027" type="#_x0000_t75" style="width:468pt;height:569.9pt" o:ole="">
+          <v:shape id="_x0000_i1027" type="#_x0000_t75" style="width:468pt;height:568.8pt" o:ole="">
             <v:imagedata r:id="rId12" o:title=""/>
           </v:shape>
-          <o:OLEObject Type="Embed" ProgID="Visio.Drawing.15" ShapeID="_x0000_i1027" DrawAspect="Content" ObjectID="_1597164746" r:id="rId13"/>
+          <o:OLEObject Type="Embed" ProgID="Visio.Drawing.15" ShapeID="_x0000_i1027" DrawAspect="Content" ObjectID="_1597227202" r:id="rId13"/>
         </w:object>
       </w:r>
     </w:p>
@@ -5437,10 +5437,10 @@
       </w:pPr>
       <w:r>
         <w:object w:dxaOrig="8371" w:dyaOrig="6661" w14:anchorId="491303C3">
-          <v:shape id="_x0000_i1028" type="#_x0000_t75" style="width:265.6pt;height:3in" o:ole="">
+          <v:shape id="_x0000_i1028" type="#_x0000_t75" style="width:266.4pt;height:3in" o:ole="">
             <v:imagedata r:id="rId14" o:title=""/>
           </v:shape>
-          <o:OLEObject Type="Embed" ProgID="Visio.Drawing.15" ShapeID="_x0000_i1028" DrawAspect="Content" ObjectID="_1597164747" r:id="rId15"/>
+          <o:OLEObject Type="Embed" ProgID="Visio.Drawing.15" ShapeID="_x0000_i1028" DrawAspect="Content" ObjectID="_1597227203" r:id="rId15"/>
         </w:object>
       </w:r>
     </w:p>
@@ -12512,7 +12512,6 @@
                 <w:szCs w:val="24"/>
               </w:rPr>
             </w:pPr>
-            <w:bookmarkStart w:id="11" w:name="_GoBack" w:colFirst="1" w:colLast="1"/>
             <w:r>
               <w:rPr>
                 <w:rFonts w:ascii="Arial Narrow" w:hAnsi="Arial Narrow"/>
@@ -12554,7 +12553,6 @@
           </w:p>
         </w:tc>
       </w:tr>
-      <w:bookmarkEnd w:id="11"/>
       <w:tr>
         <w:trPr>
           <w:jc w:val="center"/>
@@ -13620,14 +13618,14 @@
           <w:lang w:val="es-ES_tradnl" w:eastAsia="en-US"/>
         </w:rPr>
       </w:pPr>
-      <w:bookmarkStart w:id="12" w:name="_Toc517257404"/>
+      <w:bookmarkStart w:id="11" w:name="_Toc517257404"/>
       <w:r>
         <w:rPr>
           <w:lang w:val="es-ES_tradnl" w:eastAsia="en-US"/>
         </w:rPr>
         <w:t>CASOS DE USO</w:t>
       </w:r>
-      <w:bookmarkEnd w:id="12"/>
+      <w:bookmarkEnd w:id="11"/>
     </w:p>
     <w:p>
       <w:pPr>
@@ -13637,11 +13635,11 @@
       <w:r>
         <w:t xml:space="preserve"> </w:t>
       </w:r>
-      <w:bookmarkStart w:id="13" w:name="_Toc517257405"/>
+      <w:bookmarkStart w:id="12" w:name="_Toc517257405"/>
       <w:r>
         <w:t>DIAGRAMA DE CASOS DE USO</w:t>
       </w:r>
-      <w:bookmarkEnd w:id="13"/>
+      <w:bookmarkEnd w:id="12"/>
     </w:p>
     <w:p>
       <w:pPr>
@@ -13684,10 +13682,10 @@
       </w:pPr>
       <w:r>
         <w:object w:dxaOrig="11251" w:dyaOrig="21961" w14:anchorId="6E29EA3C">
-          <v:shape id="_x0000_i1029" type="#_x0000_t75" style="width:331.45pt;height:9in" o:ole="">
+          <v:shape id="_x0000_i1029" type="#_x0000_t75" style="width:331.2pt;height:9in" o:ole="">
             <v:imagedata r:id="rId16" o:title=""/>
           </v:shape>
-          <o:OLEObject Type="Embed" ProgID="Visio.Drawing.15" ShapeID="_x0000_i1029" DrawAspect="Content" ObjectID="_1597164748" r:id="rId17"/>
+          <o:OLEObject Type="Embed" ProgID="Visio.Drawing.15" ShapeID="_x0000_i1029" DrawAspect="Content" ObjectID="_1597227204" r:id="rId17"/>
         </w:object>
       </w:r>
     </w:p>
@@ -13700,11 +13698,11 @@
         <w:lastRenderedPageBreak/>
         <w:t xml:space="preserve"> </w:t>
       </w:r>
-      <w:bookmarkStart w:id="14" w:name="_Toc517257406"/>
+      <w:bookmarkStart w:id="13" w:name="_Toc517257406"/>
       <w:r>
         <w:t>DESCRIPCIÓN DE CASOS DE USO</w:t>
       </w:r>
-      <w:bookmarkEnd w:id="14"/>
+      <w:bookmarkEnd w:id="13"/>
     </w:p>
     <w:p>
       <w:pPr>
@@ -29536,7 +29534,7 @@
                 <w:lang w:val="es-ES_tradnl"/>
               </w:rPr>
             </w:pPr>
-            <w:bookmarkStart w:id="15" w:name="_Hlk519174652"/>
+            <w:bookmarkStart w:id="14" w:name="_Hlk519174652"/>
             <w:r>
               <w:rPr>
                 <w:b/>
@@ -30702,7 +30700,7 @@
           </w:p>
         </w:tc>
       </w:tr>
-      <w:bookmarkEnd w:id="15"/>
+      <w:bookmarkEnd w:id="14"/>
     </w:tbl>
     <w:p>
       <w:pPr>
@@ -34965,7 +34963,7 @@
           <w:lang w:val="es-ES_tradnl" w:eastAsia="en-US"/>
         </w:rPr>
       </w:pPr>
-      <w:bookmarkStart w:id="16" w:name="_Toc517257407"/>
+      <w:bookmarkStart w:id="15" w:name="_Toc517257407"/>
       <w:r>
         <w:rPr>
           <w:strike/>
@@ -34974,7 +34972,7 @@
         </w:rPr>
         <w:t>SUBSISTEMAS</w:t>
       </w:r>
-      <w:bookmarkEnd w:id="16"/>
+      <w:bookmarkEnd w:id="15"/>
     </w:p>
     <w:p>
       <w:pPr>
@@ -35009,7 +35007,7 @@
           <w:color w:val="FF0000"/>
         </w:rPr>
       </w:pPr>
-      <w:bookmarkStart w:id="17" w:name="_Toc517257408"/>
+      <w:bookmarkStart w:id="16" w:name="_Toc517257408"/>
       <w:r>
         <w:rPr>
           <w:strike/>
@@ -35017,7 +35015,7 @@
         </w:rPr>
         <w:t>SUBSISTEMAS</w:t>
       </w:r>
-      <w:bookmarkEnd w:id="17"/>
+      <w:bookmarkEnd w:id="16"/>
     </w:p>
     <w:p>
       <w:pPr>
@@ -35033,10 +35031,10 @@
           <w:color w:val="FF0000"/>
         </w:rPr>
         <w:object w:dxaOrig="10021" w:dyaOrig="6661" w14:anchorId="5B291C37">
-          <v:shape id="_x0000_i1030" type="#_x0000_t75" style="width:387.15pt;height:258.1pt" o:ole="">
+          <v:shape id="_x0000_i1030" type="#_x0000_t75" style="width:388.8pt;height:259.2pt" o:ole="">
             <v:imagedata r:id="rId18" o:title=""/>
           </v:shape>
-          <o:OLEObject Type="Embed" ProgID="Visio.Drawing.15" ShapeID="_x0000_i1030" DrawAspect="Content" ObjectID="_1597164749" r:id="rId19"/>
+          <o:OLEObject Type="Embed" ProgID="Visio.Drawing.15" ShapeID="_x0000_i1030" DrawAspect="Content" ObjectID="_1597227205" r:id="rId19"/>
         </w:object>
       </w:r>
     </w:p>
@@ -35394,7 +35392,7 @@
         </w:rPr>
         <w:t xml:space="preserve"> </w:t>
       </w:r>
-      <w:bookmarkStart w:id="18" w:name="_Toc517257409"/>
+      <w:bookmarkStart w:id="17" w:name="_Toc517257409"/>
       <w:r>
         <w:rPr>
           <w:strike/>
@@ -35402,7 +35400,7 @@
         </w:rPr>
         <w:t>RELACIONES ENTRE SUBSISTEMAS</w:t>
       </w:r>
-      <w:bookmarkEnd w:id="18"/>
+      <w:bookmarkEnd w:id="17"/>
     </w:p>
     <w:p>
       <w:pPr>
@@ -35451,10 +35449,10 @@
           <w:color w:val="FF0000"/>
         </w:rPr>
         <w:object w:dxaOrig="6720" w:dyaOrig="3031" w14:anchorId="70D2A6CA">
-          <v:shape id="_x0000_i1031" type="#_x0000_t75" style="width:338.25pt;height:151.45pt" o:ole="">
+          <v:shape id="_x0000_i1031" type="#_x0000_t75" style="width:338.4pt;height:151.2pt" o:ole="">
             <v:imagedata r:id="rId20" o:title=""/>
           </v:shape>
-          <o:OLEObject Type="Embed" ProgID="Visio.Drawing.15" ShapeID="_x0000_i1031" DrawAspect="Content" ObjectID="_1597164750" r:id="rId21"/>
+          <o:OLEObject Type="Embed" ProgID="Visio.Drawing.15" ShapeID="_x0000_i1031" DrawAspect="Content" ObjectID="_1597227206" r:id="rId21"/>
         </w:object>
       </w:r>
     </w:p>
@@ -35960,7 +35958,7 @@
           <w:color w:val="FF0000"/>
         </w:rPr>
       </w:pPr>
-      <w:bookmarkStart w:id="19" w:name="_Toc517257410"/>
+      <w:bookmarkStart w:id="18" w:name="_Toc517257410"/>
       <w:r>
         <w:rPr>
           <w:strike/>
@@ -35968,7 +35966,7 @@
         </w:rPr>
         <w:t>MATRIZ DE TRAZABILIDAD SUBSISTEMAS-CASOS DE USO</w:t>
       </w:r>
-      <w:bookmarkEnd w:id="19"/>
+      <w:bookmarkEnd w:id="18"/>
     </w:p>
     <w:p>
       <w:pPr>
@@ -36024,14 +36022,14 @@
           <w:lang w:val="es-ES_tradnl" w:eastAsia="en-US"/>
         </w:rPr>
       </w:pPr>
-      <w:bookmarkStart w:id="20" w:name="_Toc517257411"/>
+      <w:bookmarkStart w:id="19" w:name="_Toc517257411"/>
       <w:r>
         <w:rPr>
           <w:lang w:val="es-ES_tradnl" w:eastAsia="en-US"/>
         </w:rPr>
         <w:t>CLASE</w:t>
       </w:r>
-      <w:bookmarkEnd w:id="20"/>
+      <w:bookmarkEnd w:id="19"/>
       <w:r>
         <w:rPr>
           <w:lang w:val="es-ES_tradnl" w:eastAsia="en-US"/>
@@ -36061,10 +36059,10 @@
       </w:pPr>
       <w:r>
         <w:object w:dxaOrig="14761" w:dyaOrig="11251" w14:anchorId="2359FDC2">
-          <v:shape id="_x0000_i1032" type="#_x0000_t75" style="width:467.3pt;height:357.3pt" o:ole="">
+          <v:shape id="_x0000_i1032" type="#_x0000_t75" style="width:468pt;height:5in" o:ole="">
             <v:imagedata r:id="rId22" o:title=""/>
           </v:shape>
-          <o:OLEObject Type="Embed" ProgID="Visio.Drawing.15" ShapeID="_x0000_i1032" DrawAspect="Content" ObjectID="_1597164751" r:id="rId23"/>
+          <o:OLEObject Type="Embed" ProgID="Visio.Drawing.15" ShapeID="_x0000_i1032" DrawAspect="Content" ObjectID="_1597227207" r:id="rId23"/>
         </w:object>
       </w:r>
     </w:p>
@@ -40617,14 +40615,14 @@
           <w:lang w:val="es-ES_tradnl" w:eastAsia="en-US"/>
         </w:rPr>
       </w:pPr>
-      <w:bookmarkStart w:id="21" w:name="_Toc517257412"/>
+      <w:bookmarkStart w:id="20" w:name="_Toc517257412"/>
       <w:r>
         <w:rPr>
           <w:lang w:val="es-ES_tradnl" w:eastAsia="en-US"/>
         </w:rPr>
         <w:t>INTERFACES</w:t>
       </w:r>
-      <w:bookmarkEnd w:id="21"/>
+      <w:bookmarkEnd w:id="20"/>
     </w:p>
     <w:p>
       <w:pPr>
@@ -40657,10 +40655,10 @@
       </w:pPr>
       <w:r>
         <w:object w:dxaOrig="10141" w:dyaOrig="8490" w14:anchorId="6309E074">
-          <v:shape id="_x0000_i1033" type="#_x0000_t75" style="width:467.3pt;height:391.25pt" o:ole="">
+          <v:shape id="_x0000_i1033" type="#_x0000_t75" style="width:468pt;height:388.8pt" o:ole="">
             <v:imagedata r:id="rId24" o:title=""/>
           </v:shape>
-          <o:OLEObject Type="Embed" ProgID="Visio.Drawing.15" ShapeID="_x0000_i1033" DrawAspect="Content" ObjectID="_1597164752" r:id="rId25"/>
+          <o:OLEObject Type="Embed" ProgID="Visio.Drawing.15" ShapeID="_x0000_i1033" DrawAspect="Content" ObjectID="_1597227208" r:id="rId25"/>
         </w:object>
       </w:r>
     </w:p>
@@ -40693,10 +40691,10 @@
       </w:pPr>
       <w:r>
         <w:object w:dxaOrig="6601" w:dyaOrig="3331" w14:anchorId="72C14B56">
-          <v:shape id="_x0000_i1034" type="#_x0000_t75" style="width:286.65pt;height:144.7pt" o:ole="">
+          <v:shape id="_x0000_i1034" type="#_x0000_t75" style="width:4in;height:2in" o:ole="">
             <v:imagedata r:id="rId26" o:title=""/>
           </v:shape>
-          <o:OLEObject Type="Embed" ProgID="Visio.Drawing.15" ShapeID="_x0000_i1034" DrawAspect="Content" ObjectID="_1597164753" r:id="rId27"/>
+          <o:OLEObject Type="Embed" ProgID="Visio.Drawing.15" ShapeID="_x0000_i1034" DrawAspect="Content" ObjectID="_1597227209" r:id="rId27"/>
         </w:object>
       </w:r>
     </w:p>
@@ -41233,10 +41231,10 @@
       </w:pPr>
       <w:r>
         <w:object w:dxaOrig="6601" w:dyaOrig="2295" w14:anchorId="22188C19">
-          <v:shape id="_x0000_i1035" type="#_x0000_t75" style="width:330.1pt;height:114.8pt" o:ole="">
+          <v:shape id="_x0000_i1035" type="#_x0000_t75" style="width:331.2pt;height:115.2pt" o:ole="">
             <v:imagedata r:id="rId28" o:title=""/>
           </v:shape>
-          <o:OLEObject Type="Embed" ProgID="Visio.Drawing.15" ShapeID="_x0000_i1035" DrawAspect="Content" ObjectID="_1597164754" r:id="rId29"/>
+          <o:OLEObject Type="Embed" ProgID="Visio.Drawing.15" ShapeID="_x0000_i1035" DrawAspect="Content" ObjectID="_1597227210" r:id="rId29"/>
         </w:object>
       </w:r>
     </w:p>
@@ -42010,10 +42008,10 @@
       </w:pPr>
       <w:r>
         <w:object w:dxaOrig="5475" w:dyaOrig="3315" w14:anchorId="023E4409">
-          <v:shape id="_x0000_i1036" type="#_x0000_t75" style="width:230.25pt;height:2in" o:ole="">
+          <v:shape id="_x0000_i1036" type="#_x0000_t75" style="width:230.4pt;height:2in" o:ole="">
             <v:imagedata r:id="rId30" o:title=""/>
           </v:shape>
-          <o:OLEObject Type="Embed" ProgID="Visio.Drawing.15" ShapeID="_x0000_i1036" DrawAspect="Content" ObjectID="_1597164755" r:id="rId31"/>
+          <o:OLEObject Type="Embed" ProgID="Visio.Drawing.15" ShapeID="_x0000_i1036" DrawAspect="Content" ObjectID="_1597227211" r:id="rId31"/>
         </w:object>
       </w:r>
     </w:p>
@@ -42692,10 +42690,10 @@
       </w:pPr>
       <w:r>
         <w:object w:dxaOrig="5475" w:dyaOrig="4590" w14:anchorId="46CFE637">
-          <v:shape id="_x0000_i1037" type="#_x0000_t75" style="width:273.75pt;height:230.25pt" o:ole="">
+          <v:shape id="_x0000_i1037" type="#_x0000_t75" style="width:273.6pt;height:230.4pt" o:ole="">
             <v:imagedata r:id="rId32" o:title=""/>
           </v:shape>
-          <o:OLEObject Type="Embed" ProgID="Visio.Drawing.15" ShapeID="_x0000_i1037" DrawAspect="Content" ObjectID="_1597164756" r:id="rId33"/>
+          <o:OLEObject Type="Embed" ProgID="Visio.Drawing.15" ShapeID="_x0000_i1037" DrawAspect="Content" ObjectID="_1597227212" r:id="rId33"/>
         </w:object>
       </w:r>
     </w:p>
@@ -43526,10 +43524,10 @@
       </w:pPr>
       <w:r>
         <w:object w:dxaOrig="10831" w:dyaOrig="6000" w14:anchorId="0C93778F">
-          <v:shape id="_x0000_i1038" type="#_x0000_t75" style="width:466.65pt;height:260.15pt" o:ole="">
+          <v:shape id="_x0000_i1038" type="#_x0000_t75" style="width:468pt;height:259.2pt" o:ole="">
             <v:imagedata r:id="rId34" o:title=""/>
           </v:shape>
-          <o:OLEObject Type="Embed" ProgID="Visio.Drawing.15" ShapeID="_x0000_i1038" DrawAspect="Content" ObjectID="_1597164757" r:id="rId35"/>
+          <o:OLEObject Type="Embed" ProgID="Visio.Drawing.15" ShapeID="_x0000_i1038" DrawAspect="Content" ObjectID="_1597227213" r:id="rId35"/>
         </w:object>
       </w:r>
     </w:p>
@@ -44313,10 +44311,10 @@
       </w:pPr>
       <w:r>
         <w:object w:dxaOrig="5475" w:dyaOrig="4801" w14:anchorId="4954A0C8">
-          <v:shape id="_x0000_i1039" type="#_x0000_t75" style="width:273.75pt;height:239.75pt" o:ole="">
+          <v:shape id="_x0000_i1039" type="#_x0000_t75" style="width:273.6pt;height:237.6pt" o:ole="">
             <v:imagedata r:id="rId36" o:title=""/>
           </v:shape>
-          <o:OLEObject Type="Embed" ProgID="Visio.Drawing.15" ShapeID="_x0000_i1039" DrawAspect="Content" ObjectID="_1597164758" r:id="rId37"/>
+          <o:OLEObject Type="Embed" ProgID="Visio.Drawing.15" ShapeID="_x0000_i1039" DrawAspect="Content" ObjectID="_1597227214" r:id="rId37"/>
         </w:object>
       </w:r>
     </w:p>
@@ -45143,10 +45141,10 @@
       </w:pPr>
       <w:r>
         <w:object w:dxaOrig="4996" w:dyaOrig="3900" w14:anchorId="0EDEF719">
-          <v:shape id="_x0000_i1040" type="#_x0000_t75" style="width:249.95pt;height:194.95pt" o:ole="">
+          <v:shape id="_x0000_i1040" type="#_x0000_t75" style="width:252pt;height:194.4pt" o:ole="">
             <v:imagedata r:id="rId38" o:title=""/>
           </v:shape>
-          <o:OLEObject Type="Embed" ProgID="Visio.Drawing.15" ShapeID="_x0000_i1040" DrawAspect="Content" ObjectID="_1597164759" r:id="rId39"/>
+          <o:OLEObject Type="Embed" ProgID="Visio.Drawing.15" ShapeID="_x0000_i1040" DrawAspect="Content" ObjectID="_1597227215" r:id="rId39"/>
         </w:object>
       </w:r>
     </w:p>
@@ -45872,10 +45870,10 @@
       </w:pPr>
       <w:r>
         <w:object w:dxaOrig="4996" w:dyaOrig="4471" w14:anchorId="0A13C78D">
-          <v:shape id="_x0000_i1041" type="#_x0000_t75" style="width:249.95pt;height:223.45pt" o:ole="">
+          <v:shape id="_x0000_i1041" type="#_x0000_t75" style="width:252pt;height:223.2pt" o:ole="">
             <v:imagedata r:id="rId40" o:title=""/>
           </v:shape>
-          <o:OLEObject Type="Embed" ProgID="Visio.Drawing.15" ShapeID="_x0000_i1041" DrawAspect="Content" ObjectID="_1597164760" r:id="rId41"/>
+          <o:OLEObject Type="Embed" ProgID="Visio.Drawing.15" ShapeID="_x0000_i1041" DrawAspect="Content" ObjectID="_1597227216" r:id="rId41"/>
         </w:object>
       </w:r>
     </w:p>
@@ -46588,10 +46586,10 @@
       </w:pPr>
       <w:r>
         <w:object w:dxaOrig="7126" w:dyaOrig="4741" w14:anchorId="7B33BE68">
-          <v:shape id="_x0000_i1042" type="#_x0000_t75" style="width:357.3pt;height:237.75pt" o:ole="">
+          <v:shape id="_x0000_i1042" type="#_x0000_t75" style="width:5in;height:237.6pt" o:ole="">
             <v:imagedata r:id="rId42" o:title=""/>
           </v:shape>
-          <o:OLEObject Type="Embed" ProgID="Visio.Drawing.15" ShapeID="_x0000_i1042" DrawAspect="Content" ObjectID="_1597164761" r:id="rId43"/>
+          <o:OLEObject Type="Embed" ProgID="Visio.Drawing.15" ShapeID="_x0000_i1042" DrawAspect="Content" ObjectID="_1597227217" r:id="rId43"/>
         </w:object>
       </w:r>
     </w:p>
@@ -47638,10 +47636,10 @@
       </w:pPr>
       <w:r>
         <w:object w:dxaOrig="5821" w:dyaOrig="8025" w14:anchorId="1B138AEC">
-          <v:shape id="_x0000_i1043" type="#_x0000_t75" style="width:290.7pt;height:400.75pt" o:ole="">
+          <v:shape id="_x0000_i1043" type="#_x0000_t75" style="width:4in;height:403.2pt" o:ole="">
             <v:imagedata r:id="rId44" o:title=""/>
           </v:shape>
-          <o:OLEObject Type="Embed" ProgID="Visio.Drawing.15" ShapeID="_x0000_i1043" DrawAspect="Content" ObjectID="_1597164762" r:id="rId45"/>
+          <o:OLEObject Type="Embed" ProgID="Visio.Drawing.15" ShapeID="_x0000_i1043" DrawAspect="Content" ObjectID="_1597227218" r:id="rId45"/>
         </w:object>
       </w:r>
     </w:p>
@@ -48644,10 +48642,10 @@
       </w:pPr>
       <w:r>
         <w:object w:dxaOrig="5371" w:dyaOrig="10336" w14:anchorId="52756090">
-          <v:shape id="_x0000_i1044" type="#_x0000_t75" style="width:268.3pt;height:517.6pt" o:ole="">
+          <v:shape id="_x0000_i1044" type="#_x0000_t75" style="width:266.4pt;height:518.4pt" o:ole="">
             <v:imagedata r:id="rId46" o:title=""/>
           </v:shape>
-          <o:OLEObject Type="Embed" ProgID="Visio.Drawing.15" ShapeID="_x0000_i1044" DrawAspect="Content" ObjectID="_1597164763" r:id="rId47"/>
+          <o:OLEObject Type="Embed" ProgID="Visio.Drawing.15" ShapeID="_x0000_i1044" DrawAspect="Content" ObjectID="_1597227219" r:id="rId47"/>
         </w:object>
       </w:r>
     </w:p>
@@ -50012,10 +50010,10 @@
       </w:pPr>
       <w:r>
         <w:object w:dxaOrig="8971" w:dyaOrig="19066" w14:anchorId="3AF2F725">
-          <v:shape id="_x0000_i1045" type="#_x0000_t75" style="width:304.3pt;height:647.3pt" o:ole="">
+          <v:shape id="_x0000_i1045" type="#_x0000_t75" style="width:302.4pt;height:9in" o:ole="">
             <v:imagedata r:id="rId48" o:title=""/>
           </v:shape>
-          <o:OLEObject Type="Embed" ProgID="Visio.Drawing.15" ShapeID="_x0000_i1045" DrawAspect="Content" ObjectID="_1597164764" r:id="rId49"/>
+          <o:OLEObject Type="Embed" ProgID="Visio.Drawing.15" ShapeID="_x0000_i1045" DrawAspect="Content" ObjectID="_1597227220" r:id="rId49"/>
         </w:object>
       </w:r>
     </w:p>
@@ -51839,7 +51837,7 @@
           <w:lang w:val="es-ES_tradnl" w:eastAsia="en-US"/>
         </w:rPr>
       </w:pPr>
-      <w:bookmarkStart w:id="22" w:name="_Toc517257413"/>
+      <w:bookmarkStart w:id="21" w:name="_Toc517257413"/>
       <w:r>
         <w:rPr>
           <w:strike/>
@@ -51848,158 +51846,9 @@
         </w:rPr>
         <w:t>INFORMES</w:t>
       </w:r>
+      <w:bookmarkStart w:id="22" w:name="_GoBack"/>
+      <w:bookmarkEnd w:id="21"/>
       <w:bookmarkEnd w:id="22"/>
-    </w:p>
-    <w:p>
-      <w:pPr>
-        <w:pStyle w:val="Heading2"/>
-        <w:numPr>
-          <w:ilvl w:val="0"/>
-          <w:numId w:val="2"/>
-        </w:numPr>
-        <w:spacing w:after="240"/>
-        <w:rPr>
-          <w:lang w:val="es-ES_tradnl" w:eastAsia="en-US"/>
-        </w:rPr>
-      </w:pPr>
-      <w:bookmarkStart w:id="23" w:name="_Toc517257414"/>
-      <w:r>
-        <w:rPr>
-          <w:lang w:val="es-ES_tradnl" w:eastAsia="en-US"/>
-        </w:rPr>
-        <w:t>PRUEBAS</w:t>
-      </w:r>
-      <w:bookmarkEnd w:id="23"/>
-    </w:p>
-    <w:p>
-      <w:pPr>
-        <w:pStyle w:val="Heading3"/>
-      </w:pPr>
-      <w:r>
-        <w:t xml:space="preserve"> ALCANCE DE LAS PRUEBAS</w:t>
-      </w:r>
-    </w:p>
-    <w:p>
-      <w:pPr>
-        <w:ind w:firstLine="360"/>
-      </w:pPr>
-      <w:r>
-        <w:t>Serán requeridos los siguientes niveles de pruebas:</w:t>
-      </w:r>
-    </w:p>
-    <w:p>
-      <w:pPr>
-        <w:pStyle w:val="ListParagraph"/>
-        <w:numPr>
-          <w:ilvl w:val="0"/>
-          <w:numId w:val="6"/>
-        </w:numPr>
-        <w:spacing w:after="160" w:line="256" w:lineRule="auto"/>
-      </w:pPr>
-      <w:r>
-        <w:rPr>
-          <w:b/>
-        </w:rPr>
-        <w:t>Pruebas Unitarias</w:t>
-      </w:r>
-      <w:r>
-        <w:t xml:space="preserve">: Pruebas unitarias sobre la capa de servicio, que es la que implementa la lógica de negocio, de manera independiente para cada caso de uso. Se deberá dar énfasis en aquellos que tengan relaciones con sistemas externos. Las clases y los métodos que serán objetos de pruebas se definirán en la fase de diseño. Las pruebas se llevarán a cabo usando en </w:t>
-      </w:r>
-      <w:proofErr w:type="spellStart"/>
-      <w:r>
-        <w:t>framework</w:t>
-      </w:r>
-      <w:proofErr w:type="spellEnd"/>
-      <w:r>
-        <w:t xml:space="preserve"> de Spring </w:t>
-      </w:r>
-      <w:proofErr w:type="spellStart"/>
-      <w:r>
-        <w:t>Boot</w:t>
-      </w:r>
-      <w:proofErr w:type="spellEnd"/>
-      <w:r>
-        <w:t xml:space="preserve"> Test y Junit.</w:t>
-      </w:r>
-    </w:p>
-    <w:p>
-      <w:pPr>
-        <w:pStyle w:val="ListParagraph"/>
-        <w:spacing w:after="160" w:line="256" w:lineRule="auto"/>
-      </w:pPr>
-    </w:p>
-    <w:p>
-      <w:pPr>
-        <w:pStyle w:val="ListParagraph"/>
-        <w:numPr>
-          <w:ilvl w:val="0"/>
-          <w:numId w:val="6"/>
-        </w:numPr>
-        <w:spacing w:after="160" w:line="256" w:lineRule="auto"/>
-      </w:pPr>
-      <w:r>
-        <w:rPr>
-          <w:b/>
-        </w:rPr>
-        <w:t>Pruebas de Integración</w:t>
-      </w:r>
-      <w:r>
-        <w:t>: Pruebas de integración sobre el conjunto de clases y paquetes que forman el sistema, desde la capa de vista hasta la de persistencia, para comprobar que funcionan correctamente juntos e identificar errores de entrada y salida de datos, así como asegurar la integridad de que los valores introducidos en la base de datos y escritos en los ficheros. Estas pruebas se llevarán a cabo de forma manual, debido a la complejidad del proceso de negocio y en número reducido de casos de uso.</w:t>
-      </w:r>
-    </w:p>
-    <w:p>
-      <w:pPr>
-        <w:pStyle w:val="ListParagraph"/>
-        <w:spacing w:after="160" w:line="256" w:lineRule="auto"/>
-      </w:pPr>
-    </w:p>
-    <w:p>
-      <w:pPr>
-        <w:pStyle w:val="ListParagraph"/>
-        <w:numPr>
-          <w:ilvl w:val="0"/>
-          <w:numId w:val="6"/>
-        </w:numPr>
-        <w:spacing w:after="160" w:line="256" w:lineRule="auto"/>
-      </w:pPr>
-      <w:r>
-        <w:rPr>
-          <w:b/>
-        </w:rPr>
-        <w:t xml:space="preserve">Pruebas de Implantación: </w:t>
-      </w:r>
-      <w:r>
-        <w:t xml:space="preserve">Pruebas que comprueben que el rendimiento y la seguridad de la aplicación una vez desplegada en el entorno de producción. </w:t>
-      </w:r>
-    </w:p>
-    <w:p>
-      <w:pPr>
-        <w:pStyle w:val="Heading3"/>
-      </w:pPr>
-      <w:r>
-        <w:t>ENTORNO DE PRUEBAS</w:t>
-      </w:r>
-    </w:p>
-    <w:p>
-      <w:pPr>
-        <w:ind w:left="360"/>
-        <w:rPr>
-          <w:lang w:val="es-ES_tradnl" w:eastAsia="en-US"/>
-        </w:rPr>
-      </w:pPr>
-      <w:r>
-        <w:rPr>
-          <w:lang w:val="es-ES_tradnl" w:eastAsia="en-US"/>
-        </w:rPr>
-        <w:t>Para el entorno de las pruebas, se empleará el mismo entorno que para el desarrollo.</w:t>
-      </w:r>
-    </w:p>
-    <w:p>
-      <w:pPr>
-        <w:rPr>
-          <w:lang w:eastAsia="en-US"/>
-        </w:rPr>
-      </w:pPr>
     </w:p>
     <w:sectPr>
       <w:pgSz w:w="12240" w:h="15840"/>
@@ -54018,7 +53867,7 @@
 </file>
 
 <file path=customXml/itemProps1.xml><?xml version="1.0" encoding="utf-8"?>
-<ds:datastoreItem xmlns:ds="http://schemas.openxmlformats.org/officeDocument/2006/customXml" ds:itemID="{2995EED9-40F2-47E2-9E47-9EF1DC64393A}">
+<ds:datastoreItem xmlns:ds="http://schemas.openxmlformats.org/officeDocument/2006/customXml" ds:itemID="{285A102B-86E1-4DAF-8F1C-852685250FFA}">
   <ds:schemaRefs>
     <ds:schemaRef ds:uri="http://schemas.openxmlformats.org/officeDocument/2006/bibliography"/>
   </ds:schemaRefs>

</xml_diff>